<commit_message>
fixed table of contents formatting
</commit_message>
<xml_diff>
--- a/rev_b/doc/User_Manual_IN12.docx
+++ b/rev_b/doc/User_Manual_IN12.docx
@@ -1,7 +1,9 @@
 
 <file path=word/document.xml><?xml version="1.0" encoding="utf-8"?>
-<w:document xmlns:wpc="http://schemas.microsoft.com/office/word/2010/wordprocessingCanvas" xmlns:cx="http://schemas.microsoft.com/office/drawing/2014/chartex" xmlns:cx1="http://schemas.microsoft.com/office/drawing/2015/9/8/chartex" xmlns:cx2="http://schemas.microsoft.com/office/drawing/2015/10/21/chartex" xmlns:cx3="http://schemas.microsoft.com/office/drawing/2016/5/9/chartex" xmlns:cx4="http://schemas.microsoft.com/office/drawing/2016/5/10/chartex" xmlns:cx5="http://schemas.microsoft.com/office/drawing/2016/5/11/chartex" xmlns:cx6="http://schemas.microsoft.com/office/drawing/2016/5/12/chartex" xmlns:cx7="http://schemas.microsoft.com/office/drawing/2016/5/13/chartex" xmlns:cx8="http://schemas.microsoft.com/office/drawing/2016/5/14/chartex" xmlns:mc="http://schemas.openxmlformats.org/markup-compatibility/2006" xmlns:aink="http://schemas.microsoft.com/office/drawing/2016/ink" xmlns:am3d="http://schemas.microsoft.com/office/drawing/2017/model3d" xmlns:o="urn:schemas-microsoft-com:office:office" xmlns:oel="http://schemas.microsoft.com/office/2019/extlst" xmlns:r="http://schemas.openxmlformats.org/officeDocument/2006/relationships" xmlns:m="http://schemas.openxmlformats.org/officeDocument/2006/math" xmlns:v="urn:schemas-microsoft-com:vml" xmlns:wp14="http://schemas.microsoft.com/office/word/2010/wordprocessingDrawing" xmlns:wp="http://schemas.openxmlformats.org/drawingml/2006/wordprocessingDrawing" xmlns:w10="urn:schemas-microsoft-com:office:word" xmlns:w="http://schemas.openxmlformats.org/wordprocessingml/2006/main" xmlns:w14="http://schemas.microsoft.com/office/word/2010/wordml" xmlns:w15="http://schemas.microsoft.com/office/word/2012/wordml" xmlns:w16cex="http://schemas.microsoft.com/office/word/2018/wordml/cex" xmlns:w16cid="http://schemas.microsoft.com/office/word/2016/wordml/cid" xmlns:w16="http://schemas.microsoft.com/office/word/2018/wordml" xmlns:w16sdtdh="http://schemas.microsoft.com/office/word/2020/wordml/sdtdatahash" xmlns:w16se="http://schemas.microsoft.com/office/word/2015/wordml/symex" xmlns:wpg="http://schemas.microsoft.com/office/word/2010/wordprocessingGroup" xmlns:wpi="http://schemas.microsoft.com/office/word/2010/wordprocessingInk" xmlns:wne="http://schemas.microsoft.com/office/word/2006/wordml" xmlns:wps="http://schemas.microsoft.com/office/word/2010/wordprocessingShape" mc:Ignorable="w14 w15 w16se w16cid w16 w16cex w16sdtdh wp14">
+<w:document xmlns:wpc="http://schemas.microsoft.com/office/word/2010/wordprocessingCanvas" xmlns:cx="http://schemas.microsoft.com/office/drawing/2014/chartex" xmlns:cx1="http://schemas.microsoft.com/office/drawing/2015/9/8/chartex" xmlns:mc="http://schemas.openxmlformats.org/markup-compatibility/2006" xmlns:o="urn:schemas-microsoft-com:office:office" xmlns:r="http://schemas.openxmlformats.org/officeDocument/2006/relationships" xmlns:m="http://schemas.openxmlformats.org/officeDocument/2006/math" xmlns:v="urn:schemas-microsoft-com:vml" xmlns:wp14="http://schemas.microsoft.com/office/word/2010/wordprocessingDrawing" xmlns:wp="http://schemas.openxmlformats.org/drawingml/2006/wordprocessingDrawing" xmlns:w10="urn:schemas-microsoft-com:office:word" xmlns:w="http://schemas.openxmlformats.org/wordprocessingml/2006/main" xmlns:w14="http://schemas.microsoft.com/office/word/2010/wordml" xmlns:w15="http://schemas.microsoft.com/office/word/2012/wordml" xmlns:w16se="http://schemas.microsoft.com/office/word/2015/wordml/symex" xmlns:wpg="http://schemas.microsoft.com/office/word/2010/wordprocessingGroup" xmlns:wpi="http://schemas.microsoft.com/office/word/2010/wordprocessingInk" xmlns:wne="http://schemas.microsoft.com/office/word/2006/wordml" xmlns:wps="http://schemas.microsoft.com/office/word/2010/wordprocessingShape" mc:Ignorable="w14 w15 w16se wp14">
   <w:body>
+    <w:bookmarkStart w:id="0" w:name="_GoBack" w:displacedByCustomXml="next"/>
+    <w:bookmarkEnd w:id="0" w:displacedByCustomXml="next"/>
     <w:sdt>
       <w:sdtPr>
         <w:id w:val="-1471200423"/>
@@ -156,6 +158,7 @@
                                     <w:dataBinding w:prefixMappings="xmlns:ns0='http://purl.org/dc/elements/1.1/' xmlns:ns1='http://schemas.openxmlformats.org/package/2006/metadata/core-properties' " w:xpath="/ns1:coreProperties[1]/ns0:creator[1]" w:storeItemID="{6C3C8BC8-F283-45AE-878A-BAB7291924A1}"/>
                                     <w:text/>
                                   </w:sdtPr>
+                                  <w:sdtEndPr/>
                                   <w:sdtContent>
                                     <w:p>
                                       <w:pPr>
@@ -338,7 +341,7 @@
               </mc:Choice>
               <mc:Fallback>
                 <w:pict>
-                  <v:group w14:anchorId="760E8048" id="Group 62" o:spid="_x0000_s1026" style="position:absolute;margin-left:0;margin-top:0;width:540.55pt;height:718.4pt;z-index:-251657216;mso-width-percent:882;mso-height-percent:909;mso-position-horizontal:center;mso-position-horizontal-relative:page;mso-position-vertical:center;mso-position-vertical-relative:page;mso-width-percent:882;mso-height-percent:909" coordsize="68648,91235" o:gfxdata="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">
+                  <v:group w14:anchorId="760E8048" id="Group 62" o:spid="_x0000_s1026" style="position:absolute;margin-left:0;margin-top:0;width:540.55pt;height:718.4pt;z-index:-251657216;mso-width-percent:882;mso-height-percent:909;mso-position-horizontal:center;mso-position-horizontal-relative:page;mso-position-vertical:center;mso-position-vertical-relative:page;mso-width-percent:882;mso-height-percent:909" coordsize="68648,91235" o:gfxdata="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">
                     <v:rect id="Rectangle 194" o:spid="_x0000_s1027" style="position:absolute;width:68580;height:13716;visibility:visible;mso-wrap-style:square;v-text-anchor:middle" o:gfxdata="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" fillcolor="#ee7344 [1951]" stroked="f" strokeweight="1pt"/>
                     <v:rect id="Rectangle 195" o:spid="_x0000_s1028" style="position:absolute;top:40943;width:68580;height:50292;visibility:visible;mso-wrap-style:square;v-text-anchor:bottom" o:gfxdata="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" fillcolor="#ee7344 [1951]" stroked="f" strokeweight="1pt">
                       <v:textbox inset="36pt,57.6pt,36pt,36pt">
@@ -354,6 +357,7 @@
                               <w:dataBinding w:prefixMappings="xmlns:ns0='http://purl.org/dc/elements/1.1/' xmlns:ns1='http://schemas.openxmlformats.org/package/2006/metadata/core-properties' " w:xpath="/ns1:coreProperties[1]/ns0:creator[1]" w:storeItemID="{6C3C8BC8-F283-45AE-878A-BAB7291924A1}"/>
                               <w:text/>
                             </w:sdtPr>
+                            <w:sdtEndPr/>
                             <w:sdtContent>
                               <w:p>
                                 <w:pPr>
@@ -511,1643 +515,1526 @@
         </w:p>
       </w:sdtContent>
     </w:sdt>
-    <w:sdt>
-      <w:sdtPr>
-        <w:id w:val="1177231869"/>
-        <w:docPartObj>
-          <w:docPartGallery w:val="Table of Contents"/>
-          <w:docPartUnique/>
-        </w:docPartObj>
-      </w:sdtPr>
-      <w:sdtEndPr>
+    <w:p>
+      <w:pPr>
+        <w:pStyle w:val="TOC1"/>
+        <w:tabs>
+          <w:tab w:val="left" w:pos="440"/>
+          <w:tab w:val="right" w:leader="dot" w:pos="9350"/>
+        </w:tabs>
         <w:rPr>
-          <w:rFonts w:asciiTheme="minorHAnsi" w:eastAsiaTheme="minorEastAsia" w:hAnsiTheme="minorHAnsi" w:cstheme="minorBidi"/>
-          <w:bCs/>
           <w:noProof/>
-          <w:color w:val="auto"/>
-          <w:sz w:val="22"/>
-          <w:szCs w:val="22"/>
         </w:rPr>
-      </w:sdtEndPr>
-      <w:sdtContent>
-        <w:p>
-          <w:pPr>
-            <w:pStyle w:val="TOCHeading"/>
-          </w:pPr>
-          <w:r>
-            <w:t>Contents</w:t>
-          </w:r>
-        </w:p>
-        <w:p>
-          <w:pPr>
-            <w:pStyle w:val="TOC1"/>
-            <w:tabs>
-              <w:tab w:val="left" w:pos="1827"/>
-              <w:tab w:val="right" w:leader="dot" w:pos="9350"/>
-            </w:tabs>
-            <w:ind w:left="0"/>
-            <w:rPr>
-              <w:noProof/>
-              <w:kern w:val="2"/>
-              <w14:ligatures w14:val="standardContextual"/>
-            </w:rPr>
-          </w:pPr>
-          <w:r>
-            <w:fldChar w:fldCharType="begin"/>
-          </w:r>
-          <w:r>
-            <w:instrText xml:space="preserve"> TOC \o "1-3" \h \z \u </w:instrText>
-          </w:r>
-          <w:r>
-            <w:fldChar w:fldCharType="separate"/>
-          </w:r>
-          <w:hyperlink w:anchor="_Toc153920308" w:history="1">
-            <w:r>
-              <w:rPr>
-                <w:rStyle w:val="Hyperlink"/>
-                <w:noProof/>
-              </w:rPr>
-              <w:t>2.</w:t>
-            </w:r>
-            <w:r>
-              <w:rPr>
-                <w:noProof/>
-                <w:kern w:val="2"/>
-                <w14:ligatures w14:val="standardContextual"/>
-              </w:rPr>
-              <w:tab/>
-            </w:r>
-            <w:r>
-              <w:rPr>
-                <w:rStyle w:val="Hyperlink"/>
-                <w:noProof/>
-              </w:rPr>
-              <w:t>Warnings</w:t>
-            </w:r>
-            <w:r>
-              <w:rPr>
-                <w:noProof/>
-                <w:webHidden/>
-              </w:rPr>
-              <w:tab/>
-            </w:r>
-            <w:r>
-              <w:rPr>
-                <w:noProof/>
-                <w:webHidden/>
-              </w:rPr>
-              <w:fldChar w:fldCharType="begin"/>
-            </w:r>
-            <w:r>
-              <w:rPr>
-                <w:noProof/>
-                <w:webHidden/>
-              </w:rPr>
-              <w:instrText xml:space="preserve"> PAGEREF _Toc153920308 \h </w:instrText>
-            </w:r>
-            <w:r>
-              <w:rPr>
-                <w:noProof/>
-                <w:webHidden/>
-              </w:rPr>
-            </w:r>
-            <w:r>
-              <w:rPr>
-                <w:noProof/>
-                <w:webHidden/>
-              </w:rPr>
-              <w:fldChar w:fldCharType="separate"/>
-            </w:r>
-            <w:r>
-              <w:rPr>
-                <w:noProof/>
-                <w:webHidden/>
-              </w:rPr>
-              <w:t>2</w:t>
-            </w:r>
-            <w:r>
-              <w:rPr>
-                <w:noProof/>
-                <w:webHidden/>
-              </w:rPr>
-              <w:fldChar w:fldCharType="end"/>
-            </w:r>
-          </w:hyperlink>
-        </w:p>
-        <w:p>
-          <w:pPr>
-            <w:pStyle w:val="TOC1"/>
-            <w:tabs>
-              <w:tab w:val="left" w:pos="1827"/>
-              <w:tab w:val="right" w:leader="dot" w:pos="9350"/>
-            </w:tabs>
-            <w:ind w:left="0"/>
-            <w:rPr>
-              <w:noProof/>
-              <w:kern w:val="2"/>
-              <w14:ligatures w14:val="standardContextual"/>
-            </w:rPr>
-          </w:pPr>
-          <w:hyperlink w:anchor="_Toc153920309" w:history="1">
-            <w:r>
-              <w:rPr>
-                <w:rStyle w:val="Hyperlink"/>
-                <w:noProof/>
-              </w:rPr>
-              <w:t>3.</w:t>
-            </w:r>
-            <w:r>
-              <w:rPr>
-                <w:noProof/>
-                <w:kern w:val="2"/>
-                <w14:ligatures w14:val="standardContextual"/>
-              </w:rPr>
-              <w:tab/>
-            </w:r>
-            <w:r>
-              <w:rPr>
-                <w:rStyle w:val="Hyperlink"/>
-                <w:noProof/>
-              </w:rPr>
-              <w:t>Pushbutton Interface</w:t>
-            </w:r>
-            <w:r>
-              <w:rPr>
-                <w:noProof/>
-                <w:webHidden/>
-              </w:rPr>
-              <w:tab/>
-            </w:r>
-            <w:r>
-              <w:rPr>
-                <w:noProof/>
-                <w:webHidden/>
-              </w:rPr>
-              <w:fldChar w:fldCharType="begin"/>
-            </w:r>
-            <w:r>
-              <w:rPr>
-                <w:noProof/>
-                <w:webHidden/>
-              </w:rPr>
-              <w:instrText xml:space="preserve"> PAGEREF _Toc153920309 \h </w:instrText>
-            </w:r>
-            <w:r>
-              <w:rPr>
-                <w:noProof/>
-                <w:webHidden/>
-              </w:rPr>
-            </w:r>
-            <w:r>
-              <w:rPr>
-                <w:noProof/>
-                <w:webHidden/>
-              </w:rPr>
-              <w:fldChar w:fldCharType="separate"/>
-            </w:r>
-            <w:r>
-              <w:rPr>
-                <w:noProof/>
-                <w:webHidden/>
-              </w:rPr>
-              <w:t>3</w:t>
-            </w:r>
-            <w:r>
-              <w:rPr>
-                <w:noProof/>
-                <w:webHidden/>
-              </w:rPr>
-              <w:fldChar w:fldCharType="end"/>
-            </w:r>
-          </w:hyperlink>
-        </w:p>
-        <w:p>
-          <w:pPr>
-            <w:pStyle w:val="TOC1"/>
-            <w:tabs>
-              <w:tab w:val="left" w:pos="1827"/>
-              <w:tab w:val="right" w:leader="dot" w:pos="9350"/>
-            </w:tabs>
-            <w:ind w:left="0"/>
-            <w:rPr>
-              <w:noProof/>
-              <w:kern w:val="2"/>
-              <w14:ligatures w14:val="standardContextual"/>
-            </w:rPr>
-          </w:pPr>
-          <w:hyperlink w:anchor="_Toc153920310" w:history="1">
-            <w:r>
-              <w:rPr>
-                <w:rStyle w:val="Hyperlink"/>
-                <w:noProof/>
-              </w:rPr>
-              <w:t>4.</w:t>
-            </w:r>
-            <w:r>
-              <w:rPr>
-                <w:noProof/>
-                <w:kern w:val="2"/>
-                <w14:ligatures w14:val="standardContextual"/>
-              </w:rPr>
-              <w:tab/>
-            </w:r>
-            <w:r>
-              <w:rPr>
-                <w:rStyle w:val="Hyperlink"/>
-                <w:noProof/>
-              </w:rPr>
-              <w:t>USB/Serial Interface</w:t>
-            </w:r>
-            <w:r>
-              <w:rPr>
-                <w:noProof/>
-                <w:webHidden/>
-              </w:rPr>
-              <w:tab/>
-            </w:r>
-            <w:r>
-              <w:rPr>
-                <w:noProof/>
-                <w:webHidden/>
-              </w:rPr>
-              <w:fldChar w:fldCharType="begin"/>
-            </w:r>
-            <w:r>
-              <w:rPr>
-                <w:noProof/>
-                <w:webHidden/>
-              </w:rPr>
-              <w:instrText xml:space="preserve"> PAGEREF _Toc153920310 \h </w:instrText>
-            </w:r>
-            <w:r>
-              <w:rPr>
-                <w:noProof/>
-                <w:webHidden/>
-              </w:rPr>
-            </w:r>
-            <w:r>
-              <w:rPr>
-                <w:noProof/>
-                <w:webHidden/>
-              </w:rPr>
-              <w:fldChar w:fldCharType="separate"/>
-            </w:r>
-            <w:r>
-              <w:rPr>
-                <w:noProof/>
-                <w:webHidden/>
-              </w:rPr>
-              <w:t>4</w:t>
-            </w:r>
-            <w:r>
-              <w:rPr>
-                <w:noProof/>
-                <w:webHidden/>
-              </w:rPr>
-              <w:fldChar w:fldCharType="end"/>
-            </w:r>
-          </w:hyperlink>
-        </w:p>
-        <w:p>
-          <w:pPr>
-            <w:pStyle w:val="TOC2"/>
-            <w:rPr>
-              <w:noProof/>
-              <w:kern w:val="2"/>
-              <w14:ligatures w14:val="standardContextual"/>
-            </w:rPr>
-          </w:pPr>
-          <w:hyperlink w:anchor="_Toc153920311" w:history="1">
-            <w:r>
-              <w:rPr>
-                <w:rStyle w:val="Hyperlink"/>
-                <w:noProof/>
-              </w:rPr>
-              <w:t>A.</w:t>
-            </w:r>
-            <w:r>
-              <w:rPr>
-                <w:noProof/>
-                <w:kern w:val="2"/>
-                <w14:ligatures w14:val="standardContextual"/>
-              </w:rPr>
-              <w:tab/>
-            </w:r>
-            <w:r>
-              <w:rPr>
-                <w:rStyle w:val="Hyperlink"/>
-                <w:noProof/>
-              </w:rPr>
-              <w:t>Establishing a Connection</w:t>
-            </w:r>
-            <w:r>
-              <w:rPr>
-                <w:noProof/>
-                <w:webHidden/>
-              </w:rPr>
-              <w:tab/>
-            </w:r>
-            <w:r>
-              <w:rPr>
-                <w:noProof/>
-                <w:webHidden/>
-              </w:rPr>
-              <w:fldChar w:fldCharType="begin"/>
-            </w:r>
-            <w:r>
-              <w:rPr>
-                <w:noProof/>
-                <w:webHidden/>
-              </w:rPr>
-              <w:instrText xml:space="preserve"> PAGEREF _Toc153920311 \h </w:instrText>
-            </w:r>
-            <w:r>
-              <w:rPr>
-                <w:noProof/>
-                <w:webHidden/>
-              </w:rPr>
-            </w:r>
-            <w:r>
-              <w:rPr>
-                <w:noProof/>
-                <w:webHidden/>
-              </w:rPr>
-              <w:fldChar w:fldCharType="separate"/>
-            </w:r>
-            <w:r>
-              <w:rPr>
-                <w:noProof/>
-                <w:webHidden/>
-              </w:rPr>
-              <w:t>4</w:t>
-            </w:r>
-            <w:r>
-              <w:rPr>
-                <w:noProof/>
-                <w:webHidden/>
-              </w:rPr>
-              <w:fldChar w:fldCharType="end"/>
-            </w:r>
-          </w:hyperlink>
-        </w:p>
-        <w:p>
-          <w:pPr>
-            <w:pStyle w:val="TOC1"/>
-            <w:tabs>
-              <w:tab w:val="left" w:pos="1827"/>
-              <w:tab w:val="right" w:leader="dot" w:pos="9350"/>
-            </w:tabs>
-            <w:ind w:left="0"/>
-            <w:rPr>
-              <w:noProof/>
-              <w:kern w:val="2"/>
-              <w14:ligatures w14:val="standardContextual"/>
-            </w:rPr>
-          </w:pPr>
-          <w:hyperlink w:anchor="_Toc153920312" w:history="1">
-            <w:r>
-              <w:rPr>
-                <w:rStyle w:val="Hyperlink"/>
-                <w:noProof/>
-              </w:rPr>
-              <w:t>5.</w:t>
-            </w:r>
-            <w:r>
-              <w:rPr>
-                <w:noProof/>
-                <w:kern w:val="2"/>
-                <w14:ligatures w14:val="standardContextual"/>
-              </w:rPr>
-              <w:tab/>
-            </w:r>
-            <w:r>
-              <w:rPr>
-                <w:rStyle w:val="Hyperlink"/>
-                <w:noProof/>
-              </w:rPr>
-              <w:t>Project History</w:t>
-            </w:r>
-            <w:r>
-              <w:rPr>
-                <w:noProof/>
-                <w:webHidden/>
-              </w:rPr>
-              <w:tab/>
-            </w:r>
-            <w:r>
-              <w:rPr>
-                <w:noProof/>
-                <w:webHidden/>
-              </w:rPr>
-              <w:fldChar w:fldCharType="begin"/>
-            </w:r>
-            <w:r>
-              <w:rPr>
-                <w:noProof/>
-                <w:webHidden/>
-              </w:rPr>
-              <w:instrText xml:space="preserve"> PAGEREF _Toc153920312 \h </w:instrText>
-            </w:r>
-            <w:r>
-              <w:rPr>
-                <w:noProof/>
-                <w:webHidden/>
-              </w:rPr>
-            </w:r>
-            <w:r>
-              <w:rPr>
-                <w:noProof/>
-                <w:webHidden/>
-              </w:rPr>
-              <w:fldChar w:fldCharType="separate"/>
-            </w:r>
-            <w:r>
-              <w:rPr>
-                <w:noProof/>
-                <w:webHidden/>
-              </w:rPr>
-              <w:t>5</w:t>
-            </w:r>
-            <w:r>
-              <w:rPr>
-                <w:noProof/>
-                <w:webHidden/>
-              </w:rPr>
-              <w:fldChar w:fldCharType="end"/>
-            </w:r>
-          </w:hyperlink>
-        </w:p>
-        <w:p>
-          <w:pPr>
-            <w:pStyle w:val="TOC1"/>
-            <w:tabs>
-              <w:tab w:val="left" w:pos="1827"/>
-              <w:tab w:val="right" w:leader="dot" w:pos="9350"/>
-            </w:tabs>
-            <w:ind w:left="0"/>
-            <w:rPr>
-              <w:noProof/>
-              <w:kern w:val="2"/>
-              <w14:ligatures w14:val="standardContextual"/>
-            </w:rPr>
-          </w:pPr>
-          <w:hyperlink w:anchor="_Toc153920313" w:history="1">
-            <w:r>
-              <w:rPr>
-                <w:rStyle w:val="Hyperlink"/>
-                <w:noProof/>
-              </w:rPr>
-              <w:t>6.</w:t>
-            </w:r>
-            <w:r>
-              <w:rPr>
-                <w:noProof/>
-                <w:kern w:val="2"/>
-                <w14:ligatures w14:val="standardContextual"/>
-              </w:rPr>
-              <w:tab/>
-            </w:r>
-            <w:r>
-              <w:rPr>
-                <w:rStyle w:val="Hyperlink"/>
-                <w:noProof/>
-              </w:rPr>
-              <w:t>Nixie Tube Working Principle</w:t>
-            </w:r>
-            <w:r>
-              <w:rPr>
-                <w:noProof/>
-                <w:webHidden/>
-              </w:rPr>
-              <w:tab/>
-            </w:r>
-            <w:r>
-              <w:rPr>
-                <w:noProof/>
-                <w:webHidden/>
-              </w:rPr>
-              <w:fldChar w:fldCharType="begin"/>
-            </w:r>
-            <w:r>
-              <w:rPr>
-                <w:noProof/>
-                <w:webHidden/>
-              </w:rPr>
-              <w:instrText xml:space="preserve"> PAGEREF _Toc153920313 \h </w:instrText>
-            </w:r>
-            <w:r>
-              <w:rPr>
-                <w:noProof/>
-                <w:webHidden/>
-              </w:rPr>
-            </w:r>
-            <w:r>
-              <w:rPr>
-                <w:noProof/>
-                <w:webHidden/>
-              </w:rPr>
-              <w:fldChar w:fldCharType="separate"/>
-            </w:r>
-            <w:r>
-              <w:rPr>
-                <w:noProof/>
-                <w:webHidden/>
-              </w:rPr>
-              <w:t>6</w:t>
-            </w:r>
-            <w:r>
-              <w:rPr>
-                <w:noProof/>
-                <w:webHidden/>
-              </w:rPr>
-              <w:fldChar w:fldCharType="end"/>
-            </w:r>
-          </w:hyperlink>
-        </w:p>
-        <w:p>
-          <w:pPr>
-            <w:pStyle w:val="TOC2"/>
-            <w:rPr>
-              <w:noProof/>
-              <w:kern w:val="2"/>
-              <w14:ligatures w14:val="standardContextual"/>
-            </w:rPr>
-          </w:pPr>
-          <w:hyperlink w:anchor="_Toc153920314" w:history="1">
-            <w:r>
-              <w:rPr>
-                <w:rStyle w:val="Hyperlink"/>
-                <w:noProof/>
-              </w:rPr>
-              <w:t>A.</w:t>
-            </w:r>
-            <w:r>
-              <w:rPr>
-                <w:noProof/>
-                <w:kern w:val="2"/>
-                <w14:ligatures w14:val="standardContextual"/>
-              </w:rPr>
-              <w:tab/>
-            </w:r>
-            <w:r>
-              <w:rPr>
-                <w:rStyle w:val="Hyperlink"/>
-                <w:noProof/>
-              </w:rPr>
-              <w:t>(Not) a Vacuum Tube</w:t>
-            </w:r>
-            <w:r>
-              <w:rPr>
-                <w:noProof/>
-                <w:webHidden/>
-              </w:rPr>
-              <w:tab/>
-            </w:r>
-            <w:r>
-              <w:rPr>
-                <w:noProof/>
-                <w:webHidden/>
-              </w:rPr>
-              <w:fldChar w:fldCharType="begin"/>
-            </w:r>
-            <w:r>
-              <w:rPr>
-                <w:noProof/>
-                <w:webHidden/>
-              </w:rPr>
-              <w:instrText xml:space="preserve"> PAGEREF _Toc153920314 \h </w:instrText>
-            </w:r>
-            <w:r>
-              <w:rPr>
-                <w:noProof/>
-                <w:webHidden/>
-              </w:rPr>
-            </w:r>
-            <w:r>
-              <w:rPr>
-                <w:noProof/>
-                <w:webHidden/>
-              </w:rPr>
-              <w:fldChar w:fldCharType="separate"/>
-            </w:r>
-            <w:r>
-              <w:rPr>
-                <w:noProof/>
-                <w:webHidden/>
-              </w:rPr>
-              <w:t>6</w:t>
-            </w:r>
-            <w:r>
-              <w:rPr>
-                <w:noProof/>
-                <w:webHidden/>
-              </w:rPr>
-              <w:fldChar w:fldCharType="end"/>
-            </w:r>
-          </w:hyperlink>
-        </w:p>
-        <w:p>
-          <w:pPr>
-            <w:pStyle w:val="TOC2"/>
-            <w:rPr>
-              <w:noProof/>
-              <w:kern w:val="2"/>
-              <w14:ligatures w14:val="standardContextual"/>
-            </w:rPr>
-          </w:pPr>
-          <w:hyperlink w:anchor="_Toc153920315" w:history="1">
-            <w:r>
-              <w:rPr>
-                <w:rStyle w:val="Hyperlink"/>
-                <w:noProof/>
-              </w:rPr>
-              <w:t>B.</w:t>
-            </w:r>
-            <w:r>
-              <w:rPr>
-                <w:noProof/>
-                <w:kern w:val="2"/>
-                <w14:ligatures w14:val="standardContextual"/>
-              </w:rPr>
-              <w:tab/>
-            </w:r>
-            <w:r>
-              <w:rPr>
-                <w:rStyle w:val="Hyperlink"/>
-                <w:noProof/>
-              </w:rPr>
-              <w:t>Ionization</w:t>
-            </w:r>
-            <w:r>
-              <w:rPr>
-                <w:noProof/>
-                <w:webHidden/>
-              </w:rPr>
-              <w:tab/>
-            </w:r>
-            <w:r>
-              <w:rPr>
-                <w:noProof/>
-                <w:webHidden/>
-              </w:rPr>
-              <w:fldChar w:fldCharType="begin"/>
-            </w:r>
-            <w:r>
-              <w:rPr>
-                <w:noProof/>
-                <w:webHidden/>
-              </w:rPr>
-              <w:instrText xml:space="preserve"> PAGEREF _Toc153920315 \h </w:instrText>
-            </w:r>
-            <w:r>
-              <w:rPr>
-                <w:noProof/>
-                <w:webHidden/>
-              </w:rPr>
-            </w:r>
-            <w:r>
-              <w:rPr>
-                <w:noProof/>
-                <w:webHidden/>
-              </w:rPr>
-              <w:fldChar w:fldCharType="separate"/>
-            </w:r>
-            <w:r>
-              <w:rPr>
-                <w:noProof/>
-                <w:webHidden/>
-              </w:rPr>
-              <w:t>6</w:t>
-            </w:r>
-            <w:r>
-              <w:rPr>
-                <w:noProof/>
-                <w:webHidden/>
-              </w:rPr>
-              <w:fldChar w:fldCharType="end"/>
-            </w:r>
-          </w:hyperlink>
-        </w:p>
-        <w:p>
-          <w:pPr>
-            <w:pStyle w:val="TOC2"/>
-            <w:rPr>
-              <w:noProof/>
-              <w:kern w:val="2"/>
-              <w14:ligatures w14:val="standardContextual"/>
-            </w:rPr>
-          </w:pPr>
-          <w:hyperlink w:anchor="_Toc153920316" w:history="1">
-            <w:r>
-              <w:rPr>
-                <w:rStyle w:val="Hyperlink"/>
-                <w:noProof/>
-              </w:rPr>
-              <w:t>C.</w:t>
-            </w:r>
-            <w:r>
-              <w:rPr>
-                <w:noProof/>
-                <w:kern w:val="2"/>
-                <w14:ligatures w14:val="standardContextual"/>
-              </w:rPr>
-              <w:tab/>
-            </w:r>
-            <w:r>
-              <w:rPr>
-                <w:rStyle w:val="Hyperlink"/>
-                <w:noProof/>
-              </w:rPr>
-              <w:t>Common Anode</w:t>
-            </w:r>
-            <w:r>
-              <w:rPr>
-                <w:noProof/>
-                <w:webHidden/>
-              </w:rPr>
-              <w:tab/>
-            </w:r>
-            <w:r>
-              <w:rPr>
-                <w:noProof/>
-                <w:webHidden/>
-              </w:rPr>
-              <w:fldChar w:fldCharType="begin"/>
-            </w:r>
-            <w:r>
-              <w:rPr>
-                <w:noProof/>
-                <w:webHidden/>
-              </w:rPr>
-              <w:instrText xml:space="preserve"> PAGEREF _Toc153920316 \h </w:instrText>
-            </w:r>
-            <w:r>
-              <w:rPr>
-                <w:noProof/>
-                <w:webHidden/>
-              </w:rPr>
-            </w:r>
-            <w:r>
-              <w:rPr>
-                <w:noProof/>
-                <w:webHidden/>
-              </w:rPr>
-              <w:fldChar w:fldCharType="separate"/>
-            </w:r>
-            <w:r>
-              <w:rPr>
-                <w:noProof/>
-                <w:webHidden/>
-              </w:rPr>
-              <w:t>6</w:t>
-            </w:r>
-            <w:r>
-              <w:rPr>
-                <w:noProof/>
-                <w:webHidden/>
-              </w:rPr>
-              <w:fldChar w:fldCharType="end"/>
-            </w:r>
-          </w:hyperlink>
-        </w:p>
-        <w:p>
-          <w:pPr>
-            <w:pStyle w:val="TOC2"/>
-            <w:rPr>
-              <w:noProof/>
-              <w:kern w:val="2"/>
-              <w14:ligatures w14:val="standardContextual"/>
-            </w:rPr>
-          </w:pPr>
-          <w:hyperlink w:anchor="_Toc153920317" w:history="1">
-            <w:r>
-              <w:rPr>
-                <w:rStyle w:val="Hyperlink"/>
-                <w:noProof/>
-              </w:rPr>
-              <w:t>D.</w:t>
-            </w:r>
-            <w:r>
-              <w:rPr>
-                <w:noProof/>
-                <w:kern w:val="2"/>
-                <w14:ligatures w14:val="standardContextual"/>
-              </w:rPr>
-              <w:tab/>
-            </w:r>
-            <w:r>
-              <w:rPr>
-                <w:rStyle w:val="Hyperlink"/>
-                <w:noProof/>
-              </w:rPr>
-              <w:t>Cold Cathode</w:t>
-            </w:r>
-            <w:r>
-              <w:rPr>
-                <w:noProof/>
-                <w:webHidden/>
-              </w:rPr>
-              <w:tab/>
-            </w:r>
-            <w:r>
-              <w:rPr>
-                <w:noProof/>
-                <w:webHidden/>
-              </w:rPr>
-              <w:fldChar w:fldCharType="begin"/>
-            </w:r>
-            <w:r>
-              <w:rPr>
-                <w:noProof/>
-                <w:webHidden/>
-              </w:rPr>
-              <w:instrText xml:space="preserve"> PAGEREF _Toc153920317 \h </w:instrText>
-            </w:r>
-            <w:r>
-              <w:rPr>
-                <w:noProof/>
-                <w:webHidden/>
-              </w:rPr>
-            </w:r>
-            <w:r>
-              <w:rPr>
-                <w:noProof/>
-                <w:webHidden/>
-              </w:rPr>
-              <w:fldChar w:fldCharType="separate"/>
-            </w:r>
-            <w:r>
-              <w:rPr>
-                <w:noProof/>
-                <w:webHidden/>
-              </w:rPr>
-              <w:t>6</w:t>
-            </w:r>
-            <w:r>
-              <w:rPr>
-                <w:noProof/>
-                <w:webHidden/>
-              </w:rPr>
-              <w:fldChar w:fldCharType="end"/>
-            </w:r>
-          </w:hyperlink>
-        </w:p>
-        <w:p>
-          <w:pPr>
-            <w:pStyle w:val="TOC2"/>
-            <w:rPr>
-              <w:noProof/>
-              <w:kern w:val="2"/>
-              <w14:ligatures w14:val="standardContextual"/>
-            </w:rPr>
-          </w:pPr>
-          <w:hyperlink w:anchor="_Toc153920318" w:history="1">
-            <w:r>
-              <w:rPr>
-                <w:rStyle w:val="Hyperlink"/>
-                <w:noProof/>
-              </w:rPr>
-              <w:t>E.</w:t>
-            </w:r>
-            <w:r>
-              <w:rPr>
-                <w:noProof/>
-                <w:kern w:val="2"/>
-                <w14:ligatures w14:val="standardContextual"/>
-              </w:rPr>
-              <w:tab/>
-            </w:r>
-            <w:r>
-              <w:rPr>
-                <w:rStyle w:val="Hyperlink"/>
-                <w:noProof/>
-              </w:rPr>
-              <w:t>Strike Voltage</w:t>
-            </w:r>
-            <w:r>
-              <w:rPr>
-                <w:noProof/>
-                <w:webHidden/>
-              </w:rPr>
-              <w:tab/>
-            </w:r>
-            <w:r>
-              <w:rPr>
-                <w:noProof/>
-                <w:webHidden/>
-              </w:rPr>
-              <w:fldChar w:fldCharType="begin"/>
-            </w:r>
-            <w:r>
-              <w:rPr>
-                <w:noProof/>
-                <w:webHidden/>
-              </w:rPr>
-              <w:instrText xml:space="preserve"> PAGEREF _Toc153920318 \h </w:instrText>
-            </w:r>
-            <w:r>
-              <w:rPr>
-                <w:noProof/>
-                <w:webHidden/>
-              </w:rPr>
-            </w:r>
-            <w:r>
-              <w:rPr>
-                <w:noProof/>
-                <w:webHidden/>
-              </w:rPr>
-              <w:fldChar w:fldCharType="separate"/>
-            </w:r>
-            <w:r>
-              <w:rPr>
-                <w:noProof/>
-                <w:webHidden/>
-              </w:rPr>
-              <w:t>7</w:t>
-            </w:r>
-            <w:r>
-              <w:rPr>
-                <w:noProof/>
-                <w:webHidden/>
-              </w:rPr>
-              <w:fldChar w:fldCharType="end"/>
-            </w:r>
-          </w:hyperlink>
-        </w:p>
-        <w:p>
-          <w:pPr>
-            <w:pStyle w:val="TOC2"/>
-            <w:rPr>
-              <w:noProof/>
-              <w:kern w:val="2"/>
-              <w14:ligatures w14:val="standardContextual"/>
-            </w:rPr>
-          </w:pPr>
-          <w:hyperlink w:anchor="_Toc153920319" w:history="1">
-            <w:r>
-              <w:rPr>
-                <w:rStyle w:val="Hyperlink"/>
-                <w:noProof/>
-              </w:rPr>
-              <w:t>F.</w:t>
-            </w:r>
-            <w:r>
-              <w:rPr>
-                <w:noProof/>
-                <w:kern w:val="2"/>
-                <w14:ligatures w14:val="standardContextual"/>
-              </w:rPr>
-              <w:tab/>
-            </w:r>
-            <w:r>
-              <w:rPr>
-                <w:rStyle w:val="Hyperlink"/>
-                <w:noProof/>
-              </w:rPr>
-              <w:t>Sustain Voltage</w:t>
-            </w:r>
-            <w:r>
-              <w:rPr>
-                <w:noProof/>
-                <w:webHidden/>
-              </w:rPr>
-              <w:tab/>
-            </w:r>
-            <w:r>
-              <w:rPr>
-                <w:noProof/>
-                <w:webHidden/>
-              </w:rPr>
-              <w:fldChar w:fldCharType="begin"/>
-            </w:r>
-            <w:r>
-              <w:rPr>
-                <w:noProof/>
-                <w:webHidden/>
-              </w:rPr>
-              <w:instrText xml:space="preserve"> PAGEREF _Toc153920319 \h </w:instrText>
-            </w:r>
-            <w:r>
-              <w:rPr>
-                <w:noProof/>
-                <w:webHidden/>
-              </w:rPr>
-            </w:r>
-            <w:r>
-              <w:rPr>
-                <w:noProof/>
-                <w:webHidden/>
-              </w:rPr>
-              <w:fldChar w:fldCharType="separate"/>
-            </w:r>
-            <w:r>
-              <w:rPr>
-                <w:noProof/>
-                <w:webHidden/>
-              </w:rPr>
-              <w:t>7</w:t>
-            </w:r>
-            <w:r>
-              <w:rPr>
-                <w:noProof/>
-                <w:webHidden/>
-              </w:rPr>
-              <w:fldChar w:fldCharType="end"/>
-            </w:r>
-          </w:hyperlink>
-        </w:p>
-        <w:p>
-          <w:pPr>
-            <w:pStyle w:val="TOC2"/>
-            <w:rPr>
-              <w:noProof/>
-              <w:kern w:val="2"/>
-              <w14:ligatures w14:val="standardContextual"/>
-            </w:rPr>
-          </w:pPr>
-          <w:hyperlink w:anchor="_Toc153920320" w:history="1">
-            <w:r>
-              <w:rPr>
-                <w:rStyle w:val="Hyperlink"/>
-                <w:noProof/>
-              </w:rPr>
-              <w:t>G.</w:t>
-            </w:r>
-            <w:r>
-              <w:rPr>
-                <w:noProof/>
-                <w:kern w:val="2"/>
-                <w14:ligatures w14:val="standardContextual"/>
-              </w:rPr>
-              <w:tab/>
-            </w:r>
-            <w:r>
-              <w:rPr>
-                <w:rStyle w:val="Hyperlink"/>
-                <w:noProof/>
-              </w:rPr>
-              <w:t>Negative Resistance</w:t>
-            </w:r>
-            <w:r>
-              <w:rPr>
-                <w:noProof/>
-                <w:webHidden/>
-              </w:rPr>
-              <w:tab/>
-            </w:r>
-            <w:r>
-              <w:rPr>
-                <w:noProof/>
-                <w:webHidden/>
-              </w:rPr>
-              <w:fldChar w:fldCharType="begin"/>
-            </w:r>
-            <w:r>
-              <w:rPr>
-                <w:noProof/>
-                <w:webHidden/>
-              </w:rPr>
-              <w:instrText xml:space="preserve"> PAGEREF _Toc153920320 \h </w:instrText>
-            </w:r>
-            <w:r>
-              <w:rPr>
-                <w:noProof/>
-                <w:webHidden/>
-              </w:rPr>
-            </w:r>
-            <w:r>
-              <w:rPr>
-                <w:noProof/>
-                <w:webHidden/>
-              </w:rPr>
-              <w:fldChar w:fldCharType="separate"/>
-            </w:r>
-            <w:r>
-              <w:rPr>
-                <w:noProof/>
-                <w:webHidden/>
-              </w:rPr>
-              <w:t>7</w:t>
-            </w:r>
-            <w:r>
-              <w:rPr>
-                <w:noProof/>
-                <w:webHidden/>
-              </w:rPr>
-              <w:fldChar w:fldCharType="end"/>
-            </w:r>
-          </w:hyperlink>
-        </w:p>
-        <w:p>
-          <w:pPr>
-            <w:pStyle w:val="TOC2"/>
-            <w:rPr>
-              <w:noProof/>
-              <w:kern w:val="2"/>
-              <w14:ligatures w14:val="standardContextual"/>
-            </w:rPr>
-          </w:pPr>
-          <w:hyperlink w:anchor="_Toc153920321" w:history="1">
-            <w:r>
-              <w:rPr>
-                <w:rStyle w:val="Hyperlink"/>
-                <w:noProof/>
-              </w:rPr>
-              <w:t>H.</w:t>
-            </w:r>
-            <w:r>
-              <w:rPr>
-                <w:noProof/>
-                <w:kern w:val="2"/>
-                <w14:ligatures w14:val="standardContextual"/>
-              </w:rPr>
-              <w:tab/>
-            </w:r>
-            <w:r>
-              <w:rPr>
-                <w:rStyle w:val="Hyperlink"/>
-                <w:noProof/>
-              </w:rPr>
-              <w:t>Multiplexing</w:t>
-            </w:r>
-            <w:r>
-              <w:rPr>
-                <w:noProof/>
-                <w:webHidden/>
-              </w:rPr>
-              <w:tab/>
-            </w:r>
-            <w:r>
-              <w:rPr>
-                <w:noProof/>
-                <w:webHidden/>
-              </w:rPr>
-              <w:fldChar w:fldCharType="begin"/>
-            </w:r>
-            <w:r>
-              <w:rPr>
-                <w:noProof/>
-                <w:webHidden/>
-              </w:rPr>
-              <w:instrText xml:space="preserve"> PAGEREF _Toc153920321 \h </w:instrText>
-            </w:r>
-            <w:r>
-              <w:rPr>
-                <w:noProof/>
-                <w:webHidden/>
-              </w:rPr>
-            </w:r>
-            <w:r>
-              <w:rPr>
-                <w:noProof/>
-                <w:webHidden/>
-              </w:rPr>
-              <w:fldChar w:fldCharType="separate"/>
-            </w:r>
-            <w:r>
-              <w:rPr>
-                <w:noProof/>
-                <w:webHidden/>
-              </w:rPr>
-              <w:t>7</w:t>
-            </w:r>
-            <w:r>
-              <w:rPr>
-                <w:noProof/>
-                <w:webHidden/>
-              </w:rPr>
-              <w:fldChar w:fldCharType="end"/>
-            </w:r>
-          </w:hyperlink>
-        </w:p>
-        <w:p>
-          <w:pPr>
-            <w:pStyle w:val="TOC2"/>
-            <w:rPr>
-              <w:noProof/>
-              <w:kern w:val="2"/>
-              <w14:ligatures w14:val="standardContextual"/>
-            </w:rPr>
-          </w:pPr>
-          <w:hyperlink w:anchor="_Toc153920322" w:history="1">
-            <w:r>
-              <w:rPr>
-                <w:rStyle w:val="Hyperlink"/>
-                <w:noProof/>
-              </w:rPr>
-              <w:t>I.</w:t>
-            </w:r>
-            <w:r>
-              <w:rPr>
-                <w:noProof/>
-                <w:kern w:val="2"/>
-                <w14:ligatures w14:val="standardContextual"/>
-              </w:rPr>
-              <w:tab/>
-            </w:r>
-            <w:r>
-              <w:rPr>
-                <w:rStyle w:val="Hyperlink"/>
-                <w:noProof/>
-              </w:rPr>
-              <w:t>Anti-Ghosting</w:t>
-            </w:r>
-            <w:r>
-              <w:rPr>
-                <w:noProof/>
-                <w:webHidden/>
-              </w:rPr>
-              <w:tab/>
-            </w:r>
-            <w:r>
-              <w:rPr>
-                <w:noProof/>
-                <w:webHidden/>
-              </w:rPr>
-              <w:fldChar w:fldCharType="begin"/>
-            </w:r>
-            <w:r>
-              <w:rPr>
-                <w:noProof/>
-                <w:webHidden/>
-              </w:rPr>
-              <w:instrText xml:space="preserve"> PAGEREF _Toc153920322 \h </w:instrText>
-            </w:r>
-            <w:r>
-              <w:rPr>
-                <w:noProof/>
-                <w:webHidden/>
-              </w:rPr>
-            </w:r>
-            <w:r>
-              <w:rPr>
-                <w:noProof/>
-                <w:webHidden/>
-              </w:rPr>
-              <w:fldChar w:fldCharType="separate"/>
-            </w:r>
-            <w:r>
-              <w:rPr>
-                <w:noProof/>
-                <w:webHidden/>
-              </w:rPr>
-              <w:t>8</w:t>
-            </w:r>
-            <w:r>
-              <w:rPr>
-                <w:noProof/>
-                <w:webHidden/>
-              </w:rPr>
-              <w:fldChar w:fldCharType="end"/>
-            </w:r>
-          </w:hyperlink>
-        </w:p>
-        <w:p>
-          <w:pPr>
-            <w:pStyle w:val="TOC1"/>
-            <w:tabs>
-              <w:tab w:val="left" w:pos="1827"/>
-              <w:tab w:val="right" w:leader="dot" w:pos="9350"/>
-            </w:tabs>
-            <w:ind w:left="0"/>
-            <w:rPr>
-              <w:noProof/>
-              <w:kern w:val="2"/>
-              <w14:ligatures w14:val="standardContextual"/>
-            </w:rPr>
-          </w:pPr>
-          <w:hyperlink w:anchor="_Toc153920323" w:history="1">
-            <w:r>
-              <w:rPr>
-                <w:rStyle w:val="Hyperlink"/>
-                <w:noProof/>
-              </w:rPr>
-              <w:t>7.</w:t>
-            </w:r>
-            <w:r>
-              <w:rPr>
-                <w:noProof/>
-                <w:kern w:val="2"/>
-                <w14:ligatures w14:val="standardContextual"/>
-              </w:rPr>
-              <w:tab/>
-            </w:r>
-            <w:r>
-              <w:rPr>
-                <w:rStyle w:val="Hyperlink"/>
-                <w:noProof/>
-              </w:rPr>
-              <w:t>Nixie Tube History</w:t>
-            </w:r>
-            <w:r>
-              <w:rPr>
-                <w:noProof/>
-                <w:webHidden/>
-              </w:rPr>
-              <w:tab/>
-            </w:r>
-            <w:r>
-              <w:rPr>
-                <w:noProof/>
-                <w:webHidden/>
-              </w:rPr>
-              <w:fldChar w:fldCharType="begin"/>
-            </w:r>
-            <w:r>
-              <w:rPr>
-                <w:noProof/>
-                <w:webHidden/>
-              </w:rPr>
-              <w:instrText xml:space="preserve"> PAGEREF _Toc153920323 \h </w:instrText>
-            </w:r>
-            <w:r>
-              <w:rPr>
-                <w:noProof/>
-                <w:webHidden/>
-              </w:rPr>
-            </w:r>
-            <w:r>
-              <w:rPr>
-                <w:noProof/>
-                <w:webHidden/>
-              </w:rPr>
-              <w:fldChar w:fldCharType="separate"/>
-            </w:r>
-            <w:r>
-              <w:rPr>
-                <w:noProof/>
-                <w:webHidden/>
-              </w:rPr>
-              <w:t>9</w:t>
-            </w:r>
-            <w:r>
-              <w:rPr>
-                <w:noProof/>
-                <w:webHidden/>
-              </w:rPr>
-              <w:fldChar w:fldCharType="end"/>
-            </w:r>
-          </w:hyperlink>
-        </w:p>
-        <w:p>
-          <w:pPr>
-            <w:pStyle w:val="TOC2"/>
-            <w:rPr>
-              <w:noProof/>
-              <w:kern w:val="2"/>
-              <w14:ligatures w14:val="standardContextual"/>
-            </w:rPr>
-          </w:pPr>
-          <w:hyperlink w:anchor="_Toc153920324" w:history="1">
-            <w:r>
-              <w:rPr>
-                <w:rStyle w:val="Hyperlink"/>
-                <w:noProof/>
-              </w:rPr>
-              <w:t>A.</w:t>
-            </w:r>
-            <w:r>
-              <w:rPr>
-                <w:noProof/>
-                <w:kern w:val="2"/>
-                <w14:ligatures w14:val="standardContextual"/>
-              </w:rPr>
-              <w:tab/>
-            </w:r>
-            <w:r>
-              <w:rPr>
-                <w:rStyle w:val="Hyperlink"/>
-                <w:noProof/>
-              </w:rPr>
-              <w:t>From Wikipedia:</w:t>
-            </w:r>
-            <w:r>
-              <w:rPr>
-                <w:noProof/>
-                <w:webHidden/>
-              </w:rPr>
-              <w:tab/>
-            </w:r>
-            <w:r>
-              <w:rPr>
-                <w:noProof/>
-                <w:webHidden/>
-              </w:rPr>
-              <w:fldChar w:fldCharType="begin"/>
-            </w:r>
-            <w:r>
-              <w:rPr>
-                <w:noProof/>
-                <w:webHidden/>
-              </w:rPr>
-              <w:instrText xml:space="preserve"> PAGEREF _Toc153920324 \h </w:instrText>
-            </w:r>
-            <w:r>
-              <w:rPr>
-                <w:noProof/>
-                <w:webHidden/>
-              </w:rPr>
-            </w:r>
-            <w:r>
-              <w:rPr>
-                <w:noProof/>
-                <w:webHidden/>
-              </w:rPr>
-              <w:fldChar w:fldCharType="separate"/>
-            </w:r>
-            <w:r>
-              <w:rPr>
-                <w:noProof/>
-                <w:webHidden/>
-              </w:rPr>
-              <w:t>9</w:t>
-            </w:r>
-            <w:r>
-              <w:rPr>
-                <w:noProof/>
-                <w:webHidden/>
-              </w:rPr>
-              <w:fldChar w:fldCharType="end"/>
-            </w:r>
-          </w:hyperlink>
-        </w:p>
-        <w:p>
-          <w:pPr>
-            <w:pStyle w:val="TOC2"/>
-            <w:rPr>
-              <w:noProof/>
-              <w:kern w:val="2"/>
-              <w14:ligatures w14:val="standardContextual"/>
-            </w:rPr>
-          </w:pPr>
-          <w:hyperlink w:anchor="_Toc153920325" w:history="1">
-            <w:r>
-              <w:rPr>
-                <w:rStyle w:val="Hyperlink"/>
-                <w:noProof/>
-              </w:rPr>
-              <w:t>B.</w:t>
-            </w:r>
-            <w:r>
-              <w:rPr>
-                <w:noProof/>
-                <w:kern w:val="2"/>
-                <w14:ligatures w14:val="standardContextual"/>
-              </w:rPr>
-              <w:tab/>
-            </w:r>
-            <w:r>
-              <w:rPr>
-                <w:rStyle w:val="Hyperlink"/>
-                <w:noProof/>
-              </w:rPr>
-              <w:t>In Soviet Russia:</w:t>
-            </w:r>
-            <w:r>
-              <w:rPr>
-                <w:noProof/>
-                <w:webHidden/>
-              </w:rPr>
-              <w:tab/>
-            </w:r>
-            <w:r>
-              <w:rPr>
-                <w:noProof/>
-                <w:webHidden/>
-              </w:rPr>
-              <w:fldChar w:fldCharType="begin"/>
-            </w:r>
-            <w:r>
-              <w:rPr>
-                <w:noProof/>
-                <w:webHidden/>
-              </w:rPr>
-              <w:instrText xml:space="preserve"> PAGEREF _Toc153920325 \h </w:instrText>
-            </w:r>
-            <w:r>
-              <w:rPr>
-                <w:noProof/>
-                <w:webHidden/>
-              </w:rPr>
-            </w:r>
-            <w:r>
-              <w:rPr>
-                <w:noProof/>
-                <w:webHidden/>
-              </w:rPr>
-              <w:fldChar w:fldCharType="separate"/>
-            </w:r>
-            <w:r>
-              <w:rPr>
-                <w:noProof/>
-                <w:webHidden/>
-              </w:rPr>
-              <w:t>9</w:t>
-            </w:r>
-            <w:r>
-              <w:rPr>
-                <w:noProof/>
-                <w:webHidden/>
-              </w:rPr>
-              <w:fldChar w:fldCharType="end"/>
-            </w:r>
-          </w:hyperlink>
-        </w:p>
-        <w:p>
-          <w:pPr>
-            <w:pStyle w:val="TOC2"/>
-            <w:rPr>
-              <w:noProof/>
-              <w:kern w:val="2"/>
-              <w14:ligatures w14:val="standardContextual"/>
-            </w:rPr>
-          </w:pPr>
-          <w:hyperlink w:anchor="_Toc153920326" w:history="1">
-            <w:r>
-              <w:rPr>
-                <w:rStyle w:val="Hyperlink"/>
-                <w:noProof/>
-              </w:rPr>
-              <w:t>C.</w:t>
-            </w:r>
-            <w:r>
-              <w:rPr>
-                <w:noProof/>
-                <w:kern w:val="2"/>
-                <w14:ligatures w14:val="standardContextual"/>
-              </w:rPr>
-              <w:tab/>
-            </w:r>
-            <w:r>
-              <w:rPr>
-                <w:rStyle w:val="Hyperlink"/>
-                <w:noProof/>
-              </w:rPr>
-              <w:t>IN-12A/B:</w:t>
-            </w:r>
-            <w:r>
-              <w:rPr>
-                <w:noProof/>
-                <w:webHidden/>
-              </w:rPr>
-              <w:tab/>
-            </w:r>
-            <w:r>
-              <w:rPr>
-                <w:noProof/>
-                <w:webHidden/>
-              </w:rPr>
-              <w:fldChar w:fldCharType="begin"/>
-            </w:r>
-            <w:r>
-              <w:rPr>
-                <w:noProof/>
-                <w:webHidden/>
-              </w:rPr>
-              <w:instrText xml:space="preserve"> PAGEREF _Toc153920326 \h </w:instrText>
-            </w:r>
-            <w:r>
-              <w:rPr>
-                <w:noProof/>
-                <w:webHidden/>
-              </w:rPr>
-            </w:r>
-            <w:r>
-              <w:rPr>
-                <w:noProof/>
-                <w:webHidden/>
-              </w:rPr>
-              <w:fldChar w:fldCharType="separate"/>
-            </w:r>
-            <w:r>
-              <w:rPr>
-                <w:noProof/>
-                <w:webHidden/>
-              </w:rPr>
-              <w:t>9</w:t>
-            </w:r>
-            <w:r>
-              <w:rPr>
-                <w:noProof/>
-                <w:webHidden/>
-              </w:rPr>
-              <w:fldChar w:fldCharType="end"/>
-            </w:r>
-          </w:hyperlink>
-        </w:p>
-        <w:p>
-          <w:r>
-            <w:rPr>
-              <w:b/>
-              <w:bCs/>
-              <w:noProof/>
-            </w:rPr>
-            <w:fldChar w:fldCharType="end"/>
-          </w:r>
-        </w:p>
-      </w:sdtContent>
-    </w:sdt>
-    <w:p>
+      </w:pPr>
+      <w:r>
+        <w:lastRenderedPageBreak/>
+        <w:fldChar w:fldCharType="begin"/>
+      </w:r>
+      <w:r>
+        <w:instrText xml:space="preserve"> TOC \o "1-3" \h \z \u </w:instrText>
+      </w:r>
+      <w:r>
+        <w:fldChar w:fldCharType="separate"/>
+      </w:r>
+      <w:hyperlink w:anchor="_Toc153965754" w:history="1">
+        <w:r>
+          <w:rPr>
+            <w:rStyle w:val="Hyperlink"/>
+            <w:noProof/>
+          </w:rPr>
+          <w:t>1.</w:t>
+        </w:r>
+        <w:r>
+          <w:rPr>
+            <w:noProof/>
+          </w:rPr>
+          <w:tab/>
+        </w:r>
+        <w:r>
+          <w:rPr>
+            <w:rStyle w:val="Hyperlink"/>
+            <w:noProof/>
+          </w:rPr>
+          <w:t>Warnings</w:t>
+        </w:r>
+        <w:r>
+          <w:rPr>
+            <w:noProof/>
+            <w:webHidden/>
+          </w:rPr>
+          <w:tab/>
+        </w:r>
+        <w:r>
+          <w:rPr>
+            <w:noProof/>
+            <w:webHidden/>
+          </w:rPr>
+          <w:fldChar w:fldCharType="begin"/>
+        </w:r>
+        <w:r>
+          <w:rPr>
+            <w:noProof/>
+            <w:webHidden/>
+          </w:rPr>
+          <w:instrText xml:space="preserve"> PAGEREF _Toc153965754 \h </w:instrText>
+        </w:r>
+        <w:r>
+          <w:rPr>
+            <w:noProof/>
+            <w:webHidden/>
+          </w:rPr>
+        </w:r>
+        <w:r>
+          <w:rPr>
+            <w:noProof/>
+            <w:webHidden/>
+          </w:rPr>
+          <w:fldChar w:fldCharType="separate"/>
+        </w:r>
+        <w:r>
+          <w:rPr>
+            <w:noProof/>
+            <w:webHidden/>
+          </w:rPr>
+          <w:t>2</w:t>
+        </w:r>
+        <w:r>
+          <w:rPr>
+            <w:noProof/>
+            <w:webHidden/>
+          </w:rPr>
+          <w:fldChar w:fldCharType="end"/>
+        </w:r>
+      </w:hyperlink>
+    </w:p>
+    <w:p>
+      <w:pPr>
+        <w:pStyle w:val="TOC1"/>
+        <w:tabs>
+          <w:tab w:val="left" w:pos="440"/>
+          <w:tab w:val="right" w:leader="dot" w:pos="9350"/>
+        </w:tabs>
+        <w:rPr>
+          <w:noProof/>
+        </w:rPr>
+      </w:pPr>
+      <w:hyperlink w:anchor="_Toc153965755" w:history="1">
+        <w:r>
+          <w:rPr>
+            <w:rStyle w:val="Hyperlink"/>
+            <w:noProof/>
+          </w:rPr>
+          <w:t>2.</w:t>
+        </w:r>
+        <w:r>
+          <w:rPr>
+            <w:noProof/>
+          </w:rPr>
+          <w:tab/>
+        </w:r>
+        <w:r>
+          <w:rPr>
+            <w:rStyle w:val="Hyperlink"/>
+            <w:noProof/>
+          </w:rPr>
+          <w:t>Pushbutton Interface</w:t>
+        </w:r>
+        <w:r>
+          <w:rPr>
+            <w:noProof/>
+            <w:webHidden/>
+          </w:rPr>
+          <w:tab/>
+        </w:r>
+        <w:r>
+          <w:rPr>
+            <w:noProof/>
+            <w:webHidden/>
+          </w:rPr>
+          <w:fldChar w:fldCharType="begin"/>
+        </w:r>
+        <w:r>
+          <w:rPr>
+            <w:noProof/>
+            <w:webHidden/>
+          </w:rPr>
+          <w:instrText xml:space="preserve"> PAGEREF _Toc153965755 \h </w:instrText>
+        </w:r>
+        <w:r>
+          <w:rPr>
+            <w:noProof/>
+            <w:webHidden/>
+          </w:rPr>
+        </w:r>
+        <w:r>
+          <w:rPr>
+            <w:noProof/>
+            <w:webHidden/>
+          </w:rPr>
+          <w:fldChar w:fldCharType="separate"/>
+        </w:r>
+        <w:r>
+          <w:rPr>
+            <w:noProof/>
+            <w:webHidden/>
+          </w:rPr>
+          <w:t>3</w:t>
+        </w:r>
+        <w:r>
+          <w:rPr>
+            <w:noProof/>
+            <w:webHidden/>
+          </w:rPr>
+          <w:fldChar w:fldCharType="end"/>
+        </w:r>
+      </w:hyperlink>
+    </w:p>
+    <w:p>
+      <w:pPr>
+        <w:pStyle w:val="TOC1"/>
+        <w:tabs>
+          <w:tab w:val="left" w:pos="440"/>
+          <w:tab w:val="right" w:leader="dot" w:pos="9350"/>
+        </w:tabs>
+        <w:rPr>
+          <w:noProof/>
+        </w:rPr>
+      </w:pPr>
+      <w:hyperlink w:anchor="_Toc153965756" w:history="1">
+        <w:r>
+          <w:rPr>
+            <w:rStyle w:val="Hyperlink"/>
+            <w:noProof/>
+          </w:rPr>
+          <w:t>3.</w:t>
+        </w:r>
+        <w:r>
+          <w:rPr>
+            <w:noProof/>
+          </w:rPr>
+          <w:tab/>
+        </w:r>
+        <w:r>
+          <w:rPr>
+            <w:rStyle w:val="Hyperlink"/>
+            <w:noProof/>
+          </w:rPr>
+          <w:t>USB/Serial Interface</w:t>
+        </w:r>
+        <w:r>
+          <w:rPr>
+            <w:noProof/>
+            <w:webHidden/>
+          </w:rPr>
+          <w:tab/>
+        </w:r>
+        <w:r>
+          <w:rPr>
+            <w:noProof/>
+            <w:webHidden/>
+          </w:rPr>
+          <w:fldChar w:fldCharType="begin"/>
+        </w:r>
+        <w:r>
+          <w:rPr>
+            <w:noProof/>
+            <w:webHidden/>
+          </w:rPr>
+          <w:instrText xml:space="preserve"> PAGEREF _Toc153965756 \h </w:instrText>
+        </w:r>
+        <w:r>
+          <w:rPr>
+            <w:noProof/>
+            <w:webHidden/>
+          </w:rPr>
+        </w:r>
+        <w:r>
+          <w:rPr>
+            <w:noProof/>
+            <w:webHidden/>
+          </w:rPr>
+          <w:fldChar w:fldCharType="separate"/>
+        </w:r>
+        <w:r>
+          <w:rPr>
+            <w:noProof/>
+            <w:webHidden/>
+          </w:rPr>
+          <w:t>4</w:t>
+        </w:r>
+        <w:r>
+          <w:rPr>
+            <w:noProof/>
+            <w:webHidden/>
+          </w:rPr>
+          <w:fldChar w:fldCharType="end"/>
+        </w:r>
+      </w:hyperlink>
+    </w:p>
+    <w:p>
+      <w:pPr>
+        <w:pStyle w:val="TOC2"/>
+        <w:rPr>
+          <w:noProof/>
+        </w:rPr>
+      </w:pPr>
+      <w:hyperlink w:anchor="_Toc153965757" w:history="1">
+        <w:r>
+          <w:rPr>
+            <w:rStyle w:val="Hyperlink"/>
+            <w:noProof/>
+          </w:rPr>
+          <w:t>A.</w:t>
+        </w:r>
+        <w:r>
+          <w:rPr>
+            <w:noProof/>
+          </w:rPr>
+          <w:tab/>
+        </w:r>
+        <w:r>
+          <w:rPr>
+            <w:rStyle w:val="Hyperlink"/>
+            <w:noProof/>
+          </w:rPr>
+          <w:t>Establishing a Connection</w:t>
+        </w:r>
+        <w:r>
+          <w:rPr>
+            <w:noProof/>
+            <w:webHidden/>
+          </w:rPr>
+          <w:tab/>
+        </w:r>
+        <w:r>
+          <w:rPr>
+            <w:noProof/>
+            <w:webHidden/>
+          </w:rPr>
+          <w:fldChar w:fldCharType="begin"/>
+        </w:r>
+        <w:r>
+          <w:rPr>
+            <w:noProof/>
+            <w:webHidden/>
+          </w:rPr>
+          <w:instrText xml:space="preserve"> PAGEREF _Toc153965757 \h </w:instrText>
+        </w:r>
+        <w:r>
+          <w:rPr>
+            <w:noProof/>
+            <w:webHidden/>
+          </w:rPr>
+        </w:r>
+        <w:r>
+          <w:rPr>
+            <w:noProof/>
+            <w:webHidden/>
+          </w:rPr>
+          <w:fldChar w:fldCharType="separate"/>
+        </w:r>
+        <w:r>
+          <w:rPr>
+            <w:noProof/>
+            <w:webHidden/>
+          </w:rPr>
+          <w:t>4</w:t>
+        </w:r>
+        <w:r>
+          <w:rPr>
+            <w:noProof/>
+            <w:webHidden/>
+          </w:rPr>
+          <w:fldChar w:fldCharType="end"/>
+        </w:r>
+      </w:hyperlink>
+    </w:p>
+    <w:p>
+      <w:pPr>
+        <w:pStyle w:val="TOC1"/>
+        <w:tabs>
+          <w:tab w:val="left" w:pos="440"/>
+          <w:tab w:val="right" w:leader="dot" w:pos="9350"/>
+        </w:tabs>
+        <w:rPr>
+          <w:noProof/>
+        </w:rPr>
+      </w:pPr>
+      <w:hyperlink w:anchor="_Toc153965758" w:history="1">
+        <w:r>
+          <w:rPr>
+            <w:rStyle w:val="Hyperlink"/>
+            <w:noProof/>
+          </w:rPr>
+          <w:t>4.</w:t>
+        </w:r>
+        <w:r>
+          <w:rPr>
+            <w:noProof/>
+          </w:rPr>
+          <w:tab/>
+        </w:r>
+        <w:r>
+          <w:rPr>
+            <w:rStyle w:val="Hyperlink"/>
+            <w:noProof/>
+          </w:rPr>
+          <w:t>Project History</w:t>
+        </w:r>
+        <w:r>
+          <w:rPr>
+            <w:noProof/>
+            <w:webHidden/>
+          </w:rPr>
+          <w:tab/>
+        </w:r>
+        <w:r>
+          <w:rPr>
+            <w:noProof/>
+            <w:webHidden/>
+          </w:rPr>
+          <w:fldChar w:fldCharType="begin"/>
+        </w:r>
+        <w:r>
+          <w:rPr>
+            <w:noProof/>
+            <w:webHidden/>
+          </w:rPr>
+          <w:instrText xml:space="preserve"> PAGEREF _Toc153965758 \h </w:instrText>
+        </w:r>
+        <w:r>
+          <w:rPr>
+            <w:noProof/>
+            <w:webHidden/>
+          </w:rPr>
+        </w:r>
+        <w:r>
+          <w:rPr>
+            <w:noProof/>
+            <w:webHidden/>
+          </w:rPr>
+          <w:fldChar w:fldCharType="separate"/>
+        </w:r>
+        <w:r>
+          <w:rPr>
+            <w:noProof/>
+            <w:webHidden/>
+          </w:rPr>
+          <w:t>5</w:t>
+        </w:r>
+        <w:r>
+          <w:rPr>
+            <w:noProof/>
+            <w:webHidden/>
+          </w:rPr>
+          <w:fldChar w:fldCharType="end"/>
+        </w:r>
+      </w:hyperlink>
+    </w:p>
+    <w:p>
+      <w:pPr>
+        <w:pStyle w:val="TOC1"/>
+        <w:tabs>
+          <w:tab w:val="left" w:pos="440"/>
+          <w:tab w:val="right" w:leader="dot" w:pos="9350"/>
+        </w:tabs>
+        <w:rPr>
+          <w:noProof/>
+        </w:rPr>
+      </w:pPr>
+      <w:hyperlink w:anchor="_Toc153965759" w:history="1">
+        <w:r>
+          <w:rPr>
+            <w:rStyle w:val="Hyperlink"/>
+            <w:noProof/>
+          </w:rPr>
+          <w:t>5.</w:t>
+        </w:r>
+        <w:r>
+          <w:rPr>
+            <w:noProof/>
+          </w:rPr>
+          <w:tab/>
+        </w:r>
+        <w:r>
+          <w:rPr>
+            <w:rStyle w:val="Hyperlink"/>
+            <w:noProof/>
+          </w:rPr>
+          <w:t>Nixie Tube Working Principle</w:t>
+        </w:r>
+        <w:r>
+          <w:rPr>
+            <w:noProof/>
+            <w:webHidden/>
+          </w:rPr>
+          <w:tab/>
+        </w:r>
+        <w:r>
+          <w:rPr>
+            <w:noProof/>
+            <w:webHidden/>
+          </w:rPr>
+          <w:fldChar w:fldCharType="begin"/>
+        </w:r>
+        <w:r>
+          <w:rPr>
+            <w:noProof/>
+            <w:webHidden/>
+          </w:rPr>
+          <w:instrText xml:space="preserve"> PAGEREF _Toc153965759 \h </w:instrText>
+        </w:r>
+        <w:r>
+          <w:rPr>
+            <w:noProof/>
+            <w:webHidden/>
+          </w:rPr>
+        </w:r>
+        <w:r>
+          <w:rPr>
+            <w:noProof/>
+            <w:webHidden/>
+          </w:rPr>
+          <w:fldChar w:fldCharType="separate"/>
+        </w:r>
+        <w:r>
+          <w:rPr>
+            <w:noProof/>
+            <w:webHidden/>
+          </w:rPr>
+          <w:t>6</w:t>
+        </w:r>
+        <w:r>
+          <w:rPr>
+            <w:noProof/>
+            <w:webHidden/>
+          </w:rPr>
+          <w:fldChar w:fldCharType="end"/>
+        </w:r>
+      </w:hyperlink>
+    </w:p>
+    <w:p>
+      <w:pPr>
+        <w:pStyle w:val="TOC2"/>
+        <w:rPr>
+          <w:noProof/>
+        </w:rPr>
+      </w:pPr>
+      <w:hyperlink w:anchor="_Toc153965760" w:history="1">
+        <w:r>
+          <w:rPr>
+            <w:rStyle w:val="Hyperlink"/>
+            <w:noProof/>
+          </w:rPr>
+          <w:t>A.</w:t>
+        </w:r>
+        <w:r>
+          <w:rPr>
+            <w:noProof/>
+          </w:rPr>
+          <w:tab/>
+        </w:r>
+        <w:r>
+          <w:rPr>
+            <w:rStyle w:val="Hyperlink"/>
+            <w:noProof/>
+          </w:rPr>
+          <w:t>(Not) a Vacuum Tube</w:t>
+        </w:r>
+        <w:r>
+          <w:rPr>
+            <w:noProof/>
+            <w:webHidden/>
+          </w:rPr>
+          <w:tab/>
+        </w:r>
+        <w:r>
+          <w:rPr>
+            <w:noProof/>
+            <w:webHidden/>
+          </w:rPr>
+          <w:fldChar w:fldCharType="begin"/>
+        </w:r>
+        <w:r>
+          <w:rPr>
+            <w:noProof/>
+            <w:webHidden/>
+          </w:rPr>
+          <w:instrText xml:space="preserve"> PAGEREF _Toc153965760 \h </w:instrText>
+        </w:r>
+        <w:r>
+          <w:rPr>
+            <w:noProof/>
+            <w:webHidden/>
+          </w:rPr>
+        </w:r>
+        <w:r>
+          <w:rPr>
+            <w:noProof/>
+            <w:webHidden/>
+          </w:rPr>
+          <w:fldChar w:fldCharType="separate"/>
+        </w:r>
+        <w:r>
+          <w:rPr>
+            <w:noProof/>
+            <w:webHidden/>
+          </w:rPr>
+          <w:t>6</w:t>
+        </w:r>
+        <w:r>
+          <w:rPr>
+            <w:noProof/>
+            <w:webHidden/>
+          </w:rPr>
+          <w:fldChar w:fldCharType="end"/>
+        </w:r>
+      </w:hyperlink>
+    </w:p>
+    <w:p>
+      <w:pPr>
+        <w:pStyle w:val="TOC2"/>
+        <w:rPr>
+          <w:noProof/>
+        </w:rPr>
+      </w:pPr>
+      <w:hyperlink w:anchor="_Toc153965761" w:history="1">
+        <w:r>
+          <w:rPr>
+            <w:rStyle w:val="Hyperlink"/>
+            <w:noProof/>
+          </w:rPr>
+          <w:t>B.</w:t>
+        </w:r>
+        <w:r>
+          <w:rPr>
+            <w:noProof/>
+          </w:rPr>
+          <w:tab/>
+        </w:r>
+        <w:r>
+          <w:rPr>
+            <w:rStyle w:val="Hyperlink"/>
+            <w:noProof/>
+          </w:rPr>
+          <w:t>Ionization</w:t>
+        </w:r>
+        <w:r>
+          <w:rPr>
+            <w:noProof/>
+            <w:webHidden/>
+          </w:rPr>
+          <w:tab/>
+        </w:r>
+        <w:r>
+          <w:rPr>
+            <w:noProof/>
+            <w:webHidden/>
+          </w:rPr>
+          <w:fldChar w:fldCharType="begin"/>
+        </w:r>
+        <w:r>
+          <w:rPr>
+            <w:noProof/>
+            <w:webHidden/>
+          </w:rPr>
+          <w:instrText xml:space="preserve"> PAGEREF _Toc153965761 \h </w:instrText>
+        </w:r>
+        <w:r>
+          <w:rPr>
+            <w:noProof/>
+            <w:webHidden/>
+          </w:rPr>
+        </w:r>
+        <w:r>
+          <w:rPr>
+            <w:noProof/>
+            <w:webHidden/>
+          </w:rPr>
+          <w:fldChar w:fldCharType="separate"/>
+        </w:r>
+        <w:r>
+          <w:rPr>
+            <w:noProof/>
+            <w:webHidden/>
+          </w:rPr>
+          <w:t>6</w:t>
+        </w:r>
+        <w:r>
+          <w:rPr>
+            <w:noProof/>
+            <w:webHidden/>
+          </w:rPr>
+          <w:fldChar w:fldCharType="end"/>
+        </w:r>
+      </w:hyperlink>
+    </w:p>
+    <w:p>
+      <w:pPr>
+        <w:pStyle w:val="TOC2"/>
+        <w:rPr>
+          <w:noProof/>
+        </w:rPr>
+      </w:pPr>
+      <w:hyperlink w:anchor="_Toc153965762" w:history="1">
+        <w:r>
+          <w:rPr>
+            <w:rStyle w:val="Hyperlink"/>
+            <w:noProof/>
+          </w:rPr>
+          <w:t>C.</w:t>
+        </w:r>
+        <w:r>
+          <w:rPr>
+            <w:noProof/>
+          </w:rPr>
+          <w:tab/>
+        </w:r>
+        <w:r>
+          <w:rPr>
+            <w:rStyle w:val="Hyperlink"/>
+            <w:noProof/>
+          </w:rPr>
+          <w:t>Common Anode</w:t>
+        </w:r>
+        <w:r>
+          <w:rPr>
+            <w:noProof/>
+            <w:webHidden/>
+          </w:rPr>
+          <w:tab/>
+        </w:r>
+        <w:r>
+          <w:rPr>
+            <w:noProof/>
+            <w:webHidden/>
+          </w:rPr>
+          <w:fldChar w:fldCharType="begin"/>
+        </w:r>
+        <w:r>
+          <w:rPr>
+            <w:noProof/>
+            <w:webHidden/>
+          </w:rPr>
+          <w:instrText xml:space="preserve"> PAGEREF _Toc153965762 \h </w:instrText>
+        </w:r>
+        <w:r>
+          <w:rPr>
+            <w:noProof/>
+            <w:webHidden/>
+          </w:rPr>
+        </w:r>
+        <w:r>
+          <w:rPr>
+            <w:noProof/>
+            <w:webHidden/>
+          </w:rPr>
+          <w:fldChar w:fldCharType="separate"/>
+        </w:r>
+        <w:r>
+          <w:rPr>
+            <w:noProof/>
+            <w:webHidden/>
+          </w:rPr>
+          <w:t>6</w:t>
+        </w:r>
+        <w:r>
+          <w:rPr>
+            <w:noProof/>
+            <w:webHidden/>
+          </w:rPr>
+          <w:fldChar w:fldCharType="end"/>
+        </w:r>
+      </w:hyperlink>
+    </w:p>
+    <w:p>
+      <w:pPr>
+        <w:pStyle w:val="TOC2"/>
+        <w:rPr>
+          <w:noProof/>
+        </w:rPr>
+      </w:pPr>
+      <w:hyperlink w:anchor="_Toc153965763" w:history="1">
+        <w:r>
+          <w:rPr>
+            <w:rStyle w:val="Hyperlink"/>
+            <w:noProof/>
+          </w:rPr>
+          <w:t>D.</w:t>
+        </w:r>
+        <w:r>
+          <w:rPr>
+            <w:noProof/>
+          </w:rPr>
+          <w:tab/>
+        </w:r>
+        <w:r>
+          <w:rPr>
+            <w:rStyle w:val="Hyperlink"/>
+            <w:noProof/>
+          </w:rPr>
+          <w:t>Cold Cathode</w:t>
+        </w:r>
+        <w:r>
+          <w:rPr>
+            <w:noProof/>
+            <w:webHidden/>
+          </w:rPr>
+          <w:tab/>
+        </w:r>
+        <w:r>
+          <w:rPr>
+            <w:noProof/>
+            <w:webHidden/>
+          </w:rPr>
+          <w:fldChar w:fldCharType="begin"/>
+        </w:r>
+        <w:r>
+          <w:rPr>
+            <w:noProof/>
+            <w:webHidden/>
+          </w:rPr>
+          <w:instrText xml:space="preserve"> PAGEREF _Toc153965763 \h </w:instrText>
+        </w:r>
+        <w:r>
+          <w:rPr>
+            <w:noProof/>
+            <w:webHidden/>
+          </w:rPr>
+        </w:r>
+        <w:r>
+          <w:rPr>
+            <w:noProof/>
+            <w:webHidden/>
+          </w:rPr>
+          <w:fldChar w:fldCharType="separate"/>
+        </w:r>
+        <w:r>
+          <w:rPr>
+            <w:noProof/>
+            <w:webHidden/>
+          </w:rPr>
+          <w:t>6</w:t>
+        </w:r>
+        <w:r>
+          <w:rPr>
+            <w:noProof/>
+            <w:webHidden/>
+          </w:rPr>
+          <w:fldChar w:fldCharType="end"/>
+        </w:r>
+      </w:hyperlink>
+    </w:p>
+    <w:p>
+      <w:pPr>
+        <w:pStyle w:val="TOC2"/>
+        <w:rPr>
+          <w:noProof/>
+        </w:rPr>
+      </w:pPr>
+      <w:hyperlink w:anchor="_Toc153965764" w:history="1">
+        <w:r>
+          <w:rPr>
+            <w:rStyle w:val="Hyperlink"/>
+            <w:noProof/>
+          </w:rPr>
+          <w:t>E.</w:t>
+        </w:r>
+        <w:r>
+          <w:rPr>
+            <w:noProof/>
+          </w:rPr>
+          <w:tab/>
+        </w:r>
+        <w:r>
+          <w:rPr>
+            <w:rStyle w:val="Hyperlink"/>
+            <w:noProof/>
+          </w:rPr>
+          <w:t>Strike Voltage</w:t>
+        </w:r>
+        <w:r>
+          <w:rPr>
+            <w:noProof/>
+            <w:webHidden/>
+          </w:rPr>
+          <w:tab/>
+        </w:r>
+        <w:r>
+          <w:rPr>
+            <w:noProof/>
+            <w:webHidden/>
+          </w:rPr>
+          <w:fldChar w:fldCharType="begin"/>
+        </w:r>
+        <w:r>
+          <w:rPr>
+            <w:noProof/>
+            <w:webHidden/>
+          </w:rPr>
+          <w:instrText xml:space="preserve"> PAGEREF _Toc153965764 \h </w:instrText>
+        </w:r>
+        <w:r>
+          <w:rPr>
+            <w:noProof/>
+            <w:webHidden/>
+          </w:rPr>
+        </w:r>
+        <w:r>
+          <w:rPr>
+            <w:noProof/>
+            <w:webHidden/>
+          </w:rPr>
+          <w:fldChar w:fldCharType="separate"/>
+        </w:r>
+        <w:r>
+          <w:rPr>
+            <w:noProof/>
+            <w:webHidden/>
+          </w:rPr>
+          <w:t>7</w:t>
+        </w:r>
+        <w:r>
+          <w:rPr>
+            <w:noProof/>
+            <w:webHidden/>
+          </w:rPr>
+          <w:fldChar w:fldCharType="end"/>
+        </w:r>
+      </w:hyperlink>
+    </w:p>
+    <w:p>
+      <w:pPr>
+        <w:pStyle w:val="TOC2"/>
+        <w:rPr>
+          <w:noProof/>
+        </w:rPr>
+      </w:pPr>
+      <w:hyperlink w:anchor="_Toc153965765" w:history="1">
+        <w:r>
+          <w:rPr>
+            <w:rStyle w:val="Hyperlink"/>
+            <w:noProof/>
+          </w:rPr>
+          <w:t>F.</w:t>
+        </w:r>
+        <w:r>
+          <w:rPr>
+            <w:noProof/>
+          </w:rPr>
+          <w:tab/>
+        </w:r>
+        <w:r>
+          <w:rPr>
+            <w:rStyle w:val="Hyperlink"/>
+            <w:noProof/>
+          </w:rPr>
+          <w:t>Sustain Voltage</w:t>
+        </w:r>
+        <w:r>
+          <w:rPr>
+            <w:noProof/>
+            <w:webHidden/>
+          </w:rPr>
+          <w:tab/>
+        </w:r>
+        <w:r>
+          <w:rPr>
+            <w:noProof/>
+            <w:webHidden/>
+          </w:rPr>
+          <w:fldChar w:fldCharType="begin"/>
+        </w:r>
+        <w:r>
+          <w:rPr>
+            <w:noProof/>
+            <w:webHidden/>
+          </w:rPr>
+          <w:instrText xml:space="preserve"> PAGEREF _Toc153965765 \h </w:instrText>
+        </w:r>
+        <w:r>
+          <w:rPr>
+            <w:noProof/>
+            <w:webHidden/>
+          </w:rPr>
+        </w:r>
+        <w:r>
+          <w:rPr>
+            <w:noProof/>
+            <w:webHidden/>
+          </w:rPr>
+          <w:fldChar w:fldCharType="separate"/>
+        </w:r>
+        <w:r>
+          <w:rPr>
+            <w:noProof/>
+            <w:webHidden/>
+          </w:rPr>
+          <w:t>7</w:t>
+        </w:r>
+        <w:r>
+          <w:rPr>
+            <w:noProof/>
+            <w:webHidden/>
+          </w:rPr>
+          <w:fldChar w:fldCharType="end"/>
+        </w:r>
+      </w:hyperlink>
+    </w:p>
+    <w:p>
+      <w:pPr>
+        <w:pStyle w:val="TOC2"/>
+        <w:rPr>
+          <w:noProof/>
+        </w:rPr>
+      </w:pPr>
+      <w:hyperlink w:anchor="_Toc153965766" w:history="1">
+        <w:r>
+          <w:rPr>
+            <w:rStyle w:val="Hyperlink"/>
+            <w:noProof/>
+          </w:rPr>
+          <w:t>G.</w:t>
+        </w:r>
+        <w:r>
+          <w:rPr>
+            <w:noProof/>
+          </w:rPr>
+          <w:tab/>
+        </w:r>
+        <w:r>
+          <w:rPr>
+            <w:rStyle w:val="Hyperlink"/>
+            <w:noProof/>
+          </w:rPr>
+          <w:t>Negative Resistance</w:t>
+        </w:r>
+        <w:r>
+          <w:rPr>
+            <w:noProof/>
+            <w:webHidden/>
+          </w:rPr>
+          <w:tab/>
+        </w:r>
+        <w:r>
+          <w:rPr>
+            <w:noProof/>
+            <w:webHidden/>
+          </w:rPr>
+          <w:fldChar w:fldCharType="begin"/>
+        </w:r>
+        <w:r>
+          <w:rPr>
+            <w:noProof/>
+            <w:webHidden/>
+          </w:rPr>
+          <w:instrText xml:space="preserve"> PAGEREF _Toc153965766 \h </w:instrText>
+        </w:r>
+        <w:r>
+          <w:rPr>
+            <w:noProof/>
+            <w:webHidden/>
+          </w:rPr>
+        </w:r>
+        <w:r>
+          <w:rPr>
+            <w:noProof/>
+            <w:webHidden/>
+          </w:rPr>
+          <w:fldChar w:fldCharType="separate"/>
+        </w:r>
+        <w:r>
+          <w:rPr>
+            <w:noProof/>
+            <w:webHidden/>
+          </w:rPr>
+          <w:t>7</w:t>
+        </w:r>
+        <w:r>
+          <w:rPr>
+            <w:noProof/>
+            <w:webHidden/>
+          </w:rPr>
+          <w:fldChar w:fldCharType="end"/>
+        </w:r>
+      </w:hyperlink>
+    </w:p>
+    <w:p>
+      <w:pPr>
+        <w:pStyle w:val="TOC2"/>
+        <w:rPr>
+          <w:noProof/>
+        </w:rPr>
+      </w:pPr>
+      <w:hyperlink w:anchor="_Toc153965767" w:history="1">
+        <w:r>
+          <w:rPr>
+            <w:rStyle w:val="Hyperlink"/>
+            <w:noProof/>
+          </w:rPr>
+          <w:t>H.</w:t>
+        </w:r>
+        <w:r>
+          <w:rPr>
+            <w:noProof/>
+          </w:rPr>
+          <w:tab/>
+        </w:r>
+        <w:r>
+          <w:rPr>
+            <w:rStyle w:val="Hyperlink"/>
+            <w:noProof/>
+          </w:rPr>
+          <w:t>Multiplexing</w:t>
+        </w:r>
+        <w:r>
+          <w:rPr>
+            <w:noProof/>
+            <w:webHidden/>
+          </w:rPr>
+          <w:tab/>
+        </w:r>
+        <w:r>
+          <w:rPr>
+            <w:noProof/>
+            <w:webHidden/>
+          </w:rPr>
+          <w:fldChar w:fldCharType="begin"/>
+        </w:r>
+        <w:r>
+          <w:rPr>
+            <w:noProof/>
+            <w:webHidden/>
+          </w:rPr>
+          <w:instrText xml:space="preserve"> PAGEREF _Toc153965767 \h </w:instrText>
+        </w:r>
+        <w:r>
+          <w:rPr>
+            <w:noProof/>
+            <w:webHidden/>
+          </w:rPr>
+        </w:r>
+        <w:r>
+          <w:rPr>
+            <w:noProof/>
+            <w:webHidden/>
+          </w:rPr>
+          <w:fldChar w:fldCharType="separate"/>
+        </w:r>
+        <w:r>
+          <w:rPr>
+            <w:noProof/>
+            <w:webHidden/>
+          </w:rPr>
+          <w:t>7</w:t>
+        </w:r>
+        <w:r>
+          <w:rPr>
+            <w:noProof/>
+            <w:webHidden/>
+          </w:rPr>
+          <w:fldChar w:fldCharType="end"/>
+        </w:r>
+      </w:hyperlink>
+    </w:p>
+    <w:p>
+      <w:pPr>
+        <w:pStyle w:val="TOC2"/>
+        <w:rPr>
+          <w:noProof/>
+        </w:rPr>
+      </w:pPr>
+      <w:hyperlink w:anchor="_Toc153965768" w:history="1">
+        <w:r>
+          <w:rPr>
+            <w:rStyle w:val="Hyperlink"/>
+            <w:noProof/>
+          </w:rPr>
+          <w:t>I.</w:t>
+        </w:r>
+        <w:r>
+          <w:rPr>
+            <w:noProof/>
+          </w:rPr>
+          <w:tab/>
+        </w:r>
+        <w:r>
+          <w:rPr>
+            <w:rStyle w:val="Hyperlink"/>
+            <w:noProof/>
+          </w:rPr>
+          <w:t>Anti-Ghosting</w:t>
+        </w:r>
+        <w:r>
+          <w:rPr>
+            <w:noProof/>
+            <w:webHidden/>
+          </w:rPr>
+          <w:tab/>
+        </w:r>
+        <w:r>
+          <w:rPr>
+            <w:noProof/>
+            <w:webHidden/>
+          </w:rPr>
+          <w:fldChar w:fldCharType="begin"/>
+        </w:r>
+        <w:r>
+          <w:rPr>
+            <w:noProof/>
+            <w:webHidden/>
+          </w:rPr>
+          <w:instrText xml:space="preserve"> PAGEREF _Toc153965768 \h </w:instrText>
+        </w:r>
+        <w:r>
+          <w:rPr>
+            <w:noProof/>
+            <w:webHidden/>
+          </w:rPr>
+        </w:r>
+        <w:r>
+          <w:rPr>
+            <w:noProof/>
+            <w:webHidden/>
+          </w:rPr>
+          <w:fldChar w:fldCharType="separate"/>
+        </w:r>
+        <w:r>
+          <w:rPr>
+            <w:noProof/>
+            <w:webHidden/>
+          </w:rPr>
+          <w:t>8</w:t>
+        </w:r>
+        <w:r>
+          <w:rPr>
+            <w:noProof/>
+            <w:webHidden/>
+          </w:rPr>
+          <w:fldChar w:fldCharType="end"/>
+        </w:r>
+      </w:hyperlink>
+    </w:p>
+    <w:p>
+      <w:pPr>
+        <w:pStyle w:val="TOC1"/>
+        <w:tabs>
+          <w:tab w:val="left" w:pos="440"/>
+          <w:tab w:val="right" w:leader="dot" w:pos="9350"/>
+        </w:tabs>
+        <w:rPr>
+          <w:noProof/>
+        </w:rPr>
+      </w:pPr>
+      <w:hyperlink w:anchor="_Toc153965769" w:history="1">
+        <w:r>
+          <w:rPr>
+            <w:rStyle w:val="Hyperlink"/>
+            <w:noProof/>
+          </w:rPr>
+          <w:t>6.</w:t>
+        </w:r>
+        <w:r>
+          <w:rPr>
+            <w:noProof/>
+          </w:rPr>
+          <w:tab/>
+        </w:r>
+        <w:r>
+          <w:rPr>
+            <w:rStyle w:val="Hyperlink"/>
+            <w:noProof/>
+          </w:rPr>
+          <w:t>Nixie Tube History</w:t>
+        </w:r>
+        <w:r>
+          <w:rPr>
+            <w:noProof/>
+            <w:webHidden/>
+          </w:rPr>
+          <w:tab/>
+        </w:r>
+        <w:r>
+          <w:rPr>
+            <w:noProof/>
+            <w:webHidden/>
+          </w:rPr>
+          <w:fldChar w:fldCharType="begin"/>
+        </w:r>
+        <w:r>
+          <w:rPr>
+            <w:noProof/>
+            <w:webHidden/>
+          </w:rPr>
+          <w:instrText xml:space="preserve"> PAGEREF _Toc153965769 \h </w:instrText>
+        </w:r>
+        <w:r>
+          <w:rPr>
+            <w:noProof/>
+            <w:webHidden/>
+          </w:rPr>
+        </w:r>
+        <w:r>
+          <w:rPr>
+            <w:noProof/>
+            <w:webHidden/>
+          </w:rPr>
+          <w:fldChar w:fldCharType="separate"/>
+        </w:r>
+        <w:r>
+          <w:rPr>
+            <w:noProof/>
+            <w:webHidden/>
+          </w:rPr>
+          <w:t>9</w:t>
+        </w:r>
+        <w:r>
+          <w:rPr>
+            <w:noProof/>
+            <w:webHidden/>
+          </w:rPr>
+          <w:fldChar w:fldCharType="end"/>
+        </w:r>
+      </w:hyperlink>
+    </w:p>
+    <w:p>
+      <w:pPr>
+        <w:pStyle w:val="TOC2"/>
+        <w:rPr>
+          <w:noProof/>
+        </w:rPr>
+      </w:pPr>
+      <w:hyperlink w:anchor="_Toc153965770" w:history="1">
+        <w:r>
+          <w:rPr>
+            <w:rStyle w:val="Hyperlink"/>
+            <w:noProof/>
+          </w:rPr>
+          <w:t>A.</w:t>
+        </w:r>
+        <w:r>
+          <w:rPr>
+            <w:noProof/>
+          </w:rPr>
+          <w:tab/>
+        </w:r>
+        <w:r>
+          <w:rPr>
+            <w:rStyle w:val="Hyperlink"/>
+            <w:noProof/>
+          </w:rPr>
+          <w:t>From Wikipedia:</w:t>
+        </w:r>
+        <w:r>
+          <w:rPr>
+            <w:noProof/>
+            <w:webHidden/>
+          </w:rPr>
+          <w:tab/>
+        </w:r>
+        <w:r>
+          <w:rPr>
+            <w:noProof/>
+            <w:webHidden/>
+          </w:rPr>
+          <w:fldChar w:fldCharType="begin"/>
+        </w:r>
+        <w:r>
+          <w:rPr>
+            <w:noProof/>
+            <w:webHidden/>
+          </w:rPr>
+          <w:instrText xml:space="preserve"> PAGEREF _Toc153965770 \h </w:instrText>
+        </w:r>
+        <w:r>
+          <w:rPr>
+            <w:noProof/>
+            <w:webHidden/>
+          </w:rPr>
+        </w:r>
+        <w:r>
+          <w:rPr>
+            <w:noProof/>
+            <w:webHidden/>
+          </w:rPr>
+          <w:fldChar w:fldCharType="separate"/>
+        </w:r>
+        <w:r>
+          <w:rPr>
+            <w:noProof/>
+            <w:webHidden/>
+          </w:rPr>
+          <w:t>9</w:t>
+        </w:r>
+        <w:r>
+          <w:rPr>
+            <w:noProof/>
+            <w:webHidden/>
+          </w:rPr>
+          <w:fldChar w:fldCharType="end"/>
+        </w:r>
+      </w:hyperlink>
+    </w:p>
+    <w:p>
+      <w:pPr>
+        <w:pStyle w:val="TOC2"/>
+        <w:rPr>
+          <w:noProof/>
+        </w:rPr>
+      </w:pPr>
+      <w:hyperlink w:anchor="_Toc153965771" w:history="1">
+        <w:r>
+          <w:rPr>
+            <w:rStyle w:val="Hyperlink"/>
+            <w:noProof/>
+          </w:rPr>
+          <w:t>B.</w:t>
+        </w:r>
+        <w:r>
+          <w:rPr>
+            <w:noProof/>
+          </w:rPr>
+          <w:tab/>
+        </w:r>
+        <w:r>
+          <w:rPr>
+            <w:rStyle w:val="Hyperlink"/>
+            <w:noProof/>
+          </w:rPr>
+          <w:t>In Soviet Russia:</w:t>
+        </w:r>
+        <w:r>
+          <w:rPr>
+            <w:noProof/>
+            <w:webHidden/>
+          </w:rPr>
+          <w:tab/>
+        </w:r>
+        <w:r>
+          <w:rPr>
+            <w:noProof/>
+            <w:webHidden/>
+          </w:rPr>
+          <w:fldChar w:fldCharType="begin"/>
+        </w:r>
+        <w:r>
+          <w:rPr>
+            <w:noProof/>
+            <w:webHidden/>
+          </w:rPr>
+          <w:instrText xml:space="preserve"> PAGEREF _Toc153965771 \h </w:instrText>
+        </w:r>
+        <w:r>
+          <w:rPr>
+            <w:noProof/>
+            <w:webHidden/>
+          </w:rPr>
+        </w:r>
+        <w:r>
+          <w:rPr>
+            <w:noProof/>
+            <w:webHidden/>
+          </w:rPr>
+          <w:fldChar w:fldCharType="separate"/>
+        </w:r>
+        <w:r>
+          <w:rPr>
+            <w:noProof/>
+            <w:webHidden/>
+          </w:rPr>
+          <w:t>9</w:t>
+        </w:r>
+        <w:r>
+          <w:rPr>
+            <w:noProof/>
+            <w:webHidden/>
+          </w:rPr>
+          <w:fldChar w:fldCharType="end"/>
+        </w:r>
+      </w:hyperlink>
+    </w:p>
+    <w:p>
+      <w:pPr>
+        <w:pStyle w:val="TOC2"/>
+        <w:rPr>
+          <w:noProof/>
+        </w:rPr>
+      </w:pPr>
+      <w:hyperlink w:anchor="_Toc153965772" w:history="1">
+        <w:r>
+          <w:rPr>
+            <w:rStyle w:val="Hyperlink"/>
+            <w:noProof/>
+          </w:rPr>
+          <w:t>C.</w:t>
+        </w:r>
+        <w:r>
+          <w:rPr>
+            <w:noProof/>
+          </w:rPr>
+          <w:tab/>
+        </w:r>
+        <w:r>
+          <w:rPr>
+            <w:rStyle w:val="Hyperlink"/>
+            <w:noProof/>
+          </w:rPr>
+          <w:t>IN-12A/B:</w:t>
+        </w:r>
+        <w:r>
+          <w:rPr>
+            <w:noProof/>
+            <w:webHidden/>
+          </w:rPr>
+          <w:tab/>
+        </w:r>
+        <w:r>
+          <w:rPr>
+            <w:noProof/>
+            <w:webHidden/>
+          </w:rPr>
+          <w:fldChar w:fldCharType="begin"/>
+        </w:r>
+        <w:r>
+          <w:rPr>
+            <w:noProof/>
+            <w:webHidden/>
+          </w:rPr>
+          <w:instrText xml:space="preserve"> PAGEREF _Toc153965772 \h </w:instrText>
+        </w:r>
+        <w:r>
+          <w:rPr>
+            <w:noProof/>
+            <w:webHidden/>
+          </w:rPr>
+        </w:r>
+        <w:r>
+          <w:rPr>
+            <w:noProof/>
+            <w:webHidden/>
+          </w:rPr>
+          <w:fldChar w:fldCharType="separate"/>
+        </w:r>
+        <w:r>
+          <w:rPr>
+            <w:noProof/>
+            <w:webHidden/>
+          </w:rPr>
+          <w:t>9</w:t>
+        </w:r>
+        <w:r>
+          <w:rPr>
+            <w:noProof/>
+            <w:webHidden/>
+          </w:rPr>
+          <w:fldChar w:fldCharType="end"/>
+        </w:r>
+      </w:hyperlink>
+    </w:p>
+    <w:p>
+      <w:r>
+        <w:fldChar w:fldCharType="end"/>
+      </w:r>
       <w:r>
         <w:br w:type="page"/>
       </w:r>
@@ -2156,12 +2043,12 @@
       <w:pPr>
         <w:pStyle w:val="Heading1"/>
       </w:pPr>
-      <w:bookmarkStart w:id="0" w:name="_Toc153920308"/>
+      <w:bookmarkStart w:id="1" w:name="_Toc153965754"/>
       <w:r>
         <w:lastRenderedPageBreak/>
         <w:t>Warnings</w:t>
       </w:r>
-      <w:bookmarkEnd w:id="0"/>
+      <w:bookmarkEnd w:id="1"/>
     </w:p>
     <w:p/>
     <w:p>
@@ -2173,12 +2060,12 @@
       <w:pPr>
         <w:pStyle w:val="Heading1"/>
       </w:pPr>
-      <w:bookmarkStart w:id="1" w:name="_Toc153920309"/>
+      <w:bookmarkStart w:id="2" w:name="_Toc153965755"/>
       <w:r>
         <w:lastRenderedPageBreak/>
         <w:t>Pushbutton Interface</w:t>
       </w:r>
-      <w:bookmarkEnd w:id="1"/>
+      <w:bookmarkEnd w:id="2"/>
     </w:p>
     <w:p/>
     <w:p>
@@ -2190,22 +2077,22 @@
       <w:pPr>
         <w:pStyle w:val="Heading1"/>
       </w:pPr>
-      <w:bookmarkStart w:id="2" w:name="_Toc153920310"/>
+      <w:bookmarkStart w:id="3" w:name="_Toc153965756"/>
       <w:r>
         <w:lastRenderedPageBreak/>
         <w:t>USB/Serial Interface</w:t>
       </w:r>
-      <w:bookmarkEnd w:id="2"/>
+      <w:bookmarkEnd w:id="3"/>
     </w:p>
     <w:p>
       <w:pPr>
         <w:pStyle w:val="Heading2"/>
       </w:pPr>
-      <w:bookmarkStart w:id="3" w:name="_Toc153920311"/>
+      <w:bookmarkStart w:id="4" w:name="_Toc153965757"/>
       <w:r>
         <w:t>Establishing a Connection</w:t>
       </w:r>
-      <w:bookmarkEnd w:id="3"/>
+      <w:bookmarkEnd w:id="4"/>
     </w:p>
     <w:p/>
     <w:p>
@@ -2217,12 +2104,12 @@
       <w:pPr>
         <w:pStyle w:val="Heading1"/>
       </w:pPr>
-      <w:bookmarkStart w:id="4" w:name="_Toc153920312"/>
+      <w:bookmarkStart w:id="5" w:name="_Toc153965758"/>
       <w:r>
         <w:lastRenderedPageBreak/>
         <w:t>Project History</w:t>
       </w:r>
-      <w:bookmarkEnd w:id="4"/>
+      <w:bookmarkEnd w:id="5"/>
     </w:p>
     <w:p/>
     <w:p>
@@ -2234,12 +2121,12 @@
       <w:pPr>
         <w:pStyle w:val="Heading1"/>
       </w:pPr>
-      <w:bookmarkStart w:id="5" w:name="_Toc153920313"/>
+      <w:bookmarkStart w:id="6" w:name="_Toc153965759"/>
       <w:r>
         <w:lastRenderedPageBreak/>
         <w:t>Nixie Tube Working Principle</w:t>
       </w:r>
-      <w:bookmarkEnd w:id="5"/>
+      <w:bookmarkEnd w:id="6"/>
     </w:p>
     <w:p>
       <w:pPr>
@@ -2249,7 +2136,7 @@
           <w:numId w:val="7"/>
         </w:numPr>
       </w:pPr>
-      <w:bookmarkStart w:id="6" w:name="_Toc153920314"/>
+      <w:bookmarkStart w:id="7" w:name="_Toc153965760"/>
       <w:r>
         <w:t>(</w:t>
       </w:r>
@@ -2265,7 +2152,7 @@
       <w:r>
         <w:t>Vacuum Tube</w:t>
       </w:r>
-      <w:bookmarkEnd w:id="6"/>
+      <w:bookmarkEnd w:id="7"/>
     </w:p>
     <w:p>
       <w:r>
@@ -2300,11 +2187,11 @@
       <w:pPr>
         <w:pStyle w:val="Heading2"/>
       </w:pPr>
-      <w:bookmarkStart w:id="7" w:name="_Toc153920315"/>
+      <w:bookmarkStart w:id="8" w:name="_Toc153965761"/>
       <w:r>
         <w:t>Ionization</w:t>
       </w:r>
-      <w:bookmarkEnd w:id="7"/>
+      <w:bookmarkEnd w:id="8"/>
     </w:p>
     <w:p>
       <w:r>
@@ -2345,11 +2232,11 @@
       <w:pPr>
         <w:pStyle w:val="Heading2"/>
       </w:pPr>
-      <w:bookmarkStart w:id="8" w:name="_Toc153920316"/>
+      <w:bookmarkStart w:id="9" w:name="_Toc153965762"/>
       <w:r>
         <w:t>Common Anode</w:t>
       </w:r>
-      <w:bookmarkEnd w:id="8"/>
+      <w:bookmarkEnd w:id="9"/>
     </w:p>
     <w:p>
       <w:r>
@@ -2405,11 +2292,11 @@
       <w:pPr>
         <w:pStyle w:val="Heading2"/>
       </w:pPr>
-      <w:bookmarkStart w:id="9" w:name="_Toc153920317"/>
+      <w:bookmarkStart w:id="10" w:name="_Toc153965763"/>
       <w:r>
         <w:t>Cold Cathode</w:t>
       </w:r>
-      <w:bookmarkEnd w:id="9"/>
+      <w:bookmarkEnd w:id="10"/>
     </w:p>
     <w:p>
       <w:r>
@@ -2457,11 +2344,11 @@
       <w:pPr>
         <w:pStyle w:val="Heading2"/>
       </w:pPr>
-      <w:bookmarkStart w:id="10" w:name="_Toc153920318"/>
+      <w:bookmarkStart w:id="11" w:name="_Toc153965764"/>
       <w:r>
         <w:t>Strike Voltage</w:t>
       </w:r>
-      <w:bookmarkEnd w:id="10"/>
+      <w:bookmarkEnd w:id="11"/>
     </w:p>
     <w:p>
       <w:r>
@@ -2484,11 +2371,11 @@
       <w:pPr>
         <w:pStyle w:val="Heading2"/>
       </w:pPr>
-      <w:bookmarkStart w:id="11" w:name="_Toc153920319"/>
+      <w:bookmarkStart w:id="12" w:name="_Toc153965765"/>
       <w:r>
         <w:t>Sustain Voltage</w:t>
       </w:r>
-      <w:bookmarkEnd w:id="11"/>
+      <w:bookmarkEnd w:id="12"/>
     </w:p>
     <w:p>
       <w:r>
@@ -2529,11 +2416,11 @@
       <w:pPr>
         <w:pStyle w:val="Heading2"/>
       </w:pPr>
-      <w:bookmarkStart w:id="12" w:name="_Toc153920320"/>
+      <w:bookmarkStart w:id="13" w:name="_Toc153965766"/>
       <w:r>
         <w:t>Negative Resistance</w:t>
       </w:r>
-      <w:bookmarkEnd w:id="12"/>
+      <w:bookmarkEnd w:id="13"/>
     </w:p>
     <w:p>
       <w:r>
@@ -2566,11 +2453,11 @@
       <w:pPr>
         <w:pStyle w:val="Heading2"/>
       </w:pPr>
-      <w:bookmarkStart w:id="13" w:name="_Toc153920321"/>
+      <w:bookmarkStart w:id="14" w:name="_Toc153965767"/>
       <w:r>
         <w:t>Multiplexing</w:t>
       </w:r>
-      <w:bookmarkEnd w:id="13"/>
+      <w:bookmarkEnd w:id="14"/>
     </w:p>
     <w:p>
       <w:r>
@@ -2613,11 +2500,11 @@
       <w:pPr>
         <w:pStyle w:val="Heading2"/>
       </w:pPr>
-      <w:bookmarkStart w:id="14" w:name="_Toc153920322"/>
+      <w:bookmarkStart w:id="15" w:name="_Toc153965768"/>
       <w:r>
         <w:t>Anti-Ghosting</w:t>
       </w:r>
-      <w:bookmarkEnd w:id="14"/>
+      <w:bookmarkEnd w:id="15"/>
     </w:p>
     <w:p>
       <w:r>
@@ -2656,12 +2543,12 @@
       <w:pPr>
         <w:pStyle w:val="Heading1"/>
       </w:pPr>
-      <w:bookmarkStart w:id="15" w:name="_Toc153920323"/>
+      <w:bookmarkStart w:id="16" w:name="_Toc153965769"/>
       <w:r>
         <w:lastRenderedPageBreak/>
         <w:t>Nixie Tube History</w:t>
       </w:r>
-      <w:bookmarkEnd w:id="15"/>
+      <w:bookmarkEnd w:id="16"/>
     </w:p>
     <w:p>
       <w:pPr>
@@ -2671,11 +2558,11 @@
           <w:numId w:val="6"/>
         </w:numPr>
       </w:pPr>
-      <w:bookmarkStart w:id="16" w:name="_Toc153920324"/>
+      <w:bookmarkStart w:id="17" w:name="_Toc153965770"/>
       <w:r>
         <w:t>From Wikipedia:</w:t>
       </w:r>
-      <w:bookmarkEnd w:id="16"/>
+      <w:bookmarkEnd w:id="17"/>
     </w:p>
     <w:p>
       <w:pPr>
@@ -2685,39 +2572,7 @@
         <w:t>“</w:t>
       </w:r>
       <w:r>
-        <w:t xml:space="preserve">Nixie tubes were invented by David </w:t>
-      </w:r>
-      <w:proofErr w:type="spellStart"/>
-      <w:r>
-        <w:t>Hagelbarger</w:t>
-      </w:r>
-      <w:proofErr w:type="spellEnd"/>
-      <w:r>
-        <w:t xml:space="preserve">. The early Nixie displays were made by a small vacuum tube manufacturer called Haydu Brothers Laboratories, and introduced in 1955 by Burroughs Corporation, who purchased Haydu. The name Nixie was derived by Burroughs from "NIX I", an abbreviation of "Numeric Indicator </w:t>
-      </w:r>
-      <w:proofErr w:type="spellStart"/>
-      <w:r>
-        <w:t>eXperimental</w:t>
-      </w:r>
-      <w:proofErr w:type="spellEnd"/>
-      <w:r>
-        <w:t xml:space="preserve"> No. 1", although this may have been a backronym designed to justify the evocation of the mythical creature with this name. Hundreds of variations of this design were manufactured by many firms, from the 1950s until the 1990s. The Burroughs Corporation introduced "Nixie" and owned the name Nixie as a trademark. Nixie-like displays made by other firms had trademarked names including Digitron, </w:t>
-      </w:r>
-      <w:proofErr w:type="spellStart"/>
-      <w:r>
-        <w:t>Inditron</w:t>
-      </w:r>
-      <w:proofErr w:type="spellEnd"/>
-      <w:r>
-        <w:t xml:space="preserve"> and </w:t>
-      </w:r>
-      <w:proofErr w:type="spellStart"/>
-      <w:r>
-        <w:t>Numicator</w:t>
-      </w:r>
-      <w:proofErr w:type="spellEnd"/>
-      <w:r>
-        <w:t>. A proper generic term is cold cathode neon readout tube, though the phrase Nixie tube quickly entered the vernacular as a generic name.</w:t>
+        <w:t>Nixie tubes were invented by David Hagelbarger. The early Nixie displays were made by a small vacuum tube manufacturer called Haydu Brothers Laboratories, and introduced in 1955 by Burroughs Corporation, who purchased Haydu. The name Nixie was derived by Burroughs from "NIX I", an abbreviation of "Numeric Indicator eXperimental No. 1", although this may have been a backronym designed to justify the evocation of the mythical creature with this name. Hundreds of variations of this design were manufactured by many firms, from the 1950s until the 1990s. The Burroughs Corporation introduced "Nixie" and owned the name Nixie as a trademark. Nixie-like displays made by other firms had trademarked names including Digitron, Inditron and Numicator. A proper generic term is cold cathode neon readout tube, though the phrase Nixie tube quickly entered the vernacular as a generic name.</w:t>
       </w:r>
       <w:r>
         <w:t>”</w:t>
@@ -2727,22 +2582,22 @@
       <w:pPr>
         <w:pStyle w:val="Heading2"/>
       </w:pPr>
-      <w:bookmarkStart w:id="17" w:name="_Toc153920325"/>
+      <w:bookmarkStart w:id="18" w:name="_Toc153965771"/>
       <w:r>
         <w:t>In Soviet Russia:</w:t>
       </w:r>
-      <w:bookmarkEnd w:id="17"/>
+      <w:bookmarkEnd w:id="18"/>
     </w:p>
     <w:p/>
     <w:p>
       <w:pPr>
         <w:pStyle w:val="Heading2"/>
       </w:pPr>
-      <w:bookmarkStart w:id="18" w:name="_Toc153920326"/>
+      <w:bookmarkStart w:id="19" w:name="_Toc153965772"/>
       <w:r>
         <w:t>IN-12A/B:</w:t>
       </w:r>
-      <w:bookmarkEnd w:id="18"/>
+      <w:bookmarkEnd w:id="19"/>
     </w:p>
     <w:p>
       <w:pPr>
@@ -2769,7 +2624,7 @@
 </file>
 
 <file path=word/endnotes.xml><?xml version="1.0" encoding="utf-8"?>
-<w:endnotes xmlns:wpc="http://schemas.microsoft.com/office/word/2010/wordprocessingCanvas" xmlns:cx="http://schemas.microsoft.com/office/drawing/2014/chartex" xmlns:cx1="http://schemas.microsoft.com/office/drawing/2015/9/8/chartex" xmlns:cx2="http://schemas.microsoft.com/office/drawing/2015/10/21/chartex" xmlns:cx3="http://schemas.microsoft.com/office/drawing/2016/5/9/chartex" xmlns:cx4="http://schemas.microsoft.com/office/drawing/2016/5/10/chartex" xmlns:cx5="http://schemas.microsoft.com/office/drawing/2016/5/11/chartex" xmlns:cx6="http://schemas.microsoft.com/office/drawing/2016/5/12/chartex" xmlns:cx7="http://schemas.microsoft.com/office/drawing/2016/5/13/chartex" xmlns:cx8="http://schemas.microsoft.com/office/drawing/2016/5/14/chartex" xmlns:mc="http://schemas.openxmlformats.org/markup-compatibility/2006" xmlns:aink="http://schemas.microsoft.com/office/drawing/2016/ink" xmlns:am3d="http://schemas.microsoft.com/office/drawing/2017/model3d" xmlns:o="urn:schemas-microsoft-com:office:office" xmlns:oel="http://schemas.microsoft.com/office/2019/extlst" xmlns:r="http://schemas.openxmlformats.org/officeDocument/2006/relationships" xmlns:m="http://schemas.openxmlformats.org/officeDocument/2006/math" xmlns:v="urn:schemas-microsoft-com:vml" xmlns:wp14="http://schemas.microsoft.com/office/word/2010/wordprocessingDrawing" xmlns:wp="http://schemas.openxmlformats.org/drawingml/2006/wordprocessingDrawing" xmlns:w10="urn:schemas-microsoft-com:office:word" xmlns:w="http://schemas.openxmlformats.org/wordprocessingml/2006/main" xmlns:w14="http://schemas.microsoft.com/office/word/2010/wordml" xmlns:w15="http://schemas.microsoft.com/office/word/2012/wordml" xmlns:w16cex="http://schemas.microsoft.com/office/word/2018/wordml/cex" xmlns:w16cid="http://schemas.microsoft.com/office/word/2016/wordml/cid" xmlns:w16="http://schemas.microsoft.com/office/word/2018/wordml" xmlns:w16sdtdh="http://schemas.microsoft.com/office/word/2020/wordml/sdtdatahash" xmlns:w16se="http://schemas.microsoft.com/office/word/2015/wordml/symex" xmlns:wpg="http://schemas.microsoft.com/office/word/2010/wordprocessingGroup" xmlns:wpi="http://schemas.microsoft.com/office/word/2010/wordprocessingInk" xmlns:wne="http://schemas.microsoft.com/office/word/2006/wordml" xmlns:wps="http://schemas.microsoft.com/office/word/2010/wordprocessingShape" mc:Ignorable="w14 w15 w16se w16cid w16 w16cex w16sdtdh wp14">
+<w:endnotes xmlns:wpc="http://schemas.microsoft.com/office/word/2010/wordprocessingCanvas" xmlns:cx="http://schemas.microsoft.com/office/drawing/2014/chartex" xmlns:cx1="http://schemas.microsoft.com/office/drawing/2015/9/8/chartex" xmlns:mc="http://schemas.openxmlformats.org/markup-compatibility/2006" xmlns:o="urn:schemas-microsoft-com:office:office" xmlns:r="http://schemas.openxmlformats.org/officeDocument/2006/relationships" xmlns:m="http://schemas.openxmlformats.org/officeDocument/2006/math" xmlns:v="urn:schemas-microsoft-com:vml" xmlns:wp14="http://schemas.microsoft.com/office/word/2010/wordprocessingDrawing" xmlns:wp="http://schemas.openxmlformats.org/drawingml/2006/wordprocessingDrawing" xmlns:w10="urn:schemas-microsoft-com:office:word" xmlns:w="http://schemas.openxmlformats.org/wordprocessingml/2006/main" xmlns:w14="http://schemas.microsoft.com/office/word/2010/wordml" xmlns:w15="http://schemas.microsoft.com/office/word/2012/wordml" xmlns:w16se="http://schemas.microsoft.com/office/word/2015/wordml/symex" xmlns:wpg="http://schemas.microsoft.com/office/word/2010/wordprocessingGroup" xmlns:wpi="http://schemas.microsoft.com/office/word/2010/wordprocessingInk" xmlns:wne="http://schemas.microsoft.com/office/word/2006/wordml" xmlns:wps="http://schemas.microsoft.com/office/word/2010/wordprocessingShape" mc:Ignorable="w14 w15 w16se wp14">
   <w:endnote w:type="separator" w:id="-1">
     <w:p>
       <w:pPr>
@@ -2794,7 +2649,7 @@
 </file>
 
 <file path=word/footer1.xml><?xml version="1.0" encoding="utf-8"?>
-<w:ftr xmlns:wpc="http://schemas.microsoft.com/office/word/2010/wordprocessingCanvas" xmlns:cx="http://schemas.microsoft.com/office/drawing/2014/chartex" xmlns:cx1="http://schemas.microsoft.com/office/drawing/2015/9/8/chartex" xmlns:cx2="http://schemas.microsoft.com/office/drawing/2015/10/21/chartex" xmlns:cx3="http://schemas.microsoft.com/office/drawing/2016/5/9/chartex" xmlns:cx4="http://schemas.microsoft.com/office/drawing/2016/5/10/chartex" xmlns:cx5="http://schemas.microsoft.com/office/drawing/2016/5/11/chartex" xmlns:cx6="http://schemas.microsoft.com/office/drawing/2016/5/12/chartex" xmlns:cx7="http://schemas.microsoft.com/office/drawing/2016/5/13/chartex" xmlns:cx8="http://schemas.microsoft.com/office/drawing/2016/5/14/chartex" xmlns:mc="http://schemas.openxmlformats.org/markup-compatibility/2006" xmlns:aink="http://schemas.microsoft.com/office/drawing/2016/ink" xmlns:am3d="http://schemas.microsoft.com/office/drawing/2017/model3d" xmlns:o="urn:schemas-microsoft-com:office:office" xmlns:oel="http://schemas.microsoft.com/office/2019/extlst" xmlns:r="http://schemas.openxmlformats.org/officeDocument/2006/relationships" xmlns:m="http://schemas.openxmlformats.org/officeDocument/2006/math" xmlns:v="urn:schemas-microsoft-com:vml" xmlns:wp14="http://schemas.microsoft.com/office/word/2010/wordprocessingDrawing" xmlns:wp="http://schemas.openxmlformats.org/drawingml/2006/wordprocessingDrawing" xmlns:w10="urn:schemas-microsoft-com:office:word" xmlns:w="http://schemas.openxmlformats.org/wordprocessingml/2006/main" xmlns:w14="http://schemas.microsoft.com/office/word/2010/wordml" xmlns:w15="http://schemas.microsoft.com/office/word/2012/wordml" xmlns:w16cex="http://schemas.microsoft.com/office/word/2018/wordml/cex" xmlns:w16cid="http://schemas.microsoft.com/office/word/2016/wordml/cid" xmlns:w16="http://schemas.microsoft.com/office/word/2018/wordml" xmlns:w16sdtdh="http://schemas.microsoft.com/office/word/2020/wordml/sdtdatahash" xmlns:w16se="http://schemas.microsoft.com/office/word/2015/wordml/symex" xmlns:wpg="http://schemas.microsoft.com/office/word/2010/wordprocessingGroup" xmlns:wpi="http://schemas.microsoft.com/office/word/2010/wordprocessingInk" xmlns:wne="http://schemas.microsoft.com/office/word/2006/wordml" xmlns:wps="http://schemas.microsoft.com/office/word/2010/wordprocessingShape" mc:Ignorable="w14 w15 w16se w16cid w16 w16cex w16sdtdh wp14">
+<w:ftr xmlns:wpc="http://schemas.microsoft.com/office/word/2010/wordprocessingCanvas" xmlns:cx="http://schemas.microsoft.com/office/drawing/2014/chartex" xmlns:cx1="http://schemas.microsoft.com/office/drawing/2015/9/8/chartex" xmlns:mc="http://schemas.openxmlformats.org/markup-compatibility/2006" xmlns:o="urn:schemas-microsoft-com:office:office" xmlns:r="http://schemas.openxmlformats.org/officeDocument/2006/relationships" xmlns:m="http://schemas.openxmlformats.org/officeDocument/2006/math" xmlns:v="urn:schemas-microsoft-com:vml" xmlns:wp14="http://schemas.microsoft.com/office/word/2010/wordprocessingDrawing" xmlns:wp="http://schemas.openxmlformats.org/drawingml/2006/wordprocessingDrawing" xmlns:w10="urn:schemas-microsoft-com:office:word" xmlns:w="http://schemas.openxmlformats.org/wordprocessingml/2006/main" xmlns:w14="http://schemas.microsoft.com/office/word/2010/wordml" xmlns:w15="http://schemas.microsoft.com/office/word/2012/wordml" xmlns:w16se="http://schemas.microsoft.com/office/word/2015/wordml/symex" xmlns:wpg="http://schemas.microsoft.com/office/word/2010/wordprocessingGroup" xmlns:wpi="http://schemas.microsoft.com/office/word/2010/wordprocessingInk" xmlns:wne="http://schemas.microsoft.com/office/word/2006/wordml" xmlns:wps="http://schemas.microsoft.com/office/word/2010/wordprocessingShape" mc:Ignorable="w14 w15 w16se wp14">
   <w:p>
     <w:pPr>
       <w:pStyle w:val="Footer"/>
@@ -2811,7 +2666,7 @@
 </file>
 
 <file path=word/footnotes.xml><?xml version="1.0" encoding="utf-8"?>
-<w:footnotes xmlns:wpc="http://schemas.microsoft.com/office/word/2010/wordprocessingCanvas" xmlns:cx="http://schemas.microsoft.com/office/drawing/2014/chartex" xmlns:cx1="http://schemas.microsoft.com/office/drawing/2015/9/8/chartex" xmlns:cx2="http://schemas.microsoft.com/office/drawing/2015/10/21/chartex" xmlns:cx3="http://schemas.microsoft.com/office/drawing/2016/5/9/chartex" xmlns:cx4="http://schemas.microsoft.com/office/drawing/2016/5/10/chartex" xmlns:cx5="http://schemas.microsoft.com/office/drawing/2016/5/11/chartex" xmlns:cx6="http://schemas.microsoft.com/office/drawing/2016/5/12/chartex" xmlns:cx7="http://schemas.microsoft.com/office/drawing/2016/5/13/chartex" xmlns:cx8="http://schemas.microsoft.com/office/drawing/2016/5/14/chartex" xmlns:mc="http://schemas.openxmlformats.org/markup-compatibility/2006" xmlns:aink="http://schemas.microsoft.com/office/drawing/2016/ink" xmlns:am3d="http://schemas.microsoft.com/office/drawing/2017/model3d" xmlns:o="urn:schemas-microsoft-com:office:office" xmlns:oel="http://schemas.microsoft.com/office/2019/extlst" xmlns:r="http://schemas.openxmlformats.org/officeDocument/2006/relationships" xmlns:m="http://schemas.openxmlformats.org/officeDocument/2006/math" xmlns:v="urn:schemas-microsoft-com:vml" xmlns:wp14="http://schemas.microsoft.com/office/word/2010/wordprocessingDrawing" xmlns:wp="http://schemas.openxmlformats.org/drawingml/2006/wordprocessingDrawing" xmlns:w10="urn:schemas-microsoft-com:office:word" xmlns:w="http://schemas.openxmlformats.org/wordprocessingml/2006/main" xmlns:w14="http://schemas.microsoft.com/office/word/2010/wordml" xmlns:w15="http://schemas.microsoft.com/office/word/2012/wordml" xmlns:w16cex="http://schemas.microsoft.com/office/word/2018/wordml/cex" xmlns:w16cid="http://schemas.microsoft.com/office/word/2016/wordml/cid" xmlns:w16="http://schemas.microsoft.com/office/word/2018/wordml" xmlns:w16sdtdh="http://schemas.microsoft.com/office/word/2020/wordml/sdtdatahash" xmlns:w16se="http://schemas.microsoft.com/office/word/2015/wordml/symex" xmlns:wpg="http://schemas.microsoft.com/office/word/2010/wordprocessingGroup" xmlns:wpi="http://schemas.microsoft.com/office/word/2010/wordprocessingInk" xmlns:wne="http://schemas.microsoft.com/office/word/2006/wordml" xmlns:wps="http://schemas.microsoft.com/office/word/2010/wordprocessingShape" mc:Ignorable="w14 w15 w16se w16cid w16 w16cex w16sdtdh wp14">
+<w:footnotes xmlns:wpc="http://schemas.microsoft.com/office/word/2010/wordprocessingCanvas" xmlns:cx="http://schemas.microsoft.com/office/drawing/2014/chartex" xmlns:cx1="http://schemas.microsoft.com/office/drawing/2015/9/8/chartex" xmlns:mc="http://schemas.openxmlformats.org/markup-compatibility/2006" xmlns:o="urn:schemas-microsoft-com:office:office" xmlns:r="http://schemas.openxmlformats.org/officeDocument/2006/relationships" xmlns:m="http://schemas.openxmlformats.org/officeDocument/2006/math" xmlns:v="urn:schemas-microsoft-com:vml" xmlns:wp14="http://schemas.microsoft.com/office/word/2010/wordprocessingDrawing" xmlns:wp="http://schemas.openxmlformats.org/drawingml/2006/wordprocessingDrawing" xmlns:w10="urn:schemas-microsoft-com:office:word" xmlns:w="http://schemas.openxmlformats.org/wordprocessingml/2006/main" xmlns:w14="http://schemas.microsoft.com/office/word/2010/wordml" xmlns:w15="http://schemas.microsoft.com/office/word/2012/wordml" xmlns:w16se="http://schemas.microsoft.com/office/word/2015/wordml/symex" xmlns:wpg="http://schemas.microsoft.com/office/word/2010/wordprocessingGroup" xmlns:wpi="http://schemas.microsoft.com/office/word/2010/wordprocessingInk" xmlns:wne="http://schemas.microsoft.com/office/word/2006/wordml" xmlns:wps="http://schemas.microsoft.com/office/word/2010/wordprocessingShape" mc:Ignorable="w14 w15 w16se wp14">
   <w:footnote w:type="separator" w:id="-1">
     <w:p>
       <w:pPr>
@@ -2836,7 +2691,7 @@
 </file>
 
 <file path=word/header1.xml><?xml version="1.0" encoding="utf-8"?>
-<w:hdr xmlns:wpc="http://schemas.microsoft.com/office/word/2010/wordprocessingCanvas" xmlns:cx="http://schemas.microsoft.com/office/drawing/2014/chartex" xmlns:cx1="http://schemas.microsoft.com/office/drawing/2015/9/8/chartex" xmlns:cx2="http://schemas.microsoft.com/office/drawing/2015/10/21/chartex" xmlns:cx3="http://schemas.microsoft.com/office/drawing/2016/5/9/chartex" xmlns:cx4="http://schemas.microsoft.com/office/drawing/2016/5/10/chartex" xmlns:cx5="http://schemas.microsoft.com/office/drawing/2016/5/11/chartex" xmlns:cx6="http://schemas.microsoft.com/office/drawing/2016/5/12/chartex" xmlns:cx7="http://schemas.microsoft.com/office/drawing/2016/5/13/chartex" xmlns:cx8="http://schemas.microsoft.com/office/drawing/2016/5/14/chartex" xmlns:mc="http://schemas.openxmlformats.org/markup-compatibility/2006" xmlns:aink="http://schemas.microsoft.com/office/drawing/2016/ink" xmlns:am3d="http://schemas.microsoft.com/office/drawing/2017/model3d" xmlns:o="urn:schemas-microsoft-com:office:office" xmlns:oel="http://schemas.microsoft.com/office/2019/extlst" xmlns:r="http://schemas.openxmlformats.org/officeDocument/2006/relationships" xmlns:m="http://schemas.openxmlformats.org/officeDocument/2006/math" xmlns:v="urn:schemas-microsoft-com:vml" xmlns:wp14="http://schemas.microsoft.com/office/word/2010/wordprocessingDrawing" xmlns:wp="http://schemas.openxmlformats.org/drawingml/2006/wordprocessingDrawing" xmlns:w10="urn:schemas-microsoft-com:office:word" xmlns:w="http://schemas.openxmlformats.org/wordprocessingml/2006/main" xmlns:w14="http://schemas.microsoft.com/office/word/2010/wordml" xmlns:w15="http://schemas.microsoft.com/office/word/2012/wordml" xmlns:w16cex="http://schemas.microsoft.com/office/word/2018/wordml/cex" xmlns:w16cid="http://schemas.microsoft.com/office/word/2016/wordml/cid" xmlns:w16="http://schemas.microsoft.com/office/word/2018/wordml" xmlns:w16sdtdh="http://schemas.microsoft.com/office/word/2020/wordml/sdtdatahash" xmlns:w16se="http://schemas.microsoft.com/office/word/2015/wordml/symex" xmlns:wpg="http://schemas.microsoft.com/office/word/2010/wordprocessingGroup" xmlns:wpi="http://schemas.microsoft.com/office/word/2010/wordprocessingInk" xmlns:wne="http://schemas.microsoft.com/office/word/2006/wordml" xmlns:wps="http://schemas.microsoft.com/office/word/2010/wordprocessingShape" mc:Ignorable="w14 w15 w16se w16cid w16 w16cex w16sdtdh wp14">
+<w:hdr xmlns:wpc="http://schemas.microsoft.com/office/word/2010/wordprocessingCanvas" xmlns:cx="http://schemas.microsoft.com/office/drawing/2014/chartex" xmlns:cx1="http://schemas.microsoft.com/office/drawing/2015/9/8/chartex" xmlns:mc="http://schemas.openxmlformats.org/markup-compatibility/2006" xmlns:o="urn:schemas-microsoft-com:office:office" xmlns:r="http://schemas.openxmlformats.org/officeDocument/2006/relationships" xmlns:m="http://schemas.openxmlformats.org/officeDocument/2006/math" xmlns:v="urn:schemas-microsoft-com:vml" xmlns:wp14="http://schemas.microsoft.com/office/word/2010/wordprocessingDrawing" xmlns:wp="http://schemas.openxmlformats.org/drawingml/2006/wordprocessingDrawing" xmlns:w10="urn:schemas-microsoft-com:office:word" xmlns:w="http://schemas.openxmlformats.org/wordprocessingml/2006/main" xmlns:w14="http://schemas.microsoft.com/office/word/2010/wordml" xmlns:w15="http://schemas.microsoft.com/office/word/2012/wordml" xmlns:w16se="http://schemas.microsoft.com/office/word/2015/wordml/symex" xmlns:wpg="http://schemas.microsoft.com/office/word/2010/wordprocessingGroup" xmlns:wpi="http://schemas.microsoft.com/office/word/2010/wordprocessingInk" xmlns:wne="http://schemas.microsoft.com/office/word/2006/wordml" xmlns:wps="http://schemas.microsoft.com/office/word/2010/wordprocessingShape" mc:Ignorable="w14 w15 w16se wp14">
   <w:p>
     <w:pPr>
       <w:pStyle w:val="Header"/>
@@ -2861,19 +2716,19 @@
 </file>
 
 <file path=word/numbering.xml><?xml version="1.0" encoding="utf-8"?>
-<w:numbering xmlns:wpc="http://schemas.microsoft.com/office/word/2010/wordprocessingCanvas" xmlns:cx="http://schemas.microsoft.com/office/drawing/2014/chartex" xmlns:cx1="http://schemas.microsoft.com/office/drawing/2015/9/8/chartex" xmlns:cx2="http://schemas.microsoft.com/office/drawing/2015/10/21/chartex" xmlns:cx3="http://schemas.microsoft.com/office/drawing/2016/5/9/chartex" xmlns:cx4="http://schemas.microsoft.com/office/drawing/2016/5/10/chartex" xmlns:cx5="http://schemas.microsoft.com/office/drawing/2016/5/11/chartex" xmlns:cx6="http://schemas.microsoft.com/office/drawing/2016/5/12/chartex" xmlns:cx7="http://schemas.microsoft.com/office/drawing/2016/5/13/chartex" xmlns:cx8="http://schemas.microsoft.com/office/drawing/2016/5/14/chartex" xmlns:mc="http://schemas.openxmlformats.org/markup-compatibility/2006" xmlns:aink="http://schemas.microsoft.com/office/drawing/2016/ink" xmlns:am3d="http://schemas.microsoft.com/office/drawing/2017/model3d" xmlns:o="urn:schemas-microsoft-com:office:office" xmlns:oel="http://schemas.microsoft.com/office/2019/extlst" xmlns:r="http://schemas.openxmlformats.org/officeDocument/2006/relationships" xmlns:m="http://schemas.openxmlformats.org/officeDocument/2006/math" xmlns:v="urn:schemas-microsoft-com:vml" xmlns:wp14="http://schemas.microsoft.com/office/word/2010/wordprocessingDrawing" xmlns:wp="http://schemas.openxmlformats.org/drawingml/2006/wordprocessingDrawing" xmlns:w10="urn:schemas-microsoft-com:office:word" xmlns:w="http://schemas.openxmlformats.org/wordprocessingml/2006/main" xmlns:w14="http://schemas.microsoft.com/office/word/2010/wordml" xmlns:w15="http://schemas.microsoft.com/office/word/2012/wordml" xmlns:w16cex="http://schemas.microsoft.com/office/word/2018/wordml/cex" xmlns:w16cid="http://schemas.microsoft.com/office/word/2016/wordml/cid" xmlns:w16="http://schemas.microsoft.com/office/word/2018/wordml" xmlns:w16sdtdh="http://schemas.microsoft.com/office/word/2020/wordml/sdtdatahash" xmlns:w16se="http://schemas.microsoft.com/office/word/2015/wordml/symex" xmlns:wpg="http://schemas.microsoft.com/office/word/2010/wordprocessingGroup" xmlns:wpi="http://schemas.microsoft.com/office/word/2010/wordprocessingInk" xmlns:wne="http://schemas.microsoft.com/office/word/2006/wordml" xmlns:wps="http://schemas.microsoft.com/office/word/2010/wordprocessingShape" mc:Ignorable="w14 w15 w16se w16cid w16 w16cex w16sdtdh wp14">
+<w:numbering xmlns:wpc="http://schemas.microsoft.com/office/word/2010/wordprocessingCanvas" xmlns:cx="http://schemas.microsoft.com/office/drawing/2014/chartex" xmlns:cx1="http://schemas.microsoft.com/office/drawing/2015/9/8/chartex" xmlns:mc="http://schemas.openxmlformats.org/markup-compatibility/2006" xmlns:o="urn:schemas-microsoft-com:office:office" xmlns:r="http://schemas.openxmlformats.org/officeDocument/2006/relationships" xmlns:m="http://schemas.openxmlformats.org/officeDocument/2006/math" xmlns:v="urn:schemas-microsoft-com:vml" xmlns:wp14="http://schemas.microsoft.com/office/word/2010/wordprocessingDrawing" xmlns:wp="http://schemas.openxmlformats.org/drawingml/2006/wordprocessingDrawing" xmlns:w10="urn:schemas-microsoft-com:office:word" xmlns:w="http://schemas.openxmlformats.org/wordprocessingml/2006/main" xmlns:w14="http://schemas.microsoft.com/office/word/2010/wordml" xmlns:w15="http://schemas.microsoft.com/office/word/2012/wordml" xmlns:w16se="http://schemas.microsoft.com/office/word/2015/wordml/symex" xmlns:wpg="http://schemas.microsoft.com/office/word/2010/wordprocessingGroup" xmlns:wpi="http://schemas.microsoft.com/office/word/2010/wordprocessingInk" xmlns:wne="http://schemas.microsoft.com/office/word/2006/wordml" xmlns:wps="http://schemas.microsoft.com/office/word/2010/wordprocessingShape" mc:Ignorable="w14 w15 w16se wp14">
   <w:abstractNum w:abstractNumId="0" w15:restartNumberingAfterBreak="0">
     <w:nsid w:val="03B55980"/>
     <w:multiLevelType w:val="hybridMultilevel"/>
-    <w:tmpl w:val="7CDA1ACA"/>
-    <w:lvl w:ilvl="0" w:tplc="4F7A8BC2">
+    <w:tmpl w:val="1040D7A8"/>
+    <w:lvl w:ilvl="0" w:tplc="0AF82E06">
       <w:start w:val="1"/>
       <w:numFmt w:val="decimal"/>
       <w:pStyle w:val="Heading1"/>
       <w:lvlText w:val="%1."/>
       <w:lvlJc w:val="left"/>
       <w:pPr>
-        <w:ind w:left="720" w:hanging="360"/>
+        <w:ind w:left="360" w:hanging="360"/>
       </w:pPr>
     </w:lvl>
     <w:lvl w:ilvl="1" w:tplc="04090019" w:tentative="1">
@@ -3124,8 +2979,8 @@
   <w:abstractNum w:abstractNumId="3" w15:restartNumberingAfterBreak="0">
     <w:nsid w:val="1A6B4017"/>
     <w:multiLevelType w:val="hybridMultilevel"/>
-    <w:tmpl w:val="01E64042"/>
-    <w:lvl w:ilvl="0" w:tplc="22F6B38C">
+    <w:tmpl w:val="FF5884B0"/>
+    <w:lvl w:ilvl="0" w:tplc="41A0FBE4">
       <w:start w:val="1"/>
       <w:numFmt w:val="upperLetter"/>
       <w:pStyle w:val="Heading2"/>
@@ -3294,28 +3149,28 @@
       </w:pPr>
     </w:lvl>
   </w:abstractNum>
-  <w:num w:numId="1" w16cid:durableId="471213850">
+  <w:num w:numId="1">
     <w:abstractNumId w:val="4"/>
   </w:num>
-  <w:num w:numId="2" w16cid:durableId="1828743218">
+  <w:num w:numId="2">
     <w:abstractNumId w:val="1"/>
   </w:num>
-  <w:num w:numId="3" w16cid:durableId="1621258818">
+  <w:num w:numId="3">
     <w:abstractNumId w:val="2"/>
   </w:num>
-  <w:num w:numId="4" w16cid:durableId="372851165">
+  <w:num w:numId="4">
     <w:abstractNumId w:val="0"/>
   </w:num>
-  <w:num w:numId="5" w16cid:durableId="312296466">
+  <w:num w:numId="5">
     <w:abstractNumId w:val="3"/>
   </w:num>
-  <w:num w:numId="6" w16cid:durableId="1819952026">
+  <w:num w:numId="6">
     <w:abstractNumId w:val="3"/>
     <w:lvlOverride w:ilvl="0">
       <w:startOverride w:val="1"/>
     </w:lvlOverride>
   </w:num>
-  <w:num w:numId="7" w16cid:durableId="1879271232">
+  <w:num w:numId="7">
     <w:abstractNumId w:val="3"/>
     <w:lvlOverride w:ilvl="0">
       <w:startOverride w:val="1"/>
@@ -3325,7 +3180,7 @@
 </file>
 
 <file path=word/styles.xml><?xml version="1.0" encoding="utf-8"?>
-<w:styles xmlns:mc="http://schemas.openxmlformats.org/markup-compatibility/2006" xmlns:r="http://schemas.openxmlformats.org/officeDocument/2006/relationships" xmlns:w="http://schemas.openxmlformats.org/wordprocessingml/2006/main" xmlns:w14="http://schemas.microsoft.com/office/word/2010/wordml" xmlns:w15="http://schemas.microsoft.com/office/word/2012/wordml" xmlns:w16cex="http://schemas.microsoft.com/office/word/2018/wordml/cex" xmlns:w16cid="http://schemas.microsoft.com/office/word/2016/wordml/cid" xmlns:w16="http://schemas.microsoft.com/office/word/2018/wordml" xmlns:w16sdtdh="http://schemas.microsoft.com/office/word/2020/wordml/sdtdatahash" xmlns:w16se="http://schemas.microsoft.com/office/word/2015/wordml/symex" mc:Ignorable="w14 w15 w16se w16cid w16 w16cex w16sdtdh">
+<w:styles xmlns:mc="http://schemas.openxmlformats.org/markup-compatibility/2006" xmlns:r="http://schemas.openxmlformats.org/officeDocument/2006/relationships" xmlns:w="http://schemas.openxmlformats.org/wordprocessingml/2006/main" xmlns:w14="http://schemas.microsoft.com/office/word/2010/wordml" xmlns:w15="http://schemas.microsoft.com/office/word/2012/wordml" xmlns:w16se="http://schemas.microsoft.com/office/word/2015/wordml/symex" mc:Ignorable="w14 w15 w16se">
   <w:docDefaults>
     <w:rPrDefault>
       <w:rPr>
@@ -3341,7 +3196,7 @@
       </w:pPr>
     </w:pPrDefault>
   </w:docDefaults>
-  <w:latentStyles w:defLockedState="0" w:defUIPriority="99" w:defSemiHidden="0" w:defUnhideWhenUsed="0" w:defQFormat="0" w:count="376">
+  <w:latentStyles w:defLockedState="0" w:defUIPriority="99" w:defSemiHidden="0" w:defUnhideWhenUsed="0" w:defQFormat="0" w:count="371">
     <w:lsdException w:name="Normal" w:uiPriority="0" w:qFormat="1"/>
     <w:lsdException w:name="heading 1" w:uiPriority="9" w:qFormat="1"/>
     <w:lsdException w:name="heading 2" w:semiHidden="1" w:uiPriority="9" w:unhideWhenUsed="1" w:qFormat="1"/>
@@ -3713,16 +3568,11 @@
     <w:lsdException w:name="List Table 5 Dark Accent 6" w:uiPriority="50"/>
     <w:lsdException w:name="List Table 6 Colorful Accent 6" w:uiPriority="51"/>
     <w:lsdException w:name="List Table 7 Colorful Accent 6" w:uiPriority="52"/>
-    <w:lsdException w:name="Mention" w:semiHidden="1" w:unhideWhenUsed="1"/>
-    <w:lsdException w:name="Smart Hyperlink" w:semiHidden="1" w:unhideWhenUsed="1"/>
-    <w:lsdException w:name="Hashtag" w:semiHidden="1" w:unhideWhenUsed="1"/>
-    <w:lsdException w:name="Unresolved Mention" w:semiHidden="1" w:unhideWhenUsed="1"/>
-    <w:lsdException w:name="Smart Link" w:semiHidden="1" w:unhideWhenUsed="1"/>
   </w:latentStyles>
   <w:style w:type="paragraph" w:default="1" w:styleId="Normal">
     <w:name w:val="Normal"/>
     <w:qFormat/>
-    <w:rsid w:val="00315BEC"/>
+    <w:rsid w:val="002B06DF"/>
     <w:pPr>
       <w:ind w:left="1440"/>
     </w:pPr>
@@ -3734,7 +3584,7 @@
     <w:link w:val="Heading1Char"/>
     <w:uiPriority w:val="9"/>
     <w:qFormat/>
-    <w:rsid w:val="00632F27"/>
+    <w:rsid w:val="00E760B5"/>
     <w:pPr>
       <w:keepNext/>
       <w:keepLines/>
@@ -3757,10 +3607,11 @@
     <w:basedOn w:val="Normal"/>
     <w:next w:val="Normal"/>
     <w:link w:val="Heading2Char"/>
+    <w:autoRedefine/>
     <w:uiPriority w:val="9"/>
     <w:unhideWhenUsed/>
     <w:qFormat/>
-    <w:rsid w:val="00417385"/>
+    <w:rsid w:val="00E760B5"/>
     <w:pPr>
       <w:keepNext/>
       <w:keepLines/>
@@ -3972,7 +3823,7 @@
     <w:basedOn w:val="DefaultParagraphFont"/>
     <w:link w:val="Heading1"/>
     <w:uiPriority w:val="9"/>
-    <w:rsid w:val="00632F27"/>
+    <w:rsid w:val="002B06DF"/>
     <w:rPr>
       <w:rFonts w:ascii="Courier New" w:eastAsiaTheme="majorEastAsia" w:hAnsi="Courier New" w:cstheme="majorBidi"/>
       <w:b/>
@@ -3986,7 +3837,7 @@
     <w:basedOn w:val="DefaultParagraphFont"/>
     <w:link w:val="Heading2"/>
     <w:uiPriority w:val="9"/>
-    <w:rsid w:val="00417385"/>
+    <w:rsid w:val="002B06DF"/>
     <w:rPr>
       <w:rFonts w:asciiTheme="majorHAnsi" w:eastAsiaTheme="majorEastAsia" w:hAnsiTheme="majorHAnsi" w:cstheme="majorBidi"/>
       <w:color w:val="B76E0B" w:themeColor="accent1" w:themeShade="BF"/>
@@ -4162,6 +4013,7 @@
         <w:ilvl w:val="1"/>
       </w:numPr>
       <w:spacing w:after="240" w:line="240" w:lineRule="auto"/>
+      <w:ind w:left="1440"/>
     </w:pPr>
     <w:rPr>
       <w:rFonts w:asciiTheme="majorHAnsi" w:eastAsiaTheme="majorEastAsia" w:hAnsiTheme="majorHAnsi" w:cstheme="majorBidi"/>
@@ -4415,9 +4267,10 @@
     <w:autoRedefine/>
     <w:uiPriority w:val="39"/>
     <w:unhideWhenUsed/>
-    <w:rsid w:val="00CB6814"/>
+    <w:rsid w:val="00BE29D3"/>
     <w:pPr>
       <w:spacing w:after="100"/>
+      <w:ind w:left="0"/>
     </w:pPr>
   </w:style>
   <w:style w:type="character" w:styleId="Hyperlink">
@@ -4448,7 +4301,7 @@
       <w:ind w:left="220"/>
     </w:pPr>
   </w:style>
-  <w:style w:type="character" w:styleId="UnresolvedMention">
+  <w:style w:type="character" w:customStyle="1" w:styleId="UnresolvedMention">
     <w:name w:val="Unresolved Mention"/>
     <w:basedOn w:val="DefaultParagraphFont"/>
     <w:uiPriority w:val="99"/>
@@ -4738,7 +4591,7 @@
 </file>
 
 <file path=customXml/itemProps1.xml><?xml version="1.0" encoding="utf-8"?>
-<ds:datastoreItem xmlns:ds="http://schemas.openxmlformats.org/officeDocument/2006/customXml" ds:itemID="{CA6895CB-9B70-415E-AA27-06AA9999B338}">
+<ds:datastoreItem xmlns:ds="http://schemas.openxmlformats.org/officeDocument/2006/customXml" ds:itemID="{34E1CF83-65F1-4BA3-AB6C-F632F977DA42}">
   <ds:schemaRefs>
     <ds:schemaRef ds:uri="http://schemas.openxmlformats.org/officeDocument/2006/bibliography"/>
   </ds:schemaRefs>

</xml_diff>

<commit_message>
some more user manual work
</commit_message>
<xml_diff>
--- a/rev_b/doc/User_Manual_IN12.docx
+++ b/rev_b/doc/User_Manual_IN12.docx
@@ -2,8 +2,6 @@
 <file path=word/document.xml><?xml version="1.0" encoding="utf-8"?>
 <w:document xmlns:wpc="http://schemas.microsoft.com/office/word/2010/wordprocessingCanvas" xmlns:cx="http://schemas.microsoft.com/office/drawing/2014/chartex" xmlns:cx1="http://schemas.microsoft.com/office/drawing/2015/9/8/chartex" xmlns:mc="http://schemas.openxmlformats.org/markup-compatibility/2006" xmlns:o="urn:schemas-microsoft-com:office:office" xmlns:r="http://schemas.openxmlformats.org/officeDocument/2006/relationships" xmlns:m="http://schemas.openxmlformats.org/officeDocument/2006/math" xmlns:v="urn:schemas-microsoft-com:vml" xmlns:wp14="http://schemas.microsoft.com/office/word/2010/wordprocessingDrawing" xmlns:wp="http://schemas.openxmlformats.org/drawingml/2006/wordprocessingDrawing" xmlns:w10="urn:schemas-microsoft-com:office:word" xmlns:w="http://schemas.openxmlformats.org/wordprocessingml/2006/main" xmlns:w14="http://schemas.microsoft.com/office/word/2010/wordml" xmlns:w15="http://schemas.microsoft.com/office/word/2012/wordml" xmlns:w16se="http://schemas.microsoft.com/office/word/2015/wordml/symex" xmlns:wpg="http://schemas.microsoft.com/office/word/2010/wordprocessingGroup" xmlns:wpi="http://schemas.microsoft.com/office/word/2010/wordprocessingInk" xmlns:wne="http://schemas.microsoft.com/office/word/2006/wordml" xmlns:wps="http://schemas.microsoft.com/office/word/2010/wordprocessingShape" mc:Ignorable="w14 w15 w16se wp14">
   <w:body>
-    <w:bookmarkStart w:id="0" w:name="_GoBack" w:displacedByCustomXml="next"/>
-    <w:bookmarkEnd w:id="0" w:displacedByCustomXml="next"/>
     <w:sdt>
       <w:sdtPr>
         <w:id w:val="-1471200423"/>
@@ -524,6 +522,7 @@
         </w:tabs>
         <w:rPr>
           <w:noProof/>
+          <w:color w:val="auto"/>
         </w:rPr>
       </w:pPr>
       <w:r>
@@ -536,7 +535,7 @@
       <w:r>
         <w:fldChar w:fldCharType="separate"/>
       </w:r>
-      <w:hyperlink w:anchor="_Toc153965754" w:history="1">
+      <w:hyperlink w:anchor="_Toc153981885" w:history="1">
         <w:r>
           <w:rPr>
             <w:rStyle w:val="Hyperlink"/>
@@ -547,6 +546,7 @@
         <w:r>
           <w:rPr>
             <w:noProof/>
+            <w:color w:val="auto"/>
           </w:rPr>
           <w:tab/>
         </w:r>
@@ -576,7 +576,7 @@
             <w:noProof/>
             <w:webHidden/>
           </w:rPr>
-          <w:instrText xml:space="preserve"> PAGEREF _Toc153965754 \h </w:instrText>
+          <w:instrText xml:space="preserve"> PAGEREF _Toc153981885 \h </w:instrText>
         </w:r>
         <w:r>
           <w:rPr>
@@ -616,9 +616,10 @@
         </w:tabs>
         <w:rPr>
           <w:noProof/>
+          <w:color w:val="auto"/>
         </w:rPr>
       </w:pPr>
-      <w:hyperlink w:anchor="_Toc153965755" w:history="1">
+      <w:hyperlink w:anchor="_Toc153981886" w:history="1">
         <w:r>
           <w:rPr>
             <w:rStyle w:val="Hyperlink"/>
@@ -629,6 +630,7 @@
         <w:r>
           <w:rPr>
             <w:noProof/>
+            <w:color w:val="auto"/>
           </w:rPr>
           <w:tab/>
         </w:r>
@@ -637,7 +639,7 @@
             <w:rStyle w:val="Hyperlink"/>
             <w:noProof/>
           </w:rPr>
-          <w:t>Pushbutton Interface</w:t>
+          <w:t>Clock Overview</w:t>
         </w:r>
         <w:r>
           <w:rPr>
@@ -658,7 +660,7 @@
             <w:noProof/>
             <w:webHidden/>
           </w:rPr>
-          <w:instrText xml:space="preserve"> PAGEREF _Toc153965755 \h </w:instrText>
+          <w:instrText xml:space="preserve"> PAGEREF _Toc153981886 \h </w:instrText>
         </w:r>
         <w:r>
           <w:rPr>
@@ -698,9 +700,10 @@
         </w:tabs>
         <w:rPr>
           <w:noProof/>
+          <w:color w:val="auto"/>
         </w:rPr>
       </w:pPr>
-      <w:hyperlink w:anchor="_Toc153965756" w:history="1">
+      <w:hyperlink w:anchor="_Toc153981887" w:history="1">
         <w:r>
           <w:rPr>
             <w:rStyle w:val="Hyperlink"/>
@@ -711,6 +714,7 @@
         <w:r>
           <w:rPr>
             <w:noProof/>
+            <w:color w:val="auto"/>
           </w:rPr>
           <w:tab/>
         </w:r>
@@ -719,7 +723,7 @@
             <w:rStyle w:val="Hyperlink"/>
             <w:noProof/>
           </w:rPr>
-          <w:t>USB/Serial Interface</w:t>
+          <w:t>Clock Features</w:t>
         </w:r>
         <w:r>
           <w:rPr>
@@ -740,85 +744,7 @@
             <w:noProof/>
             <w:webHidden/>
           </w:rPr>
-          <w:instrText xml:space="preserve"> PAGEREF _Toc153965756 \h </w:instrText>
-        </w:r>
-        <w:r>
-          <w:rPr>
-            <w:noProof/>
-            <w:webHidden/>
-          </w:rPr>
-        </w:r>
-        <w:r>
-          <w:rPr>
-            <w:noProof/>
-            <w:webHidden/>
-          </w:rPr>
-          <w:fldChar w:fldCharType="separate"/>
-        </w:r>
-        <w:r>
-          <w:rPr>
-            <w:noProof/>
-            <w:webHidden/>
-          </w:rPr>
-          <w:t>4</w:t>
-        </w:r>
-        <w:r>
-          <w:rPr>
-            <w:noProof/>
-            <w:webHidden/>
-          </w:rPr>
-          <w:fldChar w:fldCharType="end"/>
-        </w:r>
-      </w:hyperlink>
-    </w:p>
-    <w:p>
-      <w:pPr>
-        <w:pStyle w:val="TOC2"/>
-        <w:rPr>
-          <w:noProof/>
-        </w:rPr>
-      </w:pPr>
-      <w:hyperlink w:anchor="_Toc153965757" w:history="1">
-        <w:r>
-          <w:rPr>
-            <w:rStyle w:val="Hyperlink"/>
-            <w:noProof/>
-          </w:rPr>
-          <w:t>A.</w:t>
-        </w:r>
-        <w:r>
-          <w:rPr>
-            <w:noProof/>
-          </w:rPr>
-          <w:tab/>
-        </w:r>
-        <w:r>
-          <w:rPr>
-            <w:rStyle w:val="Hyperlink"/>
-            <w:noProof/>
-          </w:rPr>
-          <w:t>Establishing a Connection</w:t>
-        </w:r>
-        <w:r>
-          <w:rPr>
-            <w:noProof/>
-            <w:webHidden/>
-          </w:rPr>
-          <w:tab/>
-        </w:r>
-        <w:r>
-          <w:rPr>
-            <w:noProof/>
-            <w:webHidden/>
-          </w:rPr>
-          <w:fldChar w:fldCharType="begin"/>
-        </w:r>
-        <w:r>
-          <w:rPr>
-            <w:noProof/>
-            <w:webHidden/>
-          </w:rPr>
-          <w:instrText xml:space="preserve"> PAGEREF _Toc153965757 \h </w:instrText>
+          <w:instrText xml:space="preserve"> PAGEREF _Toc153981887 \h </w:instrText>
         </w:r>
         <w:r>
           <w:rPr>
@@ -858,9 +784,10 @@
         </w:tabs>
         <w:rPr>
           <w:noProof/>
+          <w:color w:val="auto"/>
         </w:rPr>
       </w:pPr>
-      <w:hyperlink w:anchor="_Toc153965758" w:history="1">
+      <w:hyperlink w:anchor="_Toc153981888" w:history="1">
         <w:r>
           <w:rPr>
             <w:rStyle w:val="Hyperlink"/>
@@ -871,6 +798,7 @@
         <w:r>
           <w:rPr>
             <w:noProof/>
+            <w:color w:val="auto"/>
           </w:rPr>
           <w:tab/>
         </w:r>
@@ -879,7 +807,7 @@
             <w:rStyle w:val="Hyperlink"/>
             <w:noProof/>
           </w:rPr>
-          <w:t>Project History</w:t>
+          <w:t>Pushbutton Interface</w:t>
         </w:r>
         <w:r>
           <w:rPr>
@@ -900,7 +828,7 @@
             <w:noProof/>
             <w:webHidden/>
           </w:rPr>
-          <w:instrText xml:space="preserve"> PAGEREF _Toc153965758 \h </w:instrText>
+          <w:instrText xml:space="preserve"> PAGEREF _Toc153981888 \h </w:instrText>
         </w:r>
         <w:r>
           <w:rPr>
@@ -940,9 +868,10 @@
         </w:tabs>
         <w:rPr>
           <w:noProof/>
+          <w:color w:val="auto"/>
         </w:rPr>
       </w:pPr>
-      <w:hyperlink w:anchor="_Toc153965759" w:history="1">
+      <w:hyperlink w:anchor="_Toc153981889" w:history="1">
         <w:r>
           <w:rPr>
             <w:rStyle w:val="Hyperlink"/>
@@ -953,6 +882,7 @@
         <w:r>
           <w:rPr>
             <w:noProof/>
+            <w:color w:val="auto"/>
           </w:rPr>
           <w:tab/>
         </w:r>
@@ -961,7 +891,7 @@
             <w:rStyle w:val="Hyperlink"/>
             <w:noProof/>
           </w:rPr>
-          <w:t>Nixie Tube Working Principle</w:t>
+          <w:t>USB/Serial Interface</w:t>
         </w:r>
         <w:r>
           <w:rPr>
@@ -982,7 +912,7 @@
             <w:noProof/>
             <w:webHidden/>
           </w:rPr>
-          <w:instrText xml:space="preserve"> PAGEREF _Toc153965759 \h </w:instrText>
+          <w:instrText xml:space="preserve"> PAGEREF _Toc153981889 \h </w:instrText>
         </w:r>
         <w:r>
           <w:rPr>
@@ -1018,9 +948,10 @@
         <w:pStyle w:val="TOC2"/>
         <w:rPr>
           <w:noProof/>
+          <w:color w:val="auto"/>
         </w:rPr>
       </w:pPr>
-      <w:hyperlink w:anchor="_Toc153965760" w:history="1">
+      <w:hyperlink w:anchor="_Toc153981890" w:history="1">
         <w:r>
           <w:rPr>
             <w:rStyle w:val="Hyperlink"/>
@@ -1031,6 +962,7 @@
         <w:r>
           <w:rPr>
             <w:noProof/>
+            <w:color w:val="auto"/>
           </w:rPr>
           <w:tab/>
         </w:r>
@@ -1039,7 +971,7 @@
             <w:rStyle w:val="Hyperlink"/>
             <w:noProof/>
           </w:rPr>
-          <w:t>(Not) a Vacuum Tube</w:t>
+          <w:t>Establishing a Connection</w:t>
         </w:r>
         <w:r>
           <w:rPr>
@@ -1060,7 +992,7 @@
             <w:noProof/>
             <w:webHidden/>
           </w:rPr>
-          <w:instrText xml:space="preserve"> PAGEREF _Toc153965760 \h </w:instrText>
+          <w:instrText xml:space="preserve"> PAGEREF _Toc153981890 \h </w:instrText>
         </w:r>
         <w:r>
           <w:rPr>
@@ -1081,630 +1013,6 @@
             <w:webHidden/>
           </w:rPr>
           <w:t>6</w:t>
-        </w:r>
-        <w:r>
-          <w:rPr>
-            <w:noProof/>
-            <w:webHidden/>
-          </w:rPr>
-          <w:fldChar w:fldCharType="end"/>
-        </w:r>
-      </w:hyperlink>
-    </w:p>
-    <w:p>
-      <w:pPr>
-        <w:pStyle w:val="TOC2"/>
-        <w:rPr>
-          <w:noProof/>
-        </w:rPr>
-      </w:pPr>
-      <w:hyperlink w:anchor="_Toc153965761" w:history="1">
-        <w:r>
-          <w:rPr>
-            <w:rStyle w:val="Hyperlink"/>
-            <w:noProof/>
-          </w:rPr>
-          <w:t>B.</w:t>
-        </w:r>
-        <w:r>
-          <w:rPr>
-            <w:noProof/>
-          </w:rPr>
-          <w:tab/>
-        </w:r>
-        <w:r>
-          <w:rPr>
-            <w:rStyle w:val="Hyperlink"/>
-            <w:noProof/>
-          </w:rPr>
-          <w:t>Ionization</w:t>
-        </w:r>
-        <w:r>
-          <w:rPr>
-            <w:noProof/>
-            <w:webHidden/>
-          </w:rPr>
-          <w:tab/>
-        </w:r>
-        <w:r>
-          <w:rPr>
-            <w:noProof/>
-            <w:webHidden/>
-          </w:rPr>
-          <w:fldChar w:fldCharType="begin"/>
-        </w:r>
-        <w:r>
-          <w:rPr>
-            <w:noProof/>
-            <w:webHidden/>
-          </w:rPr>
-          <w:instrText xml:space="preserve"> PAGEREF _Toc153965761 \h </w:instrText>
-        </w:r>
-        <w:r>
-          <w:rPr>
-            <w:noProof/>
-            <w:webHidden/>
-          </w:rPr>
-        </w:r>
-        <w:r>
-          <w:rPr>
-            <w:noProof/>
-            <w:webHidden/>
-          </w:rPr>
-          <w:fldChar w:fldCharType="separate"/>
-        </w:r>
-        <w:r>
-          <w:rPr>
-            <w:noProof/>
-            <w:webHidden/>
-          </w:rPr>
-          <w:t>6</w:t>
-        </w:r>
-        <w:r>
-          <w:rPr>
-            <w:noProof/>
-            <w:webHidden/>
-          </w:rPr>
-          <w:fldChar w:fldCharType="end"/>
-        </w:r>
-      </w:hyperlink>
-    </w:p>
-    <w:p>
-      <w:pPr>
-        <w:pStyle w:val="TOC2"/>
-        <w:rPr>
-          <w:noProof/>
-        </w:rPr>
-      </w:pPr>
-      <w:hyperlink w:anchor="_Toc153965762" w:history="1">
-        <w:r>
-          <w:rPr>
-            <w:rStyle w:val="Hyperlink"/>
-            <w:noProof/>
-          </w:rPr>
-          <w:t>C.</w:t>
-        </w:r>
-        <w:r>
-          <w:rPr>
-            <w:noProof/>
-          </w:rPr>
-          <w:tab/>
-        </w:r>
-        <w:r>
-          <w:rPr>
-            <w:rStyle w:val="Hyperlink"/>
-            <w:noProof/>
-          </w:rPr>
-          <w:t>Common Anode</w:t>
-        </w:r>
-        <w:r>
-          <w:rPr>
-            <w:noProof/>
-            <w:webHidden/>
-          </w:rPr>
-          <w:tab/>
-        </w:r>
-        <w:r>
-          <w:rPr>
-            <w:noProof/>
-            <w:webHidden/>
-          </w:rPr>
-          <w:fldChar w:fldCharType="begin"/>
-        </w:r>
-        <w:r>
-          <w:rPr>
-            <w:noProof/>
-            <w:webHidden/>
-          </w:rPr>
-          <w:instrText xml:space="preserve"> PAGEREF _Toc153965762 \h </w:instrText>
-        </w:r>
-        <w:r>
-          <w:rPr>
-            <w:noProof/>
-            <w:webHidden/>
-          </w:rPr>
-        </w:r>
-        <w:r>
-          <w:rPr>
-            <w:noProof/>
-            <w:webHidden/>
-          </w:rPr>
-          <w:fldChar w:fldCharType="separate"/>
-        </w:r>
-        <w:r>
-          <w:rPr>
-            <w:noProof/>
-            <w:webHidden/>
-          </w:rPr>
-          <w:t>6</w:t>
-        </w:r>
-        <w:r>
-          <w:rPr>
-            <w:noProof/>
-            <w:webHidden/>
-          </w:rPr>
-          <w:fldChar w:fldCharType="end"/>
-        </w:r>
-      </w:hyperlink>
-    </w:p>
-    <w:p>
-      <w:pPr>
-        <w:pStyle w:val="TOC2"/>
-        <w:rPr>
-          <w:noProof/>
-        </w:rPr>
-      </w:pPr>
-      <w:hyperlink w:anchor="_Toc153965763" w:history="1">
-        <w:r>
-          <w:rPr>
-            <w:rStyle w:val="Hyperlink"/>
-            <w:noProof/>
-          </w:rPr>
-          <w:t>D.</w:t>
-        </w:r>
-        <w:r>
-          <w:rPr>
-            <w:noProof/>
-          </w:rPr>
-          <w:tab/>
-        </w:r>
-        <w:r>
-          <w:rPr>
-            <w:rStyle w:val="Hyperlink"/>
-            <w:noProof/>
-          </w:rPr>
-          <w:t>Cold Cathode</w:t>
-        </w:r>
-        <w:r>
-          <w:rPr>
-            <w:noProof/>
-            <w:webHidden/>
-          </w:rPr>
-          <w:tab/>
-        </w:r>
-        <w:r>
-          <w:rPr>
-            <w:noProof/>
-            <w:webHidden/>
-          </w:rPr>
-          <w:fldChar w:fldCharType="begin"/>
-        </w:r>
-        <w:r>
-          <w:rPr>
-            <w:noProof/>
-            <w:webHidden/>
-          </w:rPr>
-          <w:instrText xml:space="preserve"> PAGEREF _Toc153965763 \h </w:instrText>
-        </w:r>
-        <w:r>
-          <w:rPr>
-            <w:noProof/>
-            <w:webHidden/>
-          </w:rPr>
-        </w:r>
-        <w:r>
-          <w:rPr>
-            <w:noProof/>
-            <w:webHidden/>
-          </w:rPr>
-          <w:fldChar w:fldCharType="separate"/>
-        </w:r>
-        <w:r>
-          <w:rPr>
-            <w:noProof/>
-            <w:webHidden/>
-          </w:rPr>
-          <w:t>6</w:t>
-        </w:r>
-        <w:r>
-          <w:rPr>
-            <w:noProof/>
-            <w:webHidden/>
-          </w:rPr>
-          <w:fldChar w:fldCharType="end"/>
-        </w:r>
-      </w:hyperlink>
-    </w:p>
-    <w:p>
-      <w:pPr>
-        <w:pStyle w:val="TOC2"/>
-        <w:rPr>
-          <w:noProof/>
-        </w:rPr>
-      </w:pPr>
-      <w:hyperlink w:anchor="_Toc153965764" w:history="1">
-        <w:r>
-          <w:rPr>
-            <w:rStyle w:val="Hyperlink"/>
-            <w:noProof/>
-          </w:rPr>
-          <w:t>E.</w:t>
-        </w:r>
-        <w:r>
-          <w:rPr>
-            <w:noProof/>
-          </w:rPr>
-          <w:tab/>
-        </w:r>
-        <w:r>
-          <w:rPr>
-            <w:rStyle w:val="Hyperlink"/>
-            <w:noProof/>
-          </w:rPr>
-          <w:t>Strike Voltage</w:t>
-        </w:r>
-        <w:r>
-          <w:rPr>
-            <w:noProof/>
-            <w:webHidden/>
-          </w:rPr>
-          <w:tab/>
-        </w:r>
-        <w:r>
-          <w:rPr>
-            <w:noProof/>
-            <w:webHidden/>
-          </w:rPr>
-          <w:fldChar w:fldCharType="begin"/>
-        </w:r>
-        <w:r>
-          <w:rPr>
-            <w:noProof/>
-            <w:webHidden/>
-          </w:rPr>
-          <w:instrText xml:space="preserve"> PAGEREF _Toc153965764 \h </w:instrText>
-        </w:r>
-        <w:r>
-          <w:rPr>
-            <w:noProof/>
-            <w:webHidden/>
-          </w:rPr>
-        </w:r>
-        <w:r>
-          <w:rPr>
-            <w:noProof/>
-            <w:webHidden/>
-          </w:rPr>
-          <w:fldChar w:fldCharType="separate"/>
-        </w:r>
-        <w:r>
-          <w:rPr>
-            <w:noProof/>
-            <w:webHidden/>
-          </w:rPr>
-          <w:t>7</w:t>
-        </w:r>
-        <w:r>
-          <w:rPr>
-            <w:noProof/>
-            <w:webHidden/>
-          </w:rPr>
-          <w:fldChar w:fldCharType="end"/>
-        </w:r>
-      </w:hyperlink>
-    </w:p>
-    <w:p>
-      <w:pPr>
-        <w:pStyle w:val="TOC2"/>
-        <w:rPr>
-          <w:noProof/>
-        </w:rPr>
-      </w:pPr>
-      <w:hyperlink w:anchor="_Toc153965765" w:history="1">
-        <w:r>
-          <w:rPr>
-            <w:rStyle w:val="Hyperlink"/>
-            <w:noProof/>
-          </w:rPr>
-          <w:t>F.</w:t>
-        </w:r>
-        <w:r>
-          <w:rPr>
-            <w:noProof/>
-          </w:rPr>
-          <w:tab/>
-        </w:r>
-        <w:r>
-          <w:rPr>
-            <w:rStyle w:val="Hyperlink"/>
-            <w:noProof/>
-          </w:rPr>
-          <w:t>Sustain Voltage</w:t>
-        </w:r>
-        <w:r>
-          <w:rPr>
-            <w:noProof/>
-            <w:webHidden/>
-          </w:rPr>
-          <w:tab/>
-        </w:r>
-        <w:r>
-          <w:rPr>
-            <w:noProof/>
-            <w:webHidden/>
-          </w:rPr>
-          <w:fldChar w:fldCharType="begin"/>
-        </w:r>
-        <w:r>
-          <w:rPr>
-            <w:noProof/>
-            <w:webHidden/>
-          </w:rPr>
-          <w:instrText xml:space="preserve"> PAGEREF _Toc153965765 \h </w:instrText>
-        </w:r>
-        <w:r>
-          <w:rPr>
-            <w:noProof/>
-            <w:webHidden/>
-          </w:rPr>
-        </w:r>
-        <w:r>
-          <w:rPr>
-            <w:noProof/>
-            <w:webHidden/>
-          </w:rPr>
-          <w:fldChar w:fldCharType="separate"/>
-        </w:r>
-        <w:r>
-          <w:rPr>
-            <w:noProof/>
-            <w:webHidden/>
-          </w:rPr>
-          <w:t>7</w:t>
-        </w:r>
-        <w:r>
-          <w:rPr>
-            <w:noProof/>
-            <w:webHidden/>
-          </w:rPr>
-          <w:fldChar w:fldCharType="end"/>
-        </w:r>
-      </w:hyperlink>
-    </w:p>
-    <w:p>
-      <w:pPr>
-        <w:pStyle w:val="TOC2"/>
-        <w:rPr>
-          <w:noProof/>
-        </w:rPr>
-      </w:pPr>
-      <w:hyperlink w:anchor="_Toc153965766" w:history="1">
-        <w:r>
-          <w:rPr>
-            <w:rStyle w:val="Hyperlink"/>
-            <w:noProof/>
-          </w:rPr>
-          <w:t>G.</w:t>
-        </w:r>
-        <w:r>
-          <w:rPr>
-            <w:noProof/>
-          </w:rPr>
-          <w:tab/>
-        </w:r>
-        <w:r>
-          <w:rPr>
-            <w:rStyle w:val="Hyperlink"/>
-            <w:noProof/>
-          </w:rPr>
-          <w:t>Negative Resistance</w:t>
-        </w:r>
-        <w:r>
-          <w:rPr>
-            <w:noProof/>
-            <w:webHidden/>
-          </w:rPr>
-          <w:tab/>
-        </w:r>
-        <w:r>
-          <w:rPr>
-            <w:noProof/>
-            <w:webHidden/>
-          </w:rPr>
-          <w:fldChar w:fldCharType="begin"/>
-        </w:r>
-        <w:r>
-          <w:rPr>
-            <w:noProof/>
-            <w:webHidden/>
-          </w:rPr>
-          <w:instrText xml:space="preserve"> PAGEREF _Toc153965766 \h </w:instrText>
-        </w:r>
-        <w:r>
-          <w:rPr>
-            <w:noProof/>
-            <w:webHidden/>
-          </w:rPr>
-        </w:r>
-        <w:r>
-          <w:rPr>
-            <w:noProof/>
-            <w:webHidden/>
-          </w:rPr>
-          <w:fldChar w:fldCharType="separate"/>
-        </w:r>
-        <w:r>
-          <w:rPr>
-            <w:noProof/>
-            <w:webHidden/>
-          </w:rPr>
-          <w:t>7</w:t>
-        </w:r>
-        <w:r>
-          <w:rPr>
-            <w:noProof/>
-            <w:webHidden/>
-          </w:rPr>
-          <w:fldChar w:fldCharType="end"/>
-        </w:r>
-      </w:hyperlink>
-    </w:p>
-    <w:p>
-      <w:pPr>
-        <w:pStyle w:val="TOC2"/>
-        <w:rPr>
-          <w:noProof/>
-        </w:rPr>
-      </w:pPr>
-      <w:hyperlink w:anchor="_Toc153965767" w:history="1">
-        <w:r>
-          <w:rPr>
-            <w:rStyle w:val="Hyperlink"/>
-            <w:noProof/>
-          </w:rPr>
-          <w:t>H.</w:t>
-        </w:r>
-        <w:r>
-          <w:rPr>
-            <w:noProof/>
-          </w:rPr>
-          <w:tab/>
-        </w:r>
-        <w:r>
-          <w:rPr>
-            <w:rStyle w:val="Hyperlink"/>
-            <w:noProof/>
-          </w:rPr>
-          <w:t>Multiplexing</w:t>
-        </w:r>
-        <w:r>
-          <w:rPr>
-            <w:noProof/>
-            <w:webHidden/>
-          </w:rPr>
-          <w:tab/>
-        </w:r>
-        <w:r>
-          <w:rPr>
-            <w:noProof/>
-            <w:webHidden/>
-          </w:rPr>
-          <w:fldChar w:fldCharType="begin"/>
-        </w:r>
-        <w:r>
-          <w:rPr>
-            <w:noProof/>
-            <w:webHidden/>
-          </w:rPr>
-          <w:instrText xml:space="preserve"> PAGEREF _Toc153965767 \h </w:instrText>
-        </w:r>
-        <w:r>
-          <w:rPr>
-            <w:noProof/>
-            <w:webHidden/>
-          </w:rPr>
-        </w:r>
-        <w:r>
-          <w:rPr>
-            <w:noProof/>
-            <w:webHidden/>
-          </w:rPr>
-          <w:fldChar w:fldCharType="separate"/>
-        </w:r>
-        <w:r>
-          <w:rPr>
-            <w:noProof/>
-            <w:webHidden/>
-          </w:rPr>
-          <w:t>7</w:t>
-        </w:r>
-        <w:r>
-          <w:rPr>
-            <w:noProof/>
-            <w:webHidden/>
-          </w:rPr>
-          <w:fldChar w:fldCharType="end"/>
-        </w:r>
-      </w:hyperlink>
-    </w:p>
-    <w:p>
-      <w:pPr>
-        <w:pStyle w:val="TOC2"/>
-        <w:rPr>
-          <w:noProof/>
-        </w:rPr>
-      </w:pPr>
-      <w:hyperlink w:anchor="_Toc153965768" w:history="1">
-        <w:r>
-          <w:rPr>
-            <w:rStyle w:val="Hyperlink"/>
-            <w:noProof/>
-          </w:rPr>
-          <w:t>I.</w:t>
-        </w:r>
-        <w:r>
-          <w:rPr>
-            <w:noProof/>
-          </w:rPr>
-          <w:tab/>
-        </w:r>
-        <w:r>
-          <w:rPr>
-            <w:rStyle w:val="Hyperlink"/>
-            <w:noProof/>
-          </w:rPr>
-          <w:t>Anti-Ghosting</w:t>
-        </w:r>
-        <w:r>
-          <w:rPr>
-            <w:noProof/>
-            <w:webHidden/>
-          </w:rPr>
-          <w:tab/>
-        </w:r>
-        <w:r>
-          <w:rPr>
-            <w:noProof/>
-            <w:webHidden/>
-          </w:rPr>
-          <w:fldChar w:fldCharType="begin"/>
-        </w:r>
-        <w:r>
-          <w:rPr>
-            <w:noProof/>
-            <w:webHidden/>
-          </w:rPr>
-          <w:instrText xml:space="preserve"> PAGEREF _Toc153965768 \h </w:instrText>
-        </w:r>
-        <w:r>
-          <w:rPr>
-            <w:noProof/>
-            <w:webHidden/>
-          </w:rPr>
-        </w:r>
-        <w:r>
-          <w:rPr>
-            <w:noProof/>
-            <w:webHidden/>
-          </w:rPr>
-          <w:fldChar w:fldCharType="separate"/>
-        </w:r>
-        <w:r>
-          <w:rPr>
-            <w:noProof/>
-            <w:webHidden/>
-          </w:rPr>
-          <w:t>8</w:t>
         </w:r>
         <w:r>
           <w:rPr>
@@ -1724,9 +1032,10 @@
         </w:tabs>
         <w:rPr>
           <w:noProof/>
+          <w:color w:val="auto"/>
         </w:rPr>
       </w:pPr>
-      <w:hyperlink w:anchor="_Toc153965769" w:history="1">
+      <w:hyperlink w:anchor="_Toc153981891" w:history="1">
         <w:r>
           <w:rPr>
             <w:rStyle w:val="Hyperlink"/>
@@ -1737,6 +1046,7 @@
         <w:r>
           <w:rPr>
             <w:noProof/>
+            <w:color w:val="auto"/>
           </w:rPr>
           <w:tab/>
         </w:r>
@@ -1745,7 +1055,7 @@
             <w:rStyle w:val="Hyperlink"/>
             <w:noProof/>
           </w:rPr>
-          <w:t>Nixie Tube History</w:t>
+          <w:t>Project History</w:t>
         </w:r>
         <w:r>
           <w:rPr>
@@ -1766,7 +1076,7 @@
             <w:noProof/>
             <w:webHidden/>
           </w:rPr>
-          <w:instrText xml:space="preserve"> PAGEREF _Toc153965769 \h </w:instrText>
+          <w:instrText xml:space="preserve"> PAGEREF _Toc153981891 \h </w:instrText>
         </w:r>
         <w:r>
           <w:rPr>
@@ -1786,7 +1096,91 @@
             <w:noProof/>
             <w:webHidden/>
           </w:rPr>
-          <w:t>9</w:t>
+          <w:t>7</w:t>
+        </w:r>
+        <w:r>
+          <w:rPr>
+            <w:noProof/>
+            <w:webHidden/>
+          </w:rPr>
+          <w:fldChar w:fldCharType="end"/>
+        </w:r>
+      </w:hyperlink>
+    </w:p>
+    <w:p>
+      <w:pPr>
+        <w:pStyle w:val="TOC1"/>
+        <w:tabs>
+          <w:tab w:val="left" w:pos="440"/>
+          <w:tab w:val="right" w:leader="dot" w:pos="9350"/>
+        </w:tabs>
+        <w:rPr>
+          <w:noProof/>
+          <w:color w:val="auto"/>
+        </w:rPr>
+      </w:pPr>
+      <w:hyperlink w:anchor="_Toc153981892" w:history="1">
+        <w:r>
+          <w:rPr>
+            <w:rStyle w:val="Hyperlink"/>
+            <w:noProof/>
+          </w:rPr>
+          <w:t>7.</w:t>
+        </w:r>
+        <w:r>
+          <w:rPr>
+            <w:noProof/>
+            <w:color w:val="auto"/>
+          </w:rPr>
+          <w:tab/>
+        </w:r>
+        <w:r>
+          <w:rPr>
+            <w:rStyle w:val="Hyperlink"/>
+            <w:noProof/>
+          </w:rPr>
+          <w:t>Nixie Tube Working Principle</w:t>
+        </w:r>
+        <w:r>
+          <w:rPr>
+            <w:noProof/>
+            <w:webHidden/>
+          </w:rPr>
+          <w:tab/>
+        </w:r>
+        <w:r>
+          <w:rPr>
+            <w:noProof/>
+            <w:webHidden/>
+          </w:rPr>
+          <w:fldChar w:fldCharType="begin"/>
+        </w:r>
+        <w:r>
+          <w:rPr>
+            <w:noProof/>
+            <w:webHidden/>
+          </w:rPr>
+          <w:instrText xml:space="preserve"> PAGEREF _Toc153981892 \h </w:instrText>
+        </w:r>
+        <w:r>
+          <w:rPr>
+            <w:noProof/>
+            <w:webHidden/>
+          </w:rPr>
+        </w:r>
+        <w:r>
+          <w:rPr>
+            <w:noProof/>
+            <w:webHidden/>
+          </w:rPr>
+          <w:fldChar w:fldCharType="separate"/>
+        </w:r>
+        <w:r>
+          <w:rPr>
+            <w:noProof/>
+            <w:webHidden/>
+          </w:rPr>
+          <w:t>8</w:t>
         </w:r>
         <w:r>
           <w:rPr>
@@ -1802,9 +1196,10 @@
         <w:pStyle w:val="TOC2"/>
         <w:rPr>
           <w:noProof/>
+          <w:color w:val="auto"/>
         </w:rPr>
       </w:pPr>
-      <w:hyperlink w:anchor="_Toc153965770" w:history="1">
+      <w:hyperlink w:anchor="_Toc153981893" w:history="1">
         <w:r>
           <w:rPr>
             <w:rStyle w:val="Hyperlink"/>
@@ -1815,6 +1210,7 @@
         <w:r>
           <w:rPr>
             <w:noProof/>
+            <w:color w:val="auto"/>
           </w:rPr>
           <w:tab/>
         </w:r>
@@ -1823,7 +1219,7 @@
             <w:rStyle w:val="Hyperlink"/>
             <w:noProof/>
           </w:rPr>
-          <w:t>From Wikipedia:</w:t>
+          <w:t>(Not) a Vacuum Tube</w:t>
         </w:r>
         <w:r>
           <w:rPr>
@@ -1844,7 +1240,7 @@
             <w:noProof/>
             <w:webHidden/>
           </w:rPr>
-          <w:instrText xml:space="preserve"> PAGEREF _Toc153965770 \h </w:instrText>
+          <w:instrText xml:space="preserve"> PAGEREF _Toc153981893 \h </w:instrText>
         </w:r>
         <w:r>
           <w:rPr>
@@ -1864,7 +1260,7 @@
             <w:noProof/>
             <w:webHidden/>
           </w:rPr>
-          <w:t>9</w:t>
+          <w:t>8</w:t>
         </w:r>
         <w:r>
           <w:rPr>
@@ -1880,9 +1276,10 @@
         <w:pStyle w:val="TOC2"/>
         <w:rPr>
           <w:noProof/>
+          <w:color w:val="auto"/>
         </w:rPr>
       </w:pPr>
-      <w:hyperlink w:anchor="_Toc153965771" w:history="1">
+      <w:hyperlink w:anchor="_Toc153981894" w:history="1">
         <w:r>
           <w:rPr>
             <w:rStyle w:val="Hyperlink"/>
@@ -1893,6 +1290,7 @@
         <w:r>
           <w:rPr>
             <w:noProof/>
+            <w:color w:val="auto"/>
           </w:rPr>
           <w:tab/>
         </w:r>
@@ -1901,7 +1299,7 @@
             <w:rStyle w:val="Hyperlink"/>
             <w:noProof/>
           </w:rPr>
-          <w:t>In Soviet Russia:</w:t>
+          <w:t>Ionization</w:t>
         </w:r>
         <w:r>
           <w:rPr>
@@ -1922,7 +1320,7 @@
             <w:noProof/>
             <w:webHidden/>
           </w:rPr>
-          <w:instrText xml:space="preserve"> PAGEREF _Toc153965771 \h </w:instrText>
+          <w:instrText xml:space="preserve"> PAGEREF _Toc153981894 \h </w:instrText>
         </w:r>
         <w:r>
           <w:rPr>
@@ -1942,7 +1340,7 @@
             <w:noProof/>
             <w:webHidden/>
           </w:rPr>
-          <w:t>9</w:t>
+          <w:t>8</w:t>
         </w:r>
         <w:r>
           <w:rPr>
@@ -1958,9 +1356,10 @@
         <w:pStyle w:val="TOC2"/>
         <w:rPr>
           <w:noProof/>
+          <w:color w:val="auto"/>
         </w:rPr>
       </w:pPr>
-      <w:hyperlink w:anchor="_Toc153965772" w:history="1">
+      <w:hyperlink w:anchor="_Toc153981895" w:history="1">
         <w:r>
           <w:rPr>
             <w:rStyle w:val="Hyperlink"/>
@@ -1971,6 +1370,7 @@
         <w:r>
           <w:rPr>
             <w:noProof/>
+            <w:color w:val="auto"/>
           </w:rPr>
           <w:tab/>
         </w:r>
@@ -1979,6 +1379,810 @@
             <w:rStyle w:val="Hyperlink"/>
             <w:noProof/>
           </w:rPr>
+          <w:t>Common Anode</w:t>
+        </w:r>
+        <w:r>
+          <w:rPr>
+            <w:noProof/>
+            <w:webHidden/>
+          </w:rPr>
+          <w:tab/>
+        </w:r>
+        <w:r>
+          <w:rPr>
+            <w:noProof/>
+            <w:webHidden/>
+          </w:rPr>
+          <w:fldChar w:fldCharType="begin"/>
+        </w:r>
+        <w:r>
+          <w:rPr>
+            <w:noProof/>
+            <w:webHidden/>
+          </w:rPr>
+          <w:instrText xml:space="preserve"> PAGEREF _Toc153981895 \h </w:instrText>
+        </w:r>
+        <w:r>
+          <w:rPr>
+            <w:noProof/>
+            <w:webHidden/>
+          </w:rPr>
+        </w:r>
+        <w:r>
+          <w:rPr>
+            <w:noProof/>
+            <w:webHidden/>
+          </w:rPr>
+          <w:fldChar w:fldCharType="separate"/>
+        </w:r>
+        <w:r>
+          <w:rPr>
+            <w:noProof/>
+            <w:webHidden/>
+          </w:rPr>
+          <w:t>8</w:t>
+        </w:r>
+        <w:r>
+          <w:rPr>
+            <w:noProof/>
+            <w:webHidden/>
+          </w:rPr>
+          <w:fldChar w:fldCharType="end"/>
+        </w:r>
+      </w:hyperlink>
+    </w:p>
+    <w:p>
+      <w:pPr>
+        <w:pStyle w:val="TOC2"/>
+        <w:rPr>
+          <w:noProof/>
+          <w:color w:val="auto"/>
+        </w:rPr>
+      </w:pPr>
+      <w:hyperlink w:anchor="_Toc153981896" w:history="1">
+        <w:r>
+          <w:rPr>
+            <w:rStyle w:val="Hyperlink"/>
+            <w:noProof/>
+          </w:rPr>
+          <w:t>D.</w:t>
+        </w:r>
+        <w:r>
+          <w:rPr>
+            <w:noProof/>
+            <w:color w:val="auto"/>
+          </w:rPr>
+          <w:tab/>
+        </w:r>
+        <w:r>
+          <w:rPr>
+            <w:rStyle w:val="Hyperlink"/>
+            <w:noProof/>
+          </w:rPr>
+          <w:t>Cold Cathode</w:t>
+        </w:r>
+        <w:r>
+          <w:rPr>
+            <w:noProof/>
+            <w:webHidden/>
+          </w:rPr>
+          <w:tab/>
+        </w:r>
+        <w:r>
+          <w:rPr>
+            <w:noProof/>
+            <w:webHidden/>
+          </w:rPr>
+          <w:fldChar w:fldCharType="begin"/>
+        </w:r>
+        <w:r>
+          <w:rPr>
+            <w:noProof/>
+            <w:webHidden/>
+          </w:rPr>
+          <w:instrText xml:space="preserve"> PAGEREF _Toc153981896 \h </w:instrText>
+        </w:r>
+        <w:r>
+          <w:rPr>
+            <w:noProof/>
+            <w:webHidden/>
+          </w:rPr>
+        </w:r>
+        <w:r>
+          <w:rPr>
+            <w:noProof/>
+            <w:webHidden/>
+          </w:rPr>
+          <w:fldChar w:fldCharType="separate"/>
+        </w:r>
+        <w:r>
+          <w:rPr>
+            <w:noProof/>
+            <w:webHidden/>
+          </w:rPr>
+          <w:t>8</w:t>
+        </w:r>
+        <w:r>
+          <w:rPr>
+            <w:noProof/>
+            <w:webHidden/>
+          </w:rPr>
+          <w:fldChar w:fldCharType="end"/>
+        </w:r>
+      </w:hyperlink>
+    </w:p>
+    <w:p>
+      <w:pPr>
+        <w:pStyle w:val="TOC2"/>
+        <w:rPr>
+          <w:noProof/>
+          <w:color w:val="auto"/>
+        </w:rPr>
+      </w:pPr>
+      <w:hyperlink w:anchor="_Toc153981897" w:history="1">
+        <w:r>
+          <w:rPr>
+            <w:rStyle w:val="Hyperlink"/>
+            <w:noProof/>
+          </w:rPr>
+          <w:t>E.</w:t>
+        </w:r>
+        <w:r>
+          <w:rPr>
+            <w:noProof/>
+            <w:color w:val="auto"/>
+          </w:rPr>
+          <w:tab/>
+        </w:r>
+        <w:r>
+          <w:rPr>
+            <w:rStyle w:val="Hyperlink"/>
+            <w:noProof/>
+          </w:rPr>
+          <w:t>Strike Voltage</w:t>
+        </w:r>
+        <w:r>
+          <w:rPr>
+            <w:noProof/>
+            <w:webHidden/>
+          </w:rPr>
+          <w:tab/>
+        </w:r>
+        <w:r>
+          <w:rPr>
+            <w:noProof/>
+            <w:webHidden/>
+          </w:rPr>
+          <w:fldChar w:fldCharType="begin"/>
+        </w:r>
+        <w:r>
+          <w:rPr>
+            <w:noProof/>
+            <w:webHidden/>
+          </w:rPr>
+          <w:instrText xml:space="preserve"> PAGEREF _Toc153981897 \h </w:instrText>
+        </w:r>
+        <w:r>
+          <w:rPr>
+            <w:noProof/>
+            <w:webHidden/>
+          </w:rPr>
+        </w:r>
+        <w:r>
+          <w:rPr>
+            <w:noProof/>
+            <w:webHidden/>
+          </w:rPr>
+          <w:fldChar w:fldCharType="separate"/>
+        </w:r>
+        <w:r>
+          <w:rPr>
+            <w:noProof/>
+            <w:webHidden/>
+          </w:rPr>
+          <w:t>9</w:t>
+        </w:r>
+        <w:r>
+          <w:rPr>
+            <w:noProof/>
+            <w:webHidden/>
+          </w:rPr>
+          <w:fldChar w:fldCharType="end"/>
+        </w:r>
+      </w:hyperlink>
+    </w:p>
+    <w:p>
+      <w:pPr>
+        <w:pStyle w:val="TOC2"/>
+        <w:rPr>
+          <w:noProof/>
+          <w:color w:val="auto"/>
+        </w:rPr>
+      </w:pPr>
+      <w:hyperlink w:anchor="_Toc153981898" w:history="1">
+        <w:r>
+          <w:rPr>
+            <w:rStyle w:val="Hyperlink"/>
+            <w:noProof/>
+          </w:rPr>
+          <w:t>F.</w:t>
+        </w:r>
+        <w:r>
+          <w:rPr>
+            <w:noProof/>
+            <w:color w:val="auto"/>
+          </w:rPr>
+          <w:tab/>
+        </w:r>
+        <w:r>
+          <w:rPr>
+            <w:rStyle w:val="Hyperlink"/>
+            <w:noProof/>
+          </w:rPr>
+          <w:t>Sustain Voltage</w:t>
+        </w:r>
+        <w:r>
+          <w:rPr>
+            <w:noProof/>
+            <w:webHidden/>
+          </w:rPr>
+          <w:tab/>
+        </w:r>
+        <w:r>
+          <w:rPr>
+            <w:noProof/>
+            <w:webHidden/>
+          </w:rPr>
+          <w:fldChar w:fldCharType="begin"/>
+        </w:r>
+        <w:r>
+          <w:rPr>
+            <w:noProof/>
+            <w:webHidden/>
+          </w:rPr>
+          <w:instrText xml:space="preserve"> PAGEREF _Toc153981898 \h </w:instrText>
+        </w:r>
+        <w:r>
+          <w:rPr>
+            <w:noProof/>
+            <w:webHidden/>
+          </w:rPr>
+        </w:r>
+        <w:r>
+          <w:rPr>
+            <w:noProof/>
+            <w:webHidden/>
+          </w:rPr>
+          <w:fldChar w:fldCharType="separate"/>
+        </w:r>
+        <w:r>
+          <w:rPr>
+            <w:noProof/>
+            <w:webHidden/>
+          </w:rPr>
+          <w:t>9</w:t>
+        </w:r>
+        <w:r>
+          <w:rPr>
+            <w:noProof/>
+            <w:webHidden/>
+          </w:rPr>
+          <w:fldChar w:fldCharType="end"/>
+        </w:r>
+      </w:hyperlink>
+    </w:p>
+    <w:p>
+      <w:pPr>
+        <w:pStyle w:val="TOC2"/>
+        <w:rPr>
+          <w:noProof/>
+          <w:color w:val="auto"/>
+        </w:rPr>
+      </w:pPr>
+      <w:hyperlink w:anchor="_Toc153981899" w:history="1">
+        <w:r>
+          <w:rPr>
+            <w:rStyle w:val="Hyperlink"/>
+            <w:noProof/>
+          </w:rPr>
+          <w:t>G.</w:t>
+        </w:r>
+        <w:r>
+          <w:rPr>
+            <w:noProof/>
+            <w:color w:val="auto"/>
+          </w:rPr>
+          <w:tab/>
+        </w:r>
+        <w:r>
+          <w:rPr>
+            <w:rStyle w:val="Hyperlink"/>
+            <w:noProof/>
+          </w:rPr>
+          <w:t>Negative Resistance</w:t>
+        </w:r>
+        <w:r>
+          <w:rPr>
+            <w:noProof/>
+            <w:webHidden/>
+          </w:rPr>
+          <w:tab/>
+        </w:r>
+        <w:r>
+          <w:rPr>
+            <w:noProof/>
+            <w:webHidden/>
+          </w:rPr>
+          <w:fldChar w:fldCharType="begin"/>
+        </w:r>
+        <w:r>
+          <w:rPr>
+            <w:noProof/>
+            <w:webHidden/>
+          </w:rPr>
+          <w:instrText xml:space="preserve"> PAGEREF _Toc153981899 \h </w:instrText>
+        </w:r>
+        <w:r>
+          <w:rPr>
+            <w:noProof/>
+            <w:webHidden/>
+          </w:rPr>
+        </w:r>
+        <w:r>
+          <w:rPr>
+            <w:noProof/>
+            <w:webHidden/>
+          </w:rPr>
+          <w:fldChar w:fldCharType="separate"/>
+        </w:r>
+        <w:r>
+          <w:rPr>
+            <w:noProof/>
+            <w:webHidden/>
+          </w:rPr>
+          <w:t>9</w:t>
+        </w:r>
+        <w:r>
+          <w:rPr>
+            <w:noProof/>
+            <w:webHidden/>
+          </w:rPr>
+          <w:fldChar w:fldCharType="end"/>
+        </w:r>
+      </w:hyperlink>
+    </w:p>
+    <w:p>
+      <w:pPr>
+        <w:pStyle w:val="TOC2"/>
+        <w:rPr>
+          <w:noProof/>
+          <w:color w:val="auto"/>
+        </w:rPr>
+      </w:pPr>
+      <w:hyperlink w:anchor="_Toc153981900" w:history="1">
+        <w:r>
+          <w:rPr>
+            <w:rStyle w:val="Hyperlink"/>
+            <w:noProof/>
+          </w:rPr>
+          <w:t>H.</w:t>
+        </w:r>
+        <w:r>
+          <w:rPr>
+            <w:noProof/>
+            <w:color w:val="auto"/>
+          </w:rPr>
+          <w:tab/>
+        </w:r>
+        <w:r>
+          <w:rPr>
+            <w:rStyle w:val="Hyperlink"/>
+            <w:noProof/>
+          </w:rPr>
+          <w:t>Multiplexing</w:t>
+        </w:r>
+        <w:r>
+          <w:rPr>
+            <w:noProof/>
+            <w:webHidden/>
+          </w:rPr>
+          <w:tab/>
+        </w:r>
+        <w:r>
+          <w:rPr>
+            <w:noProof/>
+            <w:webHidden/>
+          </w:rPr>
+          <w:fldChar w:fldCharType="begin"/>
+        </w:r>
+        <w:r>
+          <w:rPr>
+            <w:noProof/>
+            <w:webHidden/>
+          </w:rPr>
+          <w:instrText xml:space="preserve"> PAGEREF _Toc153981900 \h </w:instrText>
+        </w:r>
+        <w:r>
+          <w:rPr>
+            <w:noProof/>
+            <w:webHidden/>
+          </w:rPr>
+        </w:r>
+        <w:r>
+          <w:rPr>
+            <w:noProof/>
+            <w:webHidden/>
+          </w:rPr>
+          <w:fldChar w:fldCharType="separate"/>
+        </w:r>
+        <w:r>
+          <w:rPr>
+            <w:noProof/>
+            <w:webHidden/>
+          </w:rPr>
+          <w:t>9</w:t>
+        </w:r>
+        <w:r>
+          <w:rPr>
+            <w:noProof/>
+            <w:webHidden/>
+          </w:rPr>
+          <w:fldChar w:fldCharType="end"/>
+        </w:r>
+      </w:hyperlink>
+    </w:p>
+    <w:p>
+      <w:pPr>
+        <w:pStyle w:val="TOC2"/>
+        <w:rPr>
+          <w:noProof/>
+          <w:color w:val="auto"/>
+        </w:rPr>
+      </w:pPr>
+      <w:hyperlink w:anchor="_Toc153981901" w:history="1">
+        <w:r>
+          <w:rPr>
+            <w:rStyle w:val="Hyperlink"/>
+            <w:noProof/>
+          </w:rPr>
+          <w:t>I.</w:t>
+        </w:r>
+        <w:r>
+          <w:rPr>
+            <w:noProof/>
+            <w:color w:val="auto"/>
+          </w:rPr>
+          <w:tab/>
+        </w:r>
+        <w:r>
+          <w:rPr>
+            <w:rStyle w:val="Hyperlink"/>
+            <w:noProof/>
+          </w:rPr>
+          <w:t>Anti-Ghosting</w:t>
+        </w:r>
+        <w:r>
+          <w:rPr>
+            <w:noProof/>
+            <w:webHidden/>
+          </w:rPr>
+          <w:tab/>
+        </w:r>
+        <w:r>
+          <w:rPr>
+            <w:noProof/>
+            <w:webHidden/>
+          </w:rPr>
+          <w:fldChar w:fldCharType="begin"/>
+        </w:r>
+        <w:r>
+          <w:rPr>
+            <w:noProof/>
+            <w:webHidden/>
+          </w:rPr>
+          <w:instrText xml:space="preserve"> PAGEREF _Toc153981901 \h </w:instrText>
+        </w:r>
+        <w:r>
+          <w:rPr>
+            <w:noProof/>
+            <w:webHidden/>
+          </w:rPr>
+        </w:r>
+        <w:r>
+          <w:rPr>
+            <w:noProof/>
+            <w:webHidden/>
+          </w:rPr>
+          <w:fldChar w:fldCharType="separate"/>
+        </w:r>
+        <w:r>
+          <w:rPr>
+            <w:noProof/>
+            <w:webHidden/>
+          </w:rPr>
+          <w:t>10</w:t>
+        </w:r>
+        <w:r>
+          <w:rPr>
+            <w:noProof/>
+            <w:webHidden/>
+          </w:rPr>
+          <w:fldChar w:fldCharType="end"/>
+        </w:r>
+      </w:hyperlink>
+    </w:p>
+    <w:p>
+      <w:pPr>
+        <w:pStyle w:val="TOC1"/>
+        <w:tabs>
+          <w:tab w:val="left" w:pos="440"/>
+          <w:tab w:val="right" w:leader="dot" w:pos="9350"/>
+        </w:tabs>
+        <w:rPr>
+          <w:noProof/>
+          <w:color w:val="auto"/>
+        </w:rPr>
+      </w:pPr>
+      <w:hyperlink w:anchor="_Toc153981902" w:history="1">
+        <w:r>
+          <w:rPr>
+            <w:rStyle w:val="Hyperlink"/>
+            <w:noProof/>
+          </w:rPr>
+          <w:t>8.</w:t>
+        </w:r>
+        <w:r>
+          <w:rPr>
+            <w:noProof/>
+            <w:color w:val="auto"/>
+          </w:rPr>
+          <w:tab/>
+        </w:r>
+        <w:r>
+          <w:rPr>
+            <w:rStyle w:val="Hyperlink"/>
+            <w:noProof/>
+          </w:rPr>
+          <w:t>Nixie Tube History</w:t>
+        </w:r>
+        <w:r>
+          <w:rPr>
+            <w:noProof/>
+            <w:webHidden/>
+          </w:rPr>
+          <w:tab/>
+        </w:r>
+        <w:r>
+          <w:rPr>
+            <w:noProof/>
+            <w:webHidden/>
+          </w:rPr>
+          <w:fldChar w:fldCharType="begin"/>
+        </w:r>
+        <w:r>
+          <w:rPr>
+            <w:noProof/>
+            <w:webHidden/>
+          </w:rPr>
+          <w:instrText xml:space="preserve"> PAGEREF _Toc153981902 \h </w:instrText>
+        </w:r>
+        <w:r>
+          <w:rPr>
+            <w:noProof/>
+            <w:webHidden/>
+          </w:rPr>
+        </w:r>
+        <w:r>
+          <w:rPr>
+            <w:noProof/>
+            <w:webHidden/>
+          </w:rPr>
+          <w:fldChar w:fldCharType="separate"/>
+        </w:r>
+        <w:r>
+          <w:rPr>
+            <w:noProof/>
+            <w:webHidden/>
+          </w:rPr>
+          <w:t>11</w:t>
+        </w:r>
+        <w:r>
+          <w:rPr>
+            <w:noProof/>
+            <w:webHidden/>
+          </w:rPr>
+          <w:fldChar w:fldCharType="end"/>
+        </w:r>
+      </w:hyperlink>
+    </w:p>
+    <w:p>
+      <w:pPr>
+        <w:pStyle w:val="TOC2"/>
+        <w:rPr>
+          <w:noProof/>
+          <w:color w:val="auto"/>
+        </w:rPr>
+      </w:pPr>
+      <w:hyperlink w:anchor="_Toc153981903" w:history="1">
+        <w:r>
+          <w:rPr>
+            <w:rStyle w:val="Hyperlink"/>
+            <w:noProof/>
+          </w:rPr>
+          <w:t>A.</w:t>
+        </w:r>
+        <w:r>
+          <w:rPr>
+            <w:noProof/>
+            <w:color w:val="auto"/>
+          </w:rPr>
+          <w:tab/>
+        </w:r>
+        <w:r>
+          <w:rPr>
+            <w:rStyle w:val="Hyperlink"/>
+            <w:noProof/>
+          </w:rPr>
+          <w:t>From Wikipedia:</w:t>
+        </w:r>
+        <w:r>
+          <w:rPr>
+            <w:noProof/>
+            <w:webHidden/>
+          </w:rPr>
+          <w:tab/>
+        </w:r>
+        <w:r>
+          <w:rPr>
+            <w:noProof/>
+            <w:webHidden/>
+          </w:rPr>
+          <w:fldChar w:fldCharType="begin"/>
+        </w:r>
+        <w:r>
+          <w:rPr>
+            <w:noProof/>
+            <w:webHidden/>
+          </w:rPr>
+          <w:instrText xml:space="preserve"> PAGEREF _Toc153981903 \h </w:instrText>
+        </w:r>
+        <w:r>
+          <w:rPr>
+            <w:noProof/>
+            <w:webHidden/>
+          </w:rPr>
+        </w:r>
+        <w:r>
+          <w:rPr>
+            <w:noProof/>
+            <w:webHidden/>
+          </w:rPr>
+          <w:fldChar w:fldCharType="separate"/>
+        </w:r>
+        <w:r>
+          <w:rPr>
+            <w:noProof/>
+            <w:webHidden/>
+          </w:rPr>
+          <w:t>11</w:t>
+        </w:r>
+        <w:r>
+          <w:rPr>
+            <w:noProof/>
+            <w:webHidden/>
+          </w:rPr>
+          <w:fldChar w:fldCharType="end"/>
+        </w:r>
+      </w:hyperlink>
+    </w:p>
+    <w:p>
+      <w:pPr>
+        <w:pStyle w:val="TOC2"/>
+        <w:rPr>
+          <w:noProof/>
+          <w:color w:val="auto"/>
+        </w:rPr>
+      </w:pPr>
+      <w:hyperlink w:anchor="_Toc153981904" w:history="1">
+        <w:r>
+          <w:rPr>
+            <w:rStyle w:val="Hyperlink"/>
+            <w:noProof/>
+          </w:rPr>
+          <w:t>B.</w:t>
+        </w:r>
+        <w:r>
+          <w:rPr>
+            <w:noProof/>
+            <w:color w:val="auto"/>
+          </w:rPr>
+          <w:tab/>
+        </w:r>
+        <w:r>
+          <w:rPr>
+            <w:rStyle w:val="Hyperlink"/>
+            <w:noProof/>
+          </w:rPr>
+          <w:t>In Soviet Russia:</w:t>
+        </w:r>
+        <w:r>
+          <w:rPr>
+            <w:noProof/>
+            <w:webHidden/>
+          </w:rPr>
+          <w:tab/>
+        </w:r>
+        <w:r>
+          <w:rPr>
+            <w:noProof/>
+            <w:webHidden/>
+          </w:rPr>
+          <w:fldChar w:fldCharType="begin"/>
+        </w:r>
+        <w:r>
+          <w:rPr>
+            <w:noProof/>
+            <w:webHidden/>
+          </w:rPr>
+          <w:instrText xml:space="preserve"> PAGEREF _Toc153981904 \h </w:instrText>
+        </w:r>
+        <w:r>
+          <w:rPr>
+            <w:noProof/>
+            <w:webHidden/>
+          </w:rPr>
+        </w:r>
+        <w:r>
+          <w:rPr>
+            <w:noProof/>
+            <w:webHidden/>
+          </w:rPr>
+          <w:fldChar w:fldCharType="separate"/>
+        </w:r>
+        <w:r>
+          <w:rPr>
+            <w:noProof/>
+            <w:webHidden/>
+          </w:rPr>
+          <w:t>11</w:t>
+        </w:r>
+        <w:r>
+          <w:rPr>
+            <w:noProof/>
+            <w:webHidden/>
+          </w:rPr>
+          <w:fldChar w:fldCharType="end"/>
+        </w:r>
+      </w:hyperlink>
+    </w:p>
+    <w:p>
+      <w:pPr>
+        <w:pStyle w:val="TOC2"/>
+        <w:rPr>
+          <w:noProof/>
+          <w:color w:val="auto"/>
+        </w:rPr>
+      </w:pPr>
+      <w:hyperlink w:anchor="_Toc153981905" w:history="1">
+        <w:r>
+          <w:rPr>
+            <w:rStyle w:val="Hyperlink"/>
+            <w:noProof/>
+          </w:rPr>
+          <w:t>C.</w:t>
+        </w:r>
+        <w:r>
+          <w:rPr>
+            <w:noProof/>
+            <w:color w:val="auto"/>
+          </w:rPr>
+          <w:tab/>
+        </w:r>
+        <w:r>
+          <w:rPr>
+            <w:rStyle w:val="Hyperlink"/>
+            <w:noProof/>
+          </w:rPr>
           <w:t>IN-12A/B:</w:t>
         </w:r>
         <w:r>
@@ -2000,7 +2204,7 @@
             <w:noProof/>
             <w:webHidden/>
           </w:rPr>
-          <w:instrText xml:space="preserve"> PAGEREF _Toc153965772 \h </w:instrText>
+          <w:instrText xml:space="preserve"> PAGEREF _Toc153981905 \h </w:instrText>
         </w:r>
         <w:r>
           <w:rPr>
@@ -2020,7 +2224,7 @@
             <w:noProof/>
             <w:webHidden/>
           </w:rPr>
-          <w:t>9</w:t>
+          <w:t>11</w:t>
         </w:r>
         <w:r>
           <w:rPr>
@@ -2033,6 +2237,9 @@
     </w:p>
     <w:p>
       <w:r>
+        <w:rPr>
+          <w:color w:val="EE7344" w:themeColor="text2" w:themeTint="99"/>
+        </w:rPr>
         <w:fldChar w:fldCharType="end"/>
       </w:r>
       <w:r>
@@ -2043,13 +2250,54 @@
       <w:pPr>
         <w:pStyle w:val="Heading1"/>
       </w:pPr>
-      <w:bookmarkStart w:id="1" w:name="_Toc153965754"/>
+      <w:bookmarkStart w:id="0" w:name="_Toc153981885"/>
       <w:r>
         <w:lastRenderedPageBreak/>
         <w:t>Warnings</w:t>
       </w:r>
+      <w:bookmarkEnd w:id="0"/>
+    </w:p>
+    <w:p>
+      <w:pPr>
+        <w:ind w:left="0"/>
+      </w:pPr>
+      <w:r>
+        <w:br w:type="page"/>
+      </w:r>
+    </w:p>
+    <w:p>
+      <w:pPr>
+        <w:pStyle w:val="Heading1"/>
+      </w:pPr>
+      <w:bookmarkStart w:id="1" w:name="_Toc153981886"/>
+      <w:r>
+        <w:lastRenderedPageBreak/>
+        <w:t xml:space="preserve">Clock </w:t>
+      </w:r>
+      <w:r>
+        <w:t>Overview</w:t>
+      </w:r>
       <w:bookmarkEnd w:id="1"/>
     </w:p>
+    <w:p>
+      <w:pPr>
+        <w:ind w:left="0"/>
+      </w:pPr>
+      <w:r>
+        <w:br w:type="page"/>
+      </w:r>
+    </w:p>
+    <w:p>
+      <w:pPr>
+        <w:pStyle w:val="Heading1"/>
+      </w:pPr>
+      <w:bookmarkStart w:id="2" w:name="_Toc153981887"/>
+      <w:r>
+        <w:lastRenderedPageBreak/>
+        <w:t>Clock Features</w:t>
+      </w:r>
+      <w:bookmarkEnd w:id="2"/>
+    </w:p>
     <w:p/>
     <w:p>
       <w:r>
@@ -2060,12 +2308,12 @@
       <w:pPr>
         <w:pStyle w:val="Heading1"/>
       </w:pPr>
-      <w:bookmarkStart w:id="2" w:name="_Toc153965755"/>
+      <w:bookmarkStart w:id="3" w:name="_Toc153981888"/>
       <w:r>
         <w:lastRenderedPageBreak/>
         <w:t>Pushbutton Interface</w:t>
       </w:r>
-      <w:bookmarkEnd w:id="2"/>
+      <w:bookmarkEnd w:id="3"/>
     </w:p>
     <w:p/>
     <w:p>
@@ -2077,22 +2325,22 @@
       <w:pPr>
         <w:pStyle w:val="Heading1"/>
       </w:pPr>
-      <w:bookmarkStart w:id="3" w:name="_Toc153965756"/>
+      <w:bookmarkStart w:id="4" w:name="_Toc153981889"/>
       <w:r>
         <w:lastRenderedPageBreak/>
         <w:t>USB/Serial Interface</w:t>
       </w:r>
-      <w:bookmarkEnd w:id="3"/>
+      <w:bookmarkEnd w:id="4"/>
     </w:p>
     <w:p>
       <w:pPr>
         <w:pStyle w:val="Heading2"/>
       </w:pPr>
-      <w:bookmarkStart w:id="4" w:name="_Toc153965757"/>
+      <w:bookmarkStart w:id="5" w:name="_Toc153981890"/>
       <w:r>
         <w:t>Establishing a Connection</w:t>
       </w:r>
-      <w:bookmarkEnd w:id="4"/>
+      <w:bookmarkEnd w:id="5"/>
     </w:p>
     <w:p/>
     <w:p>
@@ -2104,12 +2352,12 @@
       <w:pPr>
         <w:pStyle w:val="Heading1"/>
       </w:pPr>
-      <w:bookmarkStart w:id="5" w:name="_Toc153965758"/>
+      <w:bookmarkStart w:id="6" w:name="_Toc153981891"/>
       <w:r>
         <w:lastRenderedPageBreak/>
         <w:t>Project History</w:t>
       </w:r>
-      <w:bookmarkEnd w:id="5"/>
+      <w:bookmarkEnd w:id="6"/>
     </w:p>
     <w:p/>
     <w:p>
@@ -2121,12 +2369,12 @@
       <w:pPr>
         <w:pStyle w:val="Heading1"/>
       </w:pPr>
-      <w:bookmarkStart w:id="6" w:name="_Toc153965759"/>
+      <w:bookmarkStart w:id="7" w:name="_Toc153981892"/>
       <w:r>
         <w:lastRenderedPageBreak/>
         <w:t>Nixie Tube Working Principle</w:t>
       </w:r>
-      <w:bookmarkEnd w:id="6"/>
+      <w:bookmarkEnd w:id="7"/>
     </w:p>
     <w:p>
       <w:pPr>
@@ -2136,7 +2384,7 @@
           <w:numId w:val="7"/>
         </w:numPr>
       </w:pPr>
-      <w:bookmarkStart w:id="7" w:name="_Toc153965760"/>
+      <w:bookmarkStart w:id="8" w:name="_Toc153981893"/>
       <w:r>
         <w:t>(</w:t>
       </w:r>
@@ -2152,7 +2400,7 @@
       <w:r>
         <w:t>Vacuum Tube</w:t>
       </w:r>
-      <w:bookmarkEnd w:id="7"/>
+      <w:bookmarkEnd w:id="8"/>
     </w:p>
     <w:p>
       <w:r>
@@ -2187,11 +2435,11 @@
       <w:pPr>
         <w:pStyle w:val="Heading2"/>
       </w:pPr>
-      <w:bookmarkStart w:id="8" w:name="_Toc153965761"/>
+      <w:bookmarkStart w:id="9" w:name="_Toc153981894"/>
       <w:r>
         <w:t>Ionization</w:t>
       </w:r>
-      <w:bookmarkEnd w:id="8"/>
+      <w:bookmarkEnd w:id="9"/>
     </w:p>
     <w:p>
       <w:r>
@@ -2232,11 +2480,11 @@
       <w:pPr>
         <w:pStyle w:val="Heading2"/>
       </w:pPr>
-      <w:bookmarkStart w:id="9" w:name="_Toc153965762"/>
+      <w:bookmarkStart w:id="10" w:name="_Toc153981895"/>
       <w:r>
         <w:t>Common Anode</w:t>
       </w:r>
-      <w:bookmarkEnd w:id="9"/>
+      <w:bookmarkEnd w:id="10"/>
     </w:p>
     <w:p>
       <w:r>
@@ -2292,11 +2540,11 @@
       <w:pPr>
         <w:pStyle w:val="Heading2"/>
       </w:pPr>
-      <w:bookmarkStart w:id="10" w:name="_Toc153965763"/>
+      <w:bookmarkStart w:id="11" w:name="_Toc153981896"/>
       <w:r>
         <w:t>Cold Cathode</w:t>
       </w:r>
-      <w:bookmarkEnd w:id="10"/>
+      <w:bookmarkEnd w:id="11"/>
     </w:p>
     <w:p>
       <w:r>
@@ -2344,11 +2592,11 @@
       <w:pPr>
         <w:pStyle w:val="Heading2"/>
       </w:pPr>
-      <w:bookmarkStart w:id="11" w:name="_Toc153965764"/>
+      <w:bookmarkStart w:id="12" w:name="_Toc153981897"/>
       <w:r>
         <w:t>Strike Voltage</w:t>
       </w:r>
-      <w:bookmarkEnd w:id="11"/>
+      <w:bookmarkEnd w:id="12"/>
     </w:p>
     <w:p>
       <w:r>
@@ -2371,11 +2619,11 @@
       <w:pPr>
         <w:pStyle w:val="Heading2"/>
       </w:pPr>
-      <w:bookmarkStart w:id="12" w:name="_Toc153965765"/>
+      <w:bookmarkStart w:id="13" w:name="_Toc153981898"/>
       <w:r>
         <w:t>Sustain Voltage</w:t>
       </w:r>
-      <w:bookmarkEnd w:id="12"/>
+      <w:bookmarkEnd w:id="13"/>
     </w:p>
     <w:p>
       <w:r>
@@ -2416,11 +2664,11 @@
       <w:pPr>
         <w:pStyle w:val="Heading2"/>
       </w:pPr>
-      <w:bookmarkStart w:id="13" w:name="_Toc153965766"/>
+      <w:bookmarkStart w:id="14" w:name="_Toc153981899"/>
       <w:r>
         <w:t>Negative Resistance</w:t>
       </w:r>
-      <w:bookmarkEnd w:id="13"/>
+      <w:bookmarkEnd w:id="14"/>
     </w:p>
     <w:p>
       <w:r>
@@ -2453,11 +2701,11 @@
       <w:pPr>
         <w:pStyle w:val="Heading2"/>
       </w:pPr>
-      <w:bookmarkStart w:id="14" w:name="_Toc153965767"/>
+      <w:bookmarkStart w:id="15" w:name="_Toc153981900"/>
       <w:r>
         <w:t>Multiplexing</w:t>
       </w:r>
-      <w:bookmarkEnd w:id="14"/>
+      <w:bookmarkEnd w:id="15"/>
     </w:p>
     <w:p>
       <w:r>
@@ -2500,11 +2748,11 @@
       <w:pPr>
         <w:pStyle w:val="Heading2"/>
       </w:pPr>
-      <w:bookmarkStart w:id="15" w:name="_Toc153965768"/>
+      <w:bookmarkStart w:id="16" w:name="_Toc153981901"/>
       <w:r>
         <w:t>Anti-Ghosting</w:t>
       </w:r>
-      <w:bookmarkEnd w:id="15"/>
+      <w:bookmarkEnd w:id="16"/>
     </w:p>
     <w:p>
       <w:r>
@@ -2543,12 +2791,12 @@
       <w:pPr>
         <w:pStyle w:val="Heading1"/>
       </w:pPr>
-      <w:bookmarkStart w:id="16" w:name="_Toc153965769"/>
+      <w:bookmarkStart w:id="17" w:name="_Toc153981902"/>
       <w:r>
         <w:lastRenderedPageBreak/>
         <w:t>Nixie Tube History</w:t>
       </w:r>
-      <w:bookmarkEnd w:id="16"/>
+      <w:bookmarkEnd w:id="17"/>
     </w:p>
     <w:p>
       <w:pPr>
@@ -2558,11 +2806,11 @@
           <w:numId w:val="6"/>
         </w:numPr>
       </w:pPr>
-      <w:bookmarkStart w:id="17" w:name="_Toc153965770"/>
+      <w:bookmarkStart w:id="18" w:name="_Toc153981903"/>
       <w:r>
         <w:t>From Wikipedia:</w:t>
       </w:r>
-      <w:bookmarkEnd w:id="17"/>
+      <w:bookmarkEnd w:id="18"/>
     </w:p>
     <w:p>
       <w:pPr>
@@ -2572,7 +2820,63 @@
         <w:t>“</w:t>
       </w:r>
       <w:r>
-        <w:t>Nixie tubes were invented by David Hagelbarger. The early Nixie displays were made by a small vacuum tube manufacturer called Haydu Brothers Laboratories, and introduced in 1955 by Burroughs Corporation, who purchased Haydu. The name Nixie was derived by Burroughs from "NIX I", an abbreviation of "Numeric Indicator eXperimental No. 1", although this may have been a backronym designed to justify the evocation of the mythical creature with this name. Hundreds of variations of this design were manufactured by many firms, from the 1950s until the 1990s. The Burroughs Corporation introduced "Nixie" and owned the name Nixie as a trademark. Nixie-like displays made by other firms had trademarked names including Digitron, Inditron and Numicator. A proper generic term is cold cathode neon readout tube, though the phrase Nixie tube quickly entered the vernacular as a generic name.</w:t>
+        <w:t xml:space="preserve">Nixie tubes were invented by David </w:t>
+      </w:r>
+      <w:proofErr w:type="spellStart"/>
+      <w:r>
+        <w:t>Hagelbarger</w:t>
+      </w:r>
+      <w:proofErr w:type="spellEnd"/>
+      <w:r>
+        <w:t xml:space="preserve">. The early Nixie displays were made by a small vacuum tube manufacturer called </w:t>
+      </w:r>
+      <w:proofErr w:type="spellStart"/>
+      <w:r>
+        <w:t>Haydu</w:t>
+      </w:r>
+      <w:proofErr w:type="spellEnd"/>
+      <w:r>
+        <w:t xml:space="preserve"> Brothers Laboratories, and introduced in 1955 by Burroughs Corporation, who purchased </w:t>
+      </w:r>
+      <w:proofErr w:type="spellStart"/>
+      <w:r>
+        <w:t>Haydu</w:t>
+      </w:r>
+      <w:proofErr w:type="spellEnd"/>
+      <w:r>
+        <w:t xml:space="preserve">. The name Nixie was derived by Burroughs from "NIX I", an abbreviation of "Numeric Indicator </w:t>
+      </w:r>
+      <w:proofErr w:type="spellStart"/>
+      <w:r>
+        <w:t>eXperimental</w:t>
+      </w:r>
+      <w:proofErr w:type="spellEnd"/>
+      <w:r>
+        <w:t xml:space="preserve"> No. 1", although this may have been a backronym designed to justify the evocation of the mythical creature with this name. Hundreds of variations of this design were manufactured by many firms, from the 1950s until the 1990s. The Burroughs Corporation introduced "Nixie" and owned the name Nixie as a trademark. Nixie-like displays made by other firms had trademarked names including </w:t>
+      </w:r>
+      <w:proofErr w:type="spellStart"/>
+      <w:r>
+        <w:t>Digitron</w:t>
+      </w:r>
+      <w:proofErr w:type="spellEnd"/>
+      <w:r>
+        <w:t xml:space="preserve">, </w:t>
+      </w:r>
+      <w:proofErr w:type="spellStart"/>
+      <w:r>
+        <w:t>Inditron</w:t>
+      </w:r>
+      <w:proofErr w:type="spellEnd"/>
+      <w:r>
+        <w:t xml:space="preserve"> and </w:t>
+      </w:r>
+      <w:proofErr w:type="spellStart"/>
+      <w:r>
+        <w:t>Numicator</w:t>
+      </w:r>
+      <w:proofErr w:type="spellEnd"/>
+      <w:r>
+        <w:t>. A proper generic term is cold cathode neon readout tube, though the phrase Nixie tube quickly entered the vernacular as a generic name.</w:t>
       </w:r>
       <w:r>
         <w:t>”</w:t>
@@ -2582,22 +2886,22 @@
       <w:pPr>
         <w:pStyle w:val="Heading2"/>
       </w:pPr>
-      <w:bookmarkStart w:id="18" w:name="_Toc153965771"/>
+      <w:bookmarkStart w:id="19" w:name="_Toc153981904"/>
       <w:r>
         <w:t>In Soviet Russia:</w:t>
       </w:r>
-      <w:bookmarkEnd w:id="18"/>
+      <w:bookmarkEnd w:id="19"/>
     </w:p>
     <w:p/>
     <w:p>
       <w:pPr>
         <w:pStyle w:val="Heading2"/>
       </w:pPr>
-      <w:bookmarkStart w:id="19" w:name="_Toc153965772"/>
+      <w:bookmarkStart w:id="20" w:name="_Toc153981905"/>
       <w:r>
         <w:t>IN-12A/B:</w:t>
       </w:r>
-      <w:bookmarkEnd w:id="19"/>
+      <w:bookmarkEnd w:id="20"/>
     </w:p>
     <w:p>
       <w:pPr>
@@ -2608,6 +2912,8 @@
       <w:pPr>
         <w:ind w:left="0"/>
       </w:pPr>
+      <w:bookmarkStart w:id="21" w:name="_GoBack"/>
+      <w:bookmarkEnd w:id="21"/>
     </w:p>
     <w:sectPr>
       <w:headerReference w:type="default" r:id="rId8"/>
@@ -2653,6 +2959,7 @@
   <w:p>
     <w:pPr>
       <w:pStyle w:val="Footer"/>
+      <w:ind w:left="0"/>
       <w:rPr>
         <w:i/>
         <w:iCs/>
@@ -2695,6 +3002,7 @@
   <w:p>
     <w:pPr>
       <w:pStyle w:val="Header"/>
+      <w:ind w:left="0"/>
       <w:rPr>
         <w:i/>
         <w:iCs/>
@@ -2703,6 +3011,7 @@
     <w:r>
       <w:t xml:space="preserve">Nixie Clock </w:t>
     </w:r>
+    <w:proofErr w:type="spellStart"/>
     <w:r>
       <w:rPr>
         <w:i/>
@@ -2711,6 +3020,7 @@
       </w:rPr>
       <w:t>Redux</w:t>
     </w:r>
+    <w:proofErr w:type="spellEnd"/>
   </w:p>
 </w:hdr>
 </file>
@@ -3584,7 +3894,7 @@
     <w:link w:val="Heading1Char"/>
     <w:uiPriority w:val="9"/>
     <w:qFormat/>
-    <w:rsid w:val="00E760B5"/>
+    <w:rsid w:val="00CB75B6"/>
     <w:pPr>
       <w:keepNext/>
       <w:keepLines/>
@@ -3597,7 +3907,7 @@
     <w:rPr>
       <w:rFonts w:ascii="Courier New" w:eastAsiaTheme="majorEastAsia" w:hAnsi="Courier New" w:cstheme="majorBidi"/>
       <w:b/>
-      <w:color w:val="75280A" w:themeColor="text2" w:themeShade="BF"/>
+      <w:color w:val="EE7344" w:themeColor="text2" w:themeTint="99"/>
       <w:sz w:val="44"/>
       <w:szCs w:val="36"/>
     </w:rPr>
@@ -3611,7 +3921,7 @@
     <w:uiPriority w:val="9"/>
     <w:unhideWhenUsed/>
     <w:qFormat/>
-    <w:rsid w:val="00E760B5"/>
+    <w:rsid w:val="008A1414"/>
     <w:pPr>
       <w:keepNext/>
       <w:keepLines/>
@@ -3623,7 +3933,7 @@
     </w:pPr>
     <w:rPr>
       <w:rFonts w:asciiTheme="majorHAnsi" w:eastAsiaTheme="majorEastAsia" w:hAnsiTheme="majorHAnsi" w:cstheme="majorBidi"/>
-      <w:color w:val="B76E0B" w:themeColor="accent1" w:themeShade="BF"/>
+      <w:color w:val="F4A182" w:themeColor="text2" w:themeTint="66"/>
       <w:sz w:val="32"/>
       <w:szCs w:val="32"/>
     </w:rPr>
@@ -3823,11 +4133,11 @@
     <w:basedOn w:val="DefaultParagraphFont"/>
     <w:link w:val="Heading1"/>
     <w:uiPriority w:val="9"/>
-    <w:rsid w:val="002B06DF"/>
+    <w:rsid w:val="00CB75B6"/>
     <w:rPr>
       <w:rFonts w:ascii="Courier New" w:eastAsiaTheme="majorEastAsia" w:hAnsi="Courier New" w:cstheme="majorBidi"/>
       <w:b/>
-      <w:color w:val="75280A" w:themeColor="text2" w:themeShade="BF"/>
+      <w:color w:val="EE7344" w:themeColor="text2" w:themeTint="99"/>
       <w:sz w:val="44"/>
       <w:szCs w:val="36"/>
     </w:rPr>
@@ -3837,10 +4147,10 @@
     <w:basedOn w:val="DefaultParagraphFont"/>
     <w:link w:val="Heading2"/>
     <w:uiPriority w:val="9"/>
-    <w:rsid w:val="002B06DF"/>
+    <w:rsid w:val="008A1414"/>
     <w:rPr>
       <w:rFonts w:asciiTheme="majorHAnsi" w:eastAsiaTheme="majorEastAsia" w:hAnsiTheme="majorHAnsi" w:cstheme="majorBidi"/>
-      <w:color w:val="B76E0B" w:themeColor="accent1" w:themeShade="BF"/>
+      <w:color w:val="F4A182" w:themeColor="text2" w:themeTint="66"/>
       <w:sz w:val="32"/>
       <w:szCs w:val="32"/>
     </w:rPr>
@@ -4267,11 +4577,14 @@
     <w:autoRedefine/>
     <w:uiPriority w:val="39"/>
     <w:unhideWhenUsed/>
-    <w:rsid w:val="00BE29D3"/>
+    <w:rsid w:val="00A2456D"/>
     <w:pPr>
       <w:spacing w:after="100"/>
       <w:ind w:left="0"/>
     </w:pPr>
+    <w:rPr>
+      <w:color w:val="EE7344" w:themeColor="text2" w:themeTint="99"/>
+    </w:rPr>
   </w:style>
   <w:style w:type="character" w:styleId="Hyperlink">
     <w:name w:val="Hyperlink"/>
@@ -4291,7 +4604,7 @@
     <w:autoRedefine/>
     <w:uiPriority w:val="39"/>
     <w:unhideWhenUsed/>
-    <w:rsid w:val="0074125E"/>
+    <w:rsid w:val="00A2456D"/>
     <w:pPr>
       <w:tabs>
         <w:tab w:val="left" w:pos="1440"/>
@@ -4300,6 +4613,9 @@
       <w:spacing w:after="100"/>
       <w:ind w:left="220"/>
     </w:pPr>
+    <w:rPr>
+      <w:color w:val="F4A182" w:themeColor="text2" w:themeTint="66"/>
+    </w:rPr>
   </w:style>
   <w:style w:type="character" w:customStyle="1" w:styleId="UnresolvedMention">
     <w:name w:val="Unresolved Mention"/>
@@ -4591,7 +4907,7 @@
 </file>
 
 <file path=customXml/itemProps1.xml><?xml version="1.0" encoding="utf-8"?>
-<ds:datastoreItem xmlns:ds="http://schemas.openxmlformats.org/officeDocument/2006/customXml" ds:itemID="{34E1CF83-65F1-4BA3-AB6C-F632F977DA42}">
+<ds:datastoreItem xmlns:ds="http://schemas.openxmlformats.org/officeDocument/2006/customXml" ds:itemID="{53C85473-A9DF-4E88-8097-08FCCD31636B}">
   <ds:schemaRefs>
     <ds:schemaRef ds:uri="http://schemas.openxmlformats.org/officeDocument/2006/bibliography"/>
   </ds:schemaRefs>

</xml_diff>

<commit_message>
added some info about pushbuttons to user manual
</commit_message>
<xml_diff>
--- a/rev_b/doc/User_Manual_IN12.docx
+++ b/rev_b/doc/User_Manual_IN12.docx
@@ -266,6 +266,7 @@
                                 <w:p>
                                   <w:pPr>
                                     <w:pStyle w:val="Subtitle"/>
+                                    <w:ind w:left="0"/>
                                     <w:rPr>
                                       <w:rFonts w:ascii="Courier New" w:hAnsi="Courier New" w:cs="Courier New"/>
                                       <w:b/>
@@ -313,6 +314,20 @@
                                       <w:szCs w:val="48"/>
                                     </w:rPr>
                                     <w:t>)</w:t>
+                                  </w:r>
+                                </w:p>
+                                <w:p>
+                                  <w:pPr>
+                                    <w:ind w:left="0"/>
+                                    <w:rPr>
+                                      <w:rStyle w:val="SubtleEmphasis"/>
+                                    </w:rPr>
+                                  </w:pPr>
+                                  <w:r>
+                                    <w:rPr>
+                                      <w:rStyle w:val="SubtleEmphasis"/>
+                                    </w:rPr>
+                                    <w:t>User Manual</w:t>
                                   </w:r>
                                 </w:p>
                               </w:txbxContent>
@@ -430,6 +445,7 @@
                           <w:p>
                             <w:pPr>
                               <w:pStyle w:val="Subtitle"/>
+                              <w:ind w:left="0"/>
                               <w:rPr>
                                 <w:rFonts w:ascii="Courier New" w:hAnsi="Courier New" w:cs="Courier New"/>
                                 <w:b/>
@@ -479,6 +495,20 @@
                               <w:t>)</w:t>
                             </w:r>
                           </w:p>
+                          <w:p>
+                            <w:pPr>
+                              <w:ind w:left="0"/>
+                              <w:rPr>
+                                <w:rStyle w:val="SubtleEmphasis"/>
+                              </w:rPr>
+                            </w:pPr>
+                            <w:r>
+                              <w:rPr>
+                                <w:rStyle w:val="SubtleEmphasis"/>
+                              </w:rPr>
+                              <w:t>User Manual</w:t>
+                            </w:r>
+                          </w:p>
                         </w:txbxContent>
                       </v:textbox>
                     </v:shape>
@@ -950,7 +980,7 @@
             <w:noProof/>
             <w:webHidden/>
           </w:rPr>
-          <w:t>6</w:t>
+          <w:t>9</w:t>
         </w:r>
         <w:r>
           <w:rPr>
@@ -1034,7 +1064,7 @@
             <w:noProof/>
             <w:webHidden/>
           </w:rPr>
-          <w:t>6</w:t>
+          <w:t>9</w:t>
         </w:r>
         <w:r>
           <w:rPr>
@@ -1118,7 +1148,7 @@
             <w:noProof/>
             <w:webHidden/>
           </w:rPr>
-          <w:t>6</w:t>
+          <w:t>9</w:t>
         </w:r>
         <w:r>
           <w:rPr>
@@ -1202,7 +1232,7 @@
             <w:noProof/>
             <w:webHidden/>
           </w:rPr>
-          <w:t>6</w:t>
+          <w:t>9</w:t>
         </w:r>
         <w:r>
           <w:rPr>
@@ -1286,7 +1316,7 @@
             <w:noProof/>
             <w:webHidden/>
           </w:rPr>
-          <w:t>6</w:t>
+          <w:t>9</w:t>
         </w:r>
         <w:r>
           <w:rPr>
@@ -1370,7 +1400,7 @@
             <w:noProof/>
             <w:webHidden/>
           </w:rPr>
-          <w:t>6</w:t>
+          <w:t>9</w:t>
         </w:r>
         <w:r>
           <w:rPr>
@@ -1454,7 +1484,7 @@
             <w:noProof/>
             <w:webHidden/>
           </w:rPr>
-          <w:t>7</w:t>
+          <w:t>10</w:t>
         </w:r>
         <w:r>
           <w:rPr>
@@ -1538,7 +1568,7 @@
             <w:noProof/>
             <w:webHidden/>
           </w:rPr>
-          <w:t>7</w:t>
+          <w:t>10</w:t>
         </w:r>
         <w:r>
           <w:rPr>
@@ -1622,7 +1652,7 @@
             <w:noProof/>
             <w:webHidden/>
           </w:rPr>
-          <w:t>7</w:t>
+          <w:t>10</w:t>
         </w:r>
         <w:r>
           <w:rPr>
@@ -1706,7 +1736,7 @@
             <w:noProof/>
             <w:webHidden/>
           </w:rPr>
-          <w:t>8</w:t>
+          <w:t>11</w:t>
         </w:r>
         <w:r>
           <w:rPr>
@@ -1790,7 +1820,7 @@
             <w:noProof/>
             <w:webHidden/>
           </w:rPr>
-          <w:t>8</w:t>
+          <w:t>11</w:t>
         </w:r>
         <w:r>
           <w:rPr>
@@ -1874,7 +1904,7 @@
             <w:noProof/>
             <w:webHidden/>
           </w:rPr>
-          <w:t>8</w:t>
+          <w:t>11</w:t>
         </w:r>
         <w:r>
           <w:rPr>
@@ -1962,7 +1992,7 @@
             <w:noProof/>
             <w:webHidden/>
           </w:rPr>
-          <w:t>10</w:t>
+          <w:t>13</w:t>
         </w:r>
         <w:r>
           <w:rPr>
@@ -2050,7 +2080,7 @@
             <w:noProof/>
             <w:webHidden/>
           </w:rPr>
-          <w:t>12</w:t>
+          <w:t>15</w:t>
         </w:r>
         <w:r>
           <w:rPr>
@@ -2134,7 +2164,7 @@
             <w:noProof/>
             <w:webHidden/>
           </w:rPr>
-          <w:t>12</w:t>
+          <w:t>15</w:t>
         </w:r>
         <w:r>
           <w:rPr>
@@ -2218,7 +2248,7 @@
             <w:noProof/>
             <w:webHidden/>
           </w:rPr>
-          <w:t>12</w:t>
+          <w:t>15</w:t>
         </w:r>
         <w:r>
           <w:rPr>
@@ -2302,7 +2332,7 @@
             <w:noProof/>
             <w:webHidden/>
           </w:rPr>
-          <w:t>12</w:t>
+          <w:t>15</w:t>
         </w:r>
         <w:r>
           <w:rPr>
@@ -2386,7 +2416,7 @@
             <w:noProof/>
             <w:webHidden/>
           </w:rPr>
-          <w:t>12</w:t>
+          <w:t>15</w:t>
         </w:r>
         <w:r>
           <w:rPr>
@@ -2470,7 +2500,7 @@
             <w:noProof/>
             <w:webHidden/>
           </w:rPr>
-          <w:t>13</w:t>
+          <w:t>16</w:t>
         </w:r>
         <w:r>
           <w:rPr>
@@ -2554,7 +2584,7 @@
             <w:noProof/>
             <w:webHidden/>
           </w:rPr>
-          <w:t>13</w:t>
+          <w:t>16</w:t>
         </w:r>
         <w:r>
           <w:rPr>
@@ -2638,7 +2668,7 @@
             <w:noProof/>
             <w:webHidden/>
           </w:rPr>
-          <w:t>13</w:t>
+          <w:t>16</w:t>
         </w:r>
         <w:r>
           <w:rPr>
@@ -2722,7 +2752,7 @@
             <w:noProof/>
             <w:webHidden/>
           </w:rPr>
-          <w:t>13</w:t>
+          <w:t>16</w:t>
         </w:r>
         <w:r>
           <w:rPr>
@@ -2806,7 +2836,7 @@
             <w:noProof/>
             <w:webHidden/>
           </w:rPr>
-          <w:t>14</w:t>
+          <w:t>17</w:t>
         </w:r>
         <w:r>
           <w:rPr>
@@ -2894,7 +2924,7 @@
             <w:noProof/>
             <w:webHidden/>
           </w:rPr>
-          <w:t>15</w:t>
+          <w:t>18</w:t>
         </w:r>
         <w:r>
           <w:rPr>
@@ -2978,7 +3008,7 @@
             <w:noProof/>
             <w:webHidden/>
           </w:rPr>
-          <w:t>15</w:t>
+          <w:t>18</w:t>
         </w:r>
         <w:r>
           <w:rPr>
@@ -3062,7 +3092,7 @@
             <w:noProof/>
             <w:webHidden/>
           </w:rPr>
-          <w:t>15</w:t>
+          <w:t>18</w:t>
         </w:r>
         <w:r>
           <w:rPr>
@@ -3146,7 +3176,7 @@
             <w:noProof/>
             <w:webHidden/>
           </w:rPr>
-          <w:t>15</w:t>
+          <w:t>18</w:t>
         </w:r>
         <w:r>
           <w:rPr>
@@ -3564,7 +3594,773 @@
       </w:r>
       <w:bookmarkEnd w:id="3"/>
     </w:p>
+    <w:p>
+      <w:pPr>
+        <w:keepNext/>
+        <w:jc w:val="center"/>
+      </w:pPr>
+      <w:r>
+        <w:rPr>
+          <w:noProof/>
+        </w:rPr>
+        <w:drawing>
+          <wp:inline distT="0" distB="0" distL="0" distR="0" wp14:anchorId="48DFFA1B" wp14:editId="30238739">
+            <wp:extent cx="3673457" cy="7585722"/>
+            <wp:effectExtent l="0" t="0" r="3810" b="0"/>
+            <wp:docPr id="1354313571" name="Picture 3"/>
+            <wp:cNvGraphicFramePr>
+              <a:graphicFrameLocks xmlns:a="http://schemas.openxmlformats.org/drawingml/2006/main" noChangeAspect="1"/>
+            </wp:cNvGraphicFramePr>
+            <a:graphic xmlns:a="http://schemas.openxmlformats.org/drawingml/2006/main">
+              <a:graphicData uri="http://schemas.openxmlformats.org/drawingml/2006/picture">
+                <pic:pic xmlns:pic="http://schemas.openxmlformats.org/drawingml/2006/picture">
+                  <pic:nvPicPr>
+                    <pic:cNvPr id="1354313571" name="Picture 1354313571"/>
+                    <pic:cNvPicPr/>
+                  </pic:nvPicPr>
+                  <pic:blipFill>
+                    <a:blip r:embed="rId8">
+                      <a:extLst>
+                        <a:ext uri="{28A0092B-C50C-407E-A947-70E740481C1C}">
+                          <a14:useLocalDpi xmlns:a14="http://schemas.microsoft.com/office/drawing/2010/main" val="0"/>
+                        </a:ext>
+                      </a:extLst>
+                    </a:blip>
+                    <a:stretch>
+                      <a:fillRect/>
+                    </a:stretch>
+                  </pic:blipFill>
+                  <pic:spPr>
+                    <a:xfrm>
+                      <a:off x="0" y="0"/>
+                      <a:ext cx="3684782" cy="7609108"/>
+                    </a:xfrm>
+                    <a:prstGeom prst="rect">
+                      <a:avLst/>
+                    </a:prstGeom>
+                  </pic:spPr>
+                </pic:pic>
+              </a:graphicData>
+            </a:graphic>
+          </wp:inline>
+        </w:drawing>
+      </w:r>
+    </w:p>
+    <w:p>
+      <w:pPr>
+        <w:pStyle w:val="Caption"/>
+        <w:jc w:val="center"/>
+      </w:pPr>
+      <w:r>
+        <w:t xml:space="preserve">Figure </w:t>
+      </w:r>
+      <w:r>
+        <w:fldChar w:fldCharType="begin"/>
+      </w:r>
+      <w:r>
+        <w:instrText xml:space="preserve"> SEQ Figure \* ARABIC </w:instrText>
+      </w:r>
+      <w:r>
+        <w:fldChar w:fldCharType="separate"/>
+      </w:r>
+      <w:r>
+        <w:rPr>
+          <w:noProof/>
+        </w:rPr>
+        <w:t>1</w:t>
+      </w:r>
+      <w:r>
+        <w:fldChar w:fldCharType="end"/>
+      </w:r>
+      <w:r>
+        <w:t>: Pushbutton Menus</w:t>
+      </w:r>
+    </w:p>
+    <w:p>
+      <w:pPr>
+        <w:pStyle w:val="Heading2"/>
+      </w:pPr>
+      <w:r>
+        <w:lastRenderedPageBreak/>
+        <w:t>Description</w:t>
+      </w:r>
+    </w:p>
+    <w:p>
+      <w:r>
+        <w:t>The pushbuttons allow setting time, date, weekday, alarm time setting, arming and disarming the alarm, the time hours format (AM/PM vs 24hr), tube brightness, and the tube RGB backlight color, if supported. The pushbuttons also allow for the selection of which data to be displayed on the clock, including time, date, weekday, and alarm time.</w:t>
+      </w:r>
+    </w:p>
+    <w:p>
+      <w:r>
+        <w:t>The up, down, left and right pushbuttons allow for navigation through the menu displayed above. The current menu item setting (leftmost column in the above flowchart) is set using the up/down pushbuttons, and the menu item setting is displayed on the menu LEDs on the top edge of the clock. This is slightly counter-intuitive, as the menu items are visualized and set using up/down pushbuttons, but the menu item LEDs are arranged left to right, for board space reasons.</w:t>
+      </w:r>
+    </w:p>
+    <w:p>
+      <w:r>
+        <w:t>The top menu item (Display Time) is the left-most LED when displayed on the menu LEDs, and the bottom menu item (Set Backlight Color) is the right-most LED when displayed on the menu LEDs.</w:t>
+      </w:r>
+    </w:p>
+    <w:p>
+      <w:r>
+        <w:t>When navigating through the menu items using the up/down pushbuttons, the menu LEDs will update, and the data displayed on the tubes will change. The menu sub-items (the items further to the right within the menus described in the flow chart above) can be navigated to using the left/right pushbuttons. The menu sub-item current selected for changing will blink on the tubes when it is selected. That data can then be changed using the up/down pushbuttons.</w:t>
+      </w:r>
+    </w:p>
+    <w:p>
+      <w:r>
+        <w:t>To finalize the change, the left/right pushbuttons should be used to move back to the menu item, such that no tubes are blinking. Then, the up/down pushbuttons can be used to navigate back to the “display time” menu item, or any other menu item desired.</w:t>
+      </w:r>
+    </w:p>
     <w:p/>
+    <w:p>
+      <w:pPr>
+        <w:pStyle w:val="Heading2"/>
+      </w:pPr>
+      <w:r>
+        <w:t>Setting the Time</w:t>
+      </w:r>
+    </w:p>
+    <w:p>
+      <w:pPr>
+        <w:pStyle w:val="ListParagraph"/>
+        <w:numPr>
+          <w:ilvl w:val="7"/>
+          <w:numId w:val="14"/>
+        </w:numPr>
+      </w:pPr>
+      <w:r>
+        <w:t>The clock must be powered on</w:t>
+      </w:r>
+    </w:p>
+    <w:p>
+      <w:pPr>
+        <w:pStyle w:val="ListParagraph"/>
+        <w:numPr>
+          <w:ilvl w:val="7"/>
+          <w:numId w:val="14"/>
+        </w:numPr>
+      </w:pPr>
+      <w:r>
+        <w:t>Start from</w:t>
+      </w:r>
+      <w:r>
+        <w:t xml:space="preserve"> the</w:t>
+      </w:r>
+      <w:r>
+        <w:t xml:space="preserve"> “Display Time” </w:t>
+      </w:r>
+      <w:r>
+        <w:t xml:space="preserve">menu item </w:t>
+      </w:r>
+      <w:r>
+        <w:t xml:space="preserve">(upper-most </w:t>
+      </w:r>
+      <w:r>
+        <w:t>menu item in flow chart, no tubes will be blinking). The left-most menu LED should be illuminated</w:t>
+      </w:r>
+    </w:p>
+    <w:p>
+      <w:pPr>
+        <w:pStyle w:val="ListParagraph"/>
+        <w:numPr>
+          <w:ilvl w:val="7"/>
+          <w:numId w:val="14"/>
+        </w:numPr>
+      </w:pPr>
+      <w:r>
+        <w:t xml:space="preserve">Press the down pushbutton once. The “Set Time” menu LED (second from the left) will be the only menu LED illuminated. No tubes will blink, but </w:t>
+      </w:r>
+      <w:r>
+        <w:t>all four</w:t>
+      </w:r>
+      <w:r>
+        <w:t xml:space="preserve"> colons will be solid, instead of blinking</w:t>
+      </w:r>
+    </w:p>
+    <w:p>
+      <w:pPr>
+        <w:pStyle w:val="ListParagraph"/>
+        <w:numPr>
+          <w:ilvl w:val="7"/>
+          <w:numId w:val="14"/>
+        </w:numPr>
+      </w:pPr>
+      <w:r>
+        <w:t>Press the right pushbutton once. The “Set Hours” sub menu is now active. The left set of nixie tubes will be blinking, indicating the user is setting the hours</w:t>
+      </w:r>
+    </w:p>
+    <w:p>
+      <w:pPr>
+        <w:pStyle w:val="ListParagraph"/>
+        <w:numPr>
+          <w:ilvl w:val="7"/>
+          <w:numId w:val="14"/>
+        </w:numPr>
+      </w:pPr>
+      <w:r>
+        <w:t>Use the up and down pushbuttons to increase or decrease the hour displayed on the clock</w:t>
+      </w:r>
+    </w:p>
+    <w:p>
+      <w:pPr>
+        <w:pStyle w:val="ListParagraph"/>
+        <w:numPr>
+          <w:ilvl w:val="7"/>
+          <w:numId w:val="14"/>
+        </w:numPr>
+      </w:pPr>
+      <w:r>
+        <w:t>Press the right pushbutton again. The hour tubes will stop blinking, and the minute tubes will now blink, indicating that minutes are now what are being changed</w:t>
+      </w:r>
+    </w:p>
+    <w:p>
+      <w:pPr>
+        <w:pStyle w:val="ListParagraph"/>
+        <w:numPr>
+          <w:ilvl w:val="7"/>
+          <w:numId w:val="14"/>
+        </w:numPr>
+      </w:pPr>
+      <w:r>
+        <w:lastRenderedPageBreak/>
+        <w:t>Use the up and down pushbuttons to increase or decrease the minutes displayed on the clock</w:t>
+      </w:r>
+    </w:p>
+    <w:p>
+      <w:pPr>
+        <w:pStyle w:val="ListParagraph"/>
+        <w:numPr>
+          <w:ilvl w:val="7"/>
+          <w:numId w:val="14"/>
+        </w:numPr>
+      </w:pPr>
+      <w:r>
+        <w:t>Press the right pushbutton again. The minute tubes will stop blinking, and now the second tubes will blink</w:t>
+      </w:r>
+    </w:p>
+    <w:p>
+      <w:pPr>
+        <w:pStyle w:val="ListParagraph"/>
+        <w:numPr>
+          <w:ilvl w:val="7"/>
+          <w:numId w:val="14"/>
+        </w:numPr>
+      </w:pPr>
+      <w:r>
+        <w:t>Use the up and down pushbuttons to set the seconds</w:t>
+      </w:r>
+    </w:p>
+    <w:p>
+      <w:pPr>
+        <w:pStyle w:val="ListParagraph"/>
+        <w:numPr>
+          <w:ilvl w:val="7"/>
+          <w:numId w:val="14"/>
+        </w:numPr>
+      </w:pPr>
+      <w:r>
+        <w:t xml:space="preserve">Finally, either press the right pushbutton once (to wrap around from the </w:t>
+      </w:r>
+      <w:r>
+        <w:t>set-seconds sub-menu to the set time menu item), or press the left pushbutton three times. No tubes will blink</w:t>
+      </w:r>
+    </w:p>
+    <w:p>
+      <w:pPr>
+        <w:pStyle w:val="ListParagraph"/>
+        <w:numPr>
+          <w:ilvl w:val="7"/>
+          <w:numId w:val="14"/>
+        </w:numPr>
+      </w:pPr>
+      <w:r>
+        <w:t>Press the up pushbutton once. This will change the menu item from “Set Time” to “Display Time”. The menu LEDs update, and the left-most menu LED should now be illuminated. The colons will now blink.</w:t>
+      </w:r>
+    </w:p>
+    <w:p>
+      <w:pPr>
+        <w:pStyle w:val="ListParagraph"/>
+        <w:ind w:left="0"/>
+      </w:pPr>
+      <w:r>
+        <w:t xml:space="preserve"> </w:t>
+      </w:r>
+    </w:p>
+    <w:p>
+      <w:pPr>
+        <w:pStyle w:val="Heading2"/>
+      </w:pPr>
+      <w:r>
+        <w:t>Setting the Date</w:t>
+      </w:r>
+    </w:p>
+    <w:p>
+      <w:pPr>
+        <w:pStyle w:val="ListParagraph"/>
+        <w:numPr>
+          <w:ilvl w:val="7"/>
+          <w:numId w:val="15"/>
+        </w:numPr>
+      </w:pPr>
+      <w:r>
+        <w:t>The clock must be powered on</w:t>
+      </w:r>
+    </w:p>
+    <w:p>
+      <w:pPr>
+        <w:pStyle w:val="ListParagraph"/>
+        <w:numPr>
+          <w:ilvl w:val="7"/>
+          <w:numId w:val="15"/>
+        </w:numPr>
+      </w:pPr>
+      <w:r>
+        <w:t>Start from the “Display Time” menu item (upper-most menu item in flow chart, no tubes will be blinking). The left-most menu LED should be illuminated</w:t>
+      </w:r>
+    </w:p>
+    <w:p>
+      <w:pPr>
+        <w:pStyle w:val="ListParagraph"/>
+        <w:numPr>
+          <w:ilvl w:val="7"/>
+          <w:numId w:val="15"/>
+        </w:numPr>
+      </w:pPr>
+      <w:r>
+        <w:t xml:space="preserve">Press the down pushbutton </w:t>
+      </w:r>
+      <w:r>
+        <w:t>three times</w:t>
+      </w:r>
+      <w:r>
+        <w:t xml:space="preserve">. The “Set </w:t>
+      </w:r>
+      <w:r>
+        <w:t>Date</w:t>
+      </w:r>
+      <w:r>
+        <w:t>” menu LED (</w:t>
+      </w:r>
+      <w:r>
+        <w:t xml:space="preserve">fourth </w:t>
+      </w:r>
+      <w:r>
+        <w:t xml:space="preserve">from the left) will be the only menu LED illuminated. No tubes will blink, but the </w:t>
+      </w:r>
+      <w:r>
+        <w:t xml:space="preserve">lower </w:t>
+      </w:r>
+      <w:r>
+        <w:t>colons will be solid, instead of blinking</w:t>
+      </w:r>
+    </w:p>
+    <w:p>
+      <w:pPr>
+        <w:pStyle w:val="ListParagraph"/>
+        <w:numPr>
+          <w:ilvl w:val="7"/>
+          <w:numId w:val="15"/>
+        </w:numPr>
+      </w:pPr>
+      <w:r>
+        <w:t xml:space="preserve">Press the right pushbutton once. The “Set </w:t>
+      </w:r>
+      <w:r>
+        <w:t>Month</w:t>
+      </w:r>
+      <w:r>
+        <w:t xml:space="preserve">” sub menu is now active. The left set of nixie tubes will be blinking, indicating the user is setting the </w:t>
+      </w:r>
+      <w:r>
+        <w:t>month</w:t>
+      </w:r>
+    </w:p>
+    <w:p>
+      <w:pPr>
+        <w:pStyle w:val="ListParagraph"/>
+        <w:numPr>
+          <w:ilvl w:val="7"/>
+          <w:numId w:val="15"/>
+        </w:numPr>
+      </w:pPr>
+      <w:r>
+        <w:t xml:space="preserve">Use the up and down pushbuttons to increase or decrease the </w:t>
+      </w:r>
+      <w:r>
+        <w:t>month</w:t>
+      </w:r>
+      <w:r>
+        <w:t xml:space="preserve"> displayed on the clock</w:t>
+      </w:r>
+    </w:p>
+    <w:p>
+      <w:pPr>
+        <w:pStyle w:val="ListParagraph"/>
+        <w:numPr>
+          <w:ilvl w:val="7"/>
+          <w:numId w:val="15"/>
+        </w:numPr>
+      </w:pPr>
+      <w:r>
+        <w:t xml:space="preserve">Press the right pushbutton again. The </w:t>
+      </w:r>
+      <w:r>
+        <w:t>month</w:t>
+      </w:r>
+      <w:r>
+        <w:t xml:space="preserve"> tubes will stop blinking, and the </w:t>
+      </w:r>
+      <w:r>
+        <w:t>day</w:t>
+      </w:r>
+      <w:r>
+        <w:t xml:space="preserve"> tubes will now blink, indicating that </w:t>
+      </w:r>
+      <w:r>
+        <w:t>day of the month</w:t>
+      </w:r>
+      <w:r>
+        <w:t xml:space="preserve"> </w:t>
+      </w:r>
+      <w:r>
+        <w:t>is</w:t>
+      </w:r>
+      <w:r>
+        <w:t xml:space="preserve"> now what </w:t>
+      </w:r>
+      <w:r>
+        <w:t>is</w:t>
+      </w:r>
+      <w:r>
+        <w:t xml:space="preserve"> being changed</w:t>
+      </w:r>
+    </w:p>
+    <w:p>
+      <w:pPr>
+        <w:pStyle w:val="ListParagraph"/>
+        <w:numPr>
+          <w:ilvl w:val="7"/>
+          <w:numId w:val="15"/>
+        </w:numPr>
+      </w:pPr>
+      <w:r>
+        <w:t xml:space="preserve">Use the up and down pushbuttons to increase or decrease the </w:t>
+      </w:r>
+      <w:r>
+        <w:t>day of the month</w:t>
+      </w:r>
+      <w:r>
+        <w:t xml:space="preserve"> displayed on the clock</w:t>
+      </w:r>
+    </w:p>
+    <w:p>
+      <w:pPr>
+        <w:pStyle w:val="ListParagraph"/>
+        <w:numPr>
+          <w:ilvl w:val="7"/>
+          <w:numId w:val="15"/>
+        </w:numPr>
+      </w:pPr>
+      <w:r>
+        <w:t xml:space="preserve">Press the right pushbutton again. The </w:t>
+      </w:r>
+      <w:r>
+        <w:t>day</w:t>
+      </w:r>
+      <w:r>
+        <w:t xml:space="preserve"> tubes will stop blinking, and now the </w:t>
+      </w:r>
+      <w:r>
+        <w:t xml:space="preserve">year </w:t>
+      </w:r>
+      <w:r>
+        <w:t>tubes will blink</w:t>
+      </w:r>
+      <w:r>
+        <w:t xml:space="preserve"> (furthest to right)</w:t>
+      </w:r>
+    </w:p>
+    <w:p>
+      <w:pPr>
+        <w:pStyle w:val="ListParagraph"/>
+        <w:numPr>
+          <w:ilvl w:val="7"/>
+          <w:numId w:val="15"/>
+        </w:numPr>
+      </w:pPr>
+      <w:r>
+        <w:t xml:space="preserve">Use the up and down pushbuttons to set the </w:t>
+      </w:r>
+      <w:r>
+        <w:t>two digits of the year</w:t>
+      </w:r>
+    </w:p>
+    <w:p>
+      <w:pPr>
+        <w:pStyle w:val="ListParagraph"/>
+        <w:numPr>
+          <w:ilvl w:val="7"/>
+          <w:numId w:val="15"/>
+        </w:numPr>
+      </w:pPr>
+      <w:r>
+        <w:t>Finally, either press the right pushbutton once (to wrap around from the set-</w:t>
+      </w:r>
+      <w:r>
+        <w:t>year</w:t>
+      </w:r>
+      <w:r>
+        <w:t xml:space="preserve"> sub-menu to the set </w:t>
+      </w:r>
+      <w:r>
+        <w:t>date</w:t>
+      </w:r>
+      <w:r>
+        <w:t xml:space="preserve"> menu item), or press the left pushbutton three times. No tubes will blink</w:t>
+      </w:r>
+    </w:p>
+    <w:p>
+      <w:pPr>
+        <w:pStyle w:val="ListParagraph"/>
+        <w:numPr>
+          <w:ilvl w:val="7"/>
+          <w:numId w:val="15"/>
+        </w:numPr>
+      </w:pPr>
+      <w:r>
+        <w:t>Press the up pushbutton</w:t>
+      </w:r>
+      <w:r>
+        <w:t xml:space="preserve"> three times</w:t>
+      </w:r>
+      <w:r>
+        <w:t xml:space="preserve">. This will change the menu item from “Set </w:t>
+      </w:r>
+      <w:r>
+        <w:t>Date</w:t>
+      </w:r>
+      <w:r>
+        <w:t>” to “Display Time”. The menu LEDs update, and the left-most menu LED should now be illuminated. The colons will now blink.</w:t>
+      </w:r>
+    </w:p>
+    <w:p>
+      <w:pPr>
+        <w:pStyle w:val="ListParagraph"/>
+        <w:numPr>
+          <w:ilvl w:val="7"/>
+          <w:numId w:val="15"/>
+        </w:numPr>
+      </w:pPr>
+      <w:r>
+        <w:t>Date can be displayed by pressing the down pushbutton twice when starting at the “Display Time” menu item. This will change the menu item from “Display Time” to “Display Date”. The menu LED lit should be third from the left.</w:t>
+      </w:r>
+    </w:p>
+    <w:p>
+      <w:pPr>
+        <w:pStyle w:val="Heading2"/>
+      </w:pPr>
+      <w:r>
+        <w:t xml:space="preserve">Setting the </w:t>
+      </w:r>
+      <w:r>
+        <w:t>Weekday</w:t>
+      </w:r>
+    </w:p>
+    <w:p>
+      <w:pPr>
+        <w:pStyle w:val="ListParagraph"/>
+        <w:numPr>
+          <w:ilvl w:val="7"/>
+          <w:numId w:val="15"/>
+        </w:numPr>
+      </w:pPr>
+      <w:r>
+        <w:t>The clock must be powered on</w:t>
+      </w:r>
+    </w:p>
+    <w:p>
+      <w:pPr>
+        <w:pStyle w:val="ListParagraph"/>
+        <w:numPr>
+          <w:ilvl w:val="7"/>
+          <w:numId w:val="15"/>
+        </w:numPr>
+      </w:pPr>
+      <w:r>
+        <w:t>Start from the “Display Time” menu item (upper-most menu item in flow chart, no tubes will be blinking). The left-most menu LED should be illuminated</w:t>
+      </w:r>
+    </w:p>
+    <w:p>
+      <w:pPr>
+        <w:pStyle w:val="ListParagraph"/>
+        <w:numPr>
+          <w:ilvl w:val="7"/>
+          <w:numId w:val="15"/>
+        </w:numPr>
+      </w:pPr>
+      <w:r>
+        <w:lastRenderedPageBreak/>
+        <w:t xml:space="preserve">Press the down pushbutton </w:t>
+      </w:r>
+      <w:r>
+        <w:t>five</w:t>
+      </w:r>
+      <w:r>
+        <w:t xml:space="preserve"> times. The “Set </w:t>
+      </w:r>
+      <w:r>
+        <w:t>Weekday</w:t>
+      </w:r>
+      <w:r>
+        <w:t>” menu LED (</w:t>
+      </w:r>
+      <w:r>
+        <w:t>sixth</w:t>
+      </w:r>
+      <w:r>
+        <w:t xml:space="preserve"> from the left) will be the only menu LED illuminated. No tubes will blink</w:t>
+      </w:r>
+    </w:p>
+    <w:p>
+      <w:pPr>
+        <w:pStyle w:val="ListParagraph"/>
+        <w:numPr>
+          <w:ilvl w:val="7"/>
+          <w:numId w:val="15"/>
+        </w:numPr>
+      </w:pPr>
+      <w:r>
+        <w:t xml:space="preserve">Press the right pushbutton once. The “Set </w:t>
+      </w:r>
+      <w:r>
+        <w:t>Weekday</w:t>
+      </w:r>
+      <w:r>
+        <w:t xml:space="preserve">” sub menu is now active. The </w:t>
+      </w:r>
+      <w:r>
+        <w:t>right</w:t>
+      </w:r>
+      <w:r>
+        <w:t xml:space="preserve"> set of nixie tubes will be blinking, indicating the user is setting the </w:t>
+      </w:r>
+      <w:r>
+        <w:t>weekday (1-7, 1 being Sunday)</w:t>
+      </w:r>
+    </w:p>
+    <w:p>
+      <w:pPr>
+        <w:pStyle w:val="ListParagraph"/>
+        <w:numPr>
+          <w:ilvl w:val="7"/>
+          <w:numId w:val="15"/>
+        </w:numPr>
+      </w:pPr>
+      <w:r>
+        <w:t xml:space="preserve">Use the up and down pushbuttons to increase or decrease the </w:t>
+      </w:r>
+      <w:r>
+        <w:t>weekday</w:t>
+      </w:r>
+      <w:r>
+        <w:t xml:space="preserve"> displayed on the clock</w:t>
+      </w:r>
+    </w:p>
+    <w:p>
+      <w:pPr>
+        <w:pStyle w:val="ListParagraph"/>
+        <w:numPr>
+          <w:ilvl w:val="7"/>
+          <w:numId w:val="15"/>
+        </w:numPr>
+      </w:pPr>
+      <w:r>
+        <w:t>E</w:t>
+      </w:r>
+      <w:r>
+        <w:t>ither press the right pushbutton once (to wrap around from the set-</w:t>
+      </w:r>
+      <w:r>
+        <w:t>weekday</w:t>
+      </w:r>
+      <w:r>
+        <w:t xml:space="preserve"> sub-menu to the set </w:t>
+      </w:r>
+      <w:r>
+        <w:t>weekday</w:t>
+      </w:r>
+      <w:r>
+        <w:t xml:space="preserve"> menu item), or press the left pushbutton </w:t>
+      </w:r>
+      <w:r>
+        <w:t>once</w:t>
+      </w:r>
+      <w:r>
+        <w:t xml:space="preserve"> times. No tubes will blink</w:t>
+      </w:r>
+    </w:p>
+    <w:p>
+      <w:pPr>
+        <w:pStyle w:val="ListParagraph"/>
+        <w:numPr>
+          <w:ilvl w:val="7"/>
+          <w:numId w:val="15"/>
+        </w:numPr>
+      </w:pPr>
+      <w:r>
+        <w:t xml:space="preserve">Press the up pushbutton </w:t>
+      </w:r>
+      <w:r>
+        <w:t>five</w:t>
+      </w:r>
+      <w:r>
+        <w:t xml:space="preserve"> times. This will change the menu item from “Set </w:t>
+      </w:r>
+      <w:r>
+        <w:t>Weekday</w:t>
+      </w:r>
+      <w:r>
+        <w:t>” to “Display Time”. The menu LEDs update, and the left-most menu LED should now be illuminated. The colons will now blink.</w:t>
+      </w:r>
+    </w:p>
+    <w:p>
+      <w:pPr>
+        <w:pStyle w:val="ListParagraph"/>
+        <w:numPr>
+          <w:ilvl w:val="7"/>
+          <w:numId w:val="15"/>
+        </w:numPr>
+      </w:pPr>
+      <w:r>
+        <w:t>Weekday</w:t>
+      </w:r>
+      <w:r>
+        <w:t xml:space="preserve"> can be displayed by pressing the down pushbutton </w:t>
+      </w:r>
+      <w:r>
+        <w:t>four times</w:t>
+      </w:r>
+      <w:r>
+        <w:t xml:space="preserve"> when starting at the “Display Time” menu item. This will change the menu item from “Display Time” to “Display </w:t>
+      </w:r>
+      <w:r>
+        <w:t>Weekday</w:t>
+      </w:r>
+      <w:r>
+        <w:t xml:space="preserve">”. The menu LED lit should be </w:t>
+      </w:r>
+      <w:r>
+        <w:t>fifth</w:t>
+      </w:r>
+      <w:r>
+        <w:t xml:space="preserve"> from the left.</w:t>
+      </w:r>
+    </w:p>
+    <w:p>
+      <w:pPr>
+        <w:pStyle w:val="ListParagraph"/>
+        <w:ind w:left="1440"/>
+      </w:pPr>
+    </w:p>
     <w:p>
       <w:r>
         <w:br w:type="page"/>
@@ -3671,13 +4467,8 @@
         </w:numPr>
       </w:pPr>
       <w:r>
-        <w:t xml:space="preserve">No flow </w:t>
-      </w:r>
-      <w:proofErr w:type="gramStart"/>
-      <w:r>
-        <w:t>control</w:t>
-      </w:r>
-      <w:proofErr w:type="gramEnd"/>
+        <w:t>No flow control</w:t>
+      </w:r>
     </w:p>
     <w:p>
       <w:pPr>
@@ -4102,80 +4893,61 @@
         <w:rPr>
           <w:rFonts w:cs="Courier New"/>
         </w:rPr>
-        <w:t xml:space="preserve">would set the current time to 9:30 and 25 seconds, </w:t>
-      </w:r>
-      <w:r>
+        <w:t>would set the current time to 9:30 and 25 seconds, PM (regardless of time format displayed, RTCC time must be entered in a 24-hour format)</w:t>
+      </w:r>
+    </w:p>
+    <w:p>
+      <w:pPr>
         <w:rPr>
           <w:rFonts w:cs="Courier New"/>
         </w:rPr>
-        <w:t>PM (regardless of time format displayed, RTCC time must be entered in a 24-hour format)</w:t>
-      </w:r>
-    </w:p>
-    <w:p>
-      <w:pPr>
+      </w:pPr>
+      <w:r>
+        <w:rPr>
+          <w:rFonts w:ascii="Courier New" w:hAnsi="Courier New" w:cs="Courier New"/>
+          <w:highlight w:val="lightGray"/>
+        </w:rPr>
+        <w:t xml:space="preserve">Set RTCC: </w:t>
+      </w:r>
+      <w:r>
+        <w:rPr>
+          <w:rFonts w:ascii="Courier New" w:hAnsi="Courier New" w:cs="Courier New"/>
+          <w:highlight w:val="lightGray"/>
+        </w:rPr>
+        <w:t>Date</w:t>
+      </w:r>
+      <w:r>
+        <w:rPr>
+          <w:rFonts w:ascii="Courier New" w:hAnsi="Courier New" w:cs="Courier New"/>
+          <w:highlight w:val="lightGray"/>
+        </w:rPr>
+        <w:t>: 04/24/</w:t>
+      </w:r>
+      <w:r>
+        <w:rPr>
+          <w:rFonts w:ascii="Courier New" w:hAnsi="Courier New" w:cs="Courier New"/>
+          <w:highlight w:val="lightGray"/>
+        </w:rPr>
+        <w:t>20</w:t>
+      </w:r>
+      <w:r>
+        <w:rPr>
+          <w:rFonts w:ascii="Courier New" w:hAnsi="Courier New" w:cs="Courier New"/>
+          <w:highlight w:val="lightGray"/>
+        </w:rPr>
+        <w:t>23</w:t>
+      </w:r>
+      <w:r>
+        <w:rPr>
+          <w:rFonts w:ascii="Courier New" w:hAnsi="Courier New" w:cs="Courier New"/>
+        </w:rPr>
+        <w:t xml:space="preserve"> </w:t>
+      </w:r>
+      <w:r>
         <w:rPr>
           <w:rFonts w:cs="Courier New"/>
         </w:rPr>
-      </w:pPr>
-      <w:r>
-        <w:rPr>
-          <w:rFonts w:ascii="Courier New" w:hAnsi="Courier New" w:cs="Courier New"/>
-          <w:highlight w:val="lightGray"/>
-        </w:rPr>
-        <w:t xml:space="preserve">Set RTCC: </w:t>
-      </w:r>
-      <w:r>
-        <w:rPr>
-          <w:rFonts w:ascii="Courier New" w:hAnsi="Courier New" w:cs="Courier New"/>
-          <w:highlight w:val="lightGray"/>
-        </w:rPr>
-        <w:t>Date</w:t>
-      </w:r>
-      <w:r>
-        <w:rPr>
-          <w:rFonts w:ascii="Courier New" w:hAnsi="Courier New" w:cs="Courier New"/>
-          <w:highlight w:val="lightGray"/>
-        </w:rPr>
-        <w:t xml:space="preserve">: </w:t>
-      </w:r>
-      <w:r>
-        <w:rPr>
-          <w:rFonts w:ascii="Courier New" w:hAnsi="Courier New" w:cs="Courier New"/>
-          <w:highlight w:val="lightGray"/>
-        </w:rPr>
-        <w:t>04/24/</w:t>
-      </w:r>
-      <w:r>
-        <w:rPr>
-          <w:rFonts w:ascii="Courier New" w:hAnsi="Courier New" w:cs="Courier New"/>
-          <w:highlight w:val="lightGray"/>
-        </w:rPr>
-        <w:t>20</w:t>
-      </w:r>
-      <w:r>
-        <w:rPr>
-          <w:rFonts w:ascii="Courier New" w:hAnsi="Courier New" w:cs="Courier New"/>
-          <w:highlight w:val="lightGray"/>
-        </w:rPr>
-        <w:t>23</w:t>
-      </w:r>
-      <w:r>
-        <w:rPr>
-          <w:rFonts w:ascii="Courier New" w:hAnsi="Courier New" w:cs="Courier New"/>
-        </w:rPr>
-        <w:t xml:space="preserve"> </w:t>
-      </w:r>
-      <w:r>
-        <w:rPr>
-          <w:rFonts w:cs="Courier New"/>
-        </w:rPr>
-        <w:t xml:space="preserve">would set the current </w:t>
-      </w:r>
-      <w:r>
-        <w:rPr>
-          <w:rFonts w:cs="Courier New"/>
-        </w:rPr>
-        <w:t>date to April 24</w:t>
+        <w:t>would set the current date to April 24</w:t>
       </w:r>
       <w:r>
         <w:rPr>
@@ -4241,53 +5013,161 @@
         <w:rPr>
           <w:rFonts w:cs="Courier New"/>
         </w:rPr>
-        <w:t xml:space="preserve">would set the current </w:t>
+        <w:t>would set the current weekday as Friday. The RTCC weekday is set with a string, while it is displayed on the Nixie tubes as a number (</w:t>
       </w:r>
       <w:r>
         <w:rPr>
           <w:rFonts w:cs="Courier New"/>
         </w:rPr>
-        <w:t>weekday as Friday. The RTCC weekday is set with a string, while it is displayed on the Nixie tubes as a number (</w:t>
+        <w:t xml:space="preserve">1 </w:t>
       </w:r>
       <w:r>
         <w:rPr>
           <w:rFonts w:cs="Courier New"/>
         </w:rPr>
-        <w:t xml:space="preserve">1 </w:t>
+        <w:t xml:space="preserve">to </w:t>
       </w:r>
       <w:r>
         <w:rPr>
           <w:rFonts w:cs="Courier New"/>
         </w:rPr>
-        <w:t xml:space="preserve">to </w:t>
+        <w:t>7</w:t>
       </w:r>
       <w:r>
         <w:rPr>
           <w:rFonts w:cs="Courier New"/>
         </w:rPr>
-        <w:t>7</w:t>
-      </w:r>
-      <w:r>
+        <w:t>)</w:t>
+      </w:r>
+    </w:p>
+    <w:p>
+      <w:pPr>
+        <w:pStyle w:val="Heading2"/>
+      </w:pPr>
+      <w:bookmarkStart w:id="10" w:name="_Toc153999955"/>
+      <w:r>
+        <w:t>Selecting what is Displayed</w:t>
+      </w:r>
+      <w:bookmarkEnd w:id="10"/>
+    </w:p>
+    <w:p>
+      <w:r>
+        <w:t>The clock can be configured to display time information through the USB interface.</w:t>
+      </w:r>
+    </w:p>
+    <w:p>
+      <w:pPr>
         <w:rPr>
           <w:rFonts w:cs="Courier New"/>
         </w:rPr>
-        <w:t>)</w:t>
+      </w:pPr>
+      <w:r>
+        <w:rPr>
+          <w:rFonts w:ascii="Courier New" w:hAnsi="Courier New" w:cs="Courier New"/>
+          <w:highlight w:val="lightGray"/>
+        </w:rPr>
+        <w:t>Set Display Mode: Time</w:t>
+      </w:r>
+      <w:r>
+        <w:rPr>
+          <w:rFonts w:ascii="Courier New" w:hAnsi="Courier New" w:cs="Courier New"/>
+        </w:rPr>
+        <w:t xml:space="preserve"> </w:t>
+      </w:r>
+      <w:r>
+        <w:rPr>
+          <w:rFonts w:cs="Courier New"/>
+        </w:rPr>
+        <w:t>would configure the clock to show the current time (most use cases)</w:t>
+      </w:r>
+    </w:p>
+    <w:p>
+      <w:pPr>
+        <w:rPr>
+          <w:rFonts w:cs="Courier New"/>
+        </w:rPr>
+      </w:pPr>
+      <w:r>
+        <w:rPr>
+          <w:rFonts w:ascii="Courier New" w:hAnsi="Courier New" w:cs="Courier New"/>
+          <w:highlight w:val="lightGray"/>
+        </w:rPr>
+        <w:t>Set Display Mode: Date</w:t>
+      </w:r>
+      <w:r>
+        <w:rPr>
+          <w:rFonts w:ascii="Courier New" w:hAnsi="Courier New" w:cs="Courier New"/>
+        </w:rPr>
+        <w:t xml:space="preserve"> </w:t>
+      </w:r>
+      <w:r>
+        <w:rPr>
+          <w:rFonts w:cs="Courier New"/>
+        </w:rPr>
+        <w:t>would configure the clock to show the current date</w:t>
+      </w:r>
+    </w:p>
+    <w:p>
+      <w:pPr>
+        <w:rPr>
+          <w:rFonts w:cs="Courier New"/>
+        </w:rPr>
+      </w:pPr>
+      <w:r>
+        <w:rPr>
+          <w:rFonts w:ascii="Courier New" w:hAnsi="Courier New" w:cs="Courier New"/>
+          <w:highlight w:val="lightGray"/>
+        </w:rPr>
+        <w:t>Set Display Mode: Weekday</w:t>
+      </w:r>
+      <w:r>
+        <w:rPr>
+          <w:rFonts w:ascii="Courier New" w:hAnsi="Courier New" w:cs="Courier New"/>
+        </w:rPr>
+        <w:t xml:space="preserve"> </w:t>
+      </w:r>
+      <w:r>
+        <w:rPr>
+          <w:rFonts w:cs="Courier New"/>
+        </w:rPr>
+        <w:t>would configure the clock to show the current weekday (numbered 1 through 7)</w:t>
+      </w:r>
+    </w:p>
+    <w:p>
+      <w:pPr>
+        <w:rPr>
+          <w:rFonts w:cs="Courier New"/>
+        </w:rPr>
+      </w:pPr>
+      <w:r>
+        <w:rPr>
+          <w:rFonts w:ascii="Courier New" w:hAnsi="Courier New" w:cs="Courier New"/>
+          <w:highlight w:val="lightGray"/>
+        </w:rPr>
+        <w:t>Set Display Mode: Alarm</w:t>
+      </w:r>
+      <w:r>
+        <w:rPr>
+          <w:rFonts w:ascii="Courier New" w:hAnsi="Courier New" w:cs="Courier New"/>
+        </w:rPr>
+        <w:t xml:space="preserve"> </w:t>
+      </w:r>
+      <w:r>
+        <w:rPr>
+          <w:rFonts w:cs="Courier New"/>
+        </w:rPr>
+        <w:t>would configure the clock to show the time that the alarm is set for</w:t>
       </w:r>
     </w:p>
     <w:p>
       <w:pPr>
         <w:pStyle w:val="Heading2"/>
       </w:pPr>
-      <w:bookmarkStart w:id="10" w:name="_Toc153999955"/>
-      <w:r>
-        <w:t>Selecting what is Displayed</w:t>
-      </w:r>
-      <w:bookmarkEnd w:id="10"/>
-    </w:p>
-    <w:p>
-      <w:r>
-        <w:t>The clock can be configured to display time information through the USB interface.</w:t>
-      </w:r>
+      <w:bookmarkStart w:id="11" w:name="_Toc153999956"/>
+      <w:r>
+        <w:t>Setting the Alarm</w:t>
+      </w:r>
+      <w:bookmarkEnd w:id="11"/>
     </w:p>
     <w:p>
       <w:pPr>
@@ -4307,7 +5187,7 @@
           <w:rFonts w:ascii="Courier New" w:hAnsi="Courier New" w:cs="Courier New"/>
           <w:highlight w:val="lightGray"/>
         </w:rPr>
-        <w:t>Display Mode: Time</w:t>
+        <w:t>Alarm: 09:30:25</w:t>
       </w:r>
       <w:r>
         <w:rPr>
@@ -4319,28 +5199,43 @@
         <w:rPr>
           <w:rFonts w:cs="Courier New"/>
         </w:rPr>
-        <w:t>would configure the clock to show the current time (most use cases)</w:t>
-      </w:r>
-    </w:p>
-    <w:p>
-      <w:pPr>
+        <w:t>would set the alarm time for 9:30 AM and 25 seconds. This must be entered in 24</w:t>
+      </w:r>
+      <w:r>
         <w:rPr>
           <w:rFonts w:cs="Courier New"/>
         </w:rPr>
+        <w:t>-</w:t>
+      </w:r>
+      <w:r>
+        <w:rPr>
+          <w:rFonts w:cs="Courier New"/>
+        </w:rPr>
+        <w:t>hour time format. This does not actually arm the alarm to sound.</w:t>
+      </w:r>
+    </w:p>
+    <w:p>
+      <w:pPr>
+        <w:pStyle w:val="Heading2"/>
+      </w:pPr>
+      <w:bookmarkStart w:id="12" w:name="_Toc153999957"/>
+      <w:r>
+        <w:t>Arming the Alarm</w:t>
+      </w:r>
+      <w:bookmarkEnd w:id="12"/>
+    </w:p>
+    <w:p>
+      <w:pPr>
+        <w:rPr>
+          <w:rFonts w:cs="Courier New"/>
+        </w:rPr>
       </w:pPr>
       <w:r>
         <w:rPr>
           <w:rFonts w:ascii="Courier New" w:hAnsi="Courier New" w:cs="Courier New"/>
           <w:highlight w:val="lightGray"/>
         </w:rPr>
-        <w:t xml:space="preserve">Set Display Mode: </w:t>
-      </w:r>
-      <w:r>
-        <w:rPr>
-          <w:rFonts w:ascii="Courier New" w:hAnsi="Courier New" w:cs="Courier New"/>
-          <w:highlight w:val="lightGray"/>
-        </w:rPr>
-        <w:t>Date</w:t>
+        <w:t>Arm Alarm: Arm</w:t>
       </w:r>
       <w:r>
         <w:rPr>
@@ -4352,194 +5247,7 @@
         <w:rPr>
           <w:rFonts w:cs="Courier New"/>
         </w:rPr>
-        <w:t xml:space="preserve">would configure the clock to show the current </w:t>
-      </w:r>
-      <w:r>
-        <w:rPr>
-          <w:rFonts w:cs="Courier New"/>
-        </w:rPr>
-        <w:t>date</w:t>
-      </w:r>
-    </w:p>
-    <w:p>
-      <w:pPr>
-        <w:rPr>
-          <w:rFonts w:cs="Courier New"/>
-        </w:rPr>
-      </w:pPr>
-      <w:r>
-        <w:rPr>
-          <w:rFonts w:ascii="Courier New" w:hAnsi="Courier New" w:cs="Courier New"/>
-          <w:highlight w:val="lightGray"/>
-        </w:rPr>
-        <w:t xml:space="preserve">Set Display Mode: </w:t>
-      </w:r>
-      <w:r>
-        <w:rPr>
-          <w:rFonts w:ascii="Courier New" w:hAnsi="Courier New" w:cs="Courier New"/>
-          <w:highlight w:val="lightGray"/>
-        </w:rPr>
-        <w:t>Weekday</w:t>
-      </w:r>
-      <w:r>
-        <w:rPr>
-          <w:rFonts w:ascii="Courier New" w:hAnsi="Courier New" w:cs="Courier New"/>
-        </w:rPr>
-        <w:t xml:space="preserve"> </w:t>
-      </w:r>
-      <w:r>
-        <w:rPr>
-          <w:rFonts w:cs="Courier New"/>
-        </w:rPr>
-        <w:t xml:space="preserve">would configure the clock to show the current </w:t>
-      </w:r>
-      <w:r>
-        <w:rPr>
-          <w:rFonts w:cs="Courier New"/>
-        </w:rPr>
-        <w:t>weekday (numbered 1 through 7)</w:t>
-      </w:r>
-    </w:p>
-    <w:p>
-      <w:pPr>
-        <w:rPr>
-          <w:rFonts w:cs="Courier New"/>
-        </w:rPr>
-      </w:pPr>
-      <w:r>
-        <w:rPr>
-          <w:rFonts w:ascii="Courier New" w:hAnsi="Courier New" w:cs="Courier New"/>
-          <w:highlight w:val="lightGray"/>
-        </w:rPr>
-        <w:t xml:space="preserve">Set Display Mode: </w:t>
-      </w:r>
-      <w:r>
-        <w:rPr>
-          <w:rFonts w:ascii="Courier New" w:hAnsi="Courier New" w:cs="Courier New"/>
-          <w:highlight w:val="lightGray"/>
-        </w:rPr>
-        <w:t>Alarm</w:t>
-      </w:r>
-      <w:r>
-        <w:rPr>
-          <w:rFonts w:ascii="Courier New" w:hAnsi="Courier New" w:cs="Courier New"/>
-        </w:rPr>
-        <w:t xml:space="preserve"> </w:t>
-      </w:r>
-      <w:r>
-        <w:rPr>
-          <w:rFonts w:cs="Courier New"/>
-        </w:rPr>
-        <w:t xml:space="preserve">would configure the clock to show the </w:t>
-      </w:r>
-      <w:r>
-        <w:rPr>
-          <w:rFonts w:cs="Courier New"/>
-        </w:rPr>
-        <w:t>time that the alarm is set for</w:t>
-      </w:r>
-    </w:p>
-    <w:p>
-      <w:pPr>
-        <w:pStyle w:val="Heading2"/>
-      </w:pPr>
-      <w:bookmarkStart w:id="11" w:name="_Toc153999956"/>
-      <w:r>
-        <w:t>Setting the Alarm</w:t>
-      </w:r>
-      <w:bookmarkEnd w:id="11"/>
-    </w:p>
-    <w:p>
-      <w:pPr>
-        <w:rPr>
-          <w:rFonts w:cs="Courier New"/>
-        </w:rPr>
-      </w:pPr>
-      <w:r>
-        <w:rPr>
-          <w:rFonts w:ascii="Courier New" w:hAnsi="Courier New" w:cs="Courier New"/>
-          <w:highlight w:val="lightGray"/>
-        </w:rPr>
-        <w:t xml:space="preserve">Set </w:t>
-      </w:r>
-      <w:r>
-        <w:rPr>
-          <w:rFonts w:ascii="Courier New" w:hAnsi="Courier New" w:cs="Courier New"/>
-          <w:highlight w:val="lightGray"/>
-        </w:rPr>
-        <w:t>Alarm: 09:30:25</w:t>
-      </w:r>
-      <w:r>
-        <w:rPr>
-          <w:rFonts w:ascii="Courier New" w:hAnsi="Courier New" w:cs="Courier New"/>
-        </w:rPr>
-        <w:t xml:space="preserve"> </w:t>
-      </w:r>
-      <w:r>
-        <w:rPr>
-          <w:rFonts w:cs="Courier New"/>
-        </w:rPr>
-        <w:t xml:space="preserve">would </w:t>
-      </w:r>
-      <w:r>
-        <w:rPr>
-          <w:rFonts w:cs="Courier New"/>
-        </w:rPr>
-        <w:t>set the alarm time for 9:30 AM and 25 seconds. This must be entered in 24</w:t>
-      </w:r>
-      <w:r>
-        <w:rPr>
-          <w:rFonts w:cs="Courier New"/>
-        </w:rPr>
-        <w:t>-</w:t>
-      </w:r>
-      <w:r>
-        <w:rPr>
-          <w:rFonts w:cs="Courier New"/>
-        </w:rPr>
-        <w:t>hour time format. This does not actually arm the alarm to sound.</w:t>
-      </w:r>
-    </w:p>
-    <w:p>
-      <w:pPr>
-        <w:pStyle w:val="Heading2"/>
-      </w:pPr>
-      <w:bookmarkStart w:id="12" w:name="_Toc153999957"/>
-      <w:r>
-        <w:t>Arming the Alarm</w:t>
-      </w:r>
-      <w:bookmarkEnd w:id="12"/>
-    </w:p>
-    <w:p>
-      <w:pPr>
-        <w:rPr>
-          <w:rFonts w:cs="Courier New"/>
-        </w:rPr>
-      </w:pPr>
-      <w:r>
-        <w:rPr>
-          <w:rFonts w:ascii="Courier New" w:hAnsi="Courier New" w:cs="Courier New"/>
-          <w:highlight w:val="lightGray"/>
-        </w:rPr>
-        <w:t>Arm Alarm: Arm</w:t>
-      </w:r>
-      <w:r>
-        <w:rPr>
-          <w:rFonts w:ascii="Courier New" w:hAnsi="Courier New" w:cs="Courier New"/>
-        </w:rPr>
-        <w:t xml:space="preserve"> </w:t>
-      </w:r>
-      <w:r>
-        <w:rPr>
-          <w:rFonts w:cs="Courier New"/>
-        </w:rPr>
-        <w:t xml:space="preserve">would </w:t>
-      </w:r>
-      <w:r>
-        <w:rPr>
-          <w:rFonts w:cs="Courier New"/>
-        </w:rPr>
-        <w:t xml:space="preserve">enable the alarm to sound at the time set by the </w:t>
+        <w:t xml:space="preserve">would enable the alarm to sound at the time set by the </w:t>
       </w:r>
       <w:r>
         <w:rPr>
@@ -4687,131 +5395,106 @@
         <w:rPr>
           <w:rFonts w:cs="Courier New"/>
         </w:rPr>
-        <w:t>would set the RGB tube backlight</w:t>
+        <w:t xml:space="preserve">would set the RGB tube backlight, if installed, to a brightness </w:t>
       </w:r>
       <w:r>
         <w:rPr>
           <w:rFonts w:cs="Courier New"/>
         </w:rPr>
-        <w:t xml:space="preserve">, if installed, to a brightness </w:t>
+        <w:t xml:space="preserve">level </w:t>
       </w:r>
       <w:r>
         <w:rPr>
           <w:rFonts w:cs="Courier New"/>
         </w:rPr>
-        <w:t xml:space="preserve">level </w:t>
-      </w:r>
-      <w:r>
+        <w:t xml:space="preserve">of 90%. </w:t>
+      </w:r>
+    </w:p>
+    <w:p>
+      <w:pPr>
+        <w:pStyle w:val="Heading2"/>
+      </w:pPr>
+      <w:bookmarkStart w:id="14" w:name="_Toc153999959"/>
+      <w:r>
+        <w:t>Turning the clock On and Off</w:t>
+      </w:r>
+      <w:bookmarkEnd w:id="14"/>
+    </w:p>
+    <w:p>
+      <w:pPr>
         <w:rPr>
           <w:rFonts w:cs="Courier New"/>
         </w:rPr>
-        <w:t xml:space="preserve">of 90%. </w:t>
+      </w:pPr>
+      <w:r>
+        <w:rPr>
+          <w:rFonts w:ascii="Courier New" w:hAnsi="Courier New" w:cs="Courier New"/>
+          <w:highlight w:val="lightGray"/>
+        </w:rPr>
+        <w:t xml:space="preserve">Set </w:t>
+      </w:r>
+      <w:r>
+        <w:rPr>
+          <w:rFonts w:ascii="Courier New" w:hAnsi="Courier New" w:cs="Courier New"/>
+          <w:highlight w:val="lightGray"/>
+        </w:rPr>
+        <w:t>Power: On</w:t>
+      </w:r>
+      <w:r>
+        <w:rPr>
+          <w:rFonts w:ascii="Courier New" w:hAnsi="Courier New" w:cs="Courier New"/>
+        </w:rPr>
+        <w:t xml:space="preserve"> </w:t>
+      </w:r>
+      <w:r>
+        <w:rPr>
+          <w:rFonts w:cs="Courier New"/>
+        </w:rPr>
+        <w:t xml:space="preserve">enabled the clock. </w:t>
+      </w:r>
+      <w:r>
+        <w:rPr>
+          <w:rFonts w:ascii="Courier New" w:hAnsi="Courier New" w:cs="Courier New"/>
+          <w:highlight w:val="lightGray"/>
+        </w:rPr>
+        <w:t xml:space="preserve">Set </w:t>
+      </w:r>
+      <w:r>
+        <w:rPr>
+          <w:rFonts w:ascii="Courier New" w:hAnsi="Courier New" w:cs="Courier New"/>
+          <w:highlight w:val="lightGray"/>
+        </w:rPr>
+        <w:t>Power: Off</w:t>
+      </w:r>
+      <w:r>
+        <w:rPr>
+          <w:rFonts w:ascii="Courier New" w:hAnsi="Courier New" w:cs="Courier New"/>
+        </w:rPr>
+        <w:t xml:space="preserve"> </w:t>
+      </w:r>
+      <w:r>
+        <w:rPr>
+          <w:rFonts w:cs="Courier New"/>
+        </w:rPr>
+        <w:t>disables the clock. Whenever the clock is turned on, Time is always selected to be displayed, and the RG</w:t>
+      </w:r>
+      <w:r>
+        <w:rPr>
+          <w:rFonts w:cs="Courier New"/>
+        </w:rPr>
+        <w:t>B</w:t>
+      </w:r>
+      <w:r>
+        <w:rPr>
+          <w:rFonts w:cs="Courier New"/>
+        </w:rPr>
+        <w:t xml:space="preserve"> backlight is disabled.</w:t>
       </w:r>
     </w:p>
     <w:p>
       <w:pPr>
         <w:pStyle w:val="Heading2"/>
       </w:pPr>
-      <w:bookmarkStart w:id="14" w:name="_Toc153999959"/>
-      <w:r>
-        <w:t>Turning the clock On and Off</w:t>
-      </w:r>
-      <w:bookmarkEnd w:id="14"/>
-    </w:p>
-    <w:p>
-      <w:pPr>
-        <w:rPr>
-          <w:rFonts w:cs="Courier New"/>
-        </w:rPr>
-      </w:pPr>
-      <w:r>
-        <w:rPr>
-          <w:rFonts w:ascii="Courier New" w:hAnsi="Courier New" w:cs="Courier New"/>
-          <w:highlight w:val="lightGray"/>
-        </w:rPr>
-        <w:t xml:space="preserve">Set </w:t>
-      </w:r>
-      <w:r>
-        <w:rPr>
-          <w:rFonts w:ascii="Courier New" w:hAnsi="Courier New" w:cs="Courier New"/>
-          <w:highlight w:val="lightGray"/>
-        </w:rPr>
-        <w:t>Power: On</w:t>
-      </w:r>
-      <w:r>
-        <w:rPr>
-          <w:rFonts w:ascii="Courier New" w:hAnsi="Courier New" w:cs="Courier New"/>
-        </w:rPr>
-        <w:t xml:space="preserve"> </w:t>
-      </w:r>
-      <w:r>
-        <w:rPr>
-          <w:rFonts w:cs="Courier New"/>
-        </w:rPr>
-        <w:t xml:space="preserve">enabled the clock. </w:t>
-      </w:r>
-      <w:r>
-        <w:rPr>
-          <w:rFonts w:ascii="Courier New" w:hAnsi="Courier New" w:cs="Courier New"/>
-          <w:highlight w:val="lightGray"/>
-        </w:rPr>
-        <w:t xml:space="preserve">Set </w:t>
-      </w:r>
-      <w:r>
-        <w:rPr>
-          <w:rFonts w:ascii="Courier New" w:hAnsi="Courier New" w:cs="Courier New"/>
-          <w:highlight w:val="lightGray"/>
-        </w:rPr>
-        <w:t>Power: O</w:t>
-      </w:r>
-      <w:r>
-        <w:rPr>
-          <w:rFonts w:ascii="Courier New" w:hAnsi="Courier New" w:cs="Courier New"/>
-          <w:highlight w:val="lightGray"/>
-        </w:rPr>
-        <w:t>ff</w:t>
-      </w:r>
-      <w:r>
-        <w:rPr>
-          <w:rFonts w:ascii="Courier New" w:hAnsi="Courier New" w:cs="Courier New"/>
-        </w:rPr>
-        <w:t xml:space="preserve"> </w:t>
-      </w:r>
-      <w:r>
-        <w:rPr>
-          <w:rFonts w:cs="Courier New"/>
-        </w:rPr>
-        <w:t>disables</w:t>
-      </w:r>
-      <w:r>
-        <w:rPr>
-          <w:rFonts w:cs="Courier New"/>
-        </w:rPr>
-        <w:t xml:space="preserve"> the clock. </w:t>
-      </w:r>
-      <w:r>
-        <w:rPr>
-          <w:rFonts w:cs="Courier New"/>
-        </w:rPr>
-        <w:t>Whenever the clock is turned on, Time is always selected to be displayed, and the RG</w:t>
-      </w:r>
-      <w:r>
-        <w:rPr>
-          <w:rFonts w:cs="Courier New"/>
-        </w:rPr>
-        <w:t>B</w:t>
-      </w:r>
-      <w:r>
-        <w:rPr>
-          <w:rFonts w:cs="Courier New"/>
-        </w:rPr>
-        <w:t xml:space="preserve"> backlight is disabled.</w:t>
-      </w:r>
-    </w:p>
-    <w:p>
-      <w:pPr>
-        <w:pStyle w:val="Heading2"/>
-      </w:pPr>
       <w:bookmarkStart w:id="15" w:name="_Toc153999960"/>
       <w:r>
         <w:t>Supported Serial Commands</w:t>
@@ -4833,10 +5516,7 @@
         </w:rPr>
       </w:pPr>
       <w:r>
-        <w:t xml:space="preserve">    </w:t>
-      </w:r>
-      <w:r>
-        <w:t xml:space="preserve">  </w:t>
+        <w:t xml:space="preserve">      </w:t>
       </w:r>
       <w:r>
         <w:rPr>
@@ -4954,9 +5634,34 @@
           <w:sz w:val="16"/>
           <w:szCs w:val="16"/>
         </w:rPr>
-        <w:t>*</w:t>
-      </w:r>
-      <w:proofErr w:type="gramStart"/>
+        <w:t>*IDN?</w:t>
+      </w:r>
+      <w:r>
+        <w:rPr>
+          <w:rFonts w:ascii="Courier New" w:hAnsi="Courier New" w:cs="Courier New"/>
+          <w:sz w:val="16"/>
+          <w:szCs w:val="16"/>
+        </w:rPr>
+        <w:t>: Prints identification string</w:t>
+      </w:r>
+    </w:p>
+    <w:p>
+      <w:pPr>
+        <w:spacing w:line="240" w:lineRule="auto"/>
+        <w:rPr>
+          <w:rFonts w:ascii="Courier New" w:hAnsi="Courier New" w:cs="Courier New"/>
+          <w:sz w:val="16"/>
+          <w:szCs w:val="16"/>
+        </w:rPr>
+      </w:pPr>
+      <w:r>
+        <w:rPr>
+          <w:rFonts w:ascii="Courier New" w:hAnsi="Courier New" w:cs="Courier New"/>
+          <w:sz w:val="16"/>
+          <w:szCs w:val="16"/>
+        </w:rPr>
+        <w:t xml:space="preserve">    </w:t>
+      </w:r>
       <w:r>
         <w:rPr>
           <w:rFonts w:ascii="Courier New" w:hAnsi="Courier New" w:cs="Courier New"/>
@@ -4965,7 +5670,7 @@
           <w:sz w:val="16"/>
           <w:szCs w:val="16"/>
         </w:rPr>
-        <w:t>IDN?</w:t>
+        <w:t>Repository?</w:t>
       </w:r>
       <w:r>
         <w:rPr>
@@ -4975,14 +5680,31 @@
         </w:rPr>
         <w:t>:</w:t>
       </w:r>
-      <w:proofErr w:type="gramEnd"/>
-      <w:r>
-        <w:rPr>
-          <w:rFonts w:ascii="Courier New" w:hAnsi="Courier New" w:cs="Courier New"/>
-          <w:sz w:val="16"/>
-          <w:szCs w:val="16"/>
-        </w:rPr>
-        <w:t xml:space="preserve"> Prints identification string</w:t>
+      <w:r>
+        <w:rPr>
+          <w:rFonts w:ascii="Courier New" w:hAnsi="Courier New" w:cs="Courier New"/>
+          <w:sz w:val="16"/>
+          <w:szCs w:val="16"/>
+        </w:rPr>
+        <w:t xml:space="preserve"> Prints project </w:t>
+      </w:r>
+      <w:proofErr w:type="spellStart"/>
+      <w:r>
+        <w:rPr>
+          <w:rFonts w:ascii="Courier New" w:hAnsi="Courier New" w:cs="Courier New"/>
+          <w:sz w:val="16"/>
+          <w:szCs w:val="16"/>
+        </w:rPr>
+        <w:t>Git</w:t>
+      </w:r>
+      <w:proofErr w:type="spellEnd"/>
+      <w:r>
+        <w:rPr>
+          <w:rFonts w:ascii="Courier New" w:hAnsi="Courier New" w:cs="Courier New"/>
+          <w:sz w:val="16"/>
+          <w:szCs w:val="16"/>
+        </w:rPr>
+        <w:t xml:space="preserve"> repo location</w:t>
       </w:r>
     </w:p>
     <w:p>
@@ -5002,7 +5724,6 @@
         </w:rPr>
         <w:t xml:space="preserve">    </w:t>
       </w:r>
-      <w:proofErr w:type="gramStart"/>
       <w:r>
         <w:rPr>
           <w:rFonts w:ascii="Courier New" w:hAnsi="Courier New" w:cs="Courier New"/>
@@ -5011,42 +5732,31 @@
           <w:sz w:val="16"/>
           <w:szCs w:val="16"/>
         </w:rPr>
-        <w:t>Repository?</w:t>
-      </w:r>
-      <w:r>
-        <w:rPr>
-          <w:rFonts w:ascii="Courier New" w:hAnsi="Courier New" w:cs="Courier New"/>
-          <w:sz w:val="16"/>
-          <w:szCs w:val="16"/>
-        </w:rPr>
-        <w:t>:</w:t>
-      </w:r>
-      <w:proofErr w:type="gramEnd"/>
-      <w:r>
-        <w:rPr>
-          <w:rFonts w:ascii="Courier New" w:hAnsi="Courier New" w:cs="Courier New"/>
-          <w:sz w:val="16"/>
-          <w:szCs w:val="16"/>
-        </w:rPr>
-        <w:t xml:space="preserve"> Prints project </w:t>
-      </w:r>
-      <w:proofErr w:type="spellStart"/>
-      <w:r>
-        <w:rPr>
-          <w:rFonts w:ascii="Courier New" w:hAnsi="Courier New" w:cs="Courier New"/>
-          <w:sz w:val="16"/>
-          <w:szCs w:val="16"/>
-        </w:rPr>
-        <w:t>Git</w:t>
-      </w:r>
-      <w:proofErr w:type="spellEnd"/>
-      <w:r>
-        <w:rPr>
-          <w:rFonts w:ascii="Courier New" w:hAnsi="Courier New" w:cs="Courier New"/>
-          <w:sz w:val="16"/>
-          <w:szCs w:val="16"/>
-        </w:rPr>
-        <w:t xml:space="preserve"> repo location</w:t>
+        <w:t>Host Status?:</w:t>
+      </w:r>
+      <w:r>
+        <w:rPr>
+          <w:rFonts w:ascii="Courier New" w:hAnsi="Courier New" w:cs="Courier New"/>
+          <w:sz w:val="16"/>
+          <w:szCs w:val="16"/>
+        </w:rPr>
+        <w:t xml:space="preserve"> Prints status of MCU host device (IDs, WDT, DMT, Prefetch, Cause</w:t>
+      </w:r>
+      <w:r>
+        <w:rPr>
+          <w:rFonts w:ascii="Courier New" w:hAnsi="Courier New" w:cs="Courier New"/>
+          <w:sz w:val="16"/>
+          <w:szCs w:val="16"/>
+        </w:rPr>
+        <w:t xml:space="preserve"> </w:t>
+      </w:r>
+      <w:r>
+        <w:rPr>
+          <w:rFonts w:ascii="Courier New" w:hAnsi="Courier New" w:cs="Courier New"/>
+          <w:sz w:val="16"/>
+          <w:szCs w:val="16"/>
+        </w:rPr>
+        <w:t>of Reset, up time)</w:t>
       </w:r>
     </w:p>
     <w:p>
@@ -5074,9 +5784,9 @@
           <w:sz w:val="16"/>
           <w:szCs w:val="16"/>
         </w:rPr>
-        <w:t xml:space="preserve">Host </w:t>
-      </w:r>
-      <w:proofErr w:type="gramStart"/>
+        <w:t>Peripheral Status? &lt;</w:t>
+      </w:r>
+      <w:proofErr w:type="spellStart"/>
       <w:r>
         <w:rPr>
           <w:rFonts w:ascii="Courier New" w:hAnsi="Courier New" w:cs="Courier New"/>
@@ -5085,51 +5795,9 @@
           <w:sz w:val="16"/>
           <w:szCs w:val="16"/>
         </w:rPr>
-        <w:t>Status?:</w:t>
-      </w:r>
-      <w:proofErr w:type="gramEnd"/>
-      <w:r>
-        <w:rPr>
-          <w:rFonts w:ascii="Courier New" w:hAnsi="Courier New" w:cs="Courier New"/>
-          <w:sz w:val="16"/>
-          <w:szCs w:val="16"/>
-        </w:rPr>
-        <w:t xml:space="preserve"> Prints status of MCU host device (IDs, WDT, DMT, Prefetch, Cause</w:t>
-      </w:r>
-      <w:r>
-        <w:rPr>
-          <w:rFonts w:ascii="Courier New" w:hAnsi="Courier New" w:cs="Courier New"/>
-          <w:sz w:val="16"/>
-          <w:szCs w:val="16"/>
-        </w:rPr>
-        <w:t xml:space="preserve"> </w:t>
-      </w:r>
-      <w:r>
-        <w:rPr>
-          <w:rFonts w:ascii="Courier New" w:hAnsi="Courier New" w:cs="Courier New"/>
-          <w:sz w:val="16"/>
-          <w:szCs w:val="16"/>
-        </w:rPr>
-        <w:t>of Reset, up time)</w:t>
-      </w:r>
-    </w:p>
-    <w:p>
-      <w:pPr>
-        <w:spacing w:line="240" w:lineRule="auto"/>
-        <w:rPr>
-          <w:rFonts w:ascii="Courier New" w:hAnsi="Courier New" w:cs="Courier New"/>
-          <w:sz w:val="16"/>
-          <w:szCs w:val="16"/>
-        </w:rPr>
-      </w:pPr>
-      <w:r>
-        <w:rPr>
-          <w:rFonts w:ascii="Courier New" w:hAnsi="Courier New" w:cs="Courier New"/>
-          <w:sz w:val="16"/>
-          <w:szCs w:val="16"/>
-        </w:rPr>
-        <w:t xml:space="preserve">    </w:t>
-      </w:r>
+        <w:t>peripheral_name</w:t>
+      </w:r>
+      <w:proofErr w:type="spellEnd"/>
       <w:r>
         <w:rPr>
           <w:rFonts w:ascii="Courier New" w:hAnsi="Courier New" w:cs="Courier New"/>
@@ -5138,9 +5806,284 @@
           <w:sz w:val="16"/>
           <w:szCs w:val="16"/>
         </w:rPr>
-        <w:t>Peripheral Status? &lt;</w:t>
+        <w:t>&gt;:</w:t>
+      </w:r>
+      <w:r>
+        <w:rPr>
+          <w:rFonts w:ascii="Courier New" w:hAnsi="Courier New" w:cs="Courier New"/>
+          <w:sz w:val="16"/>
+          <w:szCs w:val="16"/>
+        </w:rPr>
+        <w:t xml:space="preserve"> Prints status of </w:t>
       </w:r>
       <w:proofErr w:type="spellStart"/>
+      <w:r>
+        <w:rPr>
+          <w:rFonts w:ascii="Courier New" w:hAnsi="Courier New" w:cs="Courier New"/>
+          <w:sz w:val="16"/>
+          <w:szCs w:val="16"/>
+        </w:rPr>
+        <w:t>passed</w:t>
+      </w:r>
+      <w:proofErr w:type="spellEnd"/>
+      <w:r>
+        <w:rPr>
+          <w:rFonts w:ascii="Courier New" w:hAnsi="Courier New" w:cs="Courier New"/>
+          <w:sz w:val="16"/>
+          <w:szCs w:val="16"/>
+        </w:rPr>
+        <w:t xml:space="preserve"> host peripheral.</w:t>
+      </w:r>
+      <w:r>
+        <w:rPr>
+          <w:rFonts w:ascii="Courier New" w:hAnsi="Courier New" w:cs="Courier New"/>
+          <w:sz w:val="16"/>
+          <w:szCs w:val="16"/>
+        </w:rPr>
+        <w:t xml:space="preserve"> </w:t>
+      </w:r>
+      <w:r>
+        <w:rPr>
+          <w:rFonts w:ascii="Courier New" w:hAnsi="Courier New" w:cs="Courier New"/>
+          <w:sz w:val="16"/>
+          <w:szCs w:val="16"/>
+        </w:rPr>
+        <w:t>Available peripherals:</w:t>
+      </w:r>
+    </w:p>
+    <w:p>
+      <w:pPr>
+        <w:spacing w:line="240" w:lineRule="auto"/>
+        <w:rPr>
+          <w:rFonts w:ascii="Courier New" w:hAnsi="Courier New" w:cs="Courier New"/>
+          <w:sz w:val="16"/>
+          <w:szCs w:val="16"/>
+        </w:rPr>
+      </w:pPr>
+      <w:r>
+        <w:rPr>
+          <w:rFonts w:ascii="Courier New" w:hAnsi="Courier New" w:cs="Courier New"/>
+          <w:sz w:val="16"/>
+          <w:szCs w:val="16"/>
+        </w:rPr>
+        <w:t xml:space="preserve">       Interrupts</w:t>
+      </w:r>
+    </w:p>
+    <w:p>
+      <w:pPr>
+        <w:spacing w:line="240" w:lineRule="auto"/>
+        <w:rPr>
+          <w:rFonts w:ascii="Courier New" w:hAnsi="Courier New" w:cs="Courier New"/>
+          <w:sz w:val="16"/>
+          <w:szCs w:val="16"/>
+        </w:rPr>
+      </w:pPr>
+      <w:r>
+        <w:rPr>
+          <w:rFonts w:ascii="Courier New" w:hAnsi="Courier New" w:cs="Courier New"/>
+          <w:sz w:val="16"/>
+          <w:szCs w:val="16"/>
+        </w:rPr>
+        <w:t xml:space="preserve">       Clocks</w:t>
+      </w:r>
+    </w:p>
+    <w:p>
+      <w:pPr>
+        <w:spacing w:line="240" w:lineRule="auto"/>
+        <w:rPr>
+          <w:rFonts w:ascii="Courier New" w:hAnsi="Courier New" w:cs="Courier New"/>
+          <w:sz w:val="16"/>
+          <w:szCs w:val="16"/>
+        </w:rPr>
+      </w:pPr>
+      <w:r>
+        <w:rPr>
+          <w:rFonts w:ascii="Courier New" w:hAnsi="Courier New" w:cs="Courier New"/>
+          <w:sz w:val="16"/>
+          <w:szCs w:val="16"/>
+        </w:rPr>
+        <w:t xml:space="preserve">       PMD</w:t>
+      </w:r>
+    </w:p>
+    <w:p>
+      <w:pPr>
+        <w:spacing w:line="240" w:lineRule="auto"/>
+        <w:rPr>
+          <w:rFonts w:ascii="Courier New" w:hAnsi="Courier New" w:cs="Courier New"/>
+          <w:sz w:val="16"/>
+          <w:szCs w:val="16"/>
+        </w:rPr>
+      </w:pPr>
+      <w:r>
+        <w:rPr>
+          <w:rFonts w:ascii="Courier New" w:hAnsi="Courier New" w:cs="Courier New"/>
+          <w:sz w:val="16"/>
+          <w:szCs w:val="16"/>
+        </w:rPr>
+        <w:t xml:space="preserve">       WDT</w:t>
+      </w:r>
+    </w:p>
+    <w:p>
+      <w:pPr>
+        <w:spacing w:line="240" w:lineRule="auto"/>
+        <w:rPr>
+          <w:rFonts w:ascii="Courier New" w:hAnsi="Courier New" w:cs="Courier New"/>
+          <w:sz w:val="16"/>
+          <w:szCs w:val="16"/>
+        </w:rPr>
+      </w:pPr>
+      <w:r>
+        <w:rPr>
+          <w:rFonts w:ascii="Courier New" w:hAnsi="Courier New" w:cs="Courier New"/>
+          <w:sz w:val="16"/>
+          <w:szCs w:val="16"/>
+        </w:rPr>
+        <w:t xml:space="preserve">       DMT</w:t>
+      </w:r>
+    </w:p>
+    <w:p>
+      <w:pPr>
+        <w:spacing w:line="240" w:lineRule="auto"/>
+        <w:rPr>
+          <w:rFonts w:ascii="Courier New" w:hAnsi="Courier New" w:cs="Courier New"/>
+          <w:sz w:val="16"/>
+          <w:szCs w:val="16"/>
+        </w:rPr>
+      </w:pPr>
+      <w:r>
+        <w:rPr>
+          <w:rFonts w:ascii="Courier New" w:hAnsi="Courier New" w:cs="Courier New"/>
+          <w:sz w:val="16"/>
+          <w:szCs w:val="16"/>
+        </w:rPr>
+        <w:t xml:space="preserve">       Prefetch</w:t>
+      </w:r>
+    </w:p>
+    <w:p>
+      <w:pPr>
+        <w:spacing w:line="240" w:lineRule="auto"/>
+        <w:rPr>
+          <w:rFonts w:ascii="Courier New" w:hAnsi="Courier New" w:cs="Courier New"/>
+          <w:sz w:val="16"/>
+          <w:szCs w:val="16"/>
+        </w:rPr>
+      </w:pPr>
+      <w:r>
+        <w:rPr>
+          <w:rFonts w:ascii="Courier New" w:hAnsi="Courier New" w:cs="Courier New"/>
+          <w:sz w:val="16"/>
+          <w:szCs w:val="16"/>
+        </w:rPr>
+        <w:t xml:space="preserve">       DMA</w:t>
+      </w:r>
+    </w:p>
+    <w:p>
+      <w:pPr>
+        <w:spacing w:line="240" w:lineRule="auto"/>
+        <w:rPr>
+          <w:rFonts w:ascii="Courier New" w:hAnsi="Courier New" w:cs="Courier New"/>
+          <w:sz w:val="16"/>
+          <w:szCs w:val="16"/>
+        </w:rPr>
+      </w:pPr>
+      <w:r>
+        <w:rPr>
+          <w:rFonts w:ascii="Courier New" w:hAnsi="Courier New" w:cs="Courier New"/>
+          <w:sz w:val="16"/>
+          <w:szCs w:val="16"/>
+        </w:rPr>
+        <w:t xml:space="preserve">       ADC</w:t>
+      </w:r>
+    </w:p>
+    <w:p>
+      <w:pPr>
+        <w:spacing w:line="240" w:lineRule="auto"/>
+        <w:rPr>
+          <w:rFonts w:ascii="Courier New" w:hAnsi="Courier New" w:cs="Courier New"/>
+          <w:sz w:val="16"/>
+          <w:szCs w:val="16"/>
+        </w:rPr>
+      </w:pPr>
+      <w:r>
+        <w:rPr>
+          <w:rFonts w:ascii="Courier New" w:hAnsi="Courier New" w:cs="Courier New"/>
+          <w:sz w:val="16"/>
+          <w:szCs w:val="16"/>
+        </w:rPr>
+        <w:t xml:space="preserve">       ADC Channels</w:t>
+      </w:r>
+    </w:p>
+    <w:p>
+      <w:pPr>
+        <w:spacing w:line="240" w:lineRule="auto"/>
+        <w:rPr>
+          <w:rFonts w:ascii="Courier New" w:hAnsi="Courier New" w:cs="Courier New"/>
+          <w:sz w:val="16"/>
+          <w:szCs w:val="16"/>
+        </w:rPr>
+      </w:pPr>
+      <w:r>
+        <w:rPr>
+          <w:rFonts w:ascii="Courier New" w:hAnsi="Courier New" w:cs="Courier New"/>
+          <w:sz w:val="16"/>
+          <w:szCs w:val="16"/>
+        </w:rPr>
+        <w:t xml:space="preserve">       I2C Master</w:t>
+      </w:r>
+    </w:p>
+    <w:p>
+      <w:pPr>
+        <w:spacing w:line="240" w:lineRule="auto"/>
+        <w:rPr>
+          <w:rFonts w:ascii="Courier New" w:hAnsi="Courier New" w:cs="Courier New"/>
+          <w:sz w:val="16"/>
+          <w:szCs w:val="16"/>
+        </w:rPr>
+      </w:pPr>
+      <w:r>
+        <w:rPr>
+          <w:rFonts w:ascii="Courier New" w:hAnsi="Courier New" w:cs="Courier New"/>
+          <w:sz w:val="16"/>
+          <w:szCs w:val="16"/>
+        </w:rPr>
+        <w:t xml:space="preserve">       RTCC</w:t>
+      </w:r>
+    </w:p>
+    <w:p>
+      <w:pPr>
+        <w:spacing w:line="240" w:lineRule="auto"/>
+        <w:rPr>
+          <w:rFonts w:ascii="Courier New" w:hAnsi="Courier New" w:cs="Courier New"/>
+          <w:sz w:val="16"/>
+          <w:szCs w:val="16"/>
+        </w:rPr>
+      </w:pPr>
+      <w:r>
+        <w:rPr>
+          <w:rFonts w:ascii="Courier New" w:hAnsi="Courier New" w:cs="Courier New"/>
+          <w:sz w:val="16"/>
+          <w:szCs w:val="16"/>
+        </w:rPr>
+        <w:t xml:space="preserve">       Timer &lt;x&gt; (x = 1-9)</w:t>
+      </w:r>
+    </w:p>
+    <w:p>
+      <w:pPr>
+        <w:spacing w:line="240" w:lineRule="auto"/>
+        <w:rPr>
+          <w:rFonts w:ascii="Courier New" w:hAnsi="Courier New" w:cs="Courier New"/>
+          <w:sz w:val="16"/>
+          <w:szCs w:val="16"/>
+        </w:rPr>
+      </w:pPr>
+      <w:r>
+        <w:rPr>
+          <w:rFonts w:ascii="Courier New" w:hAnsi="Courier New" w:cs="Courier New"/>
+          <w:sz w:val="16"/>
+          <w:szCs w:val="16"/>
+        </w:rPr>
+        <w:t xml:space="preserve">    </w:t>
+      </w:r>
       <w:r>
         <w:rPr>
           <w:rFonts w:ascii="Courier New" w:hAnsi="Courier New" w:cs="Courier New"/>
@@ -5149,9 +6092,34 @@
           <w:sz w:val="16"/>
           <w:szCs w:val="16"/>
         </w:rPr>
-        <w:t>peripheral_name</w:t>
-      </w:r>
-      <w:proofErr w:type="spellEnd"/>
+        <w:t>Error Status?:</w:t>
+      </w:r>
+      <w:r>
+        <w:rPr>
+          <w:rFonts w:ascii="Courier New" w:hAnsi="Courier New" w:cs="Courier New"/>
+          <w:sz w:val="16"/>
+          <w:szCs w:val="16"/>
+        </w:rPr>
+        <w:t xml:space="preserve"> Prints the status of various error handler flags</w:t>
+      </w:r>
+    </w:p>
+    <w:p>
+      <w:pPr>
+        <w:spacing w:line="240" w:lineRule="auto"/>
+        <w:rPr>
+          <w:rFonts w:ascii="Courier New" w:hAnsi="Courier New" w:cs="Courier New"/>
+          <w:sz w:val="16"/>
+          <w:szCs w:val="16"/>
+        </w:rPr>
+      </w:pPr>
+      <w:r>
+        <w:rPr>
+          <w:rFonts w:ascii="Courier New" w:hAnsi="Courier New" w:cs="Courier New"/>
+          <w:sz w:val="16"/>
+          <w:szCs w:val="16"/>
+        </w:rPr>
+        <w:t xml:space="preserve">    </w:t>
+      </w:r>
       <w:r>
         <w:rPr>
           <w:rFonts w:ascii="Courier New" w:hAnsi="Courier New" w:cs="Courier New"/>
@@ -5160,265 +6128,15 @@
           <w:sz w:val="16"/>
           <w:szCs w:val="16"/>
         </w:rPr>
-        <w:t>&gt;:</w:t>
-      </w:r>
-      <w:r>
-        <w:rPr>
-          <w:rFonts w:ascii="Courier New" w:hAnsi="Courier New" w:cs="Courier New"/>
-          <w:sz w:val="16"/>
-          <w:szCs w:val="16"/>
-        </w:rPr>
-        <w:t xml:space="preserve"> Prints status of </w:t>
-      </w:r>
-      <w:proofErr w:type="spellStart"/>
-      <w:r>
-        <w:rPr>
-          <w:rFonts w:ascii="Courier New" w:hAnsi="Courier New" w:cs="Courier New"/>
-          <w:sz w:val="16"/>
-          <w:szCs w:val="16"/>
-        </w:rPr>
-        <w:t>passed</w:t>
-      </w:r>
-      <w:proofErr w:type="spellEnd"/>
-      <w:r>
-        <w:rPr>
-          <w:rFonts w:ascii="Courier New" w:hAnsi="Courier New" w:cs="Courier New"/>
-          <w:sz w:val="16"/>
-          <w:szCs w:val="16"/>
-        </w:rPr>
-        <w:t xml:space="preserve"> host peripheral.</w:t>
-      </w:r>
-      <w:r>
-        <w:rPr>
-          <w:rFonts w:ascii="Courier New" w:hAnsi="Courier New" w:cs="Courier New"/>
-          <w:sz w:val="16"/>
-          <w:szCs w:val="16"/>
-        </w:rPr>
-        <w:t xml:space="preserve"> </w:t>
-      </w:r>
-      <w:r>
-        <w:rPr>
-          <w:rFonts w:ascii="Courier New" w:hAnsi="Courier New" w:cs="Courier New"/>
-          <w:sz w:val="16"/>
-          <w:szCs w:val="16"/>
-        </w:rPr>
-        <w:t>Available peripherals:</w:t>
-      </w:r>
-    </w:p>
-    <w:p>
-      <w:pPr>
-        <w:spacing w:line="240" w:lineRule="auto"/>
-        <w:rPr>
-          <w:rFonts w:ascii="Courier New" w:hAnsi="Courier New" w:cs="Courier New"/>
-          <w:sz w:val="16"/>
-          <w:szCs w:val="16"/>
-        </w:rPr>
-      </w:pPr>
-      <w:r>
-        <w:rPr>
-          <w:rFonts w:ascii="Courier New" w:hAnsi="Courier New" w:cs="Courier New"/>
-          <w:sz w:val="16"/>
-          <w:szCs w:val="16"/>
-        </w:rPr>
-        <w:t xml:space="preserve">       Interrupts</w:t>
-      </w:r>
-    </w:p>
-    <w:p>
-      <w:pPr>
-        <w:spacing w:line="240" w:lineRule="auto"/>
-        <w:rPr>
-          <w:rFonts w:ascii="Courier New" w:hAnsi="Courier New" w:cs="Courier New"/>
-          <w:sz w:val="16"/>
-          <w:szCs w:val="16"/>
-        </w:rPr>
-      </w:pPr>
-      <w:r>
-        <w:rPr>
-          <w:rFonts w:ascii="Courier New" w:hAnsi="Courier New" w:cs="Courier New"/>
-          <w:sz w:val="16"/>
-          <w:szCs w:val="16"/>
-        </w:rPr>
-        <w:t xml:space="preserve">       Clocks</w:t>
-      </w:r>
-    </w:p>
-    <w:p>
-      <w:pPr>
-        <w:spacing w:line="240" w:lineRule="auto"/>
-        <w:rPr>
-          <w:rFonts w:ascii="Courier New" w:hAnsi="Courier New" w:cs="Courier New"/>
-          <w:sz w:val="16"/>
-          <w:szCs w:val="16"/>
-        </w:rPr>
-      </w:pPr>
-      <w:r>
-        <w:rPr>
-          <w:rFonts w:ascii="Courier New" w:hAnsi="Courier New" w:cs="Courier New"/>
-          <w:sz w:val="16"/>
-          <w:szCs w:val="16"/>
-        </w:rPr>
-        <w:t xml:space="preserve">       PMD</w:t>
-      </w:r>
-    </w:p>
-    <w:p>
-      <w:pPr>
-        <w:spacing w:line="240" w:lineRule="auto"/>
-        <w:rPr>
-          <w:rFonts w:ascii="Courier New" w:hAnsi="Courier New" w:cs="Courier New"/>
-          <w:sz w:val="16"/>
-          <w:szCs w:val="16"/>
-        </w:rPr>
-      </w:pPr>
-      <w:r>
-        <w:rPr>
-          <w:rFonts w:ascii="Courier New" w:hAnsi="Courier New" w:cs="Courier New"/>
-          <w:sz w:val="16"/>
-          <w:szCs w:val="16"/>
-        </w:rPr>
-        <w:t xml:space="preserve">       WDT</w:t>
-      </w:r>
-    </w:p>
-    <w:p>
-      <w:pPr>
-        <w:spacing w:line="240" w:lineRule="auto"/>
-        <w:rPr>
-          <w:rFonts w:ascii="Courier New" w:hAnsi="Courier New" w:cs="Courier New"/>
-          <w:sz w:val="16"/>
-          <w:szCs w:val="16"/>
-        </w:rPr>
-      </w:pPr>
-      <w:r>
-        <w:rPr>
-          <w:rFonts w:ascii="Courier New" w:hAnsi="Courier New" w:cs="Courier New"/>
-          <w:sz w:val="16"/>
-          <w:szCs w:val="16"/>
-        </w:rPr>
-        <w:t xml:space="preserve">       DMT</w:t>
-      </w:r>
-    </w:p>
-    <w:p>
-      <w:pPr>
-        <w:spacing w:line="240" w:lineRule="auto"/>
-        <w:rPr>
-          <w:rFonts w:ascii="Courier New" w:hAnsi="Courier New" w:cs="Courier New"/>
-          <w:sz w:val="16"/>
-          <w:szCs w:val="16"/>
-        </w:rPr>
-      </w:pPr>
-      <w:r>
-        <w:rPr>
-          <w:rFonts w:ascii="Courier New" w:hAnsi="Courier New" w:cs="Courier New"/>
-          <w:sz w:val="16"/>
-          <w:szCs w:val="16"/>
-        </w:rPr>
-        <w:t xml:space="preserve">       Prefetch</w:t>
-      </w:r>
-    </w:p>
-    <w:p>
-      <w:pPr>
-        <w:spacing w:line="240" w:lineRule="auto"/>
-        <w:rPr>
-          <w:rFonts w:ascii="Courier New" w:hAnsi="Courier New" w:cs="Courier New"/>
-          <w:sz w:val="16"/>
-          <w:szCs w:val="16"/>
-        </w:rPr>
-      </w:pPr>
-      <w:r>
-        <w:rPr>
-          <w:rFonts w:ascii="Courier New" w:hAnsi="Courier New" w:cs="Courier New"/>
-          <w:sz w:val="16"/>
-          <w:szCs w:val="16"/>
-        </w:rPr>
-        <w:t xml:space="preserve">       DMA</w:t>
-      </w:r>
-    </w:p>
-    <w:p>
-      <w:pPr>
-        <w:spacing w:line="240" w:lineRule="auto"/>
-        <w:rPr>
-          <w:rFonts w:ascii="Courier New" w:hAnsi="Courier New" w:cs="Courier New"/>
-          <w:sz w:val="16"/>
-          <w:szCs w:val="16"/>
-        </w:rPr>
-      </w:pPr>
-      <w:r>
-        <w:rPr>
-          <w:rFonts w:ascii="Courier New" w:hAnsi="Courier New" w:cs="Courier New"/>
-          <w:sz w:val="16"/>
-          <w:szCs w:val="16"/>
-        </w:rPr>
-        <w:t xml:space="preserve">       ADC</w:t>
-      </w:r>
-    </w:p>
-    <w:p>
-      <w:pPr>
-        <w:spacing w:line="240" w:lineRule="auto"/>
-        <w:rPr>
-          <w:rFonts w:ascii="Courier New" w:hAnsi="Courier New" w:cs="Courier New"/>
-          <w:sz w:val="16"/>
-          <w:szCs w:val="16"/>
-        </w:rPr>
-      </w:pPr>
-      <w:r>
-        <w:rPr>
-          <w:rFonts w:ascii="Courier New" w:hAnsi="Courier New" w:cs="Courier New"/>
-          <w:sz w:val="16"/>
-          <w:szCs w:val="16"/>
-        </w:rPr>
-        <w:t xml:space="preserve">       ADC Channels</w:t>
-      </w:r>
-    </w:p>
-    <w:p>
-      <w:pPr>
-        <w:spacing w:line="240" w:lineRule="auto"/>
-        <w:rPr>
-          <w:rFonts w:ascii="Courier New" w:hAnsi="Courier New" w:cs="Courier New"/>
-          <w:sz w:val="16"/>
-          <w:szCs w:val="16"/>
-        </w:rPr>
-      </w:pPr>
-      <w:r>
-        <w:rPr>
-          <w:rFonts w:ascii="Courier New" w:hAnsi="Courier New" w:cs="Courier New"/>
-          <w:sz w:val="16"/>
-          <w:szCs w:val="16"/>
-        </w:rPr>
-        <w:t xml:space="preserve">       I2C Master</w:t>
-      </w:r>
-    </w:p>
-    <w:p>
-      <w:pPr>
-        <w:spacing w:line="240" w:lineRule="auto"/>
-        <w:rPr>
-          <w:rFonts w:ascii="Courier New" w:hAnsi="Courier New" w:cs="Courier New"/>
-          <w:sz w:val="16"/>
-          <w:szCs w:val="16"/>
-        </w:rPr>
-      </w:pPr>
-      <w:r>
-        <w:rPr>
-          <w:rFonts w:ascii="Courier New" w:hAnsi="Courier New" w:cs="Courier New"/>
-          <w:sz w:val="16"/>
-          <w:szCs w:val="16"/>
-        </w:rPr>
-        <w:t xml:space="preserve">       RTCC</w:t>
-      </w:r>
-    </w:p>
-    <w:p>
-      <w:pPr>
-        <w:spacing w:line="240" w:lineRule="auto"/>
-        <w:rPr>
-          <w:rFonts w:ascii="Courier New" w:hAnsi="Courier New" w:cs="Courier New"/>
-          <w:sz w:val="16"/>
-          <w:szCs w:val="16"/>
-        </w:rPr>
-      </w:pPr>
-      <w:r>
-        <w:rPr>
-          <w:rFonts w:ascii="Courier New" w:hAnsi="Courier New" w:cs="Courier New"/>
-          <w:sz w:val="16"/>
-          <w:szCs w:val="16"/>
-        </w:rPr>
-        <w:t xml:space="preserve">       Timer &lt;x&gt; (x = 1-9)</w:t>
+        <w:t>Clear Errors</w:t>
+      </w:r>
+      <w:r>
+        <w:rPr>
+          <w:rFonts w:ascii="Courier New" w:hAnsi="Courier New" w:cs="Courier New"/>
+          <w:sz w:val="16"/>
+          <w:szCs w:val="16"/>
+        </w:rPr>
+        <w:t>: Clears all error handler flags</w:t>
       </w:r>
     </w:p>
     <w:p>
@@ -5446,9 +6164,8 @@
           <w:sz w:val="16"/>
           <w:szCs w:val="16"/>
         </w:rPr>
-        <w:t xml:space="preserve">Error </w:t>
-      </w:r>
-      <w:proofErr w:type="gramStart"/>
+        <w:t>P</w:t>
+      </w:r>
       <w:r>
         <w:rPr>
           <w:rFonts w:ascii="Courier New" w:hAnsi="Courier New" w:cs="Courier New"/>
@@ -5457,16 +6174,39 @@
           <w:sz w:val="16"/>
           <w:szCs w:val="16"/>
         </w:rPr>
-        <w:t>Status?:</w:t>
-      </w:r>
-      <w:proofErr w:type="gramEnd"/>
-      <w:r>
-        <w:rPr>
-          <w:rFonts w:ascii="Courier New" w:hAnsi="Courier New" w:cs="Courier New"/>
-          <w:sz w:val="16"/>
-          <w:szCs w:val="16"/>
-        </w:rPr>
-        <w:t xml:space="preserve"> Prints the status of various error handler flags</w:t>
+        <w:t>latform Status?:</w:t>
+      </w:r>
+      <w:r>
+        <w:rPr>
+          <w:rFonts w:ascii="Courier New" w:hAnsi="Courier New" w:cs="Courier New"/>
+          <w:sz w:val="16"/>
+          <w:szCs w:val="16"/>
+        </w:rPr>
+        <w:t xml:space="preserve"> Prints current state of surrounding circuitry, including PGOOD, </w:t>
+      </w:r>
+      <w:r>
+        <w:rPr>
+          <w:rFonts w:ascii="Courier New" w:hAnsi="Courier New" w:cs="Courier New"/>
+          <w:sz w:val="16"/>
+          <w:szCs w:val="16"/>
+        </w:rPr>
+        <w:t xml:space="preserve">clock </w:t>
+      </w:r>
+      <w:r>
+        <w:rPr>
+          <w:rFonts w:ascii="Courier New" w:hAnsi="Courier New" w:cs="Courier New"/>
+          <w:sz w:val="16"/>
+          <w:szCs w:val="16"/>
+        </w:rPr>
+        <w:t>elapsed time</w:t>
+      </w:r>
+      <w:r>
+        <w:rPr>
+          <w:rFonts w:ascii="Courier New" w:hAnsi="Courier New" w:cs="Courier New"/>
+          <w:sz w:val="16"/>
+          <w:szCs w:val="16"/>
+        </w:rPr>
+        <w:t>, I2C slaves</w:t>
       </w:r>
     </w:p>
     <w:p>
@@ -5484,6 +6224,7 @@
           <w:sz w:val="16"/>
           <w:szCs w:val="16"/>
         </w:rPr>
+        <w:lastRenderedPageBreak/>
         <w:t xml:space="preserve">    </w:t>
       </w:r>
       <w:r>
@@ -5494,15 +6235,15 @@
           <w:sz w:val="16"/>
           <w:szCs w:val="16"/>
         </w:rPr>
-        <w:t>Clear Errors</w:t>
-      </w:r>
-      <w:r>
-        <w:rPr>
-          <w:rFonts w:ascii="Courier New" w:hAnsi="Courier New" w:cs="Courier New"/>
-          <w:sz w:val="16"/>
-          <w:szCs w:val="16"/>
-        </w:rPr>
-        <w:t>: Clears all error handler flags</w:t>
+        <w:t>Live Telemetry</w:t>
+      </w:r>
+      <w:r>
+        <w:rPr>
+          <w:rFonts w:ascii="Courier New" w:hAnsi="Courier New" w:cs="Courier New"/>
+          <w:sz w:val="16"/>
+          <w:szCs w:val="16"/>
+        </w:rPr>
+        <w:t>: Toggles live updates of system level telemetry</w:t>
       </w:r>
     </w:p>
     <w:p>
@@ -5530,7 +6271,33 @@
           <w:sz w:val="16"/>
           <w:szCs w:val="16"/>
         </w:rPr>
-        <w:t>P</w:t>
+        <w:t>Time and Date?</w:t>
+      </w:r>
+      <w:r>
+        <w:rPr>
+          <w:rFonts w:ascii="Courier New" w:hAnsi="Courier New" w:cs="Courier New"/>
+          <w:sz w:val="16"/>
+          <w:szCs w:val="16"/>
+        </w:rPr>
+        <w:t>: Prints the current system time and date</w:t>
+      </w:r>
+    </w:p>
+    <w:p>
+      <w:pPr>
+        <w:spacing w:line="240" w:lineRule="auto"/>
+        <w:rPr>
+          <w:rFonts w:ascii="Courier New" w:hAnsi="Courier New" w:cs="Courier New"/>
+          <w:sz w:val="16"/>
+          <w:szCs w:val="16"/>
+        </w:rPr>
+      </w:pPr>
+      <w:r>
+        <w:rPr>
+          <w:rFonts w:ascii="Courier New" w:hAnsi="Courier New" w:cs="Courier New"/>
+          <w:sz w:val="16"/>
+          <w:szCs w:val="16"/>
+        </w:rPr>
+        <w:t xml:space="preserve">    </w:t>
       </w:r>
       <w:r>
         <w:rPr>
@@ -5540,9 +6307,196 @@
           <w:sz w:val="16"/>
           <w:szCs w:val="16"/>
         </w:rPr>
-        <w:t xml:space="preserve">latform </w:t>
-      </w:r>
-      <w:proofErr w:type="gramStart"/>
+        <w:t>Set RTCC: &lt;parameter&gt;:</w:t>
+      </w:r>
+      <w:r>
+        <w:rPr>
+          <w:rFonts w:ascii="Courier New" w:hAnsi="Courier New" w:cs="Courier New"/>
+          <w:sz w:val="16"/>
+          <w:szCs w:val="16"/>
+        </w:rPr>
+        <w:t xml:space="preserve"> &lt;parameter </w:t>
+      </w:r>
+      <w:proofErr w:type="spellStart"/>
+      <w:r>
+        <w:rPr>
+          <w:rFonts w:ascii="Courier New" w:hAnsi="Courier New" w:cs="Courier New"/>
+          <w:sz w:val="16"/>
+          <w:szCs w:val="16"/>
+        </w:rPr>
+        <w:t>args</w:t>
+      </w:r>
+      <w:proofErr w:type="spellEnd"/>
+      <w:r>
+        <w:rPr>
+          <w:rFonts w:ascii="Courier New" w:hAnsi="Courier New" w:cs="Courier New"/>
+          <w:sz w:val="16"/>
+          <w:szCs w:val="16"/>
+        </w:rPr>
+        <w:t>&gt;: sets a time parameter within the Real Time Clock and Calendar. Available parameters:</w:t>
+      </w:r>
+    </w:p>
+    <w:p>
+      <w:pPr>
+        <w:spacing w:line="240" w:lineRule="auto"/>
+        <w:rPr>
+          <w:rFonts w:ascii="Courier New" w:hAnsi="Courier New" w:cs="Courier New"/>
+          <w:sz w:val="16"/>
+          <w:szCs w:val="16"/>
+        </w:rPr>
+      </w:pPr>
+      <w:r>
+        <w:rPr>
+          <w:rFonts w:ascii="Courier New" w:hAnsi="Courier New" w:cs="Courier New"/>
+          <w:sz w:val="16"/>
+          <w:szCs w:val="16"/>
+        </w:rPr>
+        <w:t xml:space="preserve">       Date: &lt;mm&gt;/&lt;dd&gt;/&lt;</w:t>
+      </w:r>
+      <w:proofErr w:type="spellStart"/>
+      <w:r>
+        <w:rPr>
+          <w:rFonts w:ascii="Courier New" w:hAnsi="Courier New" w:cs="Courier New"/>
+          <w:sz w:val="16"/>
+          <w:szCs w:val="16"/>
+        </w:rPr>
+        <w:t>yyyy</w:t>
+      </w:r>
+      <w:proofErr w:type="spellEnd"/>
+      <w:r>
+        <w:rPr>
+          <w:rFonts w:ascii="Courier New" w:hAnsi="Courier New" w:cs="Courier New"/>
+          <w:sz w:val="16"/>
+          <w:szCs w:val="16"/>
+        </w:rPr>
+        <w:t>&gt;: Sets the RTCC date</w:t>
+      </w:r>
+    </w:p>
+    <w:p>
+      <w:pPr>
+        <w:spacing w:line="240" w:lineRule="auto"/>
+        <w:rPr>
+          <w:rFonts w:ascii="Courier New" w:hAnsi="Courier New" w:cs="Courier New"/>
+          <w:sz w:val="16"/>
+          <w:szCs w:val="16"/>
+        </w:rPr>
+      </w:pPr>
+      <w:r>
+        <w:rPr>
+          <w:rFonts w:ascii="Courier New" w:hAnsi="Courier New" w:cs="Courier New"/>
+          <w:sz w:val="16"/>
+          <w:szCs w:val="16"/>
+        </w:rPr>
+        <w:t xml:space="preserve">       Time: &lt;</w:t>
+      </w:r>
+      <w:proofErr w:type="spellStart"/>
+      <w:r>
+        <w:rPr>
+          <w:rFonts w:ascii="Courier New" w:hAnsi="Courier New" w:cs="Courier New"/>
+          <w:sz w:val="16"/>
+          <w:szCs w:val="16"/>
+        </w:rPr>
+        <w:t>hh</w:t>
+      </w:r>
+      <w:proofErr w:type="spellEnd"/>
+      <w:r>
+        <w:rPr>
+          <w:rFonts w:ascii="Courier New" w:hAnsi="Courier New" w:cs="Courier New"/>
+          <w:sz w:val="16"/>
+          <w:szCs w:val="16"/>
+        </w:rPr>
+        <w:t xml:space="preserve">&gt;:&lt;mm&gt;:&lt;ss&gt;: Sets the RTCC time. (Must be 24 </w:t>
+      </w:r>
+      <w:proofErr w:type="spellStart"/>
+      <w:r>
+        <w:rPr>
+          <w:rFonts w:ascii="Courier New" w:hAnsi="Courier New" w:cs="Courier New"/>
+          <w:sz w:val="16"/>
+          <w:szCs w:val="16"/>
+        </w:rPr>
+        <w:t>hr</w:t>
+      </w:r>
+      <w:proofErr w:type="spellEnd"/>
+      <w:r>
+        <w:rPr>
+          <w:rFonts w:ascii="Courier New" w:hAnsi="Courier New" w:cs="Courier New"/>
+          <w:sz w:val="16"/>
+          <w:szCs w:val="16"/>
+        </w:rPr>
+        <w:t xml:space="preserve"> time format)</w:t>
+      </w:r>
+    </w:p>
+    <w:p>
+      <w:pPr>
+        <w:spacing w:line="240" w:lineRule="auto"/>
+        <w:rPr>
+          <w:rFonts w:ascii="Courier New" w:hAnsi="Courier New" w:cs="Courier New"/>
+          <w:sz w:val="16"/>
+          <w:szCs w:val="16"/>
+        </w:rPr>
+      </w:pPr>
+      <w:r>
+        <w:rPr>
+          <w:rFonts w:ascii="Courier New" w:hAnsi="Courier New" w:cs="Courier New"/>
+          <w:sz w:val="16"/>
+          <w:szCs w:val="16"/>
+        </w:rPr>
+        <w:t xml:space="preserve">       Weekday: &lt;weekday&gt;: Sets the RTCC weekday</w:t>
+      </w:r>
+    </w:p>
+    <w:p>
+      <w:pPr>
+        <w:spacing w:line="240" w:lineRule="auto"/>
+        <w:rPr>
+          <w:rFonts w:ascii="Courier New" w:hAnsi="Courier New" w:cs="Courier New"/>
+          <w:sz w:val="16"/>
+          <w:szCs w:val="16"/>
+        </w:rPr>
+      </w:pPr>
+      <w:r>
+        <w:rPr>
+          <w:rFonts w:ascii="Courier New" w:hAnsi="Courier New" w:cs="Courier New"/>
+          <w:sz w:val="16"/>
+          <w:szCs w:val="16"/>
+        </w:rPr>
+        <w:t xml:space="preserve">       Unix Time: &lt;decimal </w:t>
+      </w:r>
+      <w:proofErr w:type="spellStart"/>
+      <w:r>
+        <w:rPr>
+          <w:rFonts w:ascii="Courier New" w:hAnsi="Courier New" w:cs="Courier New"/>
+          <w:sz w:val="16"/>
+          <w:szCs w:val="16"/>
+        </w:rPr>
+        <w:t>unix</w:t>
+      </w:r>
+      <w:proofErr w:type="spellEnd"/>
+      <w:r>
+        <w:rPr>
+          <w:rFonts w:ascii="Courier New" w:hAnsi="Courier New" w:cs="Courier New"/>
+          <w:sz w:val="16"/>
+          <w:szCs w:val="16"/>
+        </w:rPr>
+        <w:t xml:space="preserve"> time&gt;, &lt;hour offset from UTC to local time&gt;: sets the RTCC to the supplied UNIX time with hour offset from UTC</w:t>
+      </w:r>
+    </w:p>
+    <w:p>
+      <w:pPr>
+        <w:spacing w:line="240" w:lineRule="auto"/>
+        <w:rPr>
+          <w:rFonts w:ascii="Courier New" w:hAnsi="Courier New" w:cs="Courier New"/>
+          <w:sz w:val="16"/>
+          <w:szCs w:val="16"/>
+        </w:rPr>
+      </w:pPr>
+      <w:r>
+        <w:rPr>
+          <w:rFonts w:ascii="Courier New" w:hAnsi="Courier New" w:cs="Courier New"/>
+          <w:sz w:val="16"/>
+          <w:szCs w:val="16"/>
+        </w:rPr>
+        <w:t xml:space="preserve">    </w:t>
+      </w:r>
       <w:r>
         <w:rPr>
           <w:rFonts w:ascii="Courier New" w:hAnsi="Courier New" w:cs="Courier New"/>
@@ -5551,40 +6505,33 @@
           <w:sz w:val="16"/>
           <w:szCs w:val="16"/>
         </w:rPr>
-        <w:t>Status?:</w:t>
-      </w:r>
-      <w:proofErr w:type="gramEnd"/>
-      <w:r>
-        <w:rPr>
-          <w:rFonts w:ascii="Courier New" w:hAnsi="Courier New" w:cs="Courier New"/>
-          <w:sz w:val="16"/>
-          <w:szCs w:val="16"/>
-        </w:rPr>
-        <w:t xml:space="preserve"> Prints current state of surrounding circuitry, including PGOOD, </w:t>
-      </w:r>
-      <w:r>
-        <w:rPr>
-          <w:rFonts w:ascii="Courier New" w:hAnsi="Courier New" w:cs="Courier New"/>
-          <w:sz w:val="16"/>
-          <w:szCs w:val="16"/>
-        </w:rPr>
-        <w:t xml:space="preserve">clock </w:t>
-      </w:r>
-      <w:r>
-        <w:rPr>
-          <w:rFonts w:ascii="Courier New" w:hAnsi="Courier New" w:cs="Courier New"/>
-          <w:sz w:val="16"/>
-          <w:szCs w:val="16"/>
-        </w:rPr>
-        <w:t>elapsed time</w:t>
-      </w:r>
-      <w:r>
-        <w:rPr>
-          <w:rFonts w:ascii="Courier New" w:hAnsi="Courier New" w:cs="Courier New"/>
-          <w:sz w:val="16"/>
-          <w:szCs w:val="16"/>
-        </w:rPr>
-        <w:t>, I2C slaves</w:t>
+        <w:t>Set Backlight Color: &lt;color/hex&gt;:</w:t>
+      </w:r>
+      <w:r>
+        <w:rPr>
+          <w:rFonts w:ascii="Courier New" w:hAnsi="Courier New" w:cs="Courier New"/>
+          <w:sz w:val="16"/>
+          <w:szCs w:val="16"/>
+        </w:rPr>
+        <w:t xml:space="preserve"> Sets the tube backlight color. Colors include Red, Green, Blue, Yellow, Magenta, Cyan, White, and any 24 bit hex color (</w:t>
+      </w:r>
+      <w:proofErr w:type="spellStart"/>
+      <w:r>
+        <w:rPr>
+          <w:rFonts w:ascii="Courier New" w:hAnsi="Courier New" w:cs="Courier New"/>
+          <w:sz w:val="16"/>
+          <w:szCs w:val="16"/>
+        </w:rPr>
+        <w:t>eg</w:t>
+      </w:r>
+      <w:proofErr w:type="spellEnd"/>
+      <w:r>
+        <w:rPr>
+          <w:rFonts w:ascii="Courier New" w:hAnsi="Courier New" w:cs="Courier New"/>
+          <w:sz w:val="16"/>
+          <w:szCs w:val="16"/>
+        </w:rPr>
+        <w:t xml:space="preserve"> FFFFFF)</w:t>
       </w:r>
     </w:p>
     <w:p>
@@ -5602,7 +6549,6 @@
           <w:sz w:val="16"/>
           <w:szCs w:val="16"/>
         </w:rPr>
-        <w:lastRenderedPageBreak/>
         <w:t xml:space="preserve">    </w:t>
       </w:r>
       <w:r>
@@ -5613,15 +6559,15 @@
           <w:sz w:val="16"/>
           <w:szCs w:val="16"/>
         </w:rPr>
-        <w:t>Live Telemetry</w:t>
-      </w:r>
-      <w:r>
-        <w:rPr>
-          <w:rFonts w:ascii="Courier New" w:hAnsi="Courier New" w:cs="Courier New"/>
-          <w:sz w:val="16"/>
-          <w:szCs w:val="16"/>
-        </w:rPr>
-        <w:t>: Toggles live updates of system level telemetry</w:t>
+        <w:t>Set Backlight Brightness: &lt;percentage</w:t>
+      </w:r>
+      <w:r>
+        <w:rPr>
+          <w:rFonts w:ascii="Courier New" w:hAnsi="Courier New" w:cs="Courier New"/>
+          <w:sz w:val="16"/>
+          <w:szCs w:val="16"/>
+        </w:rPr>
+        <w:t>&gt;: Sets the brightness of the tube backlight</w:t>
       </w:r>
     </w:p>
     <w:p>
@@ -5649,9 +6595,34 @@
           <w:sz w:val="16"/>
           <w:szCs w:val="16"/>
         </w:rPr>
-        <w:t xml:space="preserve">Time and </w:t>
-      </w:r>
-      <w:proofErr w:type="gramStart"/>
+        <w:t>Set Power: &lt;On/Off&gt;:</w:t>
+      </w:r>
+      <w:r>
+        <w:rPr>
+          <w:rFonts w:ascii="Courier New" w:hAnsi="Courier New" w:cs="Courier New"/>
+          <w:sz w:val="16"/>
+          <w:szCs w:val="16"/>
+        </w:rPr>
+        <w:t xml:space="preserve"> Turns the clock on or off</w:t>
+      </w:r>
+    </w:p>
+    <w:p>
+      <w:pPr>
+        <w:spacing w:line="240" w:lineRule="auto"/>
+        <w:rPr>
+          <w:rFonts w:ascii="Courier New" w:hAnsi="Courier New" w:cs="Courier New"/>
+          <w:sz w:val="16"/>
+          <w:szCs w:val="16"/>
+        </w:rPr>
+      </w:pPr>
+      <w:r>
+        <w:rPr>
+          <w:rFonts w:ascii="Courier New" w:hAnsi="Courier New" w:cs="Courier New"/>
+          <w:sz w:val="16"/>
+          <w:szCs w:val="16"/>
+        </w:rPr>
+        <w:t xml:space="preserve">    </w:t>
+      </w:r>
       <w:r>
         <w:rPr>
           <w:rFonts w:ascii="Courier New" w:hAnsi="Courier New" w:cs="Courier New"/>
@@ -5660,24 +6631,15 @@
           <w:sz w:val="16"/>
           <w:szCs w:val="16"/>
         </w:rPr>
-        <w:t>Date?</w:t>
-      </w:r>
-      <w:r>
-        <w:rPr>
-          <w:rFonts w:ascii="Courier New" w:hAnsi="Courier New" w:cs="Courier New"/>
-          <w:sz w:val="16"/>
-          <w:szCs w:val="16"/>
-        </w:rPr>
-        <w:t>:</w:t>
-      </w:r>
-      <w:proofErr w:type="gramEnd"/>
-      <w:r>
-        <w:rPr>
-          <w:rFonts w:ascii="Courier New" w:hAnsi="Courier New" w:cs="Courier New"/>
-          <w:sz w:val="16"/>
-          <w:szCs w:val="16"/>
-        </w:rPr>
-        <w:t xml:space="preserve"> Prints the current system time and date</w:t>
+        <w:t>Set Display Mode: &lt;Time, Date, Weekday, or Alarm&gt;:</w:t>
+      </w:r>
+      <w:r>
+        <w:rPr>
+          <w:rFonts w:ascii="Courier New" w:hAnsi="Courier New" w:cs="Courier New"/>
+          <w:sz w:val="16"/>
+          <w:szCs w:val="16"/>
+        </w:rPr>
+        <w:t xml:space="preserve"> Sets the display to show different clock functions</w:t>
       </w:r>
     </w:p>
     <w:p>
@@ -5705,177 +6667,15 @@
           <w:sz w:val="16"/>
           <w:szCs w:val="16"/>
         </w:rPr>
-        <w:t>Set RTCC: &lt;parameter&gt;:</w:t>
-      </w:r>
-      <w:r>
-        <w:rPr>
-          <w:rFonts w:ascii="Courier New" w:hAnsi="Courier New" w:cs="Courier New"/>
-          <w:sz w:val="16"/>
-          <w:szCs w:val="16"/>
-        </w:rPr>
-        <w:t xml:space="preserve"> &lt;parameter </w:t>
-      </w:r>
-      <w:proofErr w:type="spellStart"/>
-      <w:r>
-        <w:rPr>
-          <w:rFonts w:ascii="Courier New" w:hAnsi="Courier New" w:cs="Courier New"/>
-          <w:sz w:val="16"/>
-          <w:szCs w:val="16"/>
-        </w:rPr>
-        <w:t>args</w:t>
-      </w:r>
-      <w:proofErr w:type="spellEnd"/>
-      <w:r>
-        <w:rPr>
-          <w:rFonts w:ascii="Courier New" w:hAnsi="Courier New" w:cs="Courier New"/>
-          <w:sz w:val="16"/>
-          <w:szCs w:val="16"/>
-        </w:rPr>
-        <w:t>&gt;: sets a time parameter within the Real Time Clock and Calendar. Available parameters:</w:t>
-      </w:r>
-    </w:p>
-    <w:p>
-      <w:pPr>
-        <w:spacing w:line="240" w:lineRule="auto"/>
-        <w:rPr>
-          <w:rFonts w:ascii="Courier New" w:hAnsi="Courier New" w:cs="Courier New"/>
-          <w:sz w:val="16"/>
-          <w:szCs w:val="16"/>
-        </w:rPr>
-      </w:pPr>
-      <w:r>
-        <w:rPr>
-          <w:rFonts w:ascii="Courier New" w:hAnsi="Courier New" w:cs="Courier New"/>
-          <w:sz w:val="16"/>
-          <w:szCs w:val="16"/>
-        </w:rPr>
-        <w:t xml:space="preserve">       Date: &lt;mm&gt;/&lt;dd&gt;/&lt;</w:t>
-      </w:r>
-      <w:proofErr w:type="spellStart"/>
-      <w:r>
-        <w:rPr>
-          <w:rFonts w:ascii="Courier New" w:hAnsi="Courier New" w:cs="Courier New"/>
-          <w:sz w:val="16"/>
-          <w:szCs w:val="16"/>
-        </w:rPr>
-        <w:t>yyyy</w:t>
-      </w:r>
-      <w:proofErr w:type="spellEnd"/>
-      <w:r>
-        <w:rPr>
-          <w:rFonts w:ascii="Courier New" w:hAnsi="Courier New" w:cs="Courier New"/>
-          <w:sz w:val="16"/>
-          <w:szCs w:val="16"/>
-        </w:rPr>
-        <w:t>&gt;: Sets the RTCC date</w:t>
-      </w:r>
-    </w:p>
-    <w:p>
-      <w:pPr>
-        <w:spacing w:line="240" w:lineRule="auto"/>
-        <w:rPr>
-          <w:rFonts w:ascii="Courier New" w:hAnsi="Courier New" w:cs="Courier New"/>
-          <w:sz w:val="16"/>
-          <w:szCs w:val="16"/>
-        </w:rPr>
-      </w:pPr>
-      <w:r>
-        <w:rPr>
-          <w:rFonts w:ascii="Courier New" w:hAnsi="Courier New" w:cs="Courier New"/>
-          <w:sz w:val="16"/>
-          <w:szCs w:val="16"/>
-        </w:rPr>
-        <w:t xml:space="preserve">       Time: &lt;</w:t>
-      </w:r>
-      <w:proofErr w:type="spellStart"/>
-      <w:r>
-        <w:rPr>
-          <w:rFonts w:ascii="Courier New" w:hAnsi="Courier New" w:cs="Courier New"/>
-          <w:sz w:val="16"/>
-          <w:szCs w:val="16"/>
-        </w:rPr>
-        <w:t>hh</w:t>
-      </w:r>
-      <w:proofErr w:type="spellEnd"/>
-      <w:r>
-        <w:rPr>
-          <w:rFonts w:ascii="Courier New" w:hAnsi="Courier New" w:cs="Courier New"/>
-          <w:sz w:val="16"/>
-          <w:szCs w:val="16"/>
-        </w:rPr>
-        <w:t xml:space="preserve">&gt;:&lt;mm&gt;:&lt;ss&gt;: Sets the RTCC time. (Must be 24 </w:t>
-      </w:r>
-      <w:proofErr w:type="spellStart"/>
-      <w:r>
-        <w:rPr>
-          <w:rFonts w:ascii="Courier New" w:hAnsi="Courier New" w:cs="Courier New"/>
-          <w:sz w:val="16"/>
-          <w:szCs w:val="16"/>
-        </w:rPr>
-        <w:t>hr</w:t>
-      </w:r>
-      <w:proofErr w:type="spellEnd"/>
-      <w:r>
-        <w:rPr>
-          <w:rFonts w:ascii="Courier New" w:hAnsi="Courier New" w:cs="Courier New"/>
-          <w:sz w:val="16"/>
-          <w:szCs w:val="16"/>
-        </w:rPr>
-        <w:t xml:space="preserve"> time format)</w:t>
-      </w:r>
-    </w:p>
-    <w:p>
-      <w:pPr>
-        <w:spacing w:line="240" w:lineRule="auto"/>
-        <w:rPr>
-          <w:rFonts w:ascii="Courier New" w:hAnsi="Courier New" w:cs="Courier New"/>
-          <w:sz w:val="16"/>
-          <w:szCs w:val="16"/>
-        </w:rPr>
-      </w:pPr>
-      <w:r>
-        <w:rPr>
-          <w:rFonts w:ascii="Courier New" w:hAnsi="Courier New" w:cs="Courier New"/>
-          <w:sz w:val="16"/>
-          <w:szCs w:val="16"/>
-        </w:rPr>
-        <w:t xml:space="preserve">       Weekday: &lt;weekday&gt;: Sets the RTCC weekday</w:t>
-      </w:r>
-    </w:p>
-    <w:p>
-      <w:pPr>
-        <w:spacing w:line="240" w:lineRule="auto"/>
-        <w:rPr>
-          <w:rFonts w:ascii="Courier New" w:hAnsi="Courier New" w:cs="Courier New"/>
-          <w:sz w:val="16"/>
-          <w:szCs w:val="16"/>
-        </w:rPr>
-      </w:pPr>
-      <w:r>
-        <w:rPr>
-          <w:rFonts w:ascii="Courier New" w:hAnsi="Courier New" w:cs="Courier New"/>
-          <w:sz w:val="16"/>
-          <w:szCs w:val="16"/>
-        </w:rPr>
-        <w:t xml:space="preserve">       Unix Time: &lt;decimal </w:t>
-      </w:r>
-      <w:proofErr w:type="spellStart"/>
-      <w:r>
-        <w:rPr>
-          <w:rFonts w:ascii="Courier New" w:hAnsi="Courier New" w:cs="Courier New"/>
-          <w:sz w:val="16"/>
-          <w:szCs w:val="16"/>
-        </w:rPr>
-        <w:t>unix</w:t>
-      </w:r>
-      <w:proofErr w:type="spellEnd"/>
-      <w:r>
-        <w:rPr>
-          <w:rFonts w:ascii="Courier New" w:hAnsi="Courier New" w:cs="Courier New"/>
-          <w:sz w:val="16"/>
-          <w:szCs w:val="16"/>
-        </w:rPr>
-        <w:t xml:space="preserve"> time&gt;, &lt;hour offset from UTC to local time&gt;: sets the RTCC to the supplied UNIX time with hour offset from UTC</w:t>
+        <w:t xml:space="preserve">Display Lamp Test: </w:t>
+      </w:r>
+      <w:r>
+        <w:rPr>
+          <w:rFonts w:ascii="Courier New" w:hAnsi="Courier New" w:cs="Courier New"/>
+          <w:sz w:val="16"/>
+          <w:szCs w:val="16"/>
+        </w:rPr>
+        <w:t>Tests all IN12 display Elements. This should look like a giant blur on each digit</w:t>
       </w:r>
     </w:p>
     <w:p>
@@ -5903,51 +6703,15 @@
           <w:sz w:val="16"/>
           <w:szCs w:val="16"/>
         </w:rPr>
-        <w:t>Set Backlight Color: &lt;color/hex&gt;:</w:t>
-      </w:r>
-      <w:r>
-        <w:rPr>
-          <w:rFonts w:ascii="Courier New" w:hAnsi="Courier New" w:cs="Courier New"/>
-          <w:sz w:val="16"/>
-          <w:szCs w:val="16"/>
-        </w:rPr>
-        <w:t xml:space="preserve"> Sets the tube backlight color. Colors include Red, Green, Blue, Yellow, Magenta, Cyan, White, and any </w:t>
-      </w:r>
-      <w:proofErr w:type="gramStart"/>
-      <w:r>
-        <w:rPr>
-          <w:rFonts w:ascii="Courier New" w:hAnsi="Courier New" w:cs="Courier New"/>
-          <w:sz w:val="16"/>
-          <w:szCs w:val="16"/>
-        </w:rPr>
-        <w:t>24 bit</w:t>
-      </w:r>
-      <w:proofErr w:type="gramEnd"/>
-      <w:r>
-        <w:rPr>
-          <w:rFonts w:ascii="Courier New" w:hAnsi="Courier New" w:cs="Courier New"/>
-          <w:sz w:val="16"/>
-          <w:szCs w:val="16"/>
-        </w:rPr>
-        <w:t xml:space="preserve"> hex color (</w:t>
-      </w:r>
-      <w:proofErr w:type="spellStart"/>
-      <w:r>
-        <w:rPr>
-          <w:rFonts w:ascii="Courier New" w:hAnsi="Courier New" w:cs="Courier New"/>
-          <w:sz w:val="16"/>
-          <w:szCs w:val="16"/>
-        </w:rPr>
-        <w:t>eg</w:t>
-      </w:r>
-      <w:proofErr w:type="spellEnd"/>
-      <w:r>
-        <w:rPr>
-          <w:rFonts w:ascii="Courier New" w:hAnsi="Courier New" w:cs="Courier New"/>
-          <w:sz w:val="16"/>
-          <w:szCs w:val="16"/>
-        </w:rPr>
-        <w:t xml:space="preserve"> FFFFFF)</w:t>
+        <w:t>Set Display Brightness: &lt;percent&gt;:</w:t>
+      </w:r>
+      <w:r>
+        <w:rPr>
+          <w:rFonts w:ascii="Courier New" w:hAnsi="Courier New" w:cs="Courier New"/>
+          <w:sz w:val="16"/>
+          <w:szCs w:val="16"/>
+        </w:rPr>
+        <w:t xml:space="preserve"> Sets the IN12 display to the entered brightness as a percentage</w:t>
       </w:r>
     </w:p>
     <w:p>
@@ -5975,15 +6739,15 @@
           <w:sz w:val="16"/>
           <w:szCs w:val="16"/>
         </w:rPr>
-        <w:t>Set Backlight Brightness: &lt;percentage</w:t>
-      </w:r>
-      <w:r>
-        <w:rPr>
-          <w:rFonts w:ascii="Courier New" w:hAnsi="Courier New" w:cs="Courier New"/>
-          <w:sz w:val="16"/>
-          <w:szCs w:val="16"/>
-        </w:rPr>
-        <w:t>&gt;: Sets the brightness of the tube backlight</w:t>
+        <w:t>Set Time Format: &lt;24/AM_PM&gt;:</w:t>
+      </w:r>
+      <w:r>
+        <w:rPr>
+          <w:rFonts w:ascii="Courier New" w:hAnsi="Courier New" w:cs="Courier New"/>
+          <w:sz w:val="16"/>
+          <w:szCs w:val="16"/>
+        </w:rPr>
+        <w:t xml:space="preserve"> Sets time display format. This only impacts tube display, not USB user interface</w:t>
       </w:r>
     </w:p>
     <w:p>
@@ -6011,15 +6775,15 @@
           <w:sz w:val="16"/>
           <w:szCs w:val="16"/>
         </w:rPr>
-        <w:t>Set Power: &lt;On/Off&gt;:</w:t>
-      </w:r>
-      <w:r>
-        <w:rPr>
-          <w:rFonts w:ascii="Courier New" w:hAnsi="Courier New" w:cs="Courier New"/>
-          <w:sz w:val="16"/>
-          <w:szCs w:val="16"/>
-        </w:rPr>
-        <w:t xml:space="preserve"> Turns the clock on or off</w:t>
+        <w:t>Alarm Status?:</w:t>
+      </w:r>
+      <w:r>
+        <w:rPr>
+          <w:rFonts w:ascii="Courier New" w:hAnsi="Courier New" w:cs="Courier New"/>
+          <w:sz w:val="16"/>
+          <w:szCs w:val="16"/>
+        </w:rPr>
+        <w:t xml:space="preserve"> Prints clock alarm settings</w:t>
       </w:r>
     </w:p>
     <w:p>
@@ -6047,34 +6811,9 @@
           <w:sz w:val="16"/>
           <w:szCs w:val="16"/>
         </w:rPr>
-        <w:t>Set Display Mode: &lt;Time, Date, Weekday, or Alarm&gt;:</w:t>
-      </w:r>
-      <w:r>
-        <w:rPr>
-          <w:rFonts w:ascii="Courier New" w:hAnsi="Courier New" w:cs="Courier New"/>
-          <w:sz w:val="16"/>
-          <w:szCs w:val="16"/>
-        </w:rPr>
-        <w:t xml:space="preserve"> Sets the display to show different clock functions</w:t>
-      </w:r>
-    </w:p>
-    <w:p>
-      <w:pPr>
-        <w:spacing w:line="240" w:lineRule="auto"/>
-        <w:rPr>
-          <w:rFonts w:ascii="Courier New" w:hAnsi="Courier New" w:cs="Courier New"/>
-          <w:sz w:val="16"/>
-          <w:szCs w:val="16"/>
-        </w:rPr>
-      </w:pPr>
-      <w:r>
-        <w:rPr>
-          <w:rFonts w:ascii="Courier New" w:hAnsi="Courier New" w:cs="Courier New"/>
-          <w:sz w:val="16"/>
-          <w:szCs w:val="16"/>
-        </w:rPr>
-        <w:t xml:space="preserve">    </w:t>
-      </w:r>
+        <w:t>Set Alarm: &lt;</w:t>
+      </w:r>
+      <w:proofErr w:type="spellStart"/>
       <w:r>
         <w:rPr>
           <w:rFonts w:ascii="Courier New" w:hAnsi="Courier New" w:cs="Courier New"/>
@@ -6083,34 +6822,9 @@
           <w:sz w:val="16"/>
           <w:szCs w:val="16"/>
         </w:rPr>
-        <w:t xml:space="preserve">Display Lamp Test: </w:t>
-      </w:r>
-      <w:r>
-        <w:rPr>
-          <w:rFonts w:ascii="Courier New" w:hAnsi="Courier New" w:cs="Courier New"/>
-          <w:sz w:val="16"/>
-          <w:szCs w:val="16"/>
-        </w:rPr>
-        <w:t>Tests all IN12 display Elements. This should look like a giant blur on each digit</w:t>
-      </w:r>
-    </w:p>
-    <w:p>
-      <w:pPr>
-        <w:spacing w:line="240" w:lineRule="auto"/>
-        <w:rPr>
-          <w:rFonts w:ascii="Courier New" w:hAnsi="Courier New" w:cs="Courier New"/>
-          <w:sz w:val="16"/>
-          <w:szCs w:val="16"/>
-        </w:rPr>
-      </w:pPr>
-      <w:r>
-        <w:rPr>
-          <w:rFonts w:ascii="Courier New" w:hAnsi="Courier New" w:cs="Courier New"/>
-          <w:sz w:val="16"/>
-          <w:szCs w:val="16"/>
-        </w:rPr>
-        <w:t xml:space="preserve">    </w:t>
-      </w:r>
+        <w:t>hh</w:t>
+      </w:r>
+      <w:proofErr w:type="spellEnd"/>
       <w:r>
         <w:rPr>
           <w:rFonts w:ascii="Courier New" w:hAnsi="Courier New" w:cs="Courier New"/>
@@ -6119,15 +6833,33 @@
           <w:sz w:val="16"/>
           <w:szCs w:val="16"/>
         </w:rPr>
-        <w:t>Set Display Brightness: &lt;percent&gt;:</w:t>
-      </w:r>
-      <w:r>
-        <w:rPr>
-          <w:rFonts w:ascii="Courier New" w:hAnsi="Courier New" w:cs="Courier New"/>
-          <w:sz w:val="16"/>
-          <w:szCs w:val="16"/>
-        </w:rPr>
-        <w:t xml:space="preserve"> Sets the IN12 display to the entered brightness as a percentage</w:t>
+        <w:t>&gt;:&lt;mm&gt;:&lt;ss&gt;:</w:t>
+      </w:r>
+      <w:r>
+        <w:rPr>
+          <w:rFonts w:ascii="Courier New" w:hAnsi="Courier New" w:cs="Courier New"/>
+          <w:sz w:val="16"/>
+          <w:szCs w:val="16"/>
+        </w:rPr>
+        <w:t xml:space="preserve"> Sets the alarm time. (Must be 24 </w:t>
+      </w:r>
+      <w:proofErr w:type="spellStart"/>
+      <w:r>
+        <w:rPr>
+          <w:rFonts w:ascii="Courier New" w:hAnsi="Courier New" w:cs="Courier New"/>
+          <w:sz w:val="16"/>
+          <w:szCs w:val="16"/>
+        </w:rPr>
+        <w:t>hr</w:t>
+      </w:r>
+      <w:proofErr w:type="spellEnd"/>
+      <w:r>
+        <w:rPr>
+          <w:rFonts w:ascii="Courier New" w:hAnsi="Courier New" w:cs="Courier New"/>
+          <w:sz w:val="16"/>
+          <w:szCs w:val="16"/>
+        </w:rPr>
+        <w:t xml:space="preserve"> time)</w:t>
       </w:r>
     </w:p>
     <w:p>
@@ -6155,15 +6887,15 @@
           <w:sz w:val="16"/>
           <w:szCs w:val="16"/>
         </w:rPr>
-        <w:t>Set Time Format: &lt;24/AM_PM&gt;:</w:t>
-      </w:r>
-      <w:r>
-        <w:rPr>
-          <w:rFonts w:ascii="Courier New" w:hAnsi="Courier New" w:cs="Courier New"/>
-          <w:sz w:val="16"/>
-          <w:szCs w:val="16"/>
-        </w:rPr>
-        <w:t xml:space="preserve"> Sets time display format. This only impacts tube display, not USB user interface</w:t>
+        <w:t>Arm Alarm: &lt;Arm/Disarm&gt;:</w:t>
+      </w:r>
+      <w:r>
+        <w:rPr>
+          <w:rFonts w:ascii="Courier New" w:hAnsi="Courier New" w:cs="Courier New"/>
+          <w:sz w:val="16"/>
+          <w:szCs w:val="16"/>
+        </w:rPr>
+        <w:t xml:space="preserve"> Arms or disarms the clock alarm</w:t>
       </w:r>
     </w:p>
     <w:p>
@@ -6191,180 +6923,8 @@
           <w:sz w:val="16"/>
           <w:szCs w:val="16"/>
         </w:rPr>
-        <w:t xml:space="preserve">Alarm </w:t>
-      </w:r>
-      <w:proofErr w:type="gramStart"/>
-      <w:r>
-        <w:rPr>
-          <w:rFonts w:ascii="Courier New" w:hAnsi="Courier New" w:cs="Courier New"/>
-          <w:b/>
-          <w:bCs/>
-          <w:sz w:val="16"/>
-          <w:szCs w:val="16"/>
-        </w:rPr>
-        <w:t>Status?:</w:t>
-      </w:r>
-      <w:proofErr w:type="gramEnd"/>
-      <w:r>
-        <w:rPr>
-          <w:rFonts w:ascii="Courier New" w:hAnsi="Courier New" w:cs="Courier New"/>
-          <w:sz w:val="16"/>
-          <w:szCs w:val="16"/>
-        </w:rPr>
-        <w:t xml:space="preserve"> Prints clock alarm settings</w:t>
-      </w:r>
-    </w:p>
-    <w:p>
-      <w:pPr>
-        <w:spacing w:line="240" w:lineRule="auto"/>
-        <w:rPr>
-          <w:rFonts w:ascii="Courier New" w:hAnsi="Courier New" w:cs="Courier New"/>
-          <w:sz w:val="16"/>
-          <w:szCs w:val="16"/>
-        </w:rPr>
-      </w:pPr>
-      <w:r>
-        <w:rPr>
-          <w:rFonts w:ascii="Courier New" w:hAnsi="Courier New" w:cs="Courier New"/>
-          <w:sz w:val="16"/>
-          <w:szCs w:val="16"/>
-        </w:rPr>
-        <w:t xml:space="preserve">    </w:t>
-      </w:r>
-      <w:r>
-        <w:rPr>
-          <w:rFonts w:ascii="Courier New" w:hAnsi="Courier New" w:cs="Courier New"/>
-          <w:b/>
-          <w:bCs/>
-          <w:sz w:val="16"/>
-          <w:szCs w:val="16"/>
-        </w:rPr>
-        <w:t>Set Alarm: &lt;</w:t>
-      </w:r>
-      <w:proofErr w:type="spellStart"/>
-      <w:r>
-        <w:rPr>
-          <w:rFonts w:ascii="Courier New" w:hAnsi="Courier New" w:cs="Courier New"/>
-          <w:b/>
-          <w:bCs/>
-          <w:sz w:val="16"/>
-          <w:szCs w:val="16"/>
-        </w:rPr>
-        <w:t>hh</w:t>
-      </w:r>
-      <w:proofErr w:type="spellEnd"/>
-      <w:r>
-        <w:rPr>
-          <w:rFonts w:ascii="Courier New" w:hAnsi="Courier New" w:cs="Courier New"/>
-          <w:b/>
-          <w:bCs/>
-          <w:sz w:val="16"/>
-          <w:szCs w:val="16"/>
-        </w:rPr>
-        <w:t>&gt;:&lt;mm&gt;:&lt;ss&gt;:</w:t>
-      </w:r>
-      <w:r>
-        <w:rPr>
-          <w:rFonts w:ascii="Courier New" w:hAnsi="Courier New" w:cs="Courier New"/>
-          <w:sz w:val="16"/>
-          <w:szCs w:val="16"/>
-        </w:rPr>
-        <w:t xml:space="preserve"> Sets the alarm time. (Must be 24 </w:t>
-      </w:r>
-      <w:proofErr w:type="spellStart"/>
-      <w:r>
-        <w:rPr>
-          <w:rFonts w:ascii="Courier New" w:hAnsi="Courier New" w:cs="Courier New"/>
-          <w:sz w:val="16"/>
-          <w:szCs w:val="16"/>
-        </w:rPr>
-        <w:t>hr</w:t>
-      </w:r>
-      <w:proofErr w:type="spellEnd"/>
-      <w:r>
-        <w:rPr>
-          <w:rFonts w:ascii="Courier New" w:hAnsi="Courier New" w:cs="Courier New"/>
-          <w:sz w:val="16"/>
-          <w:szCs w:val="16"/>
-        </w:rPr>
-        <w:t xml:space="preserve"> time)</w:t>
-      </w:r>
-    </w:p>
-    <w:p>
-      <w:pPr>
-        <w:spacing w:line="240" w:lineRule="auto"/>
-        <w:rPr>
-          <w:rFonts w:ascii="Courier New" w:hAnsi="Courier New" w:cs="Courier New"/>
-          <w:sz w:val="16"/>
-          <w:szCs w:val="16"/>
-        </w:rPr>
-      </w:pPr>
-      <w:r>
-        <w:rPr>
-          <w:rFonts w:ascii="Courier New" w:hAnsi="Courier New" w:cs="Courier New"/>
-          <w:sz w:val="16"/>
-          <w:szCs w:val="16"/>
-        </w:rPr>
-        <w:t xml:space="preserve">    </w:t>
-      </w:r>
-      <w:r>
-        <w:rPr>
-          <w:rFonts w:ascii="Courier New" w:hAnsi="Courier New" w:cs="Courier New"/>
-          <w:b/>
-          <w:bCs/>
-          <w:sz w:val="16"/>
-          <w:szCs w:val="16"/>
-        </w:rPr>
-        <w:t>Arm Alarm: &lt;Arm/Disarm&gt;:</w:t>
-      </w:r>
-      <w:r>
-        <w:rPr>
-          <w:rFonts w:ascii="Courier New" w:hAnsi="Courier New" w:cs="Courier New"/>
-          <w:sz w:val="16"/>
-          <w:szCs w:val="16"/>
-        </w:rPr>
-        <w:t xml:space="preserve"> Arms or disarms the clock alarm</w:t>
-      </w:r>
-    </w:p>
-    <w:p>
-      <w:pPr>
-        <w:spacing w:line="240" w:lineRule="auto"/>
-        <w:rPr>
-          <w:rFonts w:ascii="Courier New" w:hAnsi="Courier New" w:cs="Courier New"/>
-          <w:sz w:val="16"/>
-          <w:szCs w:val="16"/>
-        </w:rPr>
-      </w:pPr>
-      <w:r>
-        <w:rPr>
-          <w:rFonts w:ascii="Courier New" w:hAnsi="Courier New" w:cs="Courier New"/>
-          <w:sz w:val="16"/>
-          <w:szCs w:val="16"/>
-        </w:rPr>
-        <w:t xml:space="preserve">    </w:t>
-      </w:r>
-      <w:r>
-        <w:rPr>
-          <w:rFonts w:ascii="Courier New" w:hAnsi="Courier New" w:cs="Courier New"/>
-          <w:b/>
-          <w:bCs/>
-          <w:sz w:val="16"/>
-          <w:szCs w:val="16"/>
-        </w:rPr>
-        <w:t xml:space="preserve">IN-12 </w:t>
-      </w:r>
-      <w:proofErr w:type="gramStart"/>
-      <w:r>
-        <w:rPr>
-          <w:rFonts w:ascii="Courier New" w:hAnsi="Courier New" w:cs="Courier New"/>
-          <w:b/>
-          <w:bCs/>
-          <w:sz w:val="16"/>
-          <w:szCs w:val="16"/>
-        </w:rPr>
-        <w:t>Status?:</w:t>
-      </w:r>
-      <w:proofErr w:type="gramEnd"/>
+        <w:t>IN-12 Status?:</w:t>
+      </w:r>
       <w:r>
         <w:rPr>
           <w:rFonts w:ascii="Courier New" w:hAnsi="Courier New" w:cs="Courier New"/>
@@ -6533,15 +7093,7 @@
         <w:t xml:space="preserve"> Both happen to be needed to properly drive nixie tubes.</w:t>
       </w:r>
       <w:r>
-        <w:t xml:space="preserve"> The upper and lower PCBs </w:t>
-      </w:r>
-      <w:proofErr w:type="gramStart"/>
-      <w:r>
-        <w:t>were connected with</w:t>
-      </w:r>
-      <w:proofErr w:type="gramEnd"/>
-      <w:r>
-        <w:t xml:space="preserve"> three different 0.1” headers, which made mating the two PCBs difficult within the enclosure.</w:t>
+        <w:t xml:space="preserve"> The upper and lower PCBs were connected with three different 0.1” headers, which made mating the two PCBs difficult within the enclosure.</w:t>
       </w:r>
     </w:p>
     <w:p>
@@ -6550,6 +7102,9 @@
         <w:jc w:val="center"/>
       </w:pPr>
       <w:r>
+        <w:rPr>
+          <w:noProof/>
+        </w:rPr>
         <w:drawing>
           <wp:inline distT="0" distB="0" distL="0" distR="0" wp14:anchorId="76297543" wp14:editId="37570385">
             <wp:extent cx="5035353" cy="2801722"/>
@@ -6566,7 +7121,7 @@
                     <pic:cNvPicPr/>
                   </pic:nvPicPr>
                   <pic:blipFill>
-                    <a:blip r:embed="rId8"/>
+                    <a:blip r:embed="rId9"/>
                     <a:stretch>
                       <a:fillRect/>
                     </a:stretch>
@@ -6595,14 +7150,27 @@
       <w:r>
         <w:t xml:space="preserve">Figure </w:t>
       </w:r>
-      <w:fldSimple w:instr=" SEQ Figure \* ARABIC ">
-        <w:r>
-          <w:rPr>
-            <w:noProof/>
-          </w:rPr>
-          <w:t>1</w:t>
-        </w:r>
-      </w:fldSimple>
+      <w:r>
+        <w:fldChar w:fldCharType="begin"/>
+      </w:r>
+      <w:r>
+        <w:instrText xml:space="preserve"> SEQ Figure \* ARABIC </w:instrText>
+      </w:r>
+      <w:r>
+        <w:fldChar w:fldCharType="separate"/>
+      </w:r>
+      <w:r>
+        <w:rPr>
+          <w:noProof/>
+        </w:rPr>
+        <w:t>2</w:t>
+      </w:r>
+      <w:r>
+        <w:rPr>
+          <w:noProof/>
+        </w:rPr>
+        <w:fldChar w:fldCharType="end"/>
+      </w:r>
       <w:r>
         <w:t>: Rev A Boost Converter</w:t>
       </w:r>
@@ -6636,6 +7204,9 @@
         <w:jc w:val="center"/>
       </w:pPr>
       <w:r>
+        <w:rPr>
+          <w:noProof/>
+        </w:rPr>
         <w:drawing>
           <wp:inline distT="0" distB="0" distL="0" distR="0" wp14:anchorId="5A82C1C7" wp14:editId="5D2B5B92">
             <wp:extent cx="3738068" cy="2339488"/>
@@ -6652,7 +7223,7 @@
                     <pic:cNvPicPr/>
                   </pic:nvPicPr>
                   <pic:blipFill>
-                    <a:blip r:embed="rId9"/>
+                    <a:blip r:embed="rId10"/>
                     <a:stretch>
                       <a:fillRect/>
                     </a:stretch>
@@ -6681,14 +7252,27 @@
       <w:r>
         <w:t xml:space="preserve">Figure </w:t>
       </w:r>
-      <w:fldSimple w:instr=" SEQ Figure \* ARABIC ">
-        <w:r>
-          <w:rPr>
-            <w:noProof/>
-          </w:rPr>
-          <w:t>2</w:t>
-        </w:r>
-      </w:fldSimple>
+      <w:r>
+        <w:fldChar w:fldCharType="begin"/>
+      </w:r>
+      <w:r>
+        <w:instrText xml:space="preserve"> SEQ Figure \* ARABIC </w:instrText>
+      </w:r>
+      <w:r>
+        <w:fldChar w:fldCharType="separate"/>
+      </w:r>
+      <w:r>
+        <w:rPr>
+          <w:noProof/>
+        </w:rPr>
+        <w:t>3</w:t>
+      </w:r>
+      <w:r>
+        <w:rPr>
+          <w:noProof/>
+        </w:rPr>
+        <w:fldChar w:fldCharType="end"/>
+      </w:r>
       <w:r>
         <w:t>: Rev B Microcontroller</w:t>
       </w:r>
@@ -6699,6 +7283,9 @@
         <w:jc w:val="center"/>
       </w:pPr>
       <w:r>
+        <w:rPr>
+          <w:noProof/>
+        </w:rPr>
         <w:drawing>
           <wp:inline distT="0" distB="0" distL="0" distR="0" wp14:anchorId="2A470130" wp14:editId="7F897777">
             <wp:extent cx="4343400" cy="1338474"/>
@@ -6715,7 +7302,7 @@
                     <pic:cNvPicPr/>
                   </pic:nvPicPr>
                   <pic:blipFill rotWithShape="1">
-                    <a:blip r:embed="rId10"/>
+                    <a:blip r:embed="rId11"/>
                     <a:srcRect t="15636"/>
                     <a:stretch/>
                   </pic:blipFill>
@@ -6751,14 +7338,27 @@
       <w:r>
         <w:t xml:space="preserve">Figure </w:t>
       </w:r>
-      <w:fldSimple w:instr=" SEQ Figure \* ARABIC ">
-        <w:r>
-          <w:rPr>
-            <w:noProof/>
-          </w:rPr>
-          <w:t>3</w:t>
-        </w:r>
-      </w:fldSimple>
+      <w:r>
+        <w:fldChar w:fldCharType="begin"/>
+      </w:r>
+      <w:r>
+        <w:instrText xml:space="preserve"> SEQ Figure \* ARABIC </w:instrText>
+      </w:r>
+      <w:r>
+        <w:fldChar w:fldCharType="separate"/>
+      </w:r>
+      <w:r>
+        <w:rPr>
+          <w:noProof/>
+        </w:rPr>
+        <w:t>4</w:t>
+      </w:r>
+      <w:r>
+        <w:rPr>
+          <w:noProof/>
+        </w:rPr>
+        <w:fldChar w:fldCharType="end"/>
+      </w:r>
       <w:r>
         <w:t>: Rev B Lower</w:t>
       </w:r>
@@ -6775,6 +7375,9 @@
         <w:jc w:val="center"/>
       </w:pPr>
       <w:r>
+        <w:rPr>
+          <w:noProof/>
+        </w:rPr>
         <w:drawing>
           <wp:inline distT="0" distB="0" distL="0" distR="0" wp14:anchorId="2D3593C3" wp14:editId="0FCC6777">
             <wp:extent cx="4343400" cy="1227845"/>
@@ -6791,7 +7394,7 @@
                     <pic:cNvPicPr/>
                   </pic:nvPicPr>
                   <pic:blipFill>
-                    <a:blip r:embed="rId11"/>
+                    <a:blip r:embed="rId12"/>
                     <a:stretch>
                       <a:fillRect/>
                     </a:stretch>
@@ -6820,14 +7423,27 @@
       <w:r>
         <w:t xml:space="preserve">Figure </w:t>
       </w:r>
-      <w:fldSimple w:instr=" SEQ Figure \* ARABIC ">
-        <w:r>
-          <w:rPr>
-            <w:noProof/>
-          </w:rPr>
-          <w:t>4</w:t>
-        </w:r>
-      </w:fldSimple>
+      <w:r>
+        <w:fldChar w:fldCharType="begin"/>
+      </w:r>
+      <w:r>
+        <w:instrText xml:space="preserve"> SEQ Figure \* ARABIC </w:instrText>
+      </w:r>
+      <w:r>
+        <w:fldChar w:fldCharType="separate"/>
+      </w:r>
+      <w:r>
+        <w:rPr>
+          <w:noProof/>
+        </w:rPr>
+        <w:t>5</w:t>
+      </w:r>
+      <w:r>
+        <w:rPr>
+          <w:noProof/>
+        </w:rPr>
+        <w:fldChar w:fldCharType="end"/>
+      </w:r>
       <w:r>
         <w:t>: Rev B Upper</w:t>
       </w:r>
@@ -7371,8 +7987,8 @@
       </w:pPr>
     </w:p>
     <w:sectPr>
-      <w:headerReference w:type="default" r:id="rId12"/>
-      <w:footerReference w:type="default" r:id="rId13"/>
+      <w:headerReference w:type="default" r:id="rId13"/>
+      <w:footerReference w:type="default" r:id="rId14"/>
       <w:pgSz w:w="12240" w:h="15840"/>
       <w:pgMar w:top="1440" w:right="1440" w:bottom="1440" w:left="1440" w:header="720" w:footer="720" w:gutter="0"/>
       <w:pgNumType w:start="0"/>
@@ -7411,14 +8027,67 @@
 
 <file path=word/footer1.xml><?xml version="1.0" encoding="utf-8"?>
 <w:ftr xmlns:wpc="http://schemas.microsoft.com/office/word/2010/wordprocessingCanvas" xmlns:cx="http://schemas.microsoft.com/office/drawing/2014/chartex" xmlns:cx1="http://schemas.microsoft.com/office/drawing/2015/9/8/chartex" xmlns:cx2="http://schemas.microsoft.com/office/drawing/2015/10/21/chartex" xmlns:cx3="http://schemas.microsoft.com/office/drawing/2016/5/9/chartex" xmlns:cx4="http://schemas.microsoft.com/office/drawing/2016/5/10/chartex" xmlns:cx5="http://schemas.microsoft.com/office/drawing/2016/5/11/chartex" xmlns:cx6="http://schemas.microsoft.com/office/drawing/2016/5/12/chartex" xmlns:cx7="http://schemas.microsoft.com/office/drawing/2016/5/13/chartex" xmlns:cx8="http://schemas.microsoft.com/office/drawing/2016/5/14/chartex" xmlns:mc="http://schemas.openxmlformats.org/markup-compatibility/2006" xmlns:aink="http://schemas.microsoft.com/office/drawing/2016/ink" xmlns:am3d="http://schemas.microsoft.com/office/drawing/2017/model3d" xmlns:o="urn:schemas-microsoft-com:office:office" xmlns:oel="http://schemas.microsoft.com/office/2019/extlst" xmlns:r="http://schemas.openxmlformats.org/officeDocument/2006/relationships" xmlns:m="http://schemas.openxmlformats.org/officeDocument/2006/math" xmlns:v="urn:schemas-microsoft-com:vml" xmlns:wp14="http://schemas.microsoft.com/office/word/2010/wordprocessingDrawing" xmlns:wp="http://schemas.openxmlformats.org/drawingml/2006/wordprocessingDrawing" xmlns:w10="urn:schemas-microsoft-com:office:word" xmlns:w="http://schemas.openxmlformats.org/wordprocessingml/2006/main" xmlns:w14="http://schemas.microsoft.com/office/word/2010/wordml" xmlns:w15="http://schemas.microsoft.com/office/word/2012/wordml" xmlns:w16cex="http://schemas.microsoft.com/office/word/2018/wordml/cex" xmlns:w16cid="http://schemas.microsoft.com/office/word/2016/wordml/cid" xmlns:w16="http://schemas.microsoft.com/office/word/2018/wordml" xmlns:w16sdtdh="http://schemas.microsoft.com/office/word/2020/wordml/sdtdatahash" xmlns:w16se="http://schemas.microsoft.com/office/word/2015/wordml/symex" xmlns:wpg="http://schemas.microsoft.com/office/word/2010/wordprocessingGroup" xmlns:wpi="http://schemas.microsoft.com/office/word/2010/wordprocessingInk" xmlns:wne="http://schemas.microsoft.com/office/word/2006/wordml" xmlns:wps="http://schemas.microsoft.com/office/word/2010/wordprocessingShape" mc:Ignorable="w14 w15 w16se w16cid w16 w16cex w16sdtdh wp14">
+  <w:sdt>
+    <w:sdtPr>
+      <w:id w:val="-2134626128"/>
+      <w:docPartObj>
+        <w:docPartGallery w:val="Page Numbers (Bottom of Page)"/>
+        <w:docPartUnique/>
+      </w:docPartObj>
+    </w:sdtPr>
+    <w:sdtEndPr>
+      <w:rPr>
+        <w:color w:val="7F7F7F" w:themeColor="background1" w:themeShade="7F"/>
+        <w:spacing w:val="60"/>
+      </w:rPr>
+    </w:sdtEndPr>
+    <w:sdtContent>
+      <w:p>
+        <w:pPr>
+          <w:pStyle w:val="Footer"/>
+          <w:pBdr>
+            <w:top w:val="single" w:sz="4" w:space="1" w:color="D9D9D9" w:themeColor="background1" w:themeShade="D9"/>
+          </w:pBdr>
+          <w:jc w:val="right"/>
+        </w:pPr>
+        <w:r>
+          <w:fldChar w:fldCharType="begin"/>
+        </w:r>
+        <w:r>
+          <w:instrText xml:space="preserve"> PAGE   \* MERGEFORMAT </w:instrText>
+        </w:r>
+        <w:r>
+          <w:fldChar w:fldCharType="separate"/>
+        </w:r>
+        <w:r>
+          <w:rPr>
+            <w:noProof/>
+          </w:rPr>
+          <w:t>2</w:t>
+        </w:r>
+        <w:r>
+          <w:rPr>
+            <w:noProof/>
+          </w:rPr>
+          <w:fldChar w:fldCharType="end"/>
+        </w:r>
+        <w:r>
+          <w:t xml:space="preserve"> | </w:t>
+        </w:r>
+        <w:r>
+          <w:rPr>
+            <w:color w:val="7F7F7F" w:themeColor="background1" w:themeShade="7F"/>
+            <w:spacing w:val="60"/>
+          </w:rPr>
+          <w:t>Page</w:t>
+        </w:r>
+      </w:p>
+    </w:sdtContent>
+  </w:sdt>
   <w:p>
     <w:pPr>
       <w:pStyle w:val="Footer"/>
       <w:ind w:left="0"/>
-      <w:rPr>
-        <w:i/>
-        <w:iCs/>
-      </w:rPr>
     </w:pPr>
     <w:r>
       <w:t>IN-12 Variant</w:t>
@@ -7742,8 +8411,8 @@
   <w:abstractNum w:abstractNumId="3" w15:restartNumberingAfterBreak="0">
     <w:nsid w:val="1A6B4017"/>
     <w:multiLevelType w:val="hybridMultilevel"/>
-    <w:tmpl w:val="C3C849D0"/>
-    <w:lvl w:ilvl="0" w:tplc="273A2686">
+    <w:tmpl w:val="DEAA9BEA"/>
+    <w:lvl w:ilvl="0" w:tplc="061C9D74">
       <w:start w:val="1"/>
       <w:numFmt w:val="upperLetter"/>
       <w:pStyle w:val="Heading2"/>
@@ -7827,6 +8496,92 @@
     </w:lvl>
   </w:abstractNum>
   <w:abstractNum w:abstractNumId="4" w15:restartNumberingAfterBreak="0">
+    <w:nsid w:val="35123E2B"/>
+    <w:multiLevelType w:val="hybridMultilevel"/>
+    <w:tmpl w:val="4C608A44"/>
+    <w:lvl w:ilvl="0" w:tplc="0409000F">
+      <w:start w:val="1"/>
+      <w:numFmt w:val="decimal"/>
+      <w:lvlText w:val="%1."/>
+      <w:lvlJc w:val="left"/>
+      <w:pPr>
+        <w:ind w:left="5040" w:hanging="360"/>
+      </w:pPr>
+    </w:lvl>
+    <w:lvl w:ilvl="1" w:tplc="04090019" w:tentative="1">
+      <w:start w:val="1"/>
+      <w:numFmt w:val="lowerLetter"/>
+      <w:lvlText w:val="%2."/>
+      <w:lvlJc w:val="left"/>
+      <w:pPr>
+        <w:ind w:left="5760" w:hanging="360"/>
+      </w:pPr>
+    </w:lvl>
+    <w:lvl w:ilvl="2" w:tplc="0409001B" w:tentative="1">
+      <w:start w:val="1"/>
+      <w:numFmt w:val="lowerRoman"/>
+      <w:lvlText w:val="%3."/>
+      <w:lvlJc w:val="right"/>
+      <w:pPr>
+        <w:ind w:left="6480" w:hanging="180"/>
+      </w:pPr>
+    </w:lvl>
+    <w:lvl w:ilvl="3" w:tplc="0409000F" w:tentative="1">
+      <w:start w:val="1"/>
+      <w:numFmt w:val="decimal"/>
+      <w:lvlText w:val="%4."/>
+      <w:lvlJc w:val="left"/>
+      <w:pPr>
+        <w:ind w:left="7200" w:hanging="360"/>
+      </w:pPr>
+    </w:lvl>
+    <w:lvl w:ilvl="4" w:tplc="04090019" w:tentative="1">
+      <w:start w:val="1"/>
+      <w:numFmt w:val="lowerLetter"/>
+      <w:lvlText w:val="%5."/>
+      <w:lvlJc w:val="left"/>
+      <w:pPr>
+        <w:ind w:left="7920" w:hanging="360"/>
+      </w:pPr>
+    </w:lvl>
+    <w:lvl w:ilvl="5" w:tplc="0409001B" w:tentative="1">
+      <w:start w:val="1"/>
+      <w:numFmt w:val="lowerRoman"/>
+      <w:lvlText w:val="%6."/>
+      <w:lvlJc w:val="right"/>
+      <w:pPr>
+        <w:ind w:left="8640" w:hanging="180"/>
+      </w:pPr>
+    </w:lvl>
+    <w:lvl w:ilvl="6" w:tplc="0409000F" w:tentative="1">
+      <w:start w:val="1"/>
+      <w:numFmt w:val="decimal"/>
+      <w:lvlText w:val="%7."/>
+      <w:lvlJc w:val="left"/>
+      <w:pPr>
+        <w:ind w:left="9360" w:hanging="360"/>
+      </w:pPr>
+    </w:lvl>
+    <w:lvl w:ilvl="7" w:tplc="04090019" w:tentative="1">
+      <w:start w:val="1"/>
+      <w:numFmt w:val="lowerLetter"/>
+      <w:lvlText w:val="%8."/>
+      <w:lvlJc w:val="left"/>
+      <w:pPr>
+        <w:ind w:left="10080" w:hanging="360"/>
+      </w:pPr>
+    </w:lvl>
+    <w:lvl w:ilvl="8" w:tplc="0409001B" w:tentative="1">
+      <w:start w:val="1"/>
+      <w:numFmt w:val="lowerRoman"/>
+      <w:lvlText w:val="%9."/>
+      <w:lvlJc w:val="right"/>
+      <w:pPr>
+        <w:ind w:left="10800" w:hanging="180"/>
+      </w:pPr>
+    </w:lvl>
+  </w:abstractNum>
+  <w:abstractNum w:abstractNumId="5" w15:restartNumberingAfterBreak="0">
     <w:nsid w:val="37EA561F"/>
     <w:multiLevelType w:val="hybridMultilevel"/>
     <w:tmpl w:val="59348510"/>
@@ -7939,7 +8694,7 @@
       </w:rPr>
     </w:lvl>
   </w:abstractNum>
-  <w:abstractNum w:abstractNumId="5" w15:restartNumberingAfterBreak="0">
+  <w:abstractNum w:abstractNumId="6" w15:restartNumberingAfterBreak="0">
     <w:nsid w:val="58C11A9E"/>
     <w:multiLevelType w:val="hybridMultilevel"/>
     <w:tmpl w:val="87C4DB3E"/>
@@ -8025,7 +8780,7 @@
       </w:pPr>
     </w:lvl>
   </w:abstractNum>
-  <w:abstractNum w:abstractNumId="6" w15:restartNumberingAfterBreak="0">
+  <w:abstractNum w:abstractNumId="7" w15:restartNumberingAfterBreak="0">
     <w:nsid w:val="5EBF1831"/>
     <w:multiLevelType w:val="hybridMultilevel"/>
     <w:tmpl w:val="F74A9E60"/>
@@ -8138,7 +8893,7 @@
       </w:rPr>
     </w:lvl>
   </w:abstractNum>
-  <w:abstractNum w:abstractNumId="7" w15:restartNumberingAfterBreak="0">
+  <w:abstractNum w:abstractNumId="8" w15:restartNumberingAfterBreak="0">
     <w:nsid w:val="68584E32"/>
     <w:multiLevelType w:val="hybridMultilevel"/>
     <w:tmpl w:val="14FAFD04"/>
@@ -8251,7 +9006,181 @@
       </w:rPr>
     </w:lvl>
   </w:abstractNum>
-  <w:abstractNum w:abstractNumId="8" w15:restartNumberingAfterBreak="0">
+  <w:abstractNum w:abstractNumId="9" w15:restartNumberingAfterBreak="0">
+    <w:nsid w:val="765161CF"/>
+    <w:multiLevelType w:val="multilevel"/>
+    <w:tmpl w:val="04090023"/>
+    <w:lvl w:ilvl="0">
+      <w:start w:val="1"/>
+      <w:numFmt w:val="upperRoman"/>
+      <w:lvlText w:val="Article %1."/>
+      <w:lvlJc w:val="left"/>
+      <w:pPr>
+        <w:ind w:left="0" w:firstLine="0"/>
+      </w:pPr>
+    </w:lvl>
+    <w:lvl w:ilvl="1">
+      <w:start w:val="1"/>
+      <w:numFmt w:val="decimalZero"/>
+      <w:isLgl/>
+      <w:lvlText w:val="Section %1.%2"/>
+      <w:lvlJc w:val="left"/>
+      <w:pPr>
+        <w:ind w:left="0" w:firstLine="0"/>
+      </w:pPr>
+    </w:lvl>
+    <w:lvl w:ilvl="2">
+      <w:start w:val="1"/>
+      <w:numFmt w:val="lowerLetter"/>
+      <w:lvlText w:val="(%3)"/>
+      <w:lvlJc w:val="left"/>
+      <w:pPr>
+        <w:ind w:left="720" w:hanging="432"/>
+      </w:pPr>
+    </w:lvl>
+    <w:lvl w:ilvl="3">
+      <w:start w:val="1"/>
+      <w:numFmt w:val="lowerRoman"/>
+      <w:lvlText w:val="(%4)"/>
+      <w:lvlJc w:val="right"/>
+      <w:pPr>
+        <w:ind w:left="864" w:hanging="144"/>
+      </w:pPr>
+    </w:lvl>
+    <w:lvl w:ilvl="4">
+      <w:start w:val="1"/>
+      <w:numFmt w:val="decimal"/>
+      <w:lvlText w:val="%5)"/>
+      <w:lvlJc w:val="left"/>
+      <w:pPr>
+        <w:ind w:left="1008" w:hanging="432"/>
+      </w:pPr>
+    </w:lvl>
+    <w:lvl w:ilvl="5">
+      <w:start w:val="1"/>
+      <w:numFmt w:val="lowerLetter"/>
+      <w:lvlText w:val="%6)"/>
+      <w:lvlJc w:val="left"/>
+      <w:pPr>
+        <w:ind w:left="1152" w:hanging="432"/>
+      </w:pPr>
+    </w:lvl>
+    <w:lvl w:ilvl="6">
+      <w:start w:val="1"/>
+      <w:numFmt w:val="lowerRoman"/>
+      <w:lvlText w:val="%7)"/>
+      <w:lvlJc w:val="right"/>
+      <w:pPr>
+        <w:ind w:left="1296" w:hanging="288"/>
+      </w:pPr>
+    </w:lvl>
+    <w:lvl w:ilvl="7">
+      <w:start w:val="1"/>
+      <w:numFmt w:val="lowerLetter"/>
+      <w:lvlText w:val="%8."/>
+      <w:lvlJc w:val="left"/>
+      <w:pPr>
+        <w:ind w:left="1440" w:hanging="432"/>
+      </w:pPr>
+    </w:lvl>
+    <w:lvl w:ilvl="8">
+      <w:start w:val="1"/>
+      <w:numFmt w:val="lowerRoman"/>
+      <w:lvlText w:val="%9."/>
+      <w:lvlJc w:val="right"/>
+      <w:pPr>
+        <w:ind w:left="1584" w:hanging="144"/>
+      </w:pPr>
+    </w:lvl>
+  </w:abstractNum>
+  <w:abstractNum w:abstractNumId="10" w15:restartNumberingAfterBreak="0">
+    <w:nsid w:val="7BD26A53"/>
+    <w:multiLevelType w:val="multilevel"/>
+    <w:tmpl w:val="04090023"/>
+    <w:lvl w:ilvl="0">
+      <w:start w:val="1"/>
+      <w:numFmt w:val="upperRoman"/>
+      <w:lvlText w:val="Article %1."/>
+      <w:lvlJc w:val="left"/>
+      <w:pPr>
+        <w:ind w:left="0" w:firstLine="0"/>
+      </w:pPr>
+    </w:lvl>
+    <w:lvl w:ilvl="1">
+      <w:start w:val="1"/>
+      <w:numFmt w:val="decimalZero"/>
+      <w:isLgl/>
+      <w:lvlText w:val="Section %1.%2"/>
+      <w:lvlJc w:val="left"/>
+      <w:pPr>
+        <w:ind w:left="0" w:firstLine="0"/>
+      </w:pPr>
+    </w:lvl>
+    <w:lvl w:ilvl="2">
+      <w:start w:val="1"/>
+      <w:numFmt w:val="lowerLetter"/>
+      <w:lvlText w:val="(%3)"/>
+      <w:lvlJc w:val="left"/>
+      <w:pPr>
+        <w:ind w:left="720" w:hanging="432"/>
+      </w:pPr>
+    </w:lvl>
+    <w:lvl w:ilvl="3">
+      <w:start w:val="1"/>
+      <w:numFmt w:val="lowerRoman"/>
+      <w:lvlText w:val="(%4)"/>
+      <w:lvlJc w:val="right"/>
+      <w:pPr>
+        <w:ind w:left="864" w:hanging="144"/>
+      </w:pPr>
+    </w:lvl>
+    <w:lvl w:ilvl="4">
+      <w:start w:val="1"/>
+      <w:numFmt w:val="decimal"/>
+      <w:lvlText w:val="%5)"/>
+      <w:lvlJc w:val="left"/>
+      <w:pPr>
+        <w:ind w:left="1008" w:hanging="432"/>
+      </w:pPr>
+    </w:lvl>
+    <w:lvl w:ilvl="5">
+      <w:start w:val="1"/>
+      <w:numFmt w:val="lowerLetter"/>
+      <w:lvlText w:val="%6)"/>
+      <w:lvlJc w:val="left"/>
+      <w:pPr>
+        <w:ind w:left="1152" w:hanging="432"/>
+      </w:pPr>
+    </w:lvl>
+    <w:lvl w:ilvl="6">
+      <w:start w:val="1"/>
+      <w:numFmt w:val="lowerRoman"/>
+      <w:lvlText w:val="%7)"/>
+      <w:lvlJc w:val="right"/>
+      <w:pPr>
+        <w:ind w:left="1296" w:hanging="288"/>
+      </w:pPr>
+    </w:lvl>
+    <w:lvl w:ilvl="7">
+      <w:start w:val="1"/>
+      <w:numFmt w:val="lowerLetter"/>
+      <w:lvlText w:val="%8."/>
+      <w:lvlJc w:val="left"/>
+      <w:pPr>
+        <w:ind w:left="1440" w:hanging="432"/>
+      </w:pPr>
+    </w:lvl>
+    <w:lvl w:ilvl="8">
+      <w:start w:val="1"/>
+      <w:numFmt w:val="lowerRoman"/>
+      <w:lvlText w:val="%9."/>
+      <w:lvlJc w:val="right"/>
+      <w:pPr>
+        <w:ind w:left="1584" w:hanging="144"/>
+      </w:pPr>
+    </w:lvl>
+  </w:abstractNum>
+  <w:abstractNum w:abstractNumId="11" w15:restartNumberingAfterBreak="0">
     <w:nsid w:val="7EA966BA"/>
     <w:multiLevelType w:val="hybridMultilevel"/>
     <w:tmpl w:val="6CE8695E"/>
@@ -8365,7 +9294,7 @@
     </w:lvl>
   </w:abstractNum>
   <w:num w:numId="1" w16cid:durableId="1391151281">
-    <w:abstractNumId w:val="5"/>
+    <w:abstractNumId w:val="6"/>
   </w:num>
   <w:num w:numId="2" w16cid:durableId="1920480942">
     <w:abstractNumId w:val="1"/>
@@ -8392,22 +9321,31 @@
     </w:lvlOverride>
   </w:num>
   <w:num w:numId="8" w16cid:durableId="1660697534">
-    <w:abstractNumId w:val="4"/>
+    <w:abstractNumId w:val="5"/>
   </w:num>
   <w:num w:numId="9" w16cid:durableId="43918266">
-    <w:abstractNumId w:val="6"/>
+    <w:abstractNumId w:val="7"/>
   </w:num>
   <w:num w:numId="10" w16cid:durableId="1969312079">
-    <w:abstractNumId w:val="8"/>
+    <w:abstractNumId w:val="11"/>
   </w:num>
   <w:num w:numId="11" w16cid:durableId="1201749999">
-    <w:abstractNumId w:val="7"/>
+    <w:abstractNumId w:val="8"/>
   </w:num>
   <w:num w:numId="12" w16cid:durableId="262761502">
     <w:abstractNumId w:val="3"/>
     <w:lvlOverride w:ilvl="0">
       <w:startOverride w:val="1"/>
     </w:lvlOverride>
+  </w:num>
+  <w:num w:numId="13" w16cid:durableId="1207378043">
+    <w:abstractNumId w:val="4"/>
+  </w:num>
+  <w:num w:numId="14" w16cid:durableId="1302268821">
+    <w:abstractNumId w:val="9"/>
+  </w:num>
+  <w:num w:numId="15" w16cid:durableId="877351429">
+    <w:abstractNumId w:val="10"/>
   </w:num>
 </w:numbering>
 </file>
@@ -8849,7 +9787,7 @@
     <w:uiPriority w:val="9"/>
     <w:unhideWhenUsed/>
     <w:qFormat/>
-    <w:rsid w:val="00C2071A"/>
+    <w:rsid w:val="007665FB"/>
     <w:pPr>
       <w:keepNext/>
       <w:keepLines/>
@@ -9075,7 +10013,7 @@
     <w:basedOn w:val="DefaultParagraphFont"/>
     <w:link w:val="Heading2"/>
     <w:uiPriority w:val="9"/>
-    <w:rsid w:val="00C2071A"/>
+    <w:rsid w:val="007665FB"/>
     <w:rPr>
       <w:rFonts w:asciiTheme="majorHAnsi" w:eastAsiaTheme="majorEastAsia" w:hAnsiTheme="majorHAnsi" w:cstheme="majorBidi"/>
       <w:color w:val="F4A182" w:themeColor="text2" w:themeTint="66"/>

</xml_diff>

<commit_message>
added clock overview section to users manual
</commit_message>
<xml_diff>
--- a/rev_b/doc/User_Manual_IN12.docx
+++ b/rev_b/doc/User_Manual_IN12.docx
@@ -4157,7 +4157,347 @@
     </w:p>
     <w:p>
       <w:pPr>
+        <w:keepNext/>
         <w:ind w:left="0"/>
+        <w:jc w:val="center"/>
+      </w:pPr>
+      <w:r>
+        <w:rPr>
+          <w:noProof/>
+        </w:rPr>
+        <w:drawing>
+          <wp:inline distT="0" distB="0" distL="0" distR="0" wp14:anchorId="33247E64" wp14:editId="7A3F52AB">
+            <wp:extent cx="5943600" cy="3784600"/>
+            <wp:effectExtent l="0" t="0" r="0" b="6350"/>
+            <wp:docPr id="394668738" name="Picture 1"/>
+            <wp:cNvGraphicFramePr>
+              <a:graphicFrameLocks xmlns:a="http://schemas.openxmlformats.org/drawingml/2006/main" noChangeAspect="1"/>
+            </wp:cNvGraphicFramePr>
+            <a:graphic xmlns:a="http://schemas.openxmlformats.org/drawingml/2006/main">
+              <a:graphicData uri="http://schemas.openxmlformats.org/drawingml/2006/picture">
+                <pic:pic xmlns:pic="http://schemas.openxmlformats.org/drawingml/2006/picture">
+                  <pic:nvPicPr>
+                    <pic:cNvPr id="394668738" name=""/>
+                    <pic:cNvPicPr/>
+                  </pic:nvPicPr>
+                  <pic:blipFill>
+                    <a:blip r:embed="rId8"/>
+                    <a:stretch>
+                      <a:fillRect/>
+                    </a:stretch>
+                  </pic:blipFill>
+                  <pic:spPr>
+                    <a:xfrm>
+                      <a:off x="0" y="0"/>
+                      <a:ext cx="5943600" cy="3784600"/>
+                    </a:xfrm>
+                    <a:prstGeom prst="rect">
+                      <a:avLst/>
+                    </a:prstGeom>
+                  </pic:spPr>
+                </pic:pic>
+              </a:graphicData>
+            </a:graphic>
+          </wp:inline>
+        </w:drawing>
+      </w:r>
+    </w:p>
+    <w:p>
+      <w:pPr>
+        <w:pStyle w:val="Caption"/>
+        <w:jc w:val="center"/>
+      </w:pPr>
+      <w:r>
+        <w:t xml:space="preserve">Figure </w:t>
+      </w:r>
+      <w:fldSimple w:instr=" SEQ Figure \* ARABIC ">
+        <w:r>
+          <w:rPr>
+            <w:noProof/>
+          </w:rPr>
+          <w:t>1</w:t>
+        </w:r>
+      </w:fldSimple>
+      <w:r>
+        <w:t>: Overview</w:t>
+      </w:r>
+    </w:p>
+    <w:p>
+      <w:pPr>
+        <w:pStyle w:val="ListParagraph"/>
+        <w:numPr>
+          <w:ilvl w:val="0"/>
+          <w:numId w:val="22"/>
+        </w:numPr>
+      </w:pPr>
+      <w:r>
+        <w:t>The clock requires a +24V DC power supply which can provide at least 12W of power</w:t>
+      </w:r>
+    </w:p>
+    <w:p>
+      <w:pPr>
+        <w:pStyle w:val="ListParagraph"/>
+        <w:numPr>
+          <w:ilvl w:val="0"/>
+          <w:numId w:val="22"/>
+        </w:numPr>
+      </w:pPr>
+      <w:r>
+        <w:t>The DC barrel jack for power input is center positive polarity</w:t>
+      </w:r>
+    </w:p>
+    <w:p>
+      <w:pPr>
+        <w:pStyle w:val="ListParagraph"/>
+        <w:numPr>
+          <w:ilvl w:val="0"/>
+          <w:numId w:val="22"/>
+        </w:numPr>
+      </w:pPr>
+      <w:r>
+        <w:t xml:space="preserve">The USB port is a USB 2.0 Mini B connector. This provides a serial interface and cannot power the clock (see </w:t>
+      </w:r>
+      <w:r>
+        <w:rPr>
+          <w:color w:val="EE7344" w:themeColor="text2" w:themeTint="99"/>
+          <w:u w:val="single"/>
+        </w:rPr>
+        <w:fldChar w:fldCharType="begin"/>
+      </w:r>
+      <w:r>
+        <w:rPr>
+          <w:color w:val="EE7344" w:themeColor="text2" w:themeTint="99"/>
+          <w:u w:val="single"/>
+        </w:rPr>
+        <w:instrText xml:space="preserve"> REF _Ref154593966 \h </w:instrText>
+      </w:r>
+      <w:r>
+        <w:rPr>
+          <w:color w:val="EE7344" w:themeColor="text2" w:themeTint="99"/>
+          <w:u w:val="single"/>
+        </w:rPr>
+      </w:r>
+      <w:r>
+        <w:rPr>
+          <w:color w:val="EE7344" w:themeColor="text2" w:themeTint="99"/>
+          <w:u w:val="single"/>
+        </w:rPr>
+        <w:fldChar w:fldCharType="separate"/>
+      </w:r>
+      <w:r>
+        <w:t>USB/Serial Interface</w:t>
+      </w:r>
+      <w:r>
+        <w:rPr>
+          <w:color w:val="EE7344" w:themeColor="text2" w:themeTint="99"/>
+          <w:u w:val="single"/>
+        </w:rPr>
+        <w:fldChar w:fldCharType="end"/>
+      </w:r>
+      <w:r>
+        <w:t>)</w:t>
+      </w:r>
+    </w:p>
+    <w:p>
+      <w:pPr>
+        <w:pStyle w:val="ListParagraph"/>
+        <w:numPr>
+          <w:ilvl w:val="0"/>
+          <w:numId w:val="22"/>
+        </w:numPr>
+      </w:pPr>
+      <w:r>
+        <w:t xml:space="preserve">The menu LEDs indicate the following menu settings, from left to right (see </w:t>
+      </w:r>
+      <w:r>
+        <w:rPr>
+          <w:color w:val="EE7344" w:themeColor="text2" w:themeTint="99"/>
+          <w:u w:val="single"/>
+        </w:rPr>
+        <w:fldChar w:fldCharType="begin"/>
+      </w:r>
+      <w:r>
+        <w:rPr>
+          <w:color w:val="EE7344" w:themeColor="text2" w:themeTint="99"/>
+          <w:u w:val="single"/>
+        </w:rPr>
+        <w:instrText xml:space="preserve"> REF _Ref154593939 \h </w:instrText>
+      </w:r>
+      <w:r>
+        <w:rPr>
+          <w:color w:val="EE7344" w:themeColor="text2" w:themeTint="99"/>
+          <w:u w:val="single"/>
+        </w:rPr>
+      </w:r>
+      <w:r>
+        <w:rPr>
+          <w:color w:val="EE7344" w:themeColor="text2" w:themeTint="99"/>
+          <w:u w:val="single"/>
+        </w:rPr>
+        <w:fldChar w:fldCharType="separate"/>
+      </w:r>
+      <w:r>
+        <w:t>Pushbutton Interface</w:t>
+      </w:r>
+      <w:r>
+        <w:rPr>
+          <w:color w:val="EE7344" w:themeColor="text2" w:themeTint="99"/>
+          <w:u w:val="single"/>
+        </w:rPr>
+        <w:fldChar w:fldCharType="end"/>
+      </w:r>
+      <w:r>
+        <w:t>)</w:t>
+      </w:r>
+    </w:p>
+    <w:p>
+      <w:pPr>
+        <w:pStyle w:val="ListParagraph"/>
+        <w:numPr>
+          <w:ilvl w:val="1"/>
+          <w:numId w:val="22"/>
+        </w:numPr>
+      </w:pPr>
+      <w:r>
+        <w:t>Display Time</w:t>
+      </w:r>
+    </w:p>
+    <w:p>
+      <w:pPr>
+        <w:pStyle w:val="ListParagraph"/>
+        <w:numPr>
+          <w:ilvl w:val="1"/>
+          <w:numId w:val="22"/>
+        </w:numPr>
+      </w:pPr>
+      <w:r>
+        <w:t>Set Time</w:t>
+      </w:r>
+    </w:p>
+    <w:p>
+      <w:pPr>
+        <w:pStyle w:val="ListParagraph"/>
+        <w:numPr>
+          <w:ilvl w:val="1"/>
+          <w:numId w:val="22"/>
+        </w:numPr>
+      </w:pPr>
+      <w:r>
+        <w:t>Display Date</w:t>
+      </w:r>
+    </w:p>
+    <w:p>
+      <w:pPr>
+        <w:pStyle w:val="ListParagraph"/>
+        <w:numPr>
+          <w:ilvl w:val="1"/>
+          <w:numId w:val="22"/>
+        </w:numPr>
+      </w:pPr>
+      <w:r>
+        <w:t>Set Date</w:t>
+      </w:r>
+    </w:p>
+    <w:p>
+      <w:pPr>
+        <w:pStyle w:val="ListParagraph"/>
+        <w:numPr>
+          <w:ilvl w:val="1"/>
+          <w:numId w:val="22"/>
+        </w:numPr>
+      </w:pPr>
+      <w:r>
+        <w:t>Display Weekday</w:t>
+      </w:r>
+    </w:p>
+    <w:p>
+      <w:pPr>
+        <w:pStyle w:val="ListParagraph"/>
+        <w:numPr>
+          <w:ilvl w:val="1"/>
+          <w:numId w:val="22"/>
+        </w:numPr>
+      </w:pPr>
+      <w:r>
+        <w:t>Set Weekday</w:t>
+      </w:r>
+    </w:p>
+    <w:p>
+      <w:pPr>
+        <w:pStyle w:val="ListParagraph"/>
+        <w:numPr>
+          <w:ilvl w:val="1"/>
+          <w:numId w:val="22"/>
+        </w:numPr>
+      </w:pPr>
+      <w:r>
+        <w:t>Display Alarm</w:t>
+      </w:r>
+    </w:p>
+    <w:p>
+      <w:pPr>
+        <w:pStyle w:val="ListParagraph"/>
+        <w:numPr>
+          <w:ilvl w:val="1"/>
+          <w:numId w:val="22"/>
+        </w:numPr>
+      </w:pPr>
+      <w:r>
+        <w:t>Set Alarm</w:t>
+      </w:r>
+    </w:p>
+    <w:p>
+      <w:pPr>
+        <w:pStyle w:val="ListParagraph"/>
+        <w:numPr>
+          <w:ilvl w:val="1"/>
+          <w:numId w:val="22"/>
+        </w:numPr>
+      </w:pPr>
+      <w:r>
+        <w:t>Set Alarm Arm/Disarm</w:t>
+      </w:r>
+    </w:p>
+    <w:p>
+      <w:pPr>
+        <w:pStyle w:val="ListParagraph"/>
+        <w:numPr>
+          <w:ilvl w:val="1"/>
+          <w:numId w:val="22"/>
+        </w:numPr>
+      </w:pPr>
+      <w:r>
+        <w:t>Set 24hr or AM/PM Format</w:t>
+      </w:r>
+    </w:p>
+    <w:p>
+      <w:pPr>
+        <w:pStyle w:val="ListParagraph"/>
+        <w:numPr>
+          <w:ilvl w:val="1"/>
+          <w:numId w:val="22"/>
+        </w:numPr>
+      </w:pPr>
+      <w:r>
+        <w:t>Set Tube Brightness</w:t>
+      </w:r>
+    </w:p>
+    <w:p>
+      <w:pPr>
+        <w:pStyle w:val="ListParagraph"/>
+        <w:numPr>
+          <w:ilvl w:val="1"/>
+          <w:numId w:val="22"/>
+        </w:numPr>
+      </w:pPr>
+      <w:r>
+        <w:t>Set RGB Backlight Color</w:t>
+      </w:r>
+    </w:p>
+    <w:p>
+      <w:pPr>
+        <w:ind w:left="0"/>
+        <w:jc w:val="center"/>
       </w:pPr>
       <w:r>
         <w:br w:type="page"/>
@@ -4512,11 +4852,17 @@
         <w:pStyle w:val="Heading1"/>
       </w:pPr>
       <w:bookmarkStart w:id="3" w:name="_Toc154316176"/>
+      <w:bookmarkStart w:id="4" w:name="_Ref154593839"/>
+      <w:bookmarkStart w:id="5" w:name="_Ref154593840"/>
+      <w:bookmarkStart w:id="6" w:name="_Ref154593939"/>
       <w:r>
         <w:lastRenderedPageBreak/>
         <w:t>Pushbutton Interface</w:t>
       </w:r>
       <w:bookmarkEnd w:id="3"/>
+      <w:bookmarkEnd w:id="4"/>
+      <w:bookmarkEnd w:id="5"/>
+      <w:bookmarkEnd w:id="6"/>
     </w:p>
     <w:p>
       <w:pPr>
@@ -4543,7 +4889,7 @@
                     <pic:cNvPicPr/>
                   </pic:nvPicPr>
                   <pic:blipFill>
-                    <a:blip r:embed="rId8">
+                    <a:blip r:embed="rId9">
                       <a:extLst>
                         <a:ext uri="{28A0092B-C50C-407E-A947-70E740481C1C}">
                           <a14:useLocalDpi xmlns:a14="http://schemas.microsoft.com/office/drawing/2010/main" val="0"/>
@@ -4578,24 +4924,14 @@
       <w:r>
         <w:t xml:space="preserve">Figure </w:t>
       </w:r>
-      <w:r>
-        <w:fldChar w:fldCharType="begin"/>
-      </w:r>
-      <w:r>
-        <w:instrText xml:space="preserve"> SEQ Figure \* ARABIC </w:instrText>
-      </w:r>
-      <w:r>
-        <w:fldChar w:fldCharType="separate"/>
-      </w:r>
-      <w:r>
-        <w:rPr>
-          <w:noProof/>
-        </w:rPr>
-        <w:t>1</w:t>
-      </w:r>
-      <w:r>
-        <w:fldChar w:fldCharType="end"/>
-      </w:r>
+      <w:fldSimple w:instr=" SEQ Figure \* ARABIC ">
+        <w:r>
+          <w:rPr>
+            <w:noProof/>
+          </w:rPr>
+          <w:t>2</w:t>
+        </w:r>
+      </w:fldSimple>
       <w:r>
         <w:t>: Pushbutton Menus</w:t>
       </w:r>
@@ -4604,21 +4940,37 @@
       <w:pPr>
         <w:pStyle w:val="Heading2"/>
       </w:pPr>
-      <w:bookmarkStart w:id="4" w:name="_Toc154316177"/>
+      <w:bookmarkStart w:id="7" w:name="_Toc154316177"/>
       <w:r>
         <w:lastRenderedPageBreak/>
         <w:t>Description</w:t>
       </w:r>
-      <w:bookmarkEnd w:id="4"/>
-    </w:p>
-    <w:p>
-      <w:r>
-        <w:t>The pushbuttons allow setting time, date, weekday, alarm time setting, arming and disarming the alarm, the time hours format (AM/PM vs 24hr), tube brightness, and the tube RGB backlight color, if supported. The pushbuttons also allow for the selection of which data to be displayed on the clock, including time, date, weekday, and alarm time.</w:t>
-      </w:r>
-    </w:p>
-    <w:p>
-      <w:r>
-        <w:t>The up, down, left and right pushbuttons allow for navigation through the menu displayed above. The current menu item setting (leftmost column in the above flowchart) is set using the up/down pushbuttons, and the menu item setting is displayed on the menu LEDs on the top edge of the clock. This is slightly counter-intuitive, as the menu items are visualized and set using up/down pushbuttons, but the menu item LEDs are arranged left to right, for board space reasons.</w:t>
+      <w:bookmarkEnd w:id="7"/>
+    </w:p>
+    <w:p>
+      <w:r>
+        <w:t xml:space="preserve">The pushbuttons allow setting time, date, weekday, alarm time setting, </w:t>
+      </w:r>
+      <w:proofErr w:type="gramStart"/>
+      <w:r>
+        <w:t>arming</w:t>
+      </w:r>
+      <w:proofErr w:type="gramEnd"/>
+      <w:r>
+        <w:t xml:space="preserve"> and disarming the alarm, the time hours format (AM/PM vs 24hr), tube brightness, and the tube RGB backlight color, if supported. The pushbuttons also allow for the selection of which data to be displayed on the clock, including time, date, weekday, and alarm time.</w:t>
+      </w:r>
+    </w:p>
+    <w:p>
+      <w:r>
+        <w:t xml:space="preserve">The up, down, </w:t>
+      </w:r>
+      <w:proofErr w:type="gramStart"/>
+      <w:r>
+        <w:t>left</w:t>
+      </w:r>
+      <w:proofErr w:type="gramEnd"/>
+      <w:r>
+        <w:t xml:space="preserve"> and right pushbuttons allow for navigation through the menu displayed above. The current menu item setting (leftmost column in the above flowchart) is set using the up/down pushbuttons, and the menu item setting is displayed on the menu LEDs on the top edge of the clock. This is slightly counter-intuitive, as the menu items are visualized and set using up/down pushbuttons, but the menu item LEDs are arranged left to right, for board space reasons.</w:t>
       </w:r>
     </w:p>
     <w:p>
@@ -4641,11 +4993,11 @@
       <w:pPr>
         <w:pStyle w:val="Heading2"/>
       </w:pPr>
-      <w:bookmarkStart w:id="5" w:name="_Toc154316178"/>
+      <w:bookmarkStart w:id="8" w:name="_Toc154316178"/>
       <w:r>
         <w:t>Setting the Time</w:t>
       </w:r>
-      <w:bookmarkEnd w:id="5"/>
+      <w:bookmarkEnd w:id="8"/>
     </w:p>
     <w:p>
       <w:pPr>
@@ -4801,7 +5153,15 @@
         </w:numPr>
       </w:pPr>
       <w:r>
-        <w:t>Press the up pushbutton once. This will change the menu item from “Set Time” to “Display Time”. The menu LEDs update, and the left-most menu LED should now be illuminated. The colons will now blink.</w:t>
+        <w:t>Press the up pushbutton once. This will change the menu item from “Set Time” to “Display Time</w:t>
+      </w:r>
+      <w:proofErr w:type="gramStart"/>
+      <w:r>
+        <w:t>”.</w:t>
+      </w:r>
+      <w:proofErr w:type="gramEnd"/>
+      <w:r>
+        <w:t xml:space="preserve"> The menu LEDs update, and the left-most menu LED should now be illuminated. The colons will now blink.</w:t>
       </w:r>
     </w:p>
     <w:p>
@@ -4817,11 +5177,11 @@
       <w:pPr>
         <w:pStyle w:val="Heading2"/>
       </w:pPr>
-      <w:bookmarkStart w:id="6" w:name="_Toc154316179"/>
+      <w:bookmarkStart w:id="9" w:name="_Toc154316179"/>
       <w:r>
         <w:t>Setting the Date</w:t>
       </w:r>
-      <w:bookmarkEnd w:id="6"/>
+      <w:bookmarkEnd w:id="9"/>
     </w:p>
     <w:p>
       <w:pPr>
@@ -4952,7 +5312,15 @@
         </w:numPr>
       </w:pPr>
       <w:r>
-        <w:t>Press the up pushbutton three times. This will change the menu item from “Set Date” to “Display Time”. The menu LEDs update, and the left-most menu LED should now be illuminated. The colons will now blink.</w:t>
+        <w:t>Press the up pushbutton three times. This will change the menu item from “Set Date” to “Display Time</w:t>
+      </w:r>
+      <w:proofErr w:type="gramStart"/>
+      <w:r>
+        <w:t>”.</w:t>
+      </w:r>
+      <w:proofErr w:type="gramEnd"/>
+      <w:r>
+        <w:t xml:space="preserve"> The menu LEDs update, and the left-most menu LED should now be illuminated. The colons will now blink.</w:t>
       </w:r>
     </w:p>
     <w:p>
@@ -4964,18 +5332,26 @@
         </w:numPr>
       </w:pPr>
       <w:r>
-        <w:t>Date can be displayed by pressing the down pushbutton twice when starting at the “Display Time” menu item. This will change the menu item from “Display Time” to “Display Date”. The menu LED lit should be third from the left.</w:t>
+        <w:t>Date can be displayed by pressing the down pushbutton twice when starting at the “Display Time” menu item. This will change the menu item from “Display Time” to “Display Date</w:t>
+      </w:r>
+      <w:proofErr w:type="gramStart"/>
+      <w:r>
+        <w:t>”.</w:t>
+      </w:r>
+      <w:proofErr w:type="gramEnd"/>
+      <w:r>
+        <w:t xml:space="preserve"> The menu LED lit should be third from the left.</w:t>
       </w:r>
     </w:p>
     <w:p>
       <w:pPr>
         <w:pStyle w:val="Heading2"/>
       </w:pPr>
-      <w:bookmarkStart w:id="7" w:name="_Toc154316180"/>
+      <w:bookmarkStart w:id="10" w:name="_Toc154316180"/>
       <w:r>
         <w:t>Setting the Weekday</w:t>
       </w:r>
-      <w:bookmarkEnd w:id="7"/>
+      <w:bookmarkEnd w:id="10"/>
     </w:p>
     <w:p>
       <w:pPr>
@@ -5113,7 +5489,15 @@
         <w:t>Weekday</w:t>
       </w:r>
       <w:r>
-        <w:t>” to “Display Time”. The menu LEDs update, and the left-most menu LED should now be illuminated. The colons will now blink.</w:t>
+        <w:t>” to “Display Time</w:t>
+      </w:r>
+      <w:proofErr w:type="gramStart"/>
+      <w:r>
+        <w:t>”.</w:t>
+      </w:r>
+      <w:proofErr w:type="gramEnd"/>
+      <w:r>
+        <w:t xml:space="preserve"> The menu LEDs update, and the left-most menu LED should now be illuminated. The colons will now blink.</w:t>
       </w:r>
     </w:p>
     <w:p>
@@ -5139,8 +5523,13 @@
       <w:r>
         <w:t>Weekday</w:t>
       </w:r>
-      <w:r>
-        <w:t xml:space="preserve">”. The menu LED lit should be </w:t>
+      <w:proofErr w:type="gramStart"/>
+      <w:r>
+        <w:t>”.</w:t>
+      </w:r>
+      <w:proofErr w:type="gramEnd"/>
+      <w:r>
+        <w:t xml:space="preserve"> The menu LED lit should be </w:t>
       </w:r>
       <w:r>
         <w:t>fifth</w:t>
@@ -5153,14 +5542,11 @@
       <w:pPr>
         <w:pStyle w:val="Heading2"/>
       </w:pPr>
-      <w:bookmarkStart w:id="8" w:name="_Toc154316181"/>
-      <w:r>
-        <w:t xml:space="preserve">Setting the </w:t>
-      </w:r>
-      <w:r>
-        <w:t>Alarm</w:t>
-      </w:r>
-      <w:bookmarkEnd w:id="8"/>
+      <w:bookmarkStart w:id="11" w:name="_Toc154316181"/>
+      <w:r>
+        <w:t>Setting the Alarm</w:t>
+      </w:r>
+      <w:bookmarkEnd w:id="11"/>
     </w:p>
     <w:p>
       <w:pPr>
@@ -5405,7 +5791,15 @@
         <w:t>Alarm</w:t>
       </w:r>
       <w:r>
-        <w:t>” to “Display Time”. The menu LEDs update, and the left-most menu LED should now be illuminated. The colons will now blink.</w:t>
+        <w:t>” to “Display Time</w:t>
+      </w:r>
+      <w:proofErr w:type="gramStart"/>
+      <w:r>
+        <w:t>”.</w:t>
+      </w:r>
+      <w:proofErr w:type="gramEnd"/>
+      <w:r>
+        <w:t xml:space="preserve"> The menu LEDs update, and the left-most menu LED should now be illuminated. The colons will now blink.</w:t>
       </w:r>
     </w:p>
     <w:p>
@@ -5417,49 +5811,36 @@
         </w:numPr>
       </w:pPr>
       <w:r>
-        <w:t>The time that the alarm is set to</w:t>
-      </w:r>
-      <w:r>
-        <w:t xml:space="preserve"> can be displayed by pressing the down pushbutton </w:t>
-      </w:r>
-      <w:r>
-        <w:t>six</w:t>
-      </w:r>
-      <w:r>
-        <w:t xml:space="preserve"> times when starting at the “Display Time” menu item. This will </w:t>
+        <w:t xml:space="preserve">The time that the alarm is set to can be displayed by pressing the down pushbutton six times when starting at the “Display Time” menu item. This will </w:t>
       </w:r>
       <w:r>
         <w:lastRenderedPageBreak/>
-        <w:t xml:space="preserve">change the menu item from “Display Time” to “Display </w:t>
-      </w:r>
-      <w:r>
-        <w:t>Alarm</w:t>
-      </w:r>
-      <w:r>
-        <w:t xml:space="preserve">”. The menu LED lit should be </w:t>
+        <w:t>change the menu item from “Display Time” to “Display Alarm</w:t>
+      </w:r>
+      <w:proofErr w:type="gramStart"/>
+      <w:r>
+        <w:t>”.</w:t>
+      </w:r>
+      <w:proofErr w:type="gramEnd"/>
+      <w:r>
+        <w:t xml:space="preserve"> The menu LED lit should be </w:t>
       </w:r>
       <w:r>
         <w:t>sixth</w:t>
       </w:r>
       <w:r>
-        <w:t xml:space="preserve"> from the </w:t>
-      </w:r>
-      <w:r>
-        <w:t>right</w:t>
-      </w:r>
-      <w:r>
-        <w:t>.</w:t>
+        <w:t xml:space="preserve"> from the right.</w:t>
       </w:r>
     </w:p>
     <w:p>
       <w:pPr>
         <w:pStyle w:val="Heading2"/>
       </w:pPr>
-      <w:bookmarkStart w:id="9" w:name="_Toc154316182"/>
+      <w:bookmarkStart w:id="12" w:name="_Toc154316182"/>
       <w:r>
         <w:t>Arming/Disarming the Alarm</w:t>
       </w:r>
-      <w:bookmarkEnd w:id="9"/>
+      <w:bookmarkEnd w:id="12"/>
     </w:p>
     <w:p>
       <w:pPr>
@@ -5602,7 +5983,15 @@
         <w:t>Alarm Arm</w:t>
       </w:r>
       <w:r>
-        <w:t>” to “Display Time”. The menu LEDs update, and the left-most menu LED should now be illuminated. The colons will now blink.</w:t>
+        <w:t>” to “Display Time</w:t>
+      </w:r>
+      <w:proofErr w:type="gramStart"/>
+      <w:r>
+        <w:t>”.</w:t>
+      </w:r>
+      <w:proofErr w:type="gramEnd"/>
+      <w:r>
+        <w:t xml:space="preserve"> The menu LEDs update, and the left-most menu LED should now be illuminated. The colons will now blink.</w:t>
       </w:r>
     </w:p>
     <w:p>
@@ -5633,11 +6022,11 @@
       <w:pPr>
         <w:pStyle w:val="Heading2"/>
       </w:pPr>
-      <w:bookmarkStart w:id="10" w:name="_Toc154316183"/>
+      <w:bookmarkStart w:id="13" w:name="_Toc154316183"/>
       <w:r>
         <w:t>Setting the Time Format (24hr/ AM/PM)</w:t>
       </w:r>
-      <w:bookmarkEnd w:id="10"/>
+      <w:bookmarkEnd w:id="13"/>
     </w:p>
     <w:p>
       <w:pPr>
@@ -5723,7 +6112,15 @@
         <w:t xml:space="preserve">. “1” corresponds to the </w:t>
       </w:r>
       <w:r>
-        <w:t>hours being displayed in 24 hour format (0 to 23 hours)</w:t>
+        <w:t xml:space="preserve">hours being displayed in </w:t>
+      </w:r>
+      <w:proofErr w:type="gramStart"/>
+      <w:r>
+        <w:t>24 hour</w:t>
+      </w:r>
+      <w:proofErr w:type="gramEnd"/>
+      <w:r>
+        <w:t xml:space="preserve"> format (0 to 23 hours)</w:t>
       </w:r>
       <w:r>
         <w:t xml:space="preserve">, “0” corresponds to the </w:t>
@@ -5773,8 +6170,13 @@
       <w:r>
         <w:t xml:space="preserve"> sub-menu to the set </w:t>
       </w:r>
-      <w:r>
-        <w:t xml:space="preserve">24 hour </w:t>
+      <w:proofErr w:type="gramStart"/>
+      <w:r>
+        <w:t>24 hour</w:t>
+      </w:r>
+      <w:proofErr w:type="gramEnd"/>
+      <w:r>
+        <w:t xml:space="preserve"> </w:t>
       </w:r>
       <w:r>
         <w:t>menu item), or press the left pushbutton once. No tubes will blink</w:t>
@@ -5825,10 +6227,26 @@
         </w:numPr>
       </w:pPr>
       <w:r>
-        <w:t xml:space="preserve">When in 24 hour mode, the </w:t>
-      </w:r>
-      <w:r>
-        <w:t>time is reflected in 24 hour format. When in AM/PM mode, a small decimal point is illuminated on the hours tube to indicate if the time is PM or AM (AM lacking decimal point, PM with decimal point). All time modes are displayed based on this setting, including “Display Time”, “Set Time”, “Display Alarm” and “Set Alarm”</w:t>
+        <w:t xml:space="preserve">When in </w:t>
+      </w:r>
+      <w:proofErr w:type="gramStart"/>
+      <w:r>
+        <w:t>24 hour</w:t>
+      </w:r>
+      <w:proofErr w:type="gramEnd"/>
+      <w:r>
+        <w:t xml:space="preserve"> mode, the </w:t>
+      </w:r>
+      <w:r>
+        <w:t>time is reflected in 24 hour format. When in AM/PM mode, a small decimal point is illuminated on the hours tube to indicate if the time is PM or AM (AM lacking decimal point, PM with decimal point). All time modes are displayed based on this setting, including “Display Time</w:t>
+      </w:r>
+      <w:proofErr w:type="gramStart"/>
+      <w:r>
+        <w:t>”,</w:t>
+      </w:r>
+      <w:proofErr w:type="gramEnd"/>
+      <w:r>
+        <w:t xml:space="preserve"> “Set Time”, “Display Alarm” and “Set Alarm”</w:t>
       </w:r>
     </w:p>
     <w:p>
@@ -5841,14 +6259,11 @@
       <w:pPr>
         <w:pStyle w:val="Heading2"/>
       </w:pPr>
-      <w:bookmarkStart w:id="11" w:name="_Toc154316184"/>
-      <w:r>
-        <w:t xml:space="preserve">Setting </w:t>
-      </w:r>
-      <w:r>
-        <w:t>the Display Brightness</w:t>
-      </w:r>
-      <w:bookmarkEnd w:id="11"/>
+      <w:bookmarkStart w:id="14" w:name="_Toc154316184"/>
+      <w:r>
+        <w:t>Setting the Display Brightness</w:t>
+      </w:r>
+      <w:bookmarkEnd w:id="14"/>
     </w:p>
     <w:p>
       <w:pPr>
@@ -6021,7 +6436,15 @@
         <w:t>Brightness</w:t>
       </w:r>
       <w:r>
-        <w:t>” to “Display Time”. The menu LEDs update, and the left-most menu LED should now be illuminated. The colons will now blink.</w:t>
+        <w:t>” to “Display Time</w:t>
+      </w:r>
+      <w:proofErr w:type="gramStart"/>
+      <w:r>
+        <w:t>”.</w:t>
+      </w:r>
+      <w:proofErr w:type="gramEnd"/>
+      <w:r>
+        <w:t xml:space="preserve"> The menu LEDs update, and the left-most menu LED should now be illuminated. The colons will now blink.</w:t>
       </w:r>
     </w:p>
     <w:p>
@@ -6034,14 +6457,11 @@
       <w:pPr>
         <w:pStyle w:val="Heading2"/>
       </w:pPr>
-      <w:bookmarkStart w:id="12" w:name="_Toc154316185"/>
-      <w:r>
-        <w:t xml:space="preserve">Setting the </w:t>
-      </w:r>
-      <w:r>
-        <w:t>RGB Backlight Color (if supported)</w:t>
-      </w:r>
-      <w:bookmarkEnd w:id="12"/>
+      <w:bookmarkStart w:id="15" w:name="_Toc154316185"/>
+      <w:r>
+        <w:t>Setting the RGB Backlight Color (if supported)</w:t>
+      </w:r>
+      <w:bookmarkEnd w:id="15"/>
     </w:p>
     <w:p>
       <w:pPr>
@@ -6151,7 +6571,15 @@
         <w:t>Color</w:t>
       </w:r>
       <w:r>
-        <w:t>” to “Display Time”. The menu LEDs update, and the left-most menu LED should now be illuminated. The colons will now blink.</w:t>
+        <w:t>” to “Display Time</w:t>
+      </w:r>
+      <w:proofErr w:type="gramStart"/>
+      <w:r>
+        <w:t>”.</w:t>
+      </w:r>
+      <w:proofErr w:type="gramEnd"/>
+      <w:r>
+        <w:t xml:space="preserve"> The menu LEDs update, and the left-most menu LED should now be illuminated. The colons will now blink.</w:t>
       </w:r>
     </w:p>
     <w:p>
@@ -6173,22 +6601,28 @@
       <w:pPr>
         <w:pStyle w:val="Heading1"/>
       </w:pPr>
-      <w:bookmarkStart w:id="13" w:name="_Toc154316186"/>
+      <w:bookmarkStart w:id="16" w:name="_Toc154316186"/>
+      <w:bookmarkStart w:id="17" w:name="_Ref154593966"/>
       <w:r>
         <w:lastRenderedPageBreak/>
         <w:t>USB/Serial Interface</w:t>
       </w:r>
-      <w:bookmarkEnd w:id="13"/>
+      <w:bookmarkEnd w:id="16"/>
+      <w:bookmarkEnd w:id="17"/>
     </w:p>
     <w:p>
       <w:pPr>
         <w:pStyle w:val="Heading2"/>
-      </w:pPr>
-      <w:bookmarkStart w:id="14" w:name="_Toc154316187"/>
+        <w:numPr>
+          <w:ilvl w:val="0"/>
+          <w:numId w:val="23"/>
+        </w:numPr>
+      </w:pPr>
+      <w:bookmarkStart w:id="18" w:name="_Toc154316187"/>
       <w:r>
         <w:t>Establishing a Connection</w:t>
       </w:r>
-      <w:bookmarkEnd w:id="14"/>
+      <w:bookmarkEnd w:id="18"/>
     </w:p>
     <w:p>
       <w:r>
@@ -6270,8 +6704,13 @@
         </w:numPr>
       </w:pPr>
       <w:r>
-        <w:t>No flow control</w:t>
-      </w:r>
+        <w:t xml:space="preserve">No flow </w:t>
+      </w:r>
+      <w:proofErr w:type="gramStart"/>
+      <w:r>
+        <w:t>control</w:t>
+      </w:r>
+      <w:proofErr w:type="gramEnd"/>
     </w:p>
     <w:p>
       <w:pPr>
@@ -6411,11 +6850,11 @@
       <w:pPr>
         <w:pStyle w:val="Heading2"/>
       </w:pPr>
-      <w:bookmarkStart w:id="15" w:name="_Toc154316188"/>
+      <w:bookmarkStart w:id="19" w:name="_Toc154316188"/>
       <w:r>
         <w:t>Beginning Communication</w:t>
       </w:r>
-      <w:bookmarkEnd w:id="15"/>
+      <w:bookmarkEnd w:id="19"/>
     </w:p>
     <w:p>
       <w:r>
@@ -6469,11 +6908,11 @@
       <w:pPr>
         <w:pStyle w:val="Heading2"/>
       </w:pPr>
-      <w:bookmarkStart w:id="16" w:name="_Toc154316189"/>
+      <w:bookmarkStart w:id="20" w:name="_Toc154316189"/>
       <w:r>
         <w:t>Serial Color Scheme</w:t>
       </w:r>
-      <w:bookmarkEnd w:id="16"/>
+      <w:bookmarkEnd w:id="20"/>
     </w:p>
     <w:p>
       <w:pPr>
@@ -6551,11 +6990,11 @@
       <w:pPr>
         <w:pStyle w:val="Heading2"/>
       </w:pPr>
-      <w:bookmarkStart w:id="17" w:name="_Toc154316190"/>
+      <w:bookmarkStart w:id="21" w:name="_Toc154316190"/>
       <w:r>
         <w:t>Help command</w:t>
       </w:r>
-      <w:bookmarkEnd w:id="17"/>
+      <w:bookmarkEnd w:id="21"/>
     </w:p>
     <w:p>
       <w:r>
@@ -6585,11 +7024,11 @@
       <w:pPr>
         <w:pStyle w:val="Heading2"/>
       </w:pPr>
-      <w:bookmarkStart w:id="18" w:name="_Toc154316191"/>
+      <w:bookmarkStart w:id="22" w:name="_Toc154316191"/>
       <w:r>
         <w:t>Setting the Time</w:t>
       </w:r>
-      <w:bookmarkEnd w:id="18"/>
+      <w:bookmarkEnd w:id="22"/>
     </w:p>
     <w:p>
       <w:pPr>
@@ -6847,11 +7286,11 @@
       <w:pPr>
         <w:pStyle w:val="Heading2"/>
       </w:pPr>
-      <w:bookmarkStart w:id="19" w:name="_Toc154316192"/>
+      <w:bookmarkStart w:id="23" w:name="_Toc154316192"/>
       <w:r>
         <w:t>Selecting what is Displayed</w:t>
       </w:r>
-      <w:bookmarkEnd w:id="19"/>
+      <w:bookmarkEnd w:id="23"/>
     </w:p>
     <w:p>
       <w:r>
@@ -6966,11 +7405,11 @@
       <w:pPr>
         <w:pStyle w:val="Heading2"/>
       </w:pPr>
-      <w:bookmarkStart w:id="20" w:name="_Toc154316193"/>
+      <w:bookmarkStart w:id="24" w:name="_Toc154316193"/>
       <w:r>
         <w:t>Setting the Alarm</w:t>
       </w:r>
-      <w:bookmarkEnd w:id="20"/>
+      <w:bookmarkEnd w:id="24"/>
     </w:p>
     <w:p>
       <w:pPr>
@@ -7021,11 +7460,11 @@
       <w:pPr>
         <w:pStyle w:val="Heading2"/>
       </w:pPr>
-      <w:bookmarkStart w:id="21" w:name="_Toc154316194"/>
+      <w:bookmarkStart w:id="25" w:name="_Toc154316194"/>
       <w:r>
         <w:t>Arming the Alarm</w:t>
       </w:r>
-      <w:bookmarkEnd w:id="21"/>
+      <w:bookmarkEnd w:id="25"/>
     </w:p>
     <w:p>
       <w:pPr>
@@ -7121,12 +7560,12 @@
       <w:pPr>
         <w:pStyle w:val="Heading2"/>
       </w:pPr>
-      <w:bookmarkStart w:id="22" w:name="_Toc154316195"/>
+      <w:bookmarkStart w:id="26" w:name="_Toc154316195"/>
       <w:r>
         <w:lastRenderedPageBreak/>
         <w:t>Setting the Tube RGB Backlight</w:t>
       </w:r>
-      <w:bookmarkEnd w:id="22"/>
+      <w:bookmarkEnd w:id="26"/>
     </w:p>
     <w:p>
       <w:pPr>
@@ -7217,11 +7656,11 @@
       <w:pPr>
         <w:pStyle w:val="Heading2"/>
       </w:pPr>
-      <w:bookmarkStart w:id="23" w:name="_Toc154316196"/>
+      <w:bookmarkStart w:id="27" w:name="_Toc154316196"/>
       <w:r>
         <w:t>Turning the clock On and Off</w:t>
       </w:r>
-      <w:bookmarkEnd w:id="23"/>
+      <w:bookmarkEnd w:id="27"/>
     </w:p>
     <w:p>
       <w:pPr>
@@ -7298,11 +7737,11 @@
       <w:pPr>
         <w:pStyle w:val="Heading2"/>
       </w:pPr>
-      <w:bookmarkStart w:id="24" w:name="_Toc154316197"/>
+      <w:bookmarkStart w:id="28" w:name="_Toc154316197"/>
       <w:r>
         <w:t>Supported Serial Commands</w:t>
       </w:r>
-      <w:bookmarkEnd w:id="24"/>
+      <w:bookmarkEnd w:id="28"/>
     </w:p>
     <w:p>
       <w:r>
@@ -7414,15 +7853,35 @@
           <w:sz w:val="16"/>
           <w:szCs w:val="16"/>
         </w:rPr>
-        <w:t>*IDN?</w:t>
-      </w:r>
-      <w:r>
-        <w:rPr>
-          <w:rFonts w:ascii="Courier New" w:hAnsi="Courier New" w:cs="Courier New"/>
-          <w:sz w:val="16"/>
-          <w:szCs w:val="16"/>
-        </w:rPr>
-        <w:t>: Prints identification string</w:t>
+        <w:t>*</w:t>
+      </w:r>
+      <w:proofErr w:type="gramStart"/>
+      <w:r>
+        <w:rPr>
+          <w:rFonts w:ascii="Courier New" w:hAnsi="Courier New" w:cs="Courier New"/>
+          <w:b/>
+          <w:bCs/>
+          <w:sz w:val="16"/>
+          <w:szCs w:val="16"/>
+        </w:rPr>
+        <w:t>IDN?</w:t>
+      </w:r>
+      <w:r>
+        <w:rPr>
+          <w:rFonts w:ascii="Courier New" w:hAnsi="Courier New" w:cs="Courier New"/>
+          <w:sz w:val="16"/>
+          <w:szCs w:val="16"/>
+        </w:rPr>
+        <w:t>:</w:t>
+      </w:r>
+      <w:proofErr w:type="gramEnd"/>
+      <w:r>
+        <w:rPr>
+          <w:rFonts w:ascii="Courier New" w:hAnsi="Courier New" w:cs="Courier New"/>
+          <w:sz w:val="16"/>
+          <w:szCs w:val="16"/>
+        </w:rPr>
+        <w:t xml:space="preserve"> Prints identification string</w:t>
       </w:r>
     </w:p>
     <w:p>
@@ -7435,6 +7894,7 @@
           <w:szCs w:val="16"/>
         </w:rPr>
       </w:pPr>
+      <w:proofErr w:type="gramStart"/>
       <w:r>
         <w:rPr>
           <w:rFonts w:ascii="Courier New" w:hAnsi="Courier New" w:cs="Courier New"/>
@@ -7453,6 +7913,7 @@
         </w:rPr>
         <w:t>:</w:t>
       </w:r>
+      <w:proofErr w:type="gramEnd"/>
       <w:r>
         <w:rPr>
           <w:rFonts w:ascii="Courier New" w:hAnsi="Courier New" w:cs="Courier New"/>
@@ -7498,8 +7959,20 @@
           <w:sz w:val="16"/>
           <w:szCs w:val="16"/>
         </w:rPr>
-        <w:t>Host Status?:</w:t>
-      </w:r>
+        <w:t xml:space="preserve">Host </w:t>
+      </w:r>
+      <w:proofErr w:type="gramStart"/>
+      <w:r>
+        <w:rPr>
+          <w:rFonts w:ascii="Courier New" w:hAnsi="Courier New" w:cs="Courier New"/>
+          <w:b/>
+          <w:bCs/>
+          <w:sz w:val="16"/>
+          <w:szCs w:val="16"/>
+        </w:rPr>
+        <w:t>Status?:</w:t>
+      </w:r>
+      <w:proofErr w:type="gramEnd"/>
       <w:r>
         <w:rPr>
           <w:rFonts w:ascii="Courier New" w:hAnsi="Courier New" w:cs="Courier New"/>
@@ -7891,8 +8364,20 @@
           <w:sz w:val="16"/>
           <w:szCs w:val="16"/>
         </w:rPr>
-        <w:t>Error Status?:</w:t>
-      </w:r>
+        <w:t xml:space="preserve">Error </w:t>
+      </w:r>
+      <w:proofErr w:type="gramStart"/>
+      <w:r>
+        <w:rPr>
+          <w:rFonts w:ascii="Courier New" w:hAnsi="Courier New" w:cs="Courier New"/>
+          <w:b/>
+          <w:bCs/>
+          <w:sz w:val="16"/>
+          <w:szCs w:val="16"/>
+        </w:rPr>
+        <w:t>Status?:</w:t>
+      </w:r>
+      <w:proofErr w:type="gramEnd"/>
       <w:r>
         <w:rPr>
           <w:rFonts w:ascii="Courier New" w:hAnsi="Courier New" w:cs="Courier New"/>
@@ -7960,8 +8445,20 @@
           <w:sz w:val="16"/>
           <w:szCs w:val="16"/>
         </w:rPr>
-        <w:t>latform Status?:</w:t>
-      </w:r>
+        <w:t xml:space="preserve">latform </w:t>
+      </w:r>
+      <w:proofErr w:type="gramStart"/>
+      <w:r>
+        <w:rPr>
+          <w:rFonts w:ascii="Courier New" w:hAnsi="Courier New" w:cs="Courier New"/>
+          <w:b/>
+          <w:bCs/>
+          <w:sz w:val="16"/>
+          <w:szCs w:val="16"/>
+        </w:rPr>
+        <w:t>Status?:</w:t>
+      </w:r>
+      <w:proofErr w:type="gramEnd"/>
       <w:r>
         <w:rPr>
           <w:rFonts w:ascii="Courier New" w:hAnsi="Courier New" w:cs="Courier New"/>
@@ -8042,15 +8539,35 @@
           <w:sz w:val="16"/>
           <w:szCs w:val="16"/>
         </w:rPr>
-        <w:t>Time and Date?</w:t>
-      </w:r>
-      <w:r>
-        <w:rPr>
-          <w:rFonts w:ascii="Courier New" w:hAnsi="Courier New" w:cs="Courier New"/>
-          <w:sz w:val="16"/>
-          <w:szCs w:val="16"/>
-        </w:rPr>
-        <w:t>: Prints the current system time and date</w:t>
+        <w:t xml:space="preserve">Time and </w:t>
+      </w:r>
+      <w:proofErr w:type="gramStart"/>
+      <w:r>
+        <w:rPr>
+          <w:rFonts w:ascii="Courier New" w:hAnsi="Courier New" w:cs="Courier New"/>
+          <w:b/>
+          <w:bCs/>
+          <w:sz w:val="16"/>
+          <w:szCs w:val="16"/>
+        </w:rPr>
+        <w:t>Date?</w:t>
+      </w:r>
+      <w:r>
+        <w:rPr>
+          <w:rFonts w:ascii="Courier New" w:hAnsi="Courier New" w:cs="Courier New"/>
+          <w:sz w:val="16"/>
+          <w:szCs w:val="16"/>
+        </w:rPr>
+        <w:t>:</w:t>
+      </w:r>
+      <w:proofErr w:type="gramEnd"/>
+      <w:r>
+        <w:rPr>
+          <w:rFonts w:ascii="Courier New" w:hAnsi="Courier New" w:cs="Courier New"/>
+          <w:sz w:val="16"/>
+          <w:szCs w:val="16"/>
+        </w:rPr>
+        <w:t xml:space="preserve"> Prints the current system time and date</w:t>
       </w:r>
     </w:p>
     <w:p>
@@ -8274,7 +8791,25 @@
           <w:sz w:val="16"/>
           <w:szCs w:val="16"/>
         </w:rPr>
-        <w:t xml:space="preserve"> Sets the tube backlight color. Colors include Red, Green, Blue, Yellow, Magenta, Cyan, White, and any 24 bit hex color (</w:t>
+        <w:t xml:space="preserve"> Sets the tube backlight color. Colors include Red, Green, Blue, Yellow, Magenta, Cyan, White, and any </w:t>
+      </w:r>
+      <w:proofErr w:type="gramStart"/>
+      <w:r>
+        <w:rPr>
+          <w:rFonts w:ascii="Courier New" w:hAnsi="Courier New" w:cs="Courier New"/>
+          <w:sz w:val="16"/>
+          <w:szCs w:val="16"/>
+        </w:rPr>
+        <w:t>24 bit</w:t>
+      </w:r>
+      <w:proofErr w:type="gramEnd"/>
+      <w:r>
+        <w:rPr>
+          <w:rFonts w:ascii="Courier New" w:hAnsi="Courier New" w:cs="Courier New"/>
+          <w:sz w:val="16"/>
+          <w:szCs w:val="16"/>
+        </w:rPr>
+        <w:t xml:space="preserve"> hex color (</w:t>
       </w:r>
       <w:proofErr w:type="spellStart"/>
       <w:r>
@@ -8487,8 +9022,20 @@
           <w:sz w:val="16"/>
           <w:szCs w:val="16"/>
         </w:rPr>
-        <w:t>Alarm Status?:</w:t>
-      </w:r>
+        <w:t xml:space="preserve">Alarm </w:t>
+      </w:r>
+      <w:proofErr w:type="gramStart"/>
+      <w:r>
+        <w:rPr>
+          <w:rFonts w:ascii="Courier New" w:hAnsi="Courier New" w:cs="Courier New"/>
+          <w:b/>
+          <w:bCs/>
+          <w:sz w:val="16"/>
+          <w:szCs w:val="16"/>
+        </w:rPr>
+        <w:t>Status?:</w:t>
+      </w:r>
+      <w:proofErr w:type="gramEnd"/>
       <w:r>
         <w:rPr>
           <w:rFonts w:ascii="Courier New" w:hAnsi="Courier New" w:cs="Courier New"/>
@@ -8614,8 +9161,20 @@
           <w:sz w:val="16"/>
           <w:szCs w:val="16"/>
         </w:rPr>
-        <w:t>IN-12 Status?:</w:t>
-      </w:r>
+        <w:t xml:space="preserve">IN-12 </w:t>
+      </w:r>
+      <w:proofErr w:type="gramStart"/>
+      <w:r>
+        <w:rPr>
+          <w:rFonts w:ascii="Courier New" w:hAnsi="Courier New" w:cs="Courier New"/>
+          <w:b/>
+          <w:bCs/>
+          <w:sz w:val="16"/>
+          <w:szCs w:val="16"/>
+        </w:rPr>
+        <w:t>Status?:</w:t>
+      </w:r>
+      <w:proofErr w:type="gramEnd"/>
       <w:r>
         <w:rPr>
           <w:rFonts w:ascii="Courier New" w:hAnsi="Courier New" w:cs="Courier New"/>
@@ -8670,12 +9229,12 @@
       <w:pPr>
         <w:pStyle w:val="Heading1"/>
       </w:pPr>
-      <w:bookmarkStart w:id="25" w:name="_Toc154316198"/>
+      <w:bookmarkStart w:id="29" w:name="_Toc154316198"/>
       <w:r>
         <w:lastRenderedPageBreak/>
         <w:t>Project History</w:t>
       </w:r>
-      <w:bookmarkEnd w:id="25"/>
+      <w:bookmarkEnd w:id="29"/>
     </w:p>
     <w:p>
       <w:pPr>
@@ -8685,11 +9244,11 @@
           <w:numId w:val="12"/>
         </w:numPr>
       </w:pPr>
-      <w:bookmarkStart w:id="26" w:name="_Toc154316199"/>
+      <w:bookmarkStart w:id="30" w:name="_Toc154316199"/>
       <w:r>
         <w:t>Rev A</w:t>
       </w:r>
-      <w:bookmarkEnd w:id="26"/>
+      <w:bookmarkEnd w:id="30"/>
     </w:p>
     <w:p>
       <w:r>
@@ -8786,7 +9345,15 @@
         <w:t xml:space="preserve"> Both happen to be needed to properly drive nixie tubes.</w:t>
       </w:r>
       <w:r>
-        <w:t xml:space="preserve"> The upper and lower PCBs were connected with three different 0.1” headers, which made mating the two PCBs difficult within the enclosure.</w:t>
+        <w:t xml:space="preserve"> The upper and lower PCBs </w:t>
+      </w:r>
+      <w:proofErr w:type="gramStart"/>
+      <w:r>
+        <w:t>were connected with</w:t>
+      </w:r>
+      <w:proofErr w:type="gramEnd"/>
+      <w:r>
+        <w:t xml:space="preserve"> three different 0.1” headers, which made mating the two PCBs difficult within the enclosure.</w:t>
       </w:r>
     </w:p>
     <w:p>
@@ -8814,7 +9381,7 @@
                     <pic:cNvPicPr/>
                   </pic:nvPicPr>
                   <pic:blipFill>
-                    <a:blip r:embed="rId9"/>
+                    <a:blip r:embed="rId10"/>
                     <a:stretch>
                       <a:fillRect/>
                     </a:stretch>
@@ -8843,27 +9410,14 @@
       <w:r>
         <w:t xml:space="preserve">Figure </w:t>
       </w:r>
-      <w:r>
-        <w:fldChar w:fldCharType="begin"/>
-      </w:r>
-      <w:r>
-        <w:instrText xml:space="preserve"> SEQ Figure \* ARABIC </w:instrText>
-      </w:r>
-      <w:r>
-        <w:fldChar w:fldCharType="separate"/>
-      </w:r>
-      <w:r>
-        <w:rPr>
-          <w:noProof/>
-        </w:rPr>
-        <w:t>2</w:t>
-      </w:r>
-      <w:r>
-        <w:rPr>
-          <w:noProof/>
-        </w:rPr>
-        <w:fldChar w:fldCharType="end"/>
-      </w:r>
+      <w:fldSimple w:instr=" SEQ Figure \* ARABIC ">
+        <w:r>
+          <w:rPr>
+            <w:noProof/>
+          </w:rPr>
+          <w:t>3</w:t>
+        </w:r>
+      </w:fldSimple>
       <w:r>
         <w:t>: Rev A Boost Converter</w:t>
       </w:r>
@@ -8872,12 +9426,12 @@
       <w:pPr>
         <w:pStyle w:val="Heading2"/>
       </w:pPr>
-      <w:bookmarkStart w:id="27" w:name="_Toc154316200"/>
+      <w:bookmarkStart w:id="31" w:name="_Toc154316200"/>
       <w:r>
         <w:lastRenderedPageBreak/>
         <w:t>Rev B</w:t>
       </w:r>
-      <w:bookmarkEnd w:id="27"/>
+      <w:bookmarkEnd w:id="31"/>
     </w:p>
     <w:p>
       <w:r>
@@ -8918,7 +9472,7 @@
                     <pic:cNvPicPr/>
                   </pic:nvPicPr>
                   <pic:blipFill>
-                    <a:blip r:embed="rId10"/>
+                    <a:blip r:embed="rId11"/>
                     <a:stretch>
                       <a:fillRect/>
                     </a:stretch>
@@ -8947,27 +9501,14 @@
       <w:r>
         <w:t xml:space="preserve">Figure </w:t>
       </w:r>
-      <w:r>
-        <w:fldChar w:fldCharType="begin"/>
-      </w:r>
-      <w:r>
-        <w:instrText xml:space="preserve"> SEQ Figure \* ARABIC </w:instrText>
-      </w:r>
-      <w:r>
-        <w:fldChar w:fldCharType="separate"/>
-      </w:r>
-      <w:r>
-        <w:rPr>
-          <w:noProof/>
-        </w:rPr>
-        <w:t>3</w:t>
-      </w:r>
-      <w:r>
-        <w:rPr>
-          <w:noProof/>
-        </w:rPr>
-        <w:fldChar w:fldCharType="end"/>
-      </w:r>
+      <w:fldSimple w:instr=" SEQ Figure \* ARABIC ">
+        <w:r>
+          <w:rPr>
+            <w:noProof/>
+          </w:rPr>
+          <w:t>4</w:t>
+        </w:r>
+      </w:fldSimple>
       <w:r>
         <w:t>: Rev B Microcontroller</w:t>
       </w:r>
@@ -8997,7 +9538,7 @@
                     <pic:cNvPicPr/>
                   </pic:nvPicPr>
                   <pic:blipFill rotWithShape="1">
-                    <a:blip r:embed="rId11"/>
+                    <a:blip r:embed="rId12"/>
                     <a:srcRect t="15636"/>
                     <a:stretch/>
                   </pic:blipFill>
@@ -9033,27 +9574,14 @@
       <w:r>
         <w:t xml:space="preserve">Figure </w:t>
       </w:r>
-      <w:r>
-        <w:fldChar w:fldCharType="begin"/>
-      </w:r>
-      <w:r>
-        <w:instrText xml:space="preserve"> SEQ Figure \* ARABIC </w:instrText>
-      </w:r>
-      <w:r>
-        <w:fldChar w:fldCharType="separate"/>
-      </w:r>
-      <w:r>
-        <w:rPr>
-          <w:noProof/>
-        </w:rPr>
-        <w:t>4</w:t>
-      </w:r>
-      <w:r>
-        <w:rPr>
-          <w:noProof/>
-        </w:rPr>
-        <w:fldChar w:fldCharType="end"/>
-      </w:r>
+      <w:fldSimple w:instr=" SEQ Figure \* ARABIC ">
+        <w:r>
+          <w:rPr>
+            <w:noProof/>
+          </w:rPr>
+          <w:t>5</w:t>
+        </w:r>
+      </w:fldSimple>
       <w:r>
         <w:t>: Rev B Lower</w:t>
       </w:r>
@@ -9089,7 +9617,7 @@
                     <pic:cNvPicPr/>
                   </pic:nvPicPr>
                   <pic:blipFill>
-                    <a:blip r:embed="rId12"/>
+                    <a:blip r:embed="rId13"/>
                     <a:stretch>
                       <a:fillRect/>
                     </a:stretch>
@@ -9118,27 +9646,14 @@
       <w:r>
         <w:t xml:space="preserve">Figure </w:t>
       </w:r>
-      <w:r>
-        <w:fldChar w:fldCharType="begin"/>
-      </w:r>
-      <w:r>
-        <w:instrText xml:space="preserve"> SEQ Figure \* ARABIC </w:instrText>
-      </w:r>
-      <w:r>
-        <w:fldChar w:fldCharType="separate"/>
-      </w:r>
-      <w:r>
-        <w:rPr>
-          <w:noProof/>
-        </w:rPr>
-        <w:t>5</w:t>
-      </w:r>
-      <w:r>
-        <w:rPr>
-          <w:noProof/>
-        </w:rPr>
-        <w:fldChar w:fldCharType="end"/>
-      </w:r>
+      <w:fldSimple w:instr=" SEQ Figure \* ARABIC ">
+        <w:r>
+          <w:rPr>
+            <w:noProof/>
+          </w:rPr>
+          <w:t>6</w:t>
+        </w:r>
+      </w:fldSimple>
       <w:r>
         <w:t>: Rev B Upper</w:t>
       </w:r>
@@ -9161,12 +9676,12 @@
       <w:pPr>
         <w:pStyle w:val="Heading1"/>
       </w:pPr>
-      <w:bookmarkStart w:id="28" w:name="_Toc154316201"/>
+      <w:bookmarkStart w:id="32" w:name="_Toc154316201"/>
       <w:r>
         <w:lastRenderedPageBreak/>
         <w:t>Nixie Tube Working Principle</w:t>
       </w:r>
-      <w:bookmarkEnd w:id="28"/>
+      <w:bookmarkEnd w:id="32"/>
     </w:p>
     <w:p>
       <w:pPr>
@@ -9176,7 +9691,7 @@
           <w:numId w:val="7"/>
         </w:numPr>
       </w:pPr>
-      <w:bookmarkStart w:id="29" w:name="_Toc154316202"/>
+      <w:bookmarkStart w:id="33" w:name="_Toc154316202"/>
       <w:r>
         <w:t>(</w:t>
       </w:r>
@@ -9192,7 +9707,7 @@
       <w:r>
         <w:t>Vacuum Tube</w:t>
       </w:r>
-      <w:bookmarkEnd w:id="29"/>
+      <w:bookmarkEnd w:id="33"/>
     </w:p>
     <w:p>
       <w:r>
@@ -9227,11 +9742,11 @@
       <w:pPr>
         <w:pStyle w:val="Heading2"/>
       </w:pPr>
-      <w:bookmarkStart w:id="30" w:name="_Toc154316203"/>
+      <w:bookmarkStart w:id="34" w:name="_Toc154316203"/>
       <w:r>
         <w:t>Ionization</w:t>
       </w:r>
-      <w:bookmarkEnd w:id="30"/>
+      <w:bookmarkEnd w:id="34"/>
     </w:p>
     <w:p>
       <w:r>
@@ -9272,11 +9787,11 @@
       <w:pPr>
         <w:pStyle w:val="Heading2"/>
       </w:pPr>
-      <w:bookmarkStart w:id="31" w:name="_Toc154316204"/>
+      <w:bookmarkStart w:id="35" w:name="_Toc154316204"/>
       <w:r>
         <w:t>Common Anode</w:t>
       </w:r>
-      <w:bookmarkEnd w:id="31"/>
+      <w:bookmarkEnd w:id="35"/>
     </w:p>
     <w:p>
       <w:r>
@@ -9332,11 +9847,11 @@
       <w:pPr>
         <w:pStyle w:val="Heading2"/>
       </w:pPr>
-      <w:bookmarkStart w:id="32" w:name="_Toc154316205"/>
+      <w:bookmarkStart w:id="36" w:name="_Toc154316205"/>
       <w:r>
         <w:t>Cold Cathode</w:t>
       </w:r>
-      <w:bookmarkEnd w:id="32"/>
+      <w:bookmarkEnd w:id="36"/>
     </w:p>
     <w:p>
       <w:r>
@@ -9384,11 +9899,11 @@
       <w:pPr>
         <w:pStyle w:val="Heading2"/>
       </w:pPr>
-      <w:bookmarkStart w:id="33" w:name="_Toc154316206"/>
+      <w:bookmarkStart w:id="37" w:name="_Toc154316206"/>
       <w:r>
         <w:t>Strike Voltage</w:t>
       </w:r>
-      <w:bookmarkEnd w:id="33"/>
+      <w:bookmarkEnd w:id="37"/>
     </w:p>
     <w:p>
       <w:r>
@@ -9411,11 +9926,11 @@
       <w:pPr>
         <w:pStyle w:val="Heading2"/>
       </w:pPr>
-      <w:bookmarkStart w:id="34" w:name="_Toc154316207"/>
+      <w:bookmarkStart w:id="38" w:name="_Toc154316207"/>
       <w:r>
         <w:t>Sustain Voltage</w:t>
       </w:r>
-      <w:bookmarkEnd w:id="34"/>
+      <w:bookmarkEnd w:id="38"/>
     </w:p>
     <w:p>
       <w:r>
@@ -9456,11 +9971,11 @@
       <w:pPr>
         <w:pStyle w:val="Heading2"/>
       </w:pPr>
-      <w:bookmarkStart w:id="35" w:name="_Toc154316208"/>
+      <w:bookmarkStart w:id="39" w:name="_Toc154316208"/>
       <w:r>
         <w:t>Negative Resistance</w:t>
       </w:r>
-      <w:bookmarkEnd w:id="35"/>
+      <w:bookmarkEnd w:id="39"/>
     </w:p>
     <w:p>
       <w:r>
@@ -9493,11 +10008,11 @@
       <w:pPr>
         <w:pStyle w:val="Heading2"/>
       </w:pPr>
-      <w:bookmarkStart w:id="36" w:name="_Toc154316209"/>
+      <w:bookmarkStart w:id="40" w:name="_Toc154316209"/>
       <w:r>
         <w:t>Multiplexing</w:t>
       </w:r>
-      <w:bookmarkEnd w:id="36"/>
+      <w:bookmarkEnd w:id="40"/>
     </w:p>
     <w:p>
       <w:r>
@@ -9535,11 +10050,11 @@
       <w:pPr>
         <w:pStyle w:val="Heading2"/>
       </w:pPr>
-      <w:bookmarkStart w:id="37" w:name="_Toc154316210"/>
+      <w:bookmarkStart w:id="41" w:name="_Toc154316210"/>
       <w:r>
         <w:t>Anti-Ghosting</w:t>
       </w:r>
-      <w:bookmarkEnd w:id="37"/>
+      <w:bookmarkEnd w:id="41"/>
     </w:p>
     <w:p>
       <w:r>
@@ -9578,12 +10093,12 @@
       <w:pPr>
         <w:pStyle w:val="Heading1"/>
       </w:pPr>
-      <w:bookmarkStart w:id="38" w:name="_Toc154316211"/>
+      <w:bookmarkStart w:id="42" w:name="_Toc154316211"/>
       <w:r>
         <w:lastRenderedPageBreak/>
         <w:t>Nixie Tube History</w:t>
       </w:r>
-      <w:bookmarkEnd w:id="38"/>
+      <w:bookmarkEnd w:id="42"/>
     </w:p>
     <w:p>
       <w:pPr>
@@ -9593,11 +10108,11 @@
           <w:numId w:val="6"/>
         </w:numPr>
       </w:pPr>
-      <w:bookmarkStart w:id="39" w:name="_Toc154316212"/>
+      <w:bookmarkStart w:id="43" w:name="_Toc154316212"/>
       <w:r>
         <w:t>From Wikipedia:</w:t>
       </w:r>
-      <w:bookmarkEnd w:id="39"/>
+      <w:bookmarkEnd w:id="43"/>
     </w:p>
     <w:p>
       <w:pPr>
@@ -9650,11 +10165,11 @@
       <w:pPr>
         <w:pStyle w:val="Heading2"/>
       </w:pPr>
-      <w:bookmarkStart w:id="40" w:name="_Toc154316213"/>
+      <w:bookmarkStart w:id="44" w:name="_Toc154316213"/>
       <w:r>
         <w:t>In Soviet Russia:</w:t>
       </w:r>
-      <w:bookmarkEnd w:id="40"/>
+      <w:bookmarkEnd w:id="44"/>
     </w:p>
     <w:p>
       <w:r>
@@ -9701,7 +10216,15 @@
         <w:ind w:left="2160"/>
       </w:pPr>
       <w:r>
-        <w:t>For more than 30 years the Soviets used nixie tubes as an alternative to the new American LEDs for military and industry concerns. While the United states was able to move on to more cost effective and new technologies, the Soviet Union was stuck in the early 1960s in digital number display technology. For this reason, Nixie Tubes are abundant in ex-Soviet states.</w:t>
+        <w:t xml:space="preserve">For more than 30 years the Soviets used nixie tubes as an alternative to the new American LEDs for military and industry concerns. While the </w:t>
+      </w:r>
+      <w:proofErr w:type="gramStart"/>
+      <w:r>
+        <w:t>United states</w:t>
+      </w:r>
+      <w:proofErr w:type="gramEnd"/>
+      <w:r>
+        <w:t xml:space="preserve"> was able to move on to more cost effective and new technologies, the Soviet Union was stuck in the early 1960s in digital number display technology. For this reason, Nixie Tubes are abundant in ex-Soviet states.</w:t>
       </w:r>
     </w:p>
     <w:p/>
@@ -9709,15 +10232,23 @@
       <w:pPr>
         <w:pStyle w:val="Heading2"/>
       </w:pPr>
-      <w:bookmarkStart w:id="41" w:name="_Toc154316214"/>
+      <w:bookmarkStart w:id="45" w:name="_Toc154316214"/>
       <w:r>
         <w:t>IN-12A/B:</w:t>
       </w:r>
-      <w:bookmarkEnd w:id="41"/>
-    </w:p>
-    <w:p>
-      <w:r>
-        <w:t>The IN-12 tube design dates back to the 1980s in the USSR. The datasheets available online are dated 1988. The IN-12 is offered in an “A” variant, which does not include a decimal point cathode, as well as a “B” variant, which does include a decimal point cathode. They are otherwise interchangeable.</w:t>
+      <w:bookmarkEnd w:id="45"/>
+    </w:p>
+    <w:p>
+      <w:r>
+        <w:t xml:space="preserve">The IN-12 tube design </w:t>
+      </w:r>
+      <w:proofErr w:type="gramStart"/>
+      <w:r>
+        <w:t>dates back to</w:t>
+      </w:r>
+      <w:proofErr w:type="gramEnd"/>
+      <w:r>
+        <w:t xml:space="preserve"> the 1980s in the USSR. The datasheets available online are dated 1988. The IN-12 is offered in an “A” variant, which does not include a decimal point cathode, as well as a “B” variant, which does include a decimal point cathode. They are otherwise interchangeable.</w:t>
       </w:r>
     </w:p>
     <w:p>
@@ -9747,7 +10278,7 @@
                     </pic:cNvPicPr>
                   </pic:nvPicPr>
                   <pic:blipFill>
-                    <a:blip r:embed="rId13">
+                    <a:blip r:embed="rId14">
                       <a:extLst>
                         <a:ext uri="{28A0092B-C50C-407E-A947-70E740481C1C}">
                           <a14:useLocalDpi xmlns:a14="http://schemas.microsoft.com/office/drawing/2010/main" val="0"/>
@@ -9787,34 +10318,24 @@
       <w:r>
         <w:t xml:space="preserve">Figure </w:t>
       </w:r>
-      <w:r>
-        <w:fldChar w:fldCharType="begin"/>
-      </w:r>
-      <w:r>
-        <w:instrText xml:space="preserve"> SEQ Figure \* ARABIC </w:instrText>
-      </w:r>
-      <w:r>
-        <w:fldChar w:fldCharType="separate"/>
+      <w:fldSimple w:instr=" SEQ Figure \* ARABIC ">
+        <w:r>
+          <w:rPr>
+            <w:noProof/>
+          </w:rPr>
+          <w:t>7</w:t>
+        </w:r>
+      </w:fldSimple>
+      <w:r>
+        <w:t>: IN-12A</w:t>
+      </w:r>
+      <w:r>
+        <w:t>/B</w:t>
       </w:r>
       <w:r>
         <w:rPr>
           <w:noProof/>
         </w:rPr>
-        <w:t>6</w:t>
-      </w:r>
-      <w:r>
-        <w:fldChar w:fldCharType="end"/>
-      </w:r>
-      <w:r>
-        <w:t>: IN-12A</w:t>
-      </w:r>
-      <w:r>
-        <w:t>/B</w:t>
-      </w:r>
-      <w:r>
-        <w:rPr>
-          <w:noProof/>
-        </w:rPr>
         <w:t xml:space="preserve"> Pinout</w:t>
       </w:r>
     </w:p>
@@ -9829,8 +10350,8 @@
       </w:pPr>
     </w:p>
     <w:sectPr>
-      <w:headerReference w:type="default" r:id="rId14"/>
-      <w:footerReference w:type="default" r:id="rId15"/>
+      <w:headerReference w:type="default" r:id="rId15"/>
+      <w:footerReference w:type="default" r:id="rId16"/>
       <w:pgSz w:w="12240" w:h="15840"/>
       <w:pgMar w:top="1440" w:right="1440" w:bottom="1440" w:left="1440" w:header="720" w:footer="720" w:gutter="0"/>
       <w:pgNumType w:start="0"/>
@@ -10338,10 +10859,123 @@
     </w:lvl>
   </w:abstractNum>
   <w:abstractNum w:abstractNumId="4" w15:restartNumberingAfterBreak="0">
+    <w:nsid w:val="19EA521E"/>
+    <w:multiLevelType w:val="hybridMultilevel"/>
+    <w:tmpl w:val="0D20FE88"/>
+    <w:lvl w:ilvl="0" w:tplc="04090001">
+      <w:start w:val="1"/>
+      <w:numFmt w:val="bullet"/>
+      <w:lvlText w:val=""/>
+      <w:lvlJc w:val="left"/>
+      <w:pPr>
+        <w:ind w:left="2160" w:hanging="360"/>
+      </w:pPr>
+      <w:rPr>
+        <w:rFonts w:ascii="Symbol" w:hAnsi="Symbol" w:hint="default"/>
+      </w:rPr>
+    </w:lvl>
+    <w:lvl w:ilvl="1" w:tplc="04090003">
+      <w:start w:val="1"/>
+      <w:numFmt w:val="bullet"/>
+      <w:lvlText w:val="o"/>
+      <w:lvlJc w:val="left"/>
+      <w:pPr>
+        <w:ind w:left="2880" w:hanging="360"/>
+      </w:pPr>
+      <w:rPr>
+        <w:rFonts w:ascii="Courier New" w:hAnsi="Courier New" w:cs="Courier New" w:hint="default"/>
+      </w:rPr>
+    </w:lvl>
+    <w:lvl w:ilvl="2" w:tplc="04090005" w:tentative="1">
+      <w:start w:val="1"/>
+      <w:numFmt w:val="bullet"/>
+      <w:lvlText w:val=""/>
+      <w:lvlJc w:val="left"/>
+      <w:pPr>
+        <w:ind w:left="3600" w:hanging="360"/>
+      </w:pPr>
+      <w:rPr>
+        <w:rFonts w:ascii="Wingdings" w:hAnsi="Wingdings" w:hint="default"/>
+      </w:rPr>
+    </w:lvl>
+    <w:lvl w:ilvl="3" w:tplc="04090001" w:tentative="1">
+      <w:start w:val="1"/>
+      <w:numFmt w:val="bullet"/>
+      <w:lvlText w:val=""/>
+      <w:lvlJc w:val="left"/>
+      <w:pPr>
+        <w:ind w:left="4320" w:hanging="360"/>
+      </w:pPr>
+      <w:rPr>
+        <w:rFonts w:ascii="Symbol" w:hAnsi="Symbol" w:hint="default"/>
+      </w:rPr>
+    </w:lvl>
+    <w:lvl w:ilvl="4" w:tplc="04090003" w:tentative="1">
+      <w:start w:val="1"/>
+      <w:numFmt w:val="bullet"/>
+      <w:lvlText w:val="o"/>
+      <w:lvlJc w:val="left"/>
+      <w:pPr>
+        <w:ind w:left="5040" w:hanging="360"/>
+      </w:pPr>
+      <w:rPr>
+        <w:rFonts w:ascii="Courier New" w:hAnsi="Courier New" w:cs="Courier New" w:hint="default"/>
+      </w:rPr>
+    </w:lvl>
+    <w:lvl w:ilvl="5" w:tplc="04090005" w:tentative="1">
+      <w:start w:val="1"/>
+      <w:numFmt w:val="bullet"/>
+      <w:lvlText w:val=""/>
+      <w:lvlJc w:val="left"/>
+      <w:pPr>
+        <w:ind w:left="5760" w:hanging="360"/>
+      </w:pPr>
+      <w:rPr>
+        <w:rFonts w:ascii="Wingdings" w:hAnsi="Wingdings" w:hint="default"/>
+      </w:rPr>
+    </w:lvl>
+    <w:lvl w:ilvl="6" w:tplc="04090001" w:tentative="1">
+      <w:start w:val="1"/>
+      <w:numFmt w:val="bullet"/>
+      <w:lvlText w:val=""/>
+      <w:lvlJc w:val="left"/>
+      <w:pPr>
+        <w:ind w:left="6480" w:hanging="360"/>
+      </w:pPr>
+      <w:rPr>
+        <w:rFonts w:ascii="Symbol" w:hAnsi="Symbol" w:hint="default"/>
+      </w:rPr>
+    </w:lvl>
+    <w:lvl w:ilvl="7" w:tplc="04090003" w:tentative="1">
+      <w:start w:val="1"/>
+      <w:numFmt w:val="bullet"/>
+      <w:lvlText w:val="o"/>
+      <w:lvlJc w:val="left"/>
+      <w:pPr>
+        <w:ind w:left="7200" w:hanging="360"/>
+      </w:pPr>
+      <w:rPr>
+        <w:rFonts w:ascii="Courier New" w:hAnsi="Courier New" w:cs="Courier New" w:hint="default"/>
+      </w:rPr>
+    </w:lvl>
+    <w:lvl w:ilvl="8" w:tplc="04090005" w:tentative="1">
+      <w:start w:val="1"/>
+      <w:numFmt w:val="bullet"/>
+      <w:lvlText w:val=""/>
+      <w:lvlJc w:val="left"/>
+      <w:pPr>
+        <w:ind w:left="7920" w:hanging="360"/>
+      </w:pPr>
+      <w:rPr>
+        <w:rFonts w:ascii="Wingdings" w:hAnsi="Wingdings" w:hint="default"/>
+      </w:rPr>
+    </w:lvl>
+  </w:abstractNum>
+  <w:abstractNum w:abstractNumId="5" w15:restartNumberingAfterBreak="0">
     <w:nsid w:val="1A6B4017"/>
     <w:multiLevelType w:val="hybridMultilevel"/>
-    <w:tmpl w:val="DEAA9BEA"/>
-    <w:lvl w:ilvl="0" w:tplc="061C9D74">
+    <w:tmpl w:val="6C463C46"/>
+    <w:lvl w:ilvl="0" w:tplc="A2C4D842">
       <w:start w:val="1"/>
       <w:numFmt w:val="upperLetter"/>
       <w:pStyle w:val="Heading2"/>
@@ -10424,7 +11058,7 @@
       </w:pPr>
     </w:lvl>
   </w:abstractNum>
-  <w:abstractNum w:abstractNumId="5" w15:restartNumberingAfterBreak="0">
+  <w:abstractNum w:abstractNumId="6" w15:restartNumberingAfterBreak="0">
     <w:nsid w:val="2CF86BDA"/>
     <w:multiLevelType w:val="multilevel"/>
     <w:tmpl w:val="04090023"/>
@@ -10511,7 +11145,7 @@
       </w:pPr>
     </w:lvl>
   </w:abstractNum>
-  <w:abstractNum w:abstractNumId="6" w15:restartNumberingAfterBreak="0">
+  <w:abstractNum w:abstractNumId="7" w15:restartNumberingAfterBreak="0">
     <w:nsid w:val="35123E2B"/>
     <w:multiLevelType w:val="hybridMultilevel"/>
     <w:tmpl w:val="4C608A44"/>
@@ -10597,7 +11231,7 @@
       </w:pPr>
     </w:lvl>
   </w:abstractNum>
-  <w:abstractNum w:abstractNumId="7" w15:restartNumberingAfterBreak="0">
+  <w:abstractNum w:abstractNumId="8" w15:restartNumberingAfterBreak="0">
     <w:nsid w:val="37EA561F"/>
     <w:multiLevelType w:val="hybridMultilevel"/>
     <w:tmpl w:val="59348510"/>
@@ -10710,7 +11344,7 @@
       </w:rPr>
     </w:lvl>
   </w:abstractNum>
-  <w:abstractNum w:abstractNumId="8" w15:restartNumberingAfterBreak="0">
+  <w:abstractNum w:abstractNumId="9" w15:restartNumberingAfterBreak="0">
     <w:nsid w:val="47E56DCA"/>
     <w:multiLevelType w:val="multilevel"/>
     <w:tmpl w:val="04090023"/>
@@ -10797,7 +11431,7 @@
       </w:pPr>
     </w:lvl>
   </w:abstractNum>
-  <w:abstractNum w:abstractNumId="9" w15:restartNumberingAfterBreak="0">
+  <w:abstractNum w:abstractNumId="10" w15:restartNumberingAfterBreak="0">
     <w:nsid w:val="54DF3DA4"/>
     <w:multiLevelType w:val="multilevel"/>
     <w:tmpl w:val="04090023"/>
@@ -10884,7 +11518,7 @@
       </w:pPr>
     </w:lvl>
   </w:abstractNum>
-  <w:abstractNum w:abstractNumId="10" w15:restartNumberingAfterBreak="0">
+  <w:abstractNum w:abstractNumId="11" w15:restartNumberingAfterBreak="0">
     <w:nsid w:val="58C11A9E"/>
     <w:multiLevelType w:val="hybridMultilevel"/>
     <w:tmpl w:val="87C4DB3E"/>
@@ -10970,7 +11604,7 @@
       </w:pPr>
     </w:lvl>
   </w:abstractNum>
-  <w:abstractNum w:abstractNumId="11" w15:restartNumberingAfterBreak="0">
+  <w:abstractNum w:abstractNumId="12" w15:restartNumberingAfterBreak="0">
     <w:nsid w:val="5B1200A0"/>
     <w:multiLevelType w:val="multilevel"/>
     <w:tmpl w:val="04090023"/>
@@ -11057,7 +11691,7 @@
       </w:pPr>
     </w:lvl>
   </w:abstractNum>
-  <w:abstractNum w:abstractNumId="12" w15:restartNumberingAfterBreak="0">
+  <w:abstractNum w:abstractNumId="13" w15:restartNumberingAfterBreak="0">
     <w:nsid w:val="5EBF1831"/>
     <w:multiLevelType w:val="hybridMultilevel"/>
     <w:tmpl w:val="F74A9E60"/>
@@ -11170,7 +11804,7 @@
       </w:rPr>
     </w:lvl>
   </w:abstractNum>
-  <w:abstractNum w:abstractNumId="13" w15:restartNumberingAfterBreak="0">
+  <w:abstractNum w:abstractNumId="14" w15:restartNumberingAfterBreak="0">
     <w:nsid w:val="61A11762"/>
     <w:multiLevelType w:val="multilevel"/>
     <w:tmpl w:val="04090023"/>
@@ -11257,7 +11891,7 @@
       </w:pPr>
     </w:lvl>
   </w:abstractNum>
-  <w:abstractNum w:abstractNumId="14" w15:restartNumberingAfterBreak="0">
+  <w:abstractNum w:abstractNumId="15" w15:restartNumberingAfterBreak="0">
     <w:nsid w:val="68584E32"/>
     <w:multiLevelType w:val="hybridMultilevel"/>
     <w:tmpl w:val="14FAFD04"/>
@@ -11370,7 +12004,7 @@
       </w:rPr>
     </w:lvl>
   </w:abstractNum>
-  <w:abstractNum w:abstractNumId="15" w15:restartNumberingAfterBreak="0">
+  <w:abstractNum w:abstractNumId="16" w15:restartNumberingAfterBreak="0">
     <w:nsid w:val="765161CF"/>
     <w:multiLevelType w:val="multilevel"/>
     <w:tmpl w:val="04090023"/>
@@ -11457,7 +12091,7 @@
       </w:pPr>
     </w:lvl>
   </w:abstractNum>
-  <w:abstractNum w:abstractNumId="16" w15:restartNumberingAfterBreak="0">
+  <w:abstractNum w:abstractNumId="17" w15:restartNumberingAfterBreak="0">
     <w:nsid w:val="7BD26A53"/>
     <w:multiLevelType w:val="multilevel"/>
     <w:tmpl w:val="04090023"/>
@@ -11544,7 +12178,7 @@
       </w:pPr>
     </w:lvl>
   </w:abstractNum>
-  <w:abstractNum w:abstractNumId="17" w15:restartNumberingAfterBreak="0">
+  <w:abstractNum w:abstractNumId="18" w15:restartNumberingAfterBreak="0">
     <w:nsid w:val="7EA966BA"/>
     <w:multiLevelType w:val="hybridMultilevel"/>
     <w:tmpl w:val="6CE8695E"/>
@@ -11658,7 +12292,7 @@
     </w:lvl>
   </w:abstractNum>
   <w:num w:numId="1" w16cid:durableId="1391151281">
-    <w:abstractNumId w:val="10"/>
+    <w:abstractNumId w:val="11"/>
   </w:num>
   <w:num w:numId="2" w16cid:durableId="1920480942">
     <w:abstractNumId w:val="1"/>
@@ -11670,64 +12304,73 @@
     <w:abstractNumId w:val="0"/>
   </w:num>
   <w:num w:numId="5" w16cid:durableId="374744745">
-    <w:abstractNumId w:val="4"/>
+    <w:abstractNumId w:val="5"/>
   </w:num>
   <w:num w:numId="6" w16cid:durableId="2143182641">
-    <w:abstractNumId w:val="4"/>
+    <w:abstractNumId w:val="5"/>
     <w:lvlOverride w:ilvl="0">
       <w:startOverride w:val="1"/>
     </w:lvlOverride>
   </w:num>
   <w:num w:numId="7" w16cid:durableId="1131244480">
-    <w:abstractNumId w:val="4"/>
+    <w:abstractNumId w:val="5"/>
     <w:lvlOverride w:ilvl="0">
       <w:startOverride w:val="1"/>
     </w:lvlOverride>
   </w:num>
   <w:num w:numId="8" w16cid:durableId="1660697534">
-    <w:abstractNumId w:val="7"/>
+    <w:abstractNumId w:val="8"/>
   </w:num>
   <w:num w:numId="9" w16cid:durableId="43918266">
-    <w:abstractNumId w:val="12"/>
+    <w:abstractNumId w:val="13"/>
   </w:num>
   <w:num w:numId="10" w16cid:durableId="1969312079">
-    <w:abstractNumId w:val="17"/>
+    <w:abstractNumId w:val="18"/>
   </w:num>
   <w:num w:numId="11" w16cid:durableId="1201749999">
-    <w:abstractNumId w:val="14"/>
+    <w:abstractNumId w:val="15"/>
   </w:num>
   <w:num w:numId="12" w16cid:durableId="262761502">
-    <w:abstractNumId w:val="4"/>
+    <w:abstractNumId w:val="5"/>
     <w:lvlOverride w:ilvl="0">
       <w:startOverride w:val="1"/>
     </w:lvlOverride>
   </w:num>
   <w:num w:numId="13" w16cid:durableId="1207378043">
-    <w:abstractNumId w:val="6"/>
+    <w:abstractNumId w:val="7"/>
   </w:num>
   <w:num w:numId="14" w16cid:durableId="1302268821">
-    <w:abstractNumId w:val="15"/>
+    <w:abstractNumId w:val="16"/>
   </w:num>
   <w:num w:numId="15" w16cid:durableId="877351429">
-    <w:abstractNumId w:val="16"/>
+    <w:abstractNumId w:val="17"/>
   </w:num>
   <w:num w:numId="16" w16cid:durableId="987172909">
-    <w:abstractNumId w:val="8"/>
+    <w:abstractNumId w:val="9"/>
   </w:num>
   <w:num w:numId="17" w16cid:durableId="911043558">
-    <w:abstractNumId w:val="11"/>
+    <w:abstractNumId w:val="12"/>
   </w:num>
   <w:num w:numId="18" w16cid:durableId="56169971">
-    <w:abstractNumId w:val="9"/>
+    <w:abstractNumId w:val="10"/>
   </w:num>
   <w:num w:numId="19" w16cid:durableId="1526558721">
     <w:abstractNumId w:val="2"/>
   </w:num>
   <w:num w:numId="20" w16cid:durableId="1180852522">
-    <w:abstractNumId w:val="13"/>
+    <w:abstractNumId w:val="14"/>
   </w:num>
   <w:num w:numId="21" w16cid:durableId="1751124589">
+    <w:abstractNumId w:val="6"/>
+  </w:num>
+  <w:num w:numId="22" w16cid:durableId="45374280">
+    <w:abstractNumId w:val="4"/>
+  </w:num>
+  <w:num w:numId="23" w16cid:durableId="732316916">
     <w:abstractNumId w:val="5"/>
+    <w:lvlOverride w:ilvl="0">
+      <w:startOverride w:val="1"/>
+    </w:lvlOverride>
   </w:num>
 </w:numbering>
 </file>
@@ -12169,7 +12812,7 @@
     <w:uiPriority w:val="9"/>
     <w:unhideWhenUsed/>
     <w:qFormat/>
-    <w:rsid w:val="007665FB"/>
+    <w:rsid w:val="00D9180F"/>
     <w:pPr>
       <w:keepNext/>
       <w:keepLines/>
@@ -12395,7 +13038,7 @@
     <w:basedOn w:val="DefaultParagraphFont"/>
     <w:link w:val="Heading2"/>
     <w:uiPriority w:val="9"/>
-    <w:rsid w:val="007665FB"/>
+    <w:rsid w:val="00D9180F"/>
     <w:rPr>
       <w:rFonts w:asciiTheme="majorHAnsi" w:eastAsiaTheme="majorEastAsia" w:hAnsiTheme="majorHAnsi" w:cstheme="majorBidi"/>
       <w:color w:val="F4A182" w:themeColor="text2" w:themeTint="66"/>

</xml_diff>